<commit_message>
Modify zero config for windows, by adding some information about windows configuration
</commit_message>
<xml_diff>
--- a/mdcs/docs/Zero-ConfigInstallationNotes-Win.docx
+++ b/mdcs/docs/Zero-ConfigInstallationNotes-Win.docx
@@ -12,7 +12,21 @@
         <w:rPr>
           <w:sz w:val="36"/>
         </w:rPr>
-        <w:t>Zero-Config Installation Notes</w:t>
+        <w:t>Zero-</w:t>
+      </w:r>
+      <w:proofErr w:type="spellStart"/>
+      <w:r>
+        <w:rPr>
+          <w:sz w:val="36"/>
+        </w:rPr>
+        <w:t>Config</w:t>
+      </w:r>
+      <w:proofErr w:type="spellEnd"/>
+      <w:r>
+        <w:rPr>
+          <w:sz w:val="36"/>
+        </w:rPr>
+        <w:t xml:space="preserve"> Installation Notes</w:t>
       </w:r>
     </w:p>
     <w:p>
@@ -20,11 +34,19 @@
         <w:widowControl w:val="0"/>
         <w:jc w:val="center"/>
       </w:pPr>
+      <w:proofErr w:type="gramStart"/>
       <w:r>
         <w:rPr>
           <w:sz w:val="36"/>
         </w:rPr>
-        <w:t>for Materials Data Curation Project</w:t>
+        <w:t>for</w:t>
+      </w:r>
+      <w:proofErr w:type="gramEnd"/>
+      <w:r>
+        <w:rPr>
+          <w:sz w:val="36"/>
+        </w:rPr>
+        <w:t xml:space="preserve"> Materials Data Curation Project</w:t>
       </w:r>
     </w:p>
     <w:p>
@@ -148,12 +170,7 @@
         <w:ind w:left="720"/>
       </w:pPr>
       <w:r>
-        <w:t>C:\Python27\Sc</w:t>
-      </w:r>
-      <w:bookmarkStart w:id="0" w:name="_GoBack"/>
-      <w:bookmarkEnd w:id="0"/>
-      <w:r>
-        <w:t>ripts</w:t>
+        <w:t>C:\Python27\Scripts</w:t>
       </w:r>
     </w:p>
     <w:p>
@@ -185,7 +202,23 @@
         <w:widowControl w:val="0"/>
       </w:pPr>
       <w:r>
-        <w:t xml:space="preserve">We need pip to do the installation of the required dependencies.  pip requires setuptools and it has to be installed first, before pip can run: </w:t>
+        <w:t xml:space="preserve">We need pip to do the installation of the required dependencies.  </w:t>
+      </w:r>
+      <w:proofErr w:type="gramStart"/>
+      <w:r>
+        <w:t>pip</w:t>
+      </w:r>
+      <w:proofErr w:type="gramEnd"/>
+      <w:r>
+        <w:t xml:space="preserve"> requires </w:t>
+      </w:r>
+      <w:proofErr w:type="spellStart"/>
+      <w:r>
+        <w:t>setuptools</w:t>
+      </w:r>
+      <w:proofErr w:type="spellEnd"/>
+      <w:r>
+        <w:t xml:space="preserve"> and it has to be installed first, before pip can run: </w:t>
       </w:r>
       <w:hyperlink r:id="rId8">
         <w:r>
@@ -236,8 +269,13 @@
         <w:widowControl w:val="0"/>
         <w:ind w:left="720"/>
       </w:pPr>
-      <w:r>
-        <w:t xml:space="preserve">python </w:t>
+      <w:proofErr w:type="gramStart"/>
+      <w:r>
+        <w:t>python</w:t>
+      </w:r>
+      <w:proofErr w:type="gramEnd"/>
+      <w:r>
+        <w:t xml:space="preserve"> </w:t>
       </w:r>
       <w:r>
         <w:t xml:space="preserve">get-pip.py </w:t>
@@ -300,8 +338,21 @@
         <w:widowControl w:val="0"/>
         <w:ind w:left="720"/>
       </w:pPr>
-      <w:r>
-        <w:t>pip install virtualenvwrapper-win</w:t>
+      <w:proofErr w:type="gramStart"/>
+      <w:r>
+        <w:t>pip</w:t>
+      </w:r>
+      <w:proofErr w:type="gramEnd"/>
+      <w:r>
+        <w:t xml:space="preserve"> install </w:t>
+      </w:r>
+      <w:proofErr w:type="spellStart"/>
+      <w:r>
+        <w:t>virtualenvwrapper</w:t>
+      </w:r>
+      <w:proofErr w:type="spellEnd"/>
+      <w:r>
+        <w:t>-win</w:t>
       </w:r>
     </w:p>
     <w:p>
@@ -334,9 +385,11 @@
       <w:r>
         <w:t>Develop\</w:t>
       </w:r>
+      <w:proofErr w:type="spellStart"/>
       <w:r>
         <w:t>Envs</w:t>
       </w:r>
+      <w:proofErr w:type="spellEnd"/>
     </w:p>
     <w:p>
       <w:pPr>
@@ -359,15 +412,13 @@
         <w:pStyle w:val="ListParagraph"/>
         <w:widowControl w:val="0"/>
       </w:pPr>
-      <w:r>
-        <w:t xml:space="preserve">mkdir </w:t>
-      </w:r>
-      <w:r>
-        <w:t>–</w:t>
-      </w:r>
-      <w:r>
-        <w:t>p</w:t>
-      </w:r>
+      <w:proofErr w:type="spellStart"/>
+      <w:proofErr w:type="gramStart"/>
+      <w:r>
+        <w:t>mkdir</w:t>
+      </w:r>
+      <w:proofErr w:type="spellEnd"/>
+      <w:proofErr w:type="gramEnd"/>
       <w:r>
         <w:t xml:space="preserve"> %WORKON_HOME%</w:t>
       </w:r>
@@ -377,11 +428,13 @@
         <w:pStyle w:val="ListParagraph"/>
         <w:widowControl w:val="0"/>
       </w:pPr>
-      <w:r>
-        <w:t xml:space="preserve">cd </w:t>
-      </w:r>
-      <w:r>
-        <w:t>%WORKON_HOME%</w:t>
+      <w:proofErr w:type="gramStart"/>
+      <w:r>
+        <w:t>cd</w:t>
+      </w:r>
+      <w:proofErr w:type="gramEnd"/>
+      <w:r>
+        <w:t xml:space="preserve"> %WORKON_HOME%</w:t>
       </w:r>
     </w:p>
     <w:p>
@@ -389,27 +442,53 @@
         <w:pStyle w:val="ListParagraph"/>
         <w:widowControl w:val="0"/>
       </w:pPr>
-      <w:r>
-        <w:t>mkvirtualenv mgi</w:t>
-      </w:r>
-    </w:p>
-    <w:p>
-      <w:pPr>
-        <w:widowControl w:val="0"/>
-      </w:pPr>
-    </w:p>
-    <w:p>
-      <w:pPr>
-        <w:widowControl w:val="0"/>
-        <w:rPr>
-          <w:b/>
-        </w:rPr>
-      </w:pPr>
-      <w:r>
-        <w:rPr>
-          <w:b/>
-        </w:rPr>
-        <w:t>For MongoDB:</w:t>
+      <w:proofErr w:type="spellStart"/>
+      <w:proofErr w:type="gramStart"/>
+      <w:r>
+        <w:t>mkvirtualenv</w:t>
+      </w:r>
+      <w:proofErr w:type="spellEnd"/>
+      <w:proofErr w:type="gramEnd"/>
+      <w:r>
+        <w:t xml:space="preserve"> </w:t>
+      </w:r>
+      <w:proofErr w:type="spellStart"/>
+      <w:r>
+        <w:t>mgi</w:t>
+      </w:r>
+      <w:proofErr w:type="spellEnd"/>
+    </w:p>
+    <w:p>
+      <w:pPr>
+        <w:widowControl w:val="0"/>
+      </w:pPr>
+    </w:p>
+    <w:p>
+      <w:pPr>
+        <w:widowControl w:val="0"/>
+        <w:rPr>
+          <w:b/>
+        </w:rPr>
+      </w:pPr>
+      <w:r>
+        <w:rPr>
+          <w:b/>
+        </w:rPr>
+        <w:t xml:space="preserve">For </w:t>
+      </w:r>
+      <w:proofErr w:type="spellStart"/>
+      <w:r>
+        <w:rPr>
+          <w:b/>
+        </w:rPr>
+        <w:t>MongoDB</w:t>
+      </w:r>
+      <w:proofErr w:type="spellEnd"/>
+      <w:r>
+        <w:rPr>
+          <w:b/>
+        </w:rPr>
+        <w:t>:</w:t>
       </w:r>
     </w:p>
     <w:p>
@@ -430,7 +509,15 @@
         </w:numPr>
       </w:pPr>
       <w:r>
-        <w:t>Download Mongo db (</w:t>
+        <w:t xml:space="preserve">Download Mongo </w:t>
+      </w:r>
+      <w:proofErr w:type="spellStart"/>
+      <w:r>
+        <w:t>db</w:t>
+      </w:r>
+      <w:proofErr w:type="spellEnd"/>
+      <w:r>
+        <w:t xml:space="preserve"> (</w:t>
       </w:r>
       <w:hyperlink r:id="rId9" w:history="1">
         <w:r>
@@ -441,8 +528,13 @@
         </w:r>
       </w:hyperlink>
       <w:r>
-        <w:t>) and install it in C:.</w:t>
-      </w:r>
+        <w:t>) and install it in C</w:t>
+      </w:r>
+      <w:proofErr w:type="gramStart"/>
+      <w:r>
+        <w:t>:.</w:t>
+      </w:r>
+      <w:proofErr w:type="gramEnd"/>
     </w:p>
     <w:p>
       <w:pPr>
@@ -462,8 +554,13 @@
         <w:widowControl w:val="0"/>
         <w:ind w:left="720"/>
       </w:pPr>
-      <w:r>
-        <w:t>c:</w:t>
+      <w:proofErr w:type="gramStart"/>
+      <w:r>
+        <w:t>c</w:t>
+      </w:r>
+      <w:proofErr w:type="gramEnd"/>
+      <w:r>
+        <w:t>:</w:t>
       </w:r>
     </w:p>
     <w:p>
@@ -471,27 +568,67 @@
         <w:widowControl w:val="0"/>
         <w:ind w:left="720"/>
       </w:pPr>
-      <w:r>
-        <w:t>mongod –dpath PROJECT_PATH\data\db</w:t>
-      </w:r>
-    </w:p>
-    <w:p>
-      <w:pPr>
-        <w:widowControl w:val="0"/>
-      </w:pPr>
-    </w:p>
-    <w:p>
-      <w:pPr>
-        <w:widowControl w:val="0"/>
-        <w:rPr>
-          <w:b/>
-        </w:rPr>
-      </w:pPr>
-      <w:r>
-        <w:rPr>
-          <w:b/>
-        </w:rPr>
-        <w:t>For Mongoengine:</w:t>
+      <w:proofErr w:type="spellStart"/>
+      <w:proofErr w:type="gramStart"/>
+      <w:r>
+        <w:t>mongod</w:t>
+      </w:r>
+      <w:proofErr w:type="spellEnd"/>
+      <w:proofErr w:type="gramEnd"/>
+      <w:r>
+        <w:t xml:space="preserve"> –</w:t>
+      </w:r>
+      <w:proofErr w:type="spellStart"/>
+      <w:r>
+        <w:t>d</w:t>
+      </w:r>
+      <w:r>
+        <w:t>b</w:t>
+      </w:r>
+      <w:r>
+        <w:t>path</w:t>
+      </w:r>
+      <w:proofErr w:type="spellEnd"/>
+      <w:r>
+        <w:t xml:space="preserve"> PROJECT_PATH\data\</w:t>
+      </w:r>
+      <w:proofErr w:type="spellStart"/>
+      <w:r>
+        <w:t>db</w:t>
+      </w:r>
+      <w:proofErr w:type="spellEnd"/>
+    </w:p>
+    <w:p>
+      <w:pPr>
+        <w:widowControl w:val="0"/>
+      </w:pPr>
+    </w:p>
+    <w:p>
+      <w:pPr>
+        <w:widowControl w:val="0"/>
+        <w:rPr>
+          <w:b/>
+        </w:rPr>
+      </w:pPr>
+      <w:r>
+        <w:rPr>
+          <w:b/>
+        </w:rPr>
+        <w:t xml:space="preserve">For </w:t>
+      </w:r>
+      <w:proofErr w:type="spellStart"/>
+      <w:r>
+        <w:rPr>
+          <w:b/>
+        </w:rPr>
+        <w:t>Mongoengine</w:t>
+      </w:r>
+      <w:proofErr w:type="spellEnd"/>
+      <w:r>
+        <w:rPr>
+          <w:b/>
+        </w:rPr>
+        <w:t>:</w:t>
       </w:r>
     </w:p>
     <w:p>
@@ -517,8 +654,21 @@
         <w:widowControl w:val="0"/>
         <w:ind w:firstLine="720"/>
       </w:pPr>
-      <w:r>
-        <w:t>pip install mongoengine (</w:t>
+      <w:proofErr w:type="gramStart"/>
+      <w:r>
+        <w:t>pip</w:t>
+      </w:r>
+      <w:proofErr w:type="gramEnd"/>
+      <w:r>
+        <w:t xml:space="preserve"> install </w:t>
+      </w:r>
+      <w:proofErr w:type="spellStart"/>
+      <w:r>
+        <w:t>mongoengine</w:t>
+      </w:r>
+      <w:proofErr w:type="spellEnd"/>
+      <w:r>
+        <w:t xml:space="preserve"> (</w:t>
       </w:r>
       <w:hyperlink r:id="rId10">
         <w:r>
@@ -554,14 +704,44 @@
         <w:rPr>
           <w:b/>
         </w:rPr>
-        <w:t>For Django</w:t>
-      </w:r>
-      <w:r>
-        <w:rPr>
-          <w:b/>
-        </w:rPr>
-        <w:t>/Dajax/Dajaxice</w:t>
-      </w:r>
+        <w:t xml:space="preserve">For </w:t>
+      </w:r>
+      <w:proofErr w:type="spellStart"/>
+      <w:r>
+        <w:rPr>
+          <w:b/>
+        </w:rPr>
+        <w:t>Django</w:t>
+      </w:r>
+      <w:proofErr w:type="spellEnd"/>
+      <w:r>
+        <w:rPr>
+          <w:b/>
+        </w:rPr>
+        <w:t>/</w:t>
+      </w:r>
+      <w:proofErr w:type="spellStart"/>
+      <w:r>
+        <w:rPr>
+          <w:b/>
+        </w:rPr>
+        <w:t>Dajax</w:t>
+      </w:r>
+      <w:proofErr w:type="spellEnd"/>
+      <w:r>
+        <w:rPr>
+          <w:b/>
+        </w:rPr>
+        <w:t>/</w:t>
+      </w:r>
+      <w:proofErr w:type="spellStart"/>
+      <w:r>
+        <w:rPr>
+          <w:b/>
+        </w:rPr>
+        <w:t>Dajaxice</w:t>
+      </w:r>
+      <w:proofErr w:type="spellEnd"/>
       <w:r>
         <w:rPr>
           <w:b/>
@@ -587,8 +767,21 @@
         <w:widowControl w:val="0"/>
         <w:ind w:firstLine="720"/>
       </w:pPr>
-      <w:r>
-        <w:t>pip install Django (</w:t>
+      <w:proofErr w:type="gramStart"/>
+      <w:r>
+        <w:t>pip</w:t>
+      </w:r>
+      <w:proofErr w:type="gramEnd"/>
+      <w:r>
+        <w:t xml:space="preserve"> install </w:t>
+      </w:r>
+      <w:proofErr w:type="spellStart"/>
+      <w:r>
+        <w:t>Django</w:t>
+      </w:r>
+      <w:proofErr w:type="spellEnd"/>
+      <w:r>
+        <w:t xml:space="preserve"> (</w:t>
       </w:r>
       <w:hyperlink r:id="rId11">
         <w:r>
@@ -608,8 +801,21 @@
         <w:widowControl w:val="0"/>
         <w:ind w:firstLine="720"/>
       </w:pPr>
-      <w:r>
-        <w:t>pip install django-dajax (</w:t>
+      <w:proofErr w:type="gramStart"/>
+      <w:r>
+        <w:t>pip</w:t>
+      </w:r>
+      <w:proofErr w:type="gramEnd"/>
+      <w:r>
+        <w:t xml:space="preserve"> install </w:t>
+      </w:r>
+      <w:proofErr w:type="spellStart"/>
+      <w:r>
+        <w:t>django-dajax</w:t>
+      </w:r>
+      <w:proofErr w:type="spellEnd"/>
+      <w:r>
+        <w:t xml:space="preserve"> (</w:t>
       </w:r>
       <w:hyperlink r:id="rId12">
         <w:r>
@@ -629,8 +835,21 @@
         <w:widowControl w:val="0"/>
         <w:ind w:firstLine="720"/>
       </w:pPr>
-      <w:r>
-        <w:t>pip install django-dajaxice (</w:t>
+      <w:proofErr w:type="gramStart"/>
+      <w:r>
+        <w:t>pip</w:t>
+      </w:r>
+      <w:proofErr w:type="gramEnd"/>
+      <w:r>
+        <w:t xml:space="preserve"> install </w:t>
+      </w:r>
+      <w:proofErr w:type="spellStart"/>
+      <w:r>
+        <w:t>django-dajaxice</w:t>
+      </w:r>
+      <w:proofErr w:type="spellEnd"/>
+      <w:r>
+        <w:t xml:space="preserve"> (</w:t>
       </w:r>
       <w:hyperlink r:id="rId13" w:history="1">
         <w:r>
@@ -654,7 +873,15 @@
         <w:widowControl w:val="0"/>
       </w:pPr>
       <w:r>
-        <w:t>Files to modify to make dajaxice work:</w:t>
+        <w:t xml:space="preserve">Files to modify to make </w:t>
+      </w:r>
+      <w:proofErr w:type="spellStart"/>
+      <w:r>
+        <w:t>dajaxice</w:t>
+      </w:r>
+      <w:proofErr w:type="spellEnd"/>
+      <w:r>
+        <w:t xml:space="preserve"> work:</w:t>
       </w:r>
     </w:p>
     <w:p>
@@ -675,7 +902,23 @@
           <w:color w:val="auto"/>
           <w:szCs w:val="22"/>
         </w:rPr>
-        <w:t xml:space="preserve">Any Python version : </w:t>
+        <w:t xml:space="preserve">Any Python </w:t>
+      </w:r>
+      <w:proofErr w:type="gramStart"/>
+      <w:r>
+        <w:rPr>
+          <w:color w:val="auto"/>
+          <w:szCs w:val="22"/>
+        </w:rPr>
+        <w:t>version :</w:t>
+      </w:r>
+      <w:proofErr w:type="gramEnd"/>
+      <w:r>
+        <w:rPr>
+          <w:color w:val="auto"/>
+          <w:szCs w:val="22"/>
+        </w:rPr>
+        <w:t xml:space="preserve"> </w:t>
       </w:r>
     </w:p>
     <w:p>
@@ -696,14 +939,7 @@
           <w:color w:val="auto"/>
           <w:szCs w:val="22"/>
         </w:rPr>
-        <w:t xml:space="preserve">In </w:t>
-      </w:r>
-      <w:r>
-        <w:rPr>
-          <w:color w:val="auto"/>
-          <w:szCs w:val="22"/>
-        </w:rPr>
-        <w:t>dajaxice\core\__init__.py :  </w:t>
+        <w:t>In dajaxice\core\__init__.py :  </w:t>
       </w:r>
     </w:p>
     <w:p>
@@ -747,7 +983,23 @@
           <w:color w:val="auto"/>
           <w:szCs w:val="22"/>
         </w:rPr>
-        <w:t xml:space="preserve">from Dajaxice </w:t>
+        <w:t xml:space="preserve">from </w:t>
+      </w:r>
+      <w:proofErr w:type="spellStart"/>
+      <w:r>
+        <w:rPr>
+          <w:color w:val="auto"/>
+          <w:szCs w:val="22"/>
+        </w:rPr>
+        <w:t>Dajaxice</w:t>
+      </w:r>
+      <w:proofErr w:type="spellEnd"/>
+      <w:r>
+        <w:rPr>
+          <w:color w:val="auto"/>
+          <w:szCs w:val="22"/>
+        </w:rPr>
+        <w:t xml:space="preserve"> </w:t>
       </w:r>
     </w:p>
     <w:p>
@@ -791,8 +1043,17 @@
           <w:color w:val="auto"/>
           <w:szCs w:val="22"/>
         </w:rPr>
-        <w:t>from .Dajaxice</w:t>
-      </w:r>
+        <w:t>from .</w:t>
+      </w:r>
+      <w:proofErr w:type="spellStart"/>
+      <w:r>
+        <w:rPr>
+          <w:color w:val="auto"/>
+          <w:szCs w:val="22"/>
+        </w:rPr>
+        <w:t>Dajaxice</w:t>
+      </w:r>
+      <w:proofErr w:type="spellEnd"/>
     </w:p>
     <w:p>
       <w:pPr>
@@ -815,13 +1076,47 @@
         </w:rPr>
         <w:t xml:space="preserve">In </w:t>
       </w:r>
-      <w:r>
-        <w:rPr>
-          <w:color w:val="auto"/>
-          <w:szCs w:val="22"/>
-        </w:rPr>
-        <w:t>dajaxice\urls. py</w:t>
-      </w:r>
+      <w:proofErr w:type="spellStart"/>
+      <w:r>
+        <w:rPr>
+          <w:color w:val="auto"/>
+          <w:szCs w:val="22"/>
+        </w:rPr>
+        <w:t>dajaxice</w:t>
+      </w:r>
+      <w:proofErr w:type="spellEnd"/>
+      <w:r>
+        <w:rPr>
+          <w:color w:val="auto"/>
+          <w:szCs w:val="22"/>
+        </w:rPr>
+        <w:t>\</w:t>
+      </w:r>
+      <w:proofErr w:type="spellStart"/>
+      <w:r>
+        <w:rPr>
+          <w:color w:val="auto"/>
+          <w:szCs w:val="22"/>
+        </w:rPr>
+        <w:t>urls</w:t>
+      </w:r>
+      <w:proofErr w:type="spellEnd"/>
+      <w:r>
+        <w:rPr>
+          <w:color w:val="auto"/>
+          <w:szCs w:val="22"/>
+        </w:rPr>
+        <w:t xml:space="preserve">. </w:t>
+      </w:r>
+      <w:proofErr w:type="spellStart"/>
+      <w:r>
+        <w:rPr>
+          <w:color w:val="auto"/>
+          <w:szCs w:val="22"/>
+        </w:rPr>
+        <w:t>py</w:t>
+      </w:r>
+      <w:proofErr w:type="spellEnd"/>
     </w:p>
     <w:p>
       <w:pPr>
@@ -864,7 +1159,23 @@
           <w:color w:val="auto"/>
           <w:szCs w:val="22"/>
         </w:rPr>
-        <w:t>from django.conf.urls.defaults import *</w:t>
+        <w:t xml:space="preserve">from </w:t>
+      </w:r>
+      <w:proofErr w:type="spellStart"/>
+      <w:r>
+        <w:rPr>
+          <w:color w:val="auto"/>
+          <w:szCs w:val="22"/>
+        </w:rPr>
+        <w:t>django.conf.urls.defaults</w:t>
+      </w:r>
+      <w:proofErr w:type="spellEnd"/>
+      <w:r>
+        <w:rPr>
+          <w:color w:val="auto"/>
+          <w:szCs w:val="22"/>
+        </w:rPr>
+        <w:t xml:space="preserve"> import *</w:t>
       </w:r>
     </w:p>
     <w:p>
@@ -908,7 +1219,39 @@
           <w:color w:val="auto"/>
           <w:szCs w:val="22"/>
         </w:rPr>
-        <w:t>from django.conf.urls import patterns, url, include</w:t>
+        <w:t xml:space="preserve">from </w:t>
+      </w:r>
+      <w:proofErr w:type="spellStart"/>
+      <w:r>
+        <w:rPr>
+          <w:color w:val="auto"/>
+          <w:szCs w:val="22"/>
+        </w:rPr>
+        <w:t>django.conf.urls</w:t>
+      </w:r>
+      <w:proofErr w:type="spellEnd"/>
+      <w:r>
+        <w:rPr>
+          <w:color w:val="auto"/>
+          <w:szCs w:val="22"/>
+        </w:rPr>
+        <w:t xml:space="preserve"> import patterns, </w:t>
+      </w:r>
+      <w:proofErr w:type="spellStart"/>
+      <w:r>
+        <w:rPr>
+          <w:color w:val="auto"/>
+          <w:szCs w:val="22"/>
+        </w:rPr>
+        <w:t>url</w:t>
+      </w:r>
+      <w:proofErr w:type="spellEnd"/>
+      <w:r>
+        <w:rPr>
+          <w:color w:val="auto"/>
+          <w:szCs w:val="22"/>
+        </w:rPr>
+        <w:t>, include</w:t>
       </w:r>
     </w:p>
     <w:p>
@@ -933,8 +1276,17 @@
           <w:color w:val="auto"/>
           <w:szCs w:val="22"/>
         </w:rPr>
-        <w:t>Python 3.* :</w:t>
-      </w:r>
+        <w:t>Python 3.</w:t>
+      </w:r>
+      <w:proofErr w:type="gramStart"/>
+      <w:r>
+        <w:rPr>
+          <w:color w:val="auto"/>
+          <w:szCs w:val="22"/>
+        </w:rPr>
+        <w:t>* :</w:t>
+      </w:r>
+      <w:proofErr w:type="gramEnd"/>
     </w:p>
     <w:p>
       <w:pPr>
@@ -954,14 +1306,7 @@
           <w:color w:val="auto"/>
           <w:szCs w:val="22"/>
         </w:rPr>
-        <w:t xml:space="preserve">In </w:t>
-      </w:r>
-      <w:r>
-        <w:rPr>
-          <w:color w:val="auto"/>
-          <w:szCs w:val="22"/>
-        </w:rPr>
-        <w:t>Views.py :</w:t>
+        <w:t>In Views.py :</w:t>
       </w:r>
     </w:p>
     <w:p>
@@ -982,14 +1327,23 @@
           <w:color w:val="auto"/>
           <w:szCs w:val="22"/>
         </w:rPr>
-        <w:t>Change</w:t>
-      </w:r>
-      <w:r>
-        <w:rPr>
-          <w:color w:val="auto"/>
-          <w:szCs w:val="22"/>
-        </w:rPr>
-        <w:t xml:space="preserve"> safe_dict(d) to :</w:t>
+        <w:t xml:space="preserve">Change </w:t>
+      </w:r>
+      <w:proofErr w:type="spellStart"/>
+      <w:r>
+        <w:rPr>
+          <w:color w:val="auto"/>
+          <w:szCs w:val="22"/>
+        </w:rPr>
+        <w:t>safe_dict</w:t>
+      </w:r>
+      <w:proofErr w:type="spellEnd"/>
+      <w:r>
+        <w:rPr>
+          <w:color w:val="auto"/>
+          <w:szCs w:val="22"/>
+        </w:rPr>
+        <w:t>(d) to :</w:t>
       </w:r>
     </w:p>
     <w:p>
@@ -1009,12 +1363,39 @@
           <w:szCs w:val="22"/>
         </w:rPr>
       </w:pPr>
-      <w:r>
-        <w:rPr>
-          <w:color w:val="auto"/>
-          <w:szCs w:val="22"/>
-        </w:rPr>
-        <w:t>def safe_dict(d):</w:t>
+      <w:proofErr w:type="spellStart"/>
+      <w:proofErr w:type="gramStart"/>
+      <w:r>
+        <w:rPr>
+          <w:color w:val="auto"/>
+          <w:szCs w:val="22"/>
+        </w:rPr>
+        <w:t>def</w:t>
+      </w:r>
+      <w:proofErr w:type="spellEnd"/>
+      <w:proofErr w:type="gramEnd"/>
+      <w:r>
+        <w:rPr>
+          <w:color w:val="auto"/>
+          <w:szCs w:val="22"/>
+        </w:rPr>
+        <w:t xml:space="preserve"> </w:t>
+      </w:r>
+      <w:proofErr w:type="spellStart"/>
+      <w:r>
+        <w:rPr>
+          <w:color w:val="auto"/>
+          <w:szCs w:val="22"/>
+        </w:rPr>
+        <w:t>safe_dict</w:t>
+      </w:r>
+      <w:proofErr w:type="spellEnd"/>
+      <w:r>
+        <w:rPr>
+          <w:color w:val="auto"/>
+          <w:szCs w:val="22"/>
+        </w:rPr>
+        <w:t>(d):</w:t>
       </w:r>
     </w:p>
     <w:p>
@@ -1046,7 +1427,23 @@
           <w:color w:val="auto"/>
           <w:szCs w:val="22"/>
         </w:rPr>
-        <w:t>                                Recursively clone json structure with UTF-8 dictionary keys</w:t>
+        <w:t xml:space="preserve">                                Recursively clone </w:t>
+      </w:r>
+      <w:proofErr w:type="spellStart"/>
+      <w:r>
+        <w:rPr>
+          <w:color w:val="auto"/>
+          <w:szCs w:val="22"/>
+        </w:rPr>
+        <w:t>json</w:t>
+      </w:r>
+      <w:proofErr w:type="spellEnd"/>
+      <w:r>
+        <w:rPr>
+          <w:color w:val="auto"/>
+          <w:szCs w:val="22"/>
+        </w:rPr>
+        <w:t xml:space="preserve"> structure with UTF-8 dictionary keys</w:t>
       </w:r>
     </w:p>
     <w:p>
@@ -1104,7 +1501,55 @@
           <w:color w:val="auto"/>
           <w:szCs w:val="22"/>
         </w:rPr>
-        <w:t>                                if isinstance(d, dict):</w:t>
+        <w:t xml:space="preserve">                                </w:t>
+      </w:r>
+      <w:proofErr w:type="gramStart"/>
+      <w:r>
+        <w:rPr>
+          <w:color w:val="auto"/>
+          <w:szCs w:val="22"/>
+        </w:rPr>
+        <w:t>if</w:t>
+      </w:r>
+      <w:proofErr w:type="gramEnd"/>
+      <w:r>
+        <w:rPr>
+          <w:color w:val="auto"/>
+          <w:szCs w:val="22"/>
+        </w:rPr>
+        <w:t xml:space="preserve"> </w:t>
+      </w:r>
+      <w:proofErr w:type="spellStart"/>
+      <w:r>
+        <w:rPr>
+          <w:color w:val="auto"/>
+          <w:szCs w:val="22"/>
+        </w:rPr>
+        <w:t>isinstance</w:t>
+      </w:r>
+      <w:proofErr w:type="spellEnd"/>
+      <w:r>
+        <w:rPr>
+          <w:color w:val="auto"/>
+          <w:szCs w:val="22"/>
+        </w:rPr>
+        <w:t xml:space="preserve">(d, </w:t>
+      </w:r>
+      <w:proofErr w:type="spellStart"/>
+      <w:r>
+        <w:rPr>
+          <w:color w:val="auto"/>
+          <w:szCs w:val="22"/>
+        </w:rPr>
+        <w:t>dict</w:t>
+      </w:r>
+      <w:proofErr w:type="spellEnd"/>
+      <w:r>
+        <w:rPr>
+          <w:color w:val="auto"/>
+          <w:szCs w:val="22"/>
+        </w:rPr>
+        <w:t>):</w:t>
       </w:r>
     </w:p>
     <w:p>
@@ -1120,7 +1565,71 @@
           <w:color w:val="auto"/>
           <w:szCs w:val="22"/>
         </w:rPr>
-        <w:t>                                                return dict([(k, safe_dict(v)) for k, v in d.items()])</w:t>
+        <w:t xml:space="preserve">                                                </w:t>
+      </w:r>
+      <w:proofErr w:type="gramStart"/>
+      <w:r>
+        <w:rPr>
+          <w:color w:val="auto"/>
+          <w:szCs w:val="22"/>
+        </w:rPr>
+        <w:t>return</w:t>
+      </w:r>
+      <w:proofErr w:type="gramEnd"/>
+      <w:r>
+        <w:rPr>
+          <w:color w:val="auto"/>
+          <w:szCs w:val="22"/>
+        </w:rPr>
+        <w:t xml:space="preserve"> </w:t>
+      </w:r>
+      <w:proofErr w:type="spellStart"/>
+      <w:r>
+        <w:rPr>
+          <w:color w:val="auto"/>
+          <w:szCs w:val="22"/>
+        </w:rPr>
+        <w:t>dict</w:t>
+      </w:r>
+      <w:proofErr w:type="spellEnd"/>
+      <w:r>
+        <w:rPr>
+          <w:color w:val="auto"/>
+          <w:szCs w:val="22"/>
+        </w:rPr>
+        <w:t xml:space="preserve">([(k, </w:t>
+      </w:r>
+      <w:proofErr w:type="spellStart"/>
+      <w:r>
+        <w:rPr>
+          <w:color w:val="auto"/>
+          <w:szCs w:val="22"/>
+        </w:rPr>
+        <w:t>safe_dict</w:t>
+      </w:r>
+      <w:proofErr w:type="spellEnd"/>
+      <w:r>
+        <w:rPr>
+          <w:color w:val="auto"/>
+          <w:szCs w:val="22"/>
+        </w:rPr>
+        <w:t xml:space="preserve">(v)) for k, v in </w:t>
+      </w:r>
+      <w:proofErr w:type="spellStart"/>
+      <w:r>
+        <w:rPr>
+          <w:color w:val="auto"/>
+          <w:szCs w:val="22"/>
+        </w:rPr>
+        <w:t>d.items</w:t>
+      </w:r>
+      <w:proofErr w:type="spellEnd"/>
+      <w:r>
+        <w:rPr>
+          <w:color w:val="auto"/>
+          <w:szCs w:val="22"/>
+        </w:rPr>
+        <w:t>()])</w:t>
       </w:r>
     </w:p>
     <w:p>
@@ -1136,7 +1645,41 @@
           <w:color w:val="auto"/>
           <w:szCs w:val="22"/>
         </w:rPr>
-        <w:t>                                elif isinstance(d, list):</w:t>
+        <w:t xml:space="preserve">                                </w:t>
+      </w:r>
+      <w:proofErr w:type="spellStart"/>
+      <w:proofErr w:type="gramStart"/>
+      <w:r>
+        <w:rPr>
+          <w:color w:val="auto"/>
+          <w:szCs w:val="22"/>
+        </w:rPr>
+        <w:t>elif</w:t>
+      </w:r>
+      <w:proofErr w:type="spellEnd"/>
+      <w:proofErr w:type="gramEnd"/>
+      <w:r>
+        <w:rPr>
+          <w:color w:val="auto"/>
+          <w:szCs w:val="22"/>
+        </w:rPr>
+        <w:t xml:space="preserve"> </w:t>
+      </w:r>
+      <w:proofErr w:type="spellStart"/>
+      <w:r>
+        <w:rPr>
+          <w:color w:val="auto"/>
+          <w:szCs w:val="22"/>
+        </w:rPr>
+        <w:t>isinstance</w:t>
+      </w:r>
+      <w:proofErr w:type="spellEnd"/>
+      <w:r>
+        <w:rPr>
+          <w:color w:val="auto"/>
+          <w:szCs w:val="22"/>
+        </w:rPr>
+        <w:t>(d, list):</w:t>
       </w:r>
     </w:p>
     <w:p>
@@ -1152,7 +1695,39 @@
           <w:color w:val="auto"/>
           <w:szCs w:val="22"/>
         </w:rPr>
-        <w:t>                                                return [safe_dict(x) for x in d]</w:t>
+        <w:t xml:space="preserve">                                                </w:t>
+      </w:r>
+      <w:proofErr w:type="gramStart"/>
+      <w:r>
+        <w:rPr>
+          <w:color w:val="auto"/>
+          <w:szCs w:val="22"/>
+        </w:rPr>
+        <w:t>return</w:t>
+      </w:r>
+      <w:proofErr w:type="gramEnd"/>
+      <w:r>
+        <w:rPr>
+          <w:color w:val="auto"/>
+          <w:szCs w:val="22"/>
+        </w:rPr>
+        <w:t xml:space="preserve"> [</w:t>
+      </w:r>
+      <w:proofErr w:type="spellStart"/>
+      <w:r>
+        <w:rPr>
+          <w:color w:val="auto"/>
+          <w:szCs w:val="22"/>
+        </w:rPr>
+        <w:t>safe_dict</w:t>
+      </w:r>
+      <w:proofErr w:type="spellEnd"/>
+      <w:r>
+        <w:rPr>
+          <w:color w:val="auto"/>
+          <w:szCs w:val="22"/>
+        </w:rPr>
+        <w:t>(x) for x in d]</w:t>
       </w:r>
     </w:p>
     <w:p>
@@ -1168,7 +1743,23 @@
           <w:color w:val="auto"/>
           <w:szCs w:val="22"/>
         </w:rPr>
-        <w:t>                                else:</w:t>
+        <w:t xml:space="preserve">                                </w:t>
+      </w:r>
+      <w:proofErr w:type="gramStart"/>
+      <w:r>
+        <w:rPr>
+          <w:color w:val="auto"/>
+          <w:szCs w:val="22"/>
+        </w:rPr>
+        <w:t>else</w:t>
+      </w:r>
+      <w:proofErr w:type="gramEnd"/>
+      <w:r>
+        <w:rPr>
+          <w:color w:val="auto"/>
+          <w:szCs w:val="22"/>
+        </w:rPr>
+        <w:t>:</w:t>
       </w:r>
     </w:p>
     <w:p>
@@ -1184,7 +1775,23 @@
           <w:color w:val="auto"/>
           <w:szCs w:val="22"/>
         </w:rPr>
-        <w:t>                                                return d</w:t>
+        <w:t xml:space="preserve">                                                </w:t>
+      </w:r>
+      <w:proofErr w:type="gramStart"/>
+      <w:r>
+        <w:rPr>
+          <w:color w:val="auto"/>
+          <w:szCs w:val="22"/>
+        </w:rPr>
+        <w:t>return</w:t>
+      </w:r>
+      <w:proofErr w:type="gramEnd"/>
+      <w:r>
+        <w:rPr>
+          <w:color w:val="auto"/>
+          <w:szCs w:val="22"/>
+        </w:rPr>
+        <w:t xml:space="preserve"> d</w:t>
       </w:r>
     </w:p>
     <w:p>
@@ -1204,6 +1811,43 @@
     <w:p>
       <w:pPr>
         <w:widowControl w:val="0"/>
+      </w:pPr>
+    </w:p>
+    <w:p>
+      <w:pPr>
+        <w:widowControl w:val="0"/>
+        <w:rPr>
+          <w:b/>
+        </w:rPr>
+      </w:pPr>
+      <w:r>
+        <w:rPr>
+          <w:b/>
+        </w:rPr>
+        <w:lastRenderedPageBreak/>
+        <w:t xml:space="preserve">For </w:t>
+      </w:r>
+      <w:proofErr w:type="spellStart"/>
+      <w:r>
+        <w:rPr>
+          <w:b/>
+        </w:rPr>
+        <w:t>ldap</w:t>
+      </w:r>
+      <w:proofErr w:type="spellEnd"/>
+      <w:r>
+        <w:rPr>
+          <w:b/>
+        </w:rPr>
+        <w:t>:</w:t>
+      </w:r>
+    </w:p>
+    <w:p>
+      <w:pPr>
+        <w:widowControl w:val="0"/>
+        <w:rPr>
+          <w:b/>
+        </w:rPr>
       </w:pPr>
     </w:p>
     <w:p>
@@ -1212,16 +1856,17 @@
         <w:widowControl w:val="0"/>
         <w:numPr>
           <w:ilvl w:val="0"/>
-          <w:numId w:val="5"/>
+          <w:numId w:val="9"/>
         </w:numPr>
       </w:pPr>
       <w:r>
-        <w:lastRenderedPageBreak/>
         <w:t xml:space="preserve">Install the </w:t>
       </w:r>
+      <w:proofErr w:type="spellStart"/>
       <w:r>
         <w:t>django-auth-ldap</w:t>
       </w:r>
+      <w:proofErr w:type="spellEnd"/>
       <w:r>
         <w:t xml:space="preserve"> package:</w:t>
       </w:r>
@@ -1236,39 +1881,25 @@
         </w:numPr>
       </w:pPr>
       <w:r>
-        <w:t>Download mingw (</w:t>
+        <w:t xml:space="preserve">Download </w:t>
+      </w:r>
+      <w:proofErr w:type="spellStart"/>
+      <w:r>
+        <w:t>django-auth-ldap</w:t>
+      </w:r>
+      <w:proofErr w:type="spellEnd"/>
+      <w:r>
+        <w:t xml:space="preserve"> package from </w:t>
+      </w:r>
+      <w:proofErr w:type="spellStart"/>
+      <w:r>
+        <w:t>pypi</w:t>
+      </w:r>
+      <w:proofErr w:type="spellEnd"/>
+      <w:r>
+        <w:t xml:space="preserve"> (</w:t>
       </w:r>
       <w:hyperlink r:id="rId15" w:history="1">
-        <w:r>
-          <w:rPr>
-            <w:rStyle w:val="Hyperlink"/>
-          </w:rPr>
-          <w:t>http://www.mingw.org/</w:t>
-        </w:r>
-      </w:hyperlink>
-      <w:r>
-        <w:t>)</w:t>
-      </w:r>
-    </w:p>
-    <w:p>
-      <w:pPr>
-        <w:pStyle w:val="ListParagraph"/>
-        <w:widowControl w:val="0"/>
-        <w:numPr>
-          <w:ilvl w:val="1"/>
-          <w:numId w:val="5"/>
-        </w:numPr>
-      </w:pPr>
-      <w:r>
-        <w:t xml:space="preserve">Download </w:t>
-      </w:r>
-      <w:r>
-        <w:t>django-auth-ldap</w:t>
-      </w:r>
-      <w:r>
-        <w:t xml:space="preserve"> package from pypi (</w:t>
-      </w:r>
-      <w:hyperlink r:id="rId16" w:history="1">
         <w:r>
           <w:rPr>
             <w:rStyle w:val="Hyperlink"/>
@@ -1295,26 +1926,102 @@
     </w:p>
     <w:p>
       <w:pPr>
+        <w:pStyle w:val="ListParagraph"/>
+        <w:widowControl w:val="0"/>
+        <w:ind w:left="1440"/>
+      </w:pPr>
+      <w:proofErr w:type="gramStart"/>
+      <w:r>
+        <w:t>cd</w:t>
+      </w:r>
+      <w:proofErr w:type="gramEnd"/>
+      <w:r>
+        <w:t xml:space="preserve"> </w:t>
+      </w:r>
+      <w:proofErr w:type="spellStart"/>
+      <w:r>
+        <w:t>PATH_TO_django-auth-ldap_FOLDER</w:t>
+      </w:r>
+      <w:proofErr w:type="spellEnd"/>
+    </w:p>
+    <w:p>
+      <w:pPr>
         <w:widowControl w:val="0"/>
         <w:ind w:left="720" w:firstLine="720"/>
       </w:pPr>
-      <w:r>
-        <w:t>Setup.py install build –compiler=mingw32</w:t>
-      </w:r>
-    </w:p>
-    <w:p>
-      <w:pPr>
-        <w:widowControl w:val="0"/>
-      </w:pPr>
-    </w:p>
-    <w:p>
-      <w:pPr>
-        <w:widowControl w:val="0"/>
-      </w:pPr>
-      <w:r>
-        <w:t>pip install djangorestframework (</w:t>
-      </w:r>
-      <w:hyperlink r:id="rId17">
+      <w:proofErr w:type="gramStart"/>
+      <w:r>
+        <w:t>setup.py</w:t>
+      </w:r>
+      <w:proofErr w:type="gramEnd"/>
+      <w:r>
+        <w:t xml:space="preserve"> install build</w:t>
+      </w:r>
+    </w:p>
+    <w:p>
+      <w:pPr>
+        <w:widowControl w:val="0"/>
+      </w:pPr>
+    </w:p>
+    <w:p>
+      <w:pPr>
+        <w:widowControl w:val="0"/>
+      </w:pPr>
+    </w:p>
+    <w:p>
+      <w:pPr>
+        <w:widowControl w:val="0"/>
+        <w:rPr>
+          <w:b/>
+        </w:rPr>
+      </w:pPr>
+      <w:r>
+        <w:rPr>
+          <w:b/>
+        </w:rPr>
+        <w:t xml:space="preserve">For </w:t>
+      </w:r>
+      <w:proofErr w:type="spellStart"/>
+      <w:r>
+        <w:rPr>
+          <w:b/>
+        </w:rPr>
+        <w:t>Django</w:t>
+      </w:r>
+      <w:proofErr w:type="spellEnd"/>
+      <w:r>
+        <w:rPr>
+          <w:b/>
+        </w:rPr>
+        <w:t xml:space="preserve"> Rest Framework:</w:t>
+      </w:r>
+    </w:p>
+    <w:p>
+      <w:pPr>
+        <w:widowControl w:val="0"/>
+      </w:pPr>
+    </w:p>
+    <w:p>
+      <w:pPr>
+        <w:widowControl w:val="0"/>
+      </w:pPr>
+      <w:proofErr w:type="gramStart"/>
+      <w:r>
+        <w:t>pip</w:t>
+      </w:r>
+      <w:proofErr w:type="gramEnd"/>
+      <w:r>
+        <w:t xml:space="preserve"> install </w:t>
+      </w:r>
+      <w:proofErr w:type="spellStart"/>
+      <w:r>
+        <w:t>djangorestframework</w:t>
+      </w:r>
+      <w:proofErr w:type="spellEnd"/>
+      <w:r>
+        <w:t xml:space="preserve"> (</w:t>
+      </w:r>
+      <w:hyperlink r:id="rId16">
         <w:r>
           <w:rPr>
             <w:color w:val="1155CC"/>
@@ -1343,38 +2050,245 @@
         <w:rPr>
           <w:b/>
         </w:rPr>
+        <w:t xml:space="preserve">For </w:t>
+      </w:r>
+      <w:r>
+        <w:rPr>
+          <w:b/>
+        </w:rPr>
+        <w:t>MS Excel to HDF5 translation/mapping:</w:t>
+      </w:r>
+    </w:p>
+    <w:p>
+      <w:pPr>
+        <w:widowControl w:val="0"/>
+        <w:rPr>
+          <w:b/>
+        </w:rPr>
+      </w:pPr>
+    </w:p>
+    <w:p>
+      <w:pPr>
+        <w:widowControl w:val="0"/>
+      </w:pPr>
+      <w:proofErr w:type="gramStart"/>
+      <w:r>
+        <w:t>pip</w:t>
+      </w:r>
+      <w:proofErr w:type="gramEnd"/>
+      <w:r>
+        <w:t xml:space="preserve"> install </w:t>
+      </w:r>
+      <w:proofErr w:type="spellStart"/>
+      <w:r>
+        <w:t>xlrd</w:t>
+      </w:r>
+      <w:proofErr w:type="spellEnd"/>
+    </w:p>
+    <w:p>
+      <w:pPr>
+        <w:widowControl w:val="0"/>
+      </w:pPr>
+    </w:p>
+    <w:p>
+      <w:pPr>
+        <w:widowControl w:val="0"/>
+        <w:rPr>
+          <w:b/>
+        </w:rPr>
+      </w:pPr>
+      <w:r>
+        <w:rPr>
+          <w:b/>
+        </w:rPr>
+        <w:t xml:space="preserve">For </w:t>
+      </w:r>
+      <w:proofErr w:type="spellStart"/>
+      <w:r>
+        <w:rPr>
+          <w:b/>
+        </w:rPr>
+        <w:t>lxml</w:t>
+      </w:r>
+      <w:proofErr w:type="spellEnd"/>
+      <w:r>
+        <w:rPr>
+          <w:b/>
+        </w:rPr>
+        <w:t>:</w:t>
+      </w:r>
+    </w:p>
+    <w:p>
+      <w:pPr>
+        <w:widowControl w:val="0"/>
+      </w:pPr>
+    </w:p>
+    <w:p>
+      <w:pPr>
+        <w:pStyle w:val="ListParagraph"/>
+        <w:widowControl w:val="0"/>
+        <w:numPr>
+          <w:ilvl w:val="0"/>
+          <w:numId w:val="8"/>
+        </w:numPr>
+      </w:pPr>
+      <w:r>
+        <w:t xml:space="preserve">Download </w:t>
+      </w:r>
+      <w:proofErr w:type="spellStart"/>
+      <w:r>
+        <w:t>lxml</w:t>
+      </w:r>
+      <w:proofErr w:type="spellEnd"/>
+      <w:r>
+        <w:t xml:space="preserve"> from </w:t>
+      </w:r>
+      <w:proofErr w:type="spellStart"/>
+      <w:r>
+        <w:t>pypi</w:t>
+      </w:r>
+      <w:proofErr w:type="spellEnd"/>
+      <w:r>
+        <w:t xml:space="preserve"> (</w:t>
+      </w:r>
+      <w:hyperlink r:id="rId17" w:history="1">
+        <w:r>
+          <w:rPr>
+            <w:rStyle w:val="Hyperlink"/>
+          </w:rPr>
+          <w:t>https://pypi.python.org/pypi/lxml/2.3</w:t>
+        </w:r>
+      </w:hyperlink>
+      <w:r>
+        <w:t>)</w:t>
+      </w:r>
+    </w:p>
+    <w:p>
+      <w:pPr>
+        <w:pStyle w:val="ListParagraph"/>
+        <w:widowControl w:val="0"/>
+        <w:numPr>
+          <w:ilvl w:val="1"/>
+          <w:numId w:val="8"/>
+        </w:numPr>
+      </w:pPr>
+      <w:r>
+        <w:t>Use the W</w:t>
+      </w:r>
+      <w:bookmarkStart w:id="0" w:name="_GoBack"/>
+      <w:bookmarkEnd w:id="0"/>
+      <w:r>
+        <w:t xml:space="preserve">indows link for Python 2.7 : </w:t>
+      </w:r>
+      <w:r>
+        <w:t>lxml-2.3.win32-py2.7.exe</w:t>
+      </w:r>
+    </w:p>
+    <w:p>
+      <w:pPr>
+        <w:pStyle w:val="ListParagraph"/>
+        <w:widowControl w:val="0"/>
+        <w:numPr>
+          <w:ilvl w:val="0"/>
+          <w:numId w:val="8"/>
+        </w:numPr>
+      </w:pPr>
+      <w:r>
+        <w:t>Run the installer</w:t>
+      </w:r>
+    </w:p>
+    <w:p>
+      <w:pPr>
+        <w:widowControl w:val="0"/>
+      </w:pPr>
+    </w:p>
+    <w:p>
+      <w:pPr>
+        <w:widowControl w:val="0"/>
+        <w:rPr>
+          <w:b/>
+        </w:rPr>
+      </w:pPr>
+      <w:r>
+        <w:rPr>
+          <w:b/>
+        </w:rPr>
         <w:t xml:space="preserve">To </w:t>
       </w:r>
-      <w:r>
-        <w:rPr>
-          <w:b/>
-        </w:rPr>
-        <w:t>Run software:</w:t>
-      </w:r>
-    </w:p>
-    <w:p>
-      <w:pPr>
-        <w:widowControl w:val="0"/>
-        <w:rPr>
-          <w:b/>
-        </w:rPr>
-      </w:pPr>
-    </w:p>
-    <w:p>
-      <w:pPr>
-        <w:widowControl w:val="0"/>
-      </w:pPr>
-      <w:r>
-        <w:t>mongod –dpath PROJECT_PATH\data\db</w:t>
-      </w:r>
-    </w:p>
-    <w:p>
-      <w:pPr>
-        <w:widowControl w:val="0"/>
-      </w:pPr>
-      <w:r>
-        <w:t>python manage.py runserver</w:t>
-      </w:r>
+      <w:proofErr w:type="gramStart"/>
+      <w:r>
+        <w:rPr>
+          <w:b/>
+        </w:rPr>
+        <w:t>Run</w:t>
+      </w:r>
+      <w:proofErr w:type="gramEnd"/>
+      <w:r>
+        <w:rPr>
+          <w:b/>
+        </w:rPr>
+        <w:t xml:space="preserve"> software:</w:t>
+      </w:r>
+    </w:p>
+    <w:p>
+      <w:pPr>
+        <w:widowControl w:val="0"/>
+        <w:rPr>
+          <w:b/>
+        </w:rPr>
+      </w:pPr>
+    </w:p>
+    <w:p>
+      <w:pPr>
+        <w:widowControl w:val="0"/>
+      </w:pPr>
+      <w:proofErr w:type="spellStart"/>
+      <w:proofErr w:type="gramStart"/>
+      <w:r>
+        <w:t>mongod</w:t>
+      </w:r>
+      <w:proofErr w:type="spellEnd"/>
+      <w:proofErr w:type="gramEnd"/>
+      <w:r>
+        <w:t xml:space="preserve"> –</w:t>
+      </w:r>
+      <w:proofErr w:type="spellStart"/>
+      <w:r>
+        <w:t>d</w:t>
+      </w:r>
+      <w:r>
+        <w:t>b</w:t>
+      </w:r>
+      <w:r>
+        <w:t>path</w:t>
+      </w:r>
+      <w:proofErr w:type="spellEnd"/>
+      <w:r>
+        <w:t xml:space="preserve"> PROJECT_PATH\data\</w:t>
+      </w:r>
+      <w:proofErr w:type="spellStart"/>
+      <w:r>
+        <w:t>db</w:t>
+      </w:r>
+      <w:proofErr w:type="spellEnd"/>
+    </w:p>
+    <w:p>
+      <w:pPr>
+        <w:widowControl w:val="0"/>
+      </w:pPr>
+      <w:proofErr w:type="gramStart"/>
+      <w:r>
+        <w:t>python</w:t>
+      </w:r>
+      <w:proofErr w:type="gramEnd"/>
+      <w:r>
+        <w:t xml:space="preserve"> manage.py </w:t>
+      </w:r>
+      <w:proofErr w:type="spellStart"/>
+      <w:r>
+        <w:t>runserver</w:t>
+      </w:r>
+      <w:proofErr w:type="spellEnd"/>
     </w:p>
     <w:p>
       <w:pPr>
@@ -1657,6 +2571,95 @@
     </w:lvl>
   </w:abstractNum>
   <w:abstractNum w:abstractNumId="2">
+    <w:nsid w:val="34457848"/>
+    <w:multiLevelType w:val="hybridMultilevel"/>
+    <w:tmpl w:val="05780836"/>
+    <w:lvl w:ilvl="0" w:tplc="04090011">
+      <w:start w:val="1"/>
+      <w:numFmt w:val="decimal"/>
+      <w:lvlText w:val="%1)"/>
+      <w:lvlJc w:val="left"/>
+      <w:pPr>
+        <w:ind w:left="720" w:hanging="360"/>
+      </w:pPr>
+      <w:rPr>
+        <w:rFonts w:hint="default"/>
+      </w:rPr>
+    </w:lvl>
+    <w:lvl w:ilvl="1" w:tplc="04090019">
+      <w:start w:val="1"/>
+      <w:numFmt w:val="lowerLetter"/>
+      <w:lvlText w:val="%2."/>
+      <w:lvlJc w:val="left"/>
+      <w:pPr>
+        <w:ind w:left="1440" w:hanging="360"/>
+      </w:pPr>
+    </w:lvl>
+    <w:lvl w:ilvl="2" w:tplc="0409001B" w:tentative="1">
+      <w:start w:val="1"/>
+      <w:numFmt w:val="lowerRoman"/>
+      <w:lvlText w:val="%3."/>
+      <w:lvlJc w:val="right"/>
+      <w:pPr>
+        <w:ind w:left="2160" w:hanging="180"/>
+      </w:pPr>
+    </w:lvl>
+    <w:lvl w:ilvl="3" w:tplc="0409000F" w:tentative="1">
+      <w:start w:val="1"/>
+      <w:numFmt w:val="decimal"/>
+      <w:lvlText w:val="%4."/>
+      <w:lvlJc w:val="left"/>
+      <w:pPr>
+        <w:ind w:left="2880" w:hanging="360"/>
+      </w:pPr>
+    </w:lvl>
+    <w:lvl w:ilvl="4" w:tplc="04090019" w:tentative="1">
+      <w:start w:val="1"/>
+      <w:numFmt w:val="lowerLetter"/>
+      <w:lvlText w:val="%5."/>
+      <w:lvlJc w:val="left"/>
+      <w:pPr>
+        <w:ind w:left="3600" w:hanging="360"/>
+      </w:pPr>
+    </w:lvl>
+    <w:lvl w:ilvl="5" w:tplc="0409001B" w:tentative="1">
+      <w:start w:val="1"/>
+      <w:numFmt w:val="lowerRoman"/>
+      <w:lvlText w:val="%6."/>
+      <w:lvlJc w:val="right"/>
+      <w:pPr>
+        <w:ind w:left="4320" w:hanging="180"/>
+      </w:pPr>
+    </w:lvl>
+    <w:lvl w:ilvl="6" w:tplc="0409000F" w:tentative="1">
+      <w:start w:val="1"/>
+      <w:numFmt w:val="decimal"/>
+      <w:lvlText w:val="%7."/>
+      <w:lvlJc w:val="left"/>
+      <w:pPr>
+        <w:ind w:left="5040" w:hanging="360"/>
+      </w:pPr>
+    </w:lvl>
+    <w:lvl w:ilvl="7" w:tplc="04090019" w:tentative="1">
+      <w:start w:val="1"/>
+      <w:numFmt w:val="lowerLetter"/>
+      <w:lvlText w:val="%8."/>
+      <w:lvlJc w:val="left"/>
+      <w:pPr>
+        <w:ind w:left="5760" w:hanging="360"/>
+      </w:pPr>
+    </w:lvl>
+    <w:lvl w:ilvl="8" w:tplc="0409001B" w:tentative="1">
+      <w:start w:val="1"/>
+      <w:numFmt w:val="lowerRoman"/>
+      <w:lvlText w:val="%9."/>
+      <w:lvlJc w:val="right"/>
+      <w:pPr>
+        <w:ind w:left="6480" w:hanging="180"/>
+      </w:pPr>
+    </w:lvl>
+  </w:abstractNum>
+  <w:abstractNum w:abstractNumId="3">
     <w:nsid w:val="431C4EA1"/>
     <w:multiLevelType w:val="hybridMultilevel"/>
     <w:tmpl w:val="7966C52A"/>
@@ -1745,7 +2748,7 @@
       </w:pPr>
     </w:lvl>
   </w:abstractNum>
-  <w:abstractNum w:abstractNumId="3">
+  <w:abstractNum w:abstractNumId="4">
     <w:nsid w:val="624534BB"/>
     <w:multiLevelType w:val="hybridMultilevel"/>
     <w:tmpl w:val="7966C52A"/>
@@ -1834,7 +2837,96 @@
       </w:pPr>
     </w:lvl>
   </w:abstractNum>
-  <w:abstractNum w:abstractNumId="4">
+  <w:abstractNum w:abstractNumId="5">
+    <w:nsid w:val="637B3D50"/>
+    <w:multiLevelType w:val="hybridMultilevel"/>
+    <w:tmpl w:val="CC9AD9AA"/>
+    <w:lvl w:ilvl="0" w:tplc="C9E86D12">
+      <w:start w:val="1"/>
+      <w:numFmt w:val="decimal"/>
+      <w:lvlText w:val="%1)"/>
+      <w:lvlJc w:val="left"/>
+      <w:pPr>
+        <w:ind w:left="720" w:hanging="360"/>
+      </w:pPr>
+      <w:rPr>
+        <w:rFonts w:ascii="Arial" w:eastAsia="Arial" w:hAnsi="Arial" w:cs="Arial"/>
+      </w:rPr>
+    </w:lvl>
+    <w:lvl w:ilvl="1" w:tplc="04090019">
+      <w:start w:val="1"/>
+      <w:numFmt w:val="lowerLetter"/>
+      <w:lvlText w:val="%2."/>
+      <w:lvlJc w:val="left"/>
+      <w:pPr>
+        <w:ind w:left="1440" w:hanging="360"/>
+      </w:pPr>
+    </w:lvl>
+    <w:lvl w:ilvl="2" w:tplc="0409001B">
+      <w:start w:val="1"/>
+      <w:numFmt w:val="lowerRoman"/>
+      <w:lvlText w:val="%3."/>
+      <w:lvlJc w:val="right"/>
+      <w:pPr>
+        <w:ind w:left="2160" w:hanging="180"/>
+      </w:pPr>
+    </w:lvl>
+    <w:lvl w:ilvl="3" w:tplc="0409000F" w:tentative="1">
+      <w:start w:val="1"/>
+      <w:numFmt w:val="decimal"/>
+      <w:lvlText w:val="%4."/>
+      <w:lvlJc w:val="left"/>
+      <w:pPr>
+        <w:ind w:left="2880" w:hanging="360"/>
+      </w:pPr>
+    </w:lvl>
+    <w:lvl w:ilvl="4" w:tplc="04090019" w:tentative="1">
+      <w:start w:val="1"/>
+      <w:numFmt w:val="lowerLetter"/>
+      <w:lvlText w:val="%5."/>
+      <w:lvlJc w:val="left"/>
+      <w:pPr>
+        <w:ind w:left="3600" w:hanging="360"/>
+      </w:pPr>
+    </w:lvl>
+    <w:lvl w:ilvl="5" w:tplc="0409001B" w:tentative="1">
+      <w:start w:val="1"/>
+      <w:numFmt w:val="lowerRoman"/>
+      <w:lvlText w:val="%6."/>
+      <w:lvlJc w:val="right"/>
+      <w:pPr>
+        <w:ind w:left="4320" w:hanging="180"/>
+      </w:pPr>
+    </w:lvl>
+    <w:lvl w:ilvl="6" w:tplc="0409000F" w:tentative="1">
+      <w:start w:val="1"/>
+      <w:numFmt w:val="decimal"/>
+      <w:lvlText w:val="%7."/>
+      <w:lvlJc w:val="left"/>
+      <w:pPr>
+        <w:ind w:left="5040" w:hanging="360"/>
+      </w:pPr>
+    </w:lvl>
+    <w:lvl w:ilvl="7" w:tplc="04090019" w:tentative="1">
+      <w:start w:val="1"/>
+      <w:numFmt w:val="lowerLetter"/>
+      <w:lvlText w:val="%8."/>
+      <w:lvlJc w:val="left"/>
+      <w:pPr>
+        <w:ind w:left="5760" w:hanging="360"/>
+      </w:pPr>
+    </w:lvl>
+    <w:lvl w:ilvl="8" w:tplc="0409001B" w:tentative="1">
+      <w:start w:val="1"/>
+      <w:numFmt w:val="lowerRoman"/>
+      <w:lvlText w:val="%9."/>
+      <w:lvlJc w:val="right"/>
+      <w:pPr>
+        <w:ind w:left="6480" w:hanging="180"/>
+      </w:pPr>
+    </w:lvl>
+  </w:abstractNum>
+  <w:abstractNum w:abstractNumId="6">
     <w:nsid w:val="6BC65D05"/>
     <w:multiLevelType w:val="hybridMultilevel"/>
     <w:tmpl w:val="C4B0368C"/>
@@ -1923,11 +3015,11 @@
       </w:pPr>
     </w:lvl>
   </w:abstractNum>
-  <w:abstractNum w:abstractNumId="5">
+  <w:abstractNum w:abstractNumId="7">
     <w:nsid w:val="6F067F8E"/>
     <w:multiLevelType w:val="hybridMultilevel"/>
-    <w:tmpl w:val="7966C52A"/>
-    <w:lvl w:ilvl="0" w:tplc="04090011">
+    <w:tmpl w:val="4964EF62"/>
+    <w:lvl w:ilvl="0" w:tplc="2F7E769A">
       <w:start w:val="1"/>
       <w:numFmt w:val="decimal"/>
       <w:lvlText w:val="%1)"/>
@@ -1936,7 +3028,7 @@
         <w:ind w:left="720" w:hanging="360"/>
       </w:pPr>
       <w:rPr>
-        <w:rFonts w:hint="default"/>
+        <w:rFonts w:ascii="Arial" w:eastAsia="Arial" w:hAnsi="Arial" w:cs="Arial"/>
       </w:rPr>
     </w:lvl>
     <w:lvl w:ilvl="1" w:tplc="04090019">
@@ -2012,7 +3104,7 @@
       </w:pPr>
     </w:lvl>
   </w:abstractNum>
-  <w:abstractNum w:abstractNumId="6">
+  <w:abstractNum w:abstractNumId="8">
     <w:nsid w:val="777A49D8"/>
     <w:multiLevelType w:val="hybridMultilevel"/>
     <w:tmpl w:val="E032707C"/>
@@ -2105,31 +3197,28 @@
     <w:abstractNumId w:val="1"/>
   </w:num>
   <w:num w:numId="2">
-    <w:abstractNumId w:val="6"/>
+    <w:abstractNumId w:val="8"/>
   </w:num>
   <w:num w:numId="3">
+    <w:abstractNumId w:val="4"/>
+  </w:num>
+  <w:num w:numId="4">
     <w:abstractNumId w:val="3"/>
   </w:num>
-  <w:num w:numId="4">
-    <w:abstractNumId w:val="2"/>
-  </w:num>
   <w:num w:numId="5">
-    <w:abstractNumId w:val="5"/>
+    <w:abstractNumId w:val="7"/>
   </w:num>
   <w:num w:numId="6">
     <w:abstractNumId w:val="0"/>
-    <w:lvlOverride w:ilvl="0"/>
-    <w:lvlOverride w:ilvl="1"/>
-    <w:lvlOverride w:ilvl="2"/>
-    <w:lvlOverride w:ilvl="3"/>
-    <w:lvlOverride w:ilvl="4"/>
-    <w:lvlOverride w:ilvl="5"/>
-    <w:lvlOverride w:ilvl="6"/>
-    <w:lvlOverride w:ilvl="7"/>
-    <w:lvlOverride w:ilvl="8"/>
   </w:num>
   <w:num w:numId="7">
-    <w:abstractNumId w:val="4"/>
+    <w:abstractNumId w:val="6"/>
+  </w:num>
+  <w:num w:numId="8">
+    <w:abstractNumId w:val="2"/>
+  </w:num>
+  <w:num w:numId="9">
+    <w:abstractNumId w:val="5"/>
   </w:num>
 </w:numbering>
 </file>
@@ -2474,6 +3563,18 @@
       <w:u w:val="single"/>
     </w:rPr>
   </w:style>
+  <w:style w:type="character" w:styleId="FollowedHyperlink">
+    <w:name w:val="FollowedHyperlink"/>
+    <w:basedOn w:val="DefaultParagraphFont"/>
+    <w:uiPriority w:val="99"/>
+    <w:semiHidden/>
+    <w:unhideWhenUsed/>
+    <w:rsid w:val="00942777"/>
+    <w:rPr>
+      <w:color w:val="800080" w:themeColor="followedHyperlink"/>
+      <w:u w:val="single"/>
+    </w:rPr>
+  </w:style>
 </w:styles>
 </file>
 
@@ -2817,6 +3918,18 @@
       <w:u w:val="single"/>
     </w:rPr>
   </w:style>
+  <w:style w:type="character" w:styleId="FollowedHyperlink">
+    <w:name w:val="FollowedHyperlink"/>
+    <w:basedOn w:val="DefaultParagraphFont"/>
+    <w:uiPriority w:val="99"/>
+    <w:semiHidden/>
+    <w:unhideWhenUsed/>
+    <w:rsid w:val="00942777"/>
+    <w:rPr>
+      <w:color w:val="800080" w:themeColor="followedHyperlink"/>
+      <w:u w:val="single"/>
+    </w:rPr>
+  </w:style>
 </w:styles>
 </file>
 

</xml_diff>

<commit_message>
update the doc according to Sharief and Pierre feedbacks
</commit_message>
<xml_diff>
--- a/mdcs/docs/Zero-ConfigInstallationNotes-Win.docx
+++ b/mdcs/docs/Zero-ConfigInstallationNotes-Win.docx
@@ -12,41 +12,19 @@
         <w:rPr>
           <w:sz w:val="36"/>
         </w:rPr>
-        <w:t>Zero-</w:t>
-      </w:r>
-      <w:proofErr w:type="spellStart"/>
+        <w:t>Zero-Config Installation Notes</w:t>
+      </w:r>
+    </w:p>
+    <w:p>
+      <w:pPr>
+        <w:widowControl w:val="0"/>
+        <w:jc w:val="center"/>
+      </w:pPr>
       <w:r>
         <w:rPr>
           <w:sz w:val="36"/>
         </w:rPr>
-        <w:t>Config</w:t>
-      </w:r>
-      <w:proofErr w:type="spellEnd"/>
-      <w:r>
-        <w:rPr>
-          <w:sz w:val="36"/>
-        </w:rPr>
-        <w:t xml:space="preserve"> Installation Notes</w:t>
-      </w:r>
-    </w:p>
-    <w:p>
-      <w:pPr>
-        <w:widowControl w:val="0"/>
-        <w:jc w:val="center"/>
-      </w:pPr>
-      <w:proofErr w:type="gramStart"/>
-      <w:r>
-        <w:rPr>
-          <w:sz w:val="36"/>
-        </w:rPr>
-        <w:t>for</w:t>
-      </w:r>
-      <w:proofErr w:type="gramEnd"/>
-      <w:r>
-        <w:rPr>
-          <w:sz w:val="36"/>
-        </w:rPr>
-        <w:t xml:space="preserve"> Materials Data Curation Project</w:t>
+        <w:t>for Materials Data Curation Project</w:t>
       </w:r>
     </w:p>
     <w:p>
@@ -202,23 +180,7 @@
         <w:widowControl w:val="0"/>
       </w:pPr>
       <w:r>
-        <w:t xml:space="preserve">We need pip to do the installation of the required dependencies.  </w:t>
-      </w:r>
-      <w:proofErr w:type="gramStart"/>
-      <w:r>
-        <w:t>pip</w:t>
-      </w:r>
-      <w:proofErr w:type="gramEnd"/>
-      <w:r>
-        <w:t xml:space="preserve"> requires </w:t>
-      </w:r>
-      <w:proofErr w:type="spellStart"/>
-      <w:r>
-        <w:t>setuptools</w:t>
-      </w:r>
-      <w:proofErr w:type="spellEnd"/>
-      <w:r>
-        <w:t xml:space="preserve"> and it has to be installed first, before pip can run: </w:t>
+        <w:t xml:space="preserve">We need pip to do the installation of the required dependencies.  pip requires setuptools and it has to be installed first, before pip can run: </w:t>
       </w:r>
       <w:hyperlink r:id="rId8">
         <w:r>
@@ -269,13 +231,8 @@
         <w:widowControl w:val="0"/>
         <w:ind w:left="720"/>
       </w:pPr>
-      <w:proofErr w:type="gramStart"/>
-      <w:r>
-        <w:t>python</w:t>
-      </w:r>
-      <w:proofErr w:type="gramEnd"/>
-      <w:r>
-        <w:t xml:space="preserve"> </w:t>
+      <w:r>
+        <w:t xml:space="preserve">python </w:t>
       </w:r>
       <w:r>
         <w:t xml:space="preserve">get-pip.py </w:t>
@@ -338,21 +295,8 @@
         <w:widowControl w:val="0"/>
         <w:ind w:left="720"/>
       </w:pPr>
-      <w:proofErr w:type="gramStart"/>
-      <w:r>
-        <w:t>pip</w:t>
-      </w:r>
-      <w:proofErr w:type="gramEnd"/>
-      <w:r>
-        <w:t xml:space="preserve"> install </w:t>
-      </w:r>
-      <w:proofErr w:type="spellStart"/>
-      <w:r>
-        <w:t>virtualenvwrapper</w:t>
-      </w:r>
-      <w:proofErr w:type="spellEnd"/>
-      <w:r>
-        <w:t>-win</w:t>
+      <w:r>
+        <w:t>pip install virtualenvwrapper-win</w:t>
       </w:r>
     </w:p>
     <w:p>
@@ -385,11 +329,9 @@
       <w:r>
         <w:t>Develop\</w:t>
       </w:r>
-      <w:proofErr w:type="spellStart"/>
       <w:r>
         <w:t>Envs</w:t>
       </w:r>
-      <w:proofErr w:type="spellEnd"/>
     </w:p>
     <w:p>
       <w:pPr>
@@ -412,13 +354,9 @@
         <w:pStyle w:val="ListParagraph"/>
         <w:widowControl w:val="0"/>
       </w:pPr>
-      <w:proofErr w:type="spellStart"/>
-      <w:proofErr w:type="gramStart"/>
       <w:r>
         <w:t>mkdir</w:t>
       </w:r>
-      <w:proofErr w:type="spellEnd"/>
-      <w:proofErr w:type="gramEnd"/>
       <w:r>
         <w:t xml:space="preserve"> %WORKON_HOME%</w:t>
       </w:r>
@@ -428,67 +366,63 @@
         <w:pStyle w:val="ListParagraph"/>
         <w:widowControl w:val="0"/>
       </w:pPr>
-      <w:proofErr w:type="gramStart"/>
-      <w:r>
-        <w:t>cd</w:t>
-      </w:r>
-      <w:proofErr w:type="gramEnd"/>
-      <w:r>
-        <w:t xml:space="preserve"> %WORKON_HOME%</w:t>
-      </w:r>
-    </w:p>
-    <w:p>
-      <w:pPr>
-        <w:pStyle w:val="ListParagraph"/>
-        <w:widowControl w:val="0"/>
-      </w:pPr>
-      <w:proofErr w:type="spellStart"/>
-      <w:proofErr w:type="gramStart"/>
-      <w:r>
-        <w:t>mkvirtualenv</w:t>
-      </w:r>
-      <w:proofErr w:type="spellEnd"/>
-      <w:proofErr w:type="gramEnd"/>
-      <w:r>
-        <w:t xml:space="preserve"> </w:t>
-      </w:r>
-      <w:proofErr w:type="spellStart"/>
-      <w:r>
-        <w:t>mgi</w:t>
-      </w:r>
-      <w:proofErr w:type="spellEnd"/>
-    </w:p>
-    <w:p>
-      <w:pPr>
-        <w:widowControl w:val="0"/>
-      </w:pPr>
-    </w:p>
-    <w:p>
-      <w:pPr>
-        <w:widowControl w:val="0"/>
-        <w:rPr>
-          <w:b/>
-        </w:rPr>
-      </w:pPr>
-      <w:r>
-        <w:rPr>
-          <w:b/>
-        </w:rPr>
-        <w:t xml:space="preserve">For </w:t>
-      </w:r>
-      <w:proofErr w:type="spellStart"/>
-      <w:r>
-        <w:rPr>
-          <w:b/>
-        </w:rPr>
-        <w:t>MongoDB</w:t>
-      </w:r>
-      <w:proofErr w:type="spellEnd"/>
-      <w:r>
-        <w:rPr>
-          <w:b/>
-        </w:rPr>
-        <w:t>:</w:t>
+      <w:r>
+        <w:t>cd %WORKON_HOME%</w:t>
+      </w:r>
+    </w:p>
+    <w:p>
+      <w:pPr>
+        <w:pStyle w:val="ListParagraph"/>
+        <w:widowControl w:val="0"/>
+      </w:pPr>
+      <w:r>
+        <w:t>mkvirtualenv mgi</w:t>
+      </w:r>
+    </w:p>
+    <w:p>
+      <w:pPr>
+        <w:pStyle w:val="ListParagraph"/>
+        <w:widowControl w:val="0"/>
+        <w:numPr>
+          <w:ilvl w:val="0"/>
+          <w:numId w:val="2"/>
+        </w:numPr>
+      </w:pPr>
+      <w:r>
+        <w:t>To use the environment:</w:t>
+      </w:r>
+    </w:p>
+    <w:p>
+      <w:pPr>
+        <w:pStyle w:val="ListParagraph"/>
+        <w:widowControl w:val="0"/>
+      </w:pPr>
+      <w:r>
+        <w:t>workon mgi (the prompt will change and become mgi. You should always see the mgi prompt when installing new packages)</w:t>
+      </w:r>
+    </w:p>
+    <w:p>
+      <w:pPr>
+        <w:widowControl w:val="0"/>
+      </w:pPr>
+    </w:p>
+    <w:p>
+      <w:pPr>
+        <w:widowControl w:val="0"/>
+      </w:pPr>
+    </w:p>
+    <w:p>
+      <w:pPr>
+        <w:widowControl w:val="0"/>
+        <w:rPr>
+          <w:b/>
+        </w:rPr>
+      </w:pPr>
+      <w:r>
+        <w:rPr>
+          <w:b/>
+        </w:rPr>
+        <w:t>For MongoDB:</w:t>
       </w:r>
     </w:p>
     <w:p>
@@ -509,15 +443,8 @@
         </w:numPr>
       </w:pPr>
       <w:r>
-        <w:t xml:space="preserve">Download Mongo </w:t>
-      </w:r>
-      <w:proofErr w:type="spellStart"/>
-      <w:r>
-        <w:t>db</w:t>
-      </w:r>
-      <w:proofErr w:type="spellEnd"/>
-      <w:r>
-        <w:t xml:space="preserve"> (</w:t>
+        <w:lastRenderedPageBreak/>
+        <w:t>Download Mongo db (</w:t>
       </w:r>
       <w:hyperlink r:id="rId9" w:history="1">
         <w:r>
@@ -528,13 +455,8 @@
         </w:r>
       </w:hyperlink>
       <w:r>
-        <w:t>) and install it in C</w:t>
-      </w:r>
-      <w:proofErr w:type="gramStart"/>
-      <w:r>
-        <w:t>:.</w:t>
-      </w:r>
-      <w:proofErr w:type="gramEnd"/>
+        <w:t>) and install it in C:.</w:t>
+      </w:r>
     </w:p>
     <w:p>
       <w:pPr>
@@ -554,13 +476,8 @@
         <w:widowControl w:val="0"/>
         <w:ind w:left="720"/>
       </w:pPr>
-      <w:proofErr w:type="gramStart"/>
-      <w:r>
-        <w:t>c</w:t>
-      </w:r>
-      <w:proofErr w:type="gramEnd"/>
-      <w:r>
-        <w:t>:</w:t>
+      <w:r>
+        <w:t>c:</w:t>
       </w:r>
     </w:p>
     <w:p>
@@ -568,67 +485,33 @@
         <w:widowControl w:val="0"/>
         <w:ind w:left="720"/>
       </w:pPr>
-      <w:proofErr w:type="spellStart"/>
-      <w:proofErr w:type="gramStart"/>
-      <w:r>
-        <w:t>mongod</w:t>
-      </w:r>
-      <w:proofErr w:type="spellEnd"/>
-      <w:proofErr w:type="gramEnd"/>
-      <w:r>
-        <w:t xml:space="preserve"> –</w:t>
-      </w:r>
-      <w:proofErr w:type="spellStart"/>
-      <w:r>
-        <w:t>d</w:t>
+      <w:r>
+        <w:t>mongod –d</w:t>
       </w:r>
       <w:r>
         <w:t>b</w:t>
       </w:r>
       <w:r>
-        <w:t>path</w:t>
-      </w:r>
-      <w:proofErr w:type="spellEnd"/>
-      <w:r>
-        <w:t xml:space="preserve"> PROJECT_PATH\data\</w:t>
-      </w:r>
-      <w:proofErr w:type="spellStart"/>
-      <w:r>
-        <w:t>db</w:t>
-      </w:r>
-      <w:proofErr w:type="spellEnd"/>
-    </w:p>
-    <w:p>
-      <w:pPr>
-        <w:widowControl w:val="0"/>
-      </w:pPr>
-    </w:p>
-    <w:p>
-      <w:pPr>
-        <w:widowControl w:val="0"/>
-        <w:rPr>
-          <w:b/>
-        </w:rPr>
-      </w:pPr>
-      <w:r>
-        <w:rPr>
-          <w:b/>
-        </w:rPr>
-        <w:t xml:space="preserve">For </w:t>
-      </w:r>
-      <w:proofErr w:type="spellStart"/>
-      <w:r>
-        <w:rPr>
-          <w:b/>
-        </w:rPr>
-        <w:t>Mongoengine</w:t>
-      </w:r>
-      <w:proofErr w:type="spellEnd"/>
-      <w:r>
-        <w:rPr>
-          <w:b/>
-        </w:rPr>
-        <w:t>:</w:t>
+        <w:t>path PROJECT_PATH\data\db</w:t>
+      </w:r>
+    </w:p>
+    <w:p>
+      <w:pPr>
+        <w:widowControl w:val="0"/>
+      </w:pPr>
+    </w:p>
+    <w:p>
+      <w:pPr>
+        <w:widowControl w:val="0"/>
+        <w:rPr>
+          <w:b/>
+        </w:rPr>
+      </w:pPr>
+      <w:r>
+        <w:rPr>
+          <w:b/>
+        </w:rPr>
+        <w:t>For Mongoengine:</w:t>
       </w:r>
     </w:p>
     <w:p>
@@ -654,21 +537,8 @@
         <w:widowControl w:val="0"/>
         <w:ind w:firstLine="720"/>
       </w:pPr>
-      <w:proofErr w:type="gramStart"/>
-      <w:r>
-        <w:t>pip</w:t>
-      </w:r>
-      <w:proofErr w:type="gramEnd"/>
-      <w:r>
-        <w:t xml:space="preserve"> install </w:t>
-      </w:r>
-      <w:proofErr w:type="spellStart"/>
-      <w:r>
-        <w:t>mongoengine</w:t>
-      </w:r>
-      <w:proofErr w:type="spellEnd"/>
-      <w:r>
-        <w:t xml:space="preserve"> (</w:t>
+      <w:r>
+        <w:t>pip install mongoengine (</w:t>
       </w:r>
       <w:hyperlink r:id="rId10">
         <w:r>
@@ -704,44 +574,14 @@
         <w:rPr>
           <w:b/>
         </w:rPr>
-        <w:t xml:space="preserve">For </w:t>
-      </w:r>
-      <w:proofErr w:type="spellStart"/>
-      <w:r>
-        <w:rPr>
-          <w:b/>
-        </w:rPr>
-        <w:t>Django</w:t>
-      </w:r>
-      <w:proofErr w:type="spellEnd"/>
-      <w:r>
-        <w:rPr>
-          <w:b/>
-        </w:rPr>
-        <w:t>/</w:t>
-      </w:r>
-      <w:proofErr w:type="spellStart"/>
-      <w:r>
-        <w:rPr>
-          <w:b/>
-        </w:rPr>
-        <w:t>Dajax</w:t>
-      </w:r>
-      <w:proofErr w:type="spellEnd"/>
-      <w:r>
-        <w:rPr>
-          <w:b/>
-        </w:rPr>
-        <w:t>/</w:t>
-      </w:r>
-      <w:proofErr w:type="spellStart"/>
-      <w:r>
-        <w:rPr>
-          <w:b/>
-        </w:rPr>
-        <w:t>Dajaxice</w:t>
-      </w:r>
-      <w:proofErr w:type="spellEnd"/>
+        <w:t>For Django</w:t>
+      </w:r>
+      <w:r>
+        <w:rPr>
+          <w:b/>
+        </w:rPr>
+        <w:t>/Dajax/Dajaxice</w:t>
+      </w:r>
       <w:r>
         <w:rPr>
           <w:b/>
@@ -767,21 +607,8 @@
         <w:widowControl w:val="0"/>
         <w:ind w:firstLine="720"/>
       </w:pPr>
-      <w:proofErr w:type="gramStart"/>
-      <w:r>
-        <w:t>pip</w:t>
-      </w:r>
-      <w:proofErr w:type="gramEnd"/>
-      <w:r>
-        <w:t xml:space="preserve"> install </w:t>
-      </w:r>
-      <w:proofErr w:type="spellStart"/>
-      <w:r>
-        <w:t>Django</w:t>
-      </w:r>
-      <w:proofErr w:type="spellEnd"/>
-      <w:r>
-        <w:t xml:space="preserve"> (</w:t>
+      <w:r>
+        <w:t>pip install Django (</w:t>
       </w:r>
       <w:hyperlink r:id="rId11">
         <w:r>
@@ -801,21 +628,8 @@
         <w:widowControl w:val="0"/>
         <w:ind w:firstLine="720"/>
       </w:pPr>
-      <w:proofErr w:type="gramStart"/>
-      <w:r>
-        <w:t>pip</w:t>
-      </w:r>
-      <w:proofErr w:type="gramEnd"/>
-      <w:r>
-        <w:t xml:space="preserve"> install </w:t>
-      </w:r>
-      <w:proofErr w:type="spellStart"/>
-      <w:r>
-        <w:t>django-dajax</w:t>
-      </w:r>
-      <w:proofErr w:type="spellEnd"/>
-      <w:r>
-        <w:t xml:space="preserve"> (</w:t>
+      <w:r>
+        <w:t>pip install django-dajax (</w:t>
       </w:r>
       <w:hyperlink r:id="rId12">
         <w:r>
@@ -835,21 +649,8 @@
         <w:widowControl w:val="0"/>
         <w:ind w:firstLine="720"/>
       </w:pPr>
-      <w:proofErr w:type="gramStart"/>
-      <w:r>
-        <w:t>pip</w:t>
-      </w:r>
-      <w:proofErr w:type="gramEnd"/>
-      <w:r>
-        <w:t xml:space="preserve"> install </w:t>
-      </w:r>
-      <w:proofErr w:type="spellStart"/>
-      <w:r>
-        <w:t>django-dajaxice</w:t>
-      </w:r>
-      <w:proofErr w:type="spellEnd"/>
-      <w:r>
-        <w:t xml:space="preserve"> (</w:t>
+      <w:r>
+        <w:t>pip install django-dajaxice (</w:t>
       </w:r>
       <w:hyperlink r:id="rId13" w:history="1">
         <w:r>
@@ -873,15 +674,7 @@
         <w:widowControl w:val="0"/>
       </w:pPr>
       <w:r>
-        <w:t xml:space="preserve">Files to modify to make </w:t>
-      </w:r>
-      <w:proofErr w:type="spellStart"/>
-      <w:r>
-        <w:t>dajaxice</w:t>
-      </w:r>
-      <w:proofErr w:type="spellEnd"/>
-      <w:r>
-        <w:t xml:space="preserve"> work:</w:t>
+        <w:t>Files to modify to make dajaxice work:</w:t>
       </w:r>
     </w:p>
     <w:p>
@@ -902,23 +695,7 @@
           <w:color w:val="auto"/>
           <w:szCs w:val="22"/>
         </w:rPr>
-        <w:t xml:space="preserve">Any Python </w:t>
-      </w:r>
-      <w:proofErr w:type="gramStart"/>
-      <w:r>
-        <w:rPr>
-          <w:color w:val="auto"/>
-          <w:szCs w:val="22"/>
-        </w:rPr>
-        <w:t>version :</w:t>
-      </w:r>
-      <w:proofErr w:type="gramEnd"/>
-      <w:r>
-        <w:rPr>
-          <w:color w:val="auto"/>
-          <w:szCs w:val="22"/>
-        </w:rPr>
-        <w:t xml:space="preserve"> </w:t>
+        <w:t xml:space="preserve">Any Python version : </w:t>
       </w:r>
     </w:p>
     <w:p>
@@ -983,23 +760,7 @@
           <w:color w:val="auto"/>
           <w:szCs w:val="22"/>
         </w:rPr>
-        <w:t xml:space="preserve">from </w:t>
-      </w:r>
-      <w:proofErr w:type="spellStart"/>
-      <w:r>
-        <w:rPr>
-          <w:color w:val="auto"/>
-          <w:szCs w:val="22"/>
-        </w:rPr>
-        <w:t>Dajaxice</w:t>
-      </w:r>
-      <w:proofErr w:type="spellEnd"/>
-      <w:r>
-        <w:rPr>
-          <w:color w:val="auto"/>
-          <w:szCs w:val="22"/>
-        </w:rPr>
-        <w:t xml:space="preserve"> </w:t>
+        <w:t xml:space="preserve">from Dajaxice </w:t>
       </w:r>
     </w:p>
     <w:p>
@@ -1043,17 +804,8 @@
           <w:color w:val="auto"/>
           <w:szCs w:val="22"/>
         </w:rPr>
-        <w:t>from .</w:t>
-      </w:r>
-      <w:proofErr w:type="spellStart"/>
-      <w:r>
-        <w:rPr>
-          <w:color w:val="auto"/>
-          <w:szCs w:val="22"/>
-        </w:rPr>
-        <w:t>Dajaxice</w:t>
-      </w:r>
-      <w:proofErr w:type="spellEnd"/>
+        <w:t>from .Dajaxice</w:t>
+      </w:r>
     </w:p>
     <w:p>
       <w:pPr>
@@ -1076,47 +828,13 @@
         </w:rPr>
         <w:t xml:space="preserve">In </w:t>
       </w:r>
-      <w:proofErr w:type="spellStart"/>
-      <w:r>
-        <w:rPr>
-          <w:color w:val="auto"/>
-          <w:szCs w:val="22"/>
-        </w:rPr>
-        <w:t>dajaxice</w:t>
-      </w:r>
-      <w:proofErr w:type="spellEnd"/>
-      <w:r>
-        <w:rPr>
-          <w:color w:val="auto"/>
-          <w:szCs w:val="22"/>
-        </w:rPr>
-        <w:t>\</w:t>
-      </w:r>
-      <w:proofErr w:type="spellStart"/>
-      <w:r>
-        <w:rPr>
-          <w:color w:val="auto"/>
-          <w:szCs w:val="22"/>
-        </w:rPr>
-        <w:t>urls</w:t>
-      </w:r>
-      <w:proofErr w:type="spellEnd"/>
-      <w:r>
-        <w:rPr>
-          <w:color w:val="auto"/>
-          <w:szCs w:val="22"/>
-        </w:rPr>
-        <w:t xml:space="preserve">. </w:t>
-      </w:r>
-      <w:proofErr w:type="spellStart"/>
-      <w:r>
-        <w:rPr>
-          <w:color w:val="auto"/>
-          <w:szCs w:val="22"/>
-        </w:rPr>
-        <w:t>py</w:t>
-      </w:r>
-      <w:proofErr w:type="spellEnd"/>
+      <w:r>
+        <w:rPr>
+          <w:color w:val="auto"/>
+          <w:szCs w:val="22"/>
+        </w:rPr>
+        <w:t>dajaxice\urls. py</w:t>
+      </w:r>
     </w:p>
     <w:p>
       <w:pPr>
@@ -1159,23 +877,7 @@
           <w:color w:val="auto"/>
           <w:szCs w:val="22"/>
         </w:rPr>
-        <w:t xml:space="preserve">from </w:t>
-      </w:r>
-      <w:proofErr w:type="spellStart"/>
-      <w:r>
-        <w:rPr>
-          <w:color w:val="auto"/>
-          <w:szCs w:val="22"/>
-        </w:rPr>
-        <w:t>django.conf.urls.defaults</w:t>
-      </w:r>
-      <w:proofErr w:type="spellEnd"/>
-      <w:r>
-        <w:rPr>
-          <w:color w:val="auto"/>
-          <w:szCs w:val="22"/>
-        </w:rPr>
-        <w:t xml:space="preserve"> import *</w:t>
+        <w:t>from django.conf.urls.defaults import *</w:t>
       </w:r>
     </w:p>
     <w:p>
@@ -1219,39 +921,7 @@
           <w:color w:val="auto"/>
           <w:szCs w:val="22"/>
         </w:rPr>
-        <w:t xml:space="preserve">from </w:t>
-      </w:r>
-      <w:proofErr w:type="spellStart"/>
-      <w:r>
-        <w:rPr>
-          <w:color w:val="auto"/>
-          <w:szCs w:val="22"/>
-        </w:rPr>
-        <w:t>django.conf.urls</w:t>
-      </w:r>
-      <w:proofErr w:type="spellEnd"/>
-      <w:r>
-        <w:rPr>
-          <w:color w:val="auto"/>
-          <w:szCs w:val="22"/>
-        </w:rPr>
-        <w:t xml:space="preserve"> import patterns, </w:t>
-      </w:r>
-      <w:proofErr w:type="spellStart"/>
-      <w:r>
-        <w:rPr>
-          <w:color w:val="auto"/>
-          <w:szCs w:val="22"/>
-        </w:rPr>
-        <w:t>url</w:t>
-      </w:r>
-      <w:proofErr w:type="spellEnd"/>
-      <w:r>
-        <w:rPr>
-          <w:color w:val="auto"/>
-          <w:szCs w:val="22"/>
-        </w:rPr>
-        <w:t>, include</w:t>
+        <w:t>from django.conf.urls import patterns, url, include</w:t>
       </w:r>
     </w:p>
     <w:p>
@@ -1276,17 +946,8 @@
           <w:color w:val="auto"/>
           <w:szCs w:val="22"/>
         </w:rPr>
-        <w:t>Python 3.</w:t>
-      </w:r>
-      <w:proofErr w:type="gramStart"/>
-      <w:r>
-        <w:rPr>
-          <w:color w:val="auto"/>
-          <w:szCs w:val="22"/>
-        </w:rPr>
-        <w:t>* :</w:t>
-      </w:r>
-      <w:proofErr w:type="gramEnd"/>
+        <w:t>Python 3.* :</w:t>
+      </w:r>
     </w:p>
     <w:p>
       <w:pPr>
@@ -1327,23 +988,7 @@
           <w:color w:val="auto"/>
           <w:szCs w:val="22"/>
         </w:rPr>
-        <w:t xml:space="preserve">Change </w:t>
-      </w:r>
-      <w:proofErr w:type="spellStart"/>
-      <w:r>
-        <w:rPr>
-          <w:color w:val="auto"/>
-          <w:szCs w:val="22"/>
-        </w:rPr>
-        <w:t>safe_dict</w:t>
-      </w:r>
-      <w:proofErr w:type="spellEnd"/>
-      <w:r>
-        <w:rPr>
-          <w:color w:val="auto"/>
-          <w:szCs w:val="22"/>
-        </w:rPr>
-        <w:t>(d) to :</w:t>
+        <w:t>Change safe_dict(d) to :</w:t>
       </w:r>
     </w:p>
     <w:p>
@@ -1363,39 +1008,12 @@
           <w:szCs w:val="22"/>
         </w:rPr>
       </w:pPr>
-      <w:proofErr w:type="spellStart"/>
-      <w:proofErr w:type="gramStart"/>
-      <w:r>
-        <w:rPr>
-          <w:color w:val="auto"/>
-          <w:szCs w:val="22"/>
-        </w:rPr>
-        <w:t>def</w:t>
-      </w:r>
-      <w:proofErr w:type="spellEnd"/>
-      <w:proofErr w:type="gramEnd"/>
-      <w:r>
-        <w:rPr>
-          <w:color w:val="auto"/>
-          <w:szCs w:val="22"/>
-        </w:rPr>
-        <w:t xml:space="preserve"> </w:t>
-      </w:r>
-      <w:proofErr w:type="spellStart"/>
-      <w:r>
-        <w:rPr>
-          <w:color w:val="auto"/>
-          <w:szCs w:val="22"/>
-        </w:rPr>
-        <w:t>safe_dict</w:t>
-      </w:r>
-      <w:proofErr w:type="spellEnd"/>
-      <w:r>
-        <w:rPr>
-          <w:color w:val="auto"/>
-          <w:szCs w:val="22"/>
-        </w:rPr>
-        <w:t>(d):</w:t>
+      <w:r>
+        <w:rPr>
+          <w:color w:val="auto"/>
+          <w:szCs w:val="22"/>
+        </w:rPr>
+        <w:t>def safe_dict(d):</w:t>
       </w:r>
     </w:p>
     <w:p>
@@ -1427,23 +1045,7 @@
           <w:color w:val="auto"/>
           <w:szCs w:val="22"/>
         </w:rPr>
-        <w:t xml:space="preserve">                                Recursively clone </w:t>
-      </w:r>
-      <w:proofErr w:type="spellStart"/>
-      <w:r>
-        <w:rPr>
-          <w:color w:val="auto"/>
-          <w:szCs w:val="22"/>
-        </w:rPr>
-        <w:t>json</w:t>
-      </w:r>
-      <w:proofErr w:type="spellEnd"/>
-      <w:r>
-        <w:rPr>
-          <w:color w:val="auto"/>
-          <w:szCs w:val="22"/>
-        </w:rPr>
-        <w:t xml:space="preserve"> structure with UTF-8 dictionary keys</w:t>
+        <w:t>                                Recursively clone json structure with UTF-8 dictionary keys</w:t>
       </w:r>
     </w:p>
     <w:p>
@@ -1501,55 +1103,7 @@
           <w:color w:val="auto"/>
           <w:szCs w:val="22"/>
         </w:rPr>
-        <w:t xml:space="preserve">                                </w:t>
-      </w:r>
-      <w:proofErr w:type="gramStart"/>
-      <w:r>
-        <w:rPr>
-          <w:color w:val="auto"/>
-          <w:szCs w:val="22"/>
-        </w:rPr>
-        <w:t>if</w:t>
-      </w:r>
-      <w:proofErr w:type="gramEnd"/>
-      <w:r>
-        <w:rPr>
-          <w:color w:val="auto"/>
-          <w:szCs w:val="22"/>
-        </w:rPr>
-        <w:t xml:space="preserve"> </w:t>
-      </w:r>
-      <w:proofErr w:type="spellStart"/>
-      <w:r>
-        <w:rPr>
-          <w:color w:val="auto"/>
-          <w:szCs w:val="22"/>
-        </w:rPr>
-        <w:t>isinstance</w:t>
-      </w:r>
-      <w:proofErr w:type="spellEnd"/>
-      <w:r>
-        <w:rPr>
-          <w:color w:val="auto"/>
-          <w:szCs w:val="22"/>
-        </w:rPr>
-        <w:t xml:space="preserve">(d, </w:t>
-      </w:r>
-      <w:proofErr w:type="spellStart"/>
-      <w:r>
-        <w:rPr>
-          <w:color w:val="auto"/>
-          <w:szCs w:val="22"/>
-        </w:rPr>
-        <w:t>dict</w:t>
-      </w:r>
-      <w:proofErr w:type="spellEnd"/>
-      <w:r>
-        <w:rPr>
-          <w:color w:val="auto"/>
-          <w:szCs w:val="22"/>
-        </w:rPr>
-        <w:t>):</w:t>
+        <w:t>                                if isinstance(d, dict):</w:t>
       </w:r>
     </w:p>
     <w:p>
@@ -1565,71 +1119,7 @@
           <w:color w:val="auto"/>
           <w:szCs w:val="22"/>
         </w:rPr>
-        <w:t xml:space="preserve">                                                </w:t>
-      </w:r>
-      <w:proofErr w:type="gramStart"/>
-      <w:r>
-        <w:rPr>
-          <w:color w:val="auto"/>
-          <w:szCs w:val="22"/>
-        </w:rPr>
-        <w:t>return</w:t>
-      </w:r>
-      <w:proofErr w:type="gramEnd"/>
-      <w:r>
-        <w:rPr>
-          <w:color w:val="auto"/>
-          <w:szCs w:val="22"/>
-        </w:rPr>
-        <w:t xml:space="preserve"> </w:t>
-      </w:r>
-      <w:proofErr w:type="spellStart"/>
-      <w:r>
-        <w:rPr>
-          <w:color w:val="auto"/>
-          <w:szCs w:val="22"/>
-        </w:rPr>
-        <w:t>dict</w:t>
-      </w:r>
-      <w:proofErr w:type="spellEnd"/>
-      <w:r>
-        <w:rPr>
-          <w:color w:val="auto"/>
-          <w:szCs w:val="22"/>
-        </w:rPr>
-        <w:t xml:space="preserve">([(k, </w:t>
-      </w:r>
-      <w:proofErr w:type="spellStart"/>
-      <w:r>
-        <w:rPr>
-          <w:color w:val="auto"/>
-          <w:szCs w:val="22"/>
-        </w:rPr>
-        <w:t>safe_dict</w:t>
-      </w:r>
-      <w:proofErr w:type="spellEnd"/>
-      <w:r>
-        <w:rPr>
-          <w:color w:val="auto"/>
-          <w:szCs w:val="22"/>
-        </w:rPr>
-        <w:t xml:space="preserve">(v)) for k, v in </w:t>
-      </w:r>
-      <w:proofErr w:type="spellStart"/>
-      <w:r>
-        <w:rPr>
-          <w:color w:val="auto"/>
-          <w:szCs w:val="22"/>
-        </w:rPr>
-        <w:t>d.items</w:t>
-      </w:r>
-      <w:proofErr w:type="spellEnd"/>
-      <w:r>
-        <w:rPr>
-          <w:color w:val="auto"/>
-          <w:szCs w:val="22"/>
-        </w:rPr>
-        <w:t>()])</w:t>
+        <w:t>                                                return dict([(k, safe_dict(v)) for k, v in d.items()])</w:t>
       </w:r>
     </w:p>
     <w:p>
@@ -1645,41 +1135,7 @@
           <w:color w:val="auto"/>
           <w:szCs w:val="22"/>
         </w:rPr>
-        <w:t xml:space="preserve">                                </w:t>
-      </w:r>
-      <w:proofErr w:type="spellStart"/>
-      <w:proofErr w:type="gramStart"/>
-      <w:r>
-        <w:rPr>
-          <w:color w:val="auto"/>
-          <w:szCs w:val="22"/>
-        </w:rPr>
-        <w:t>elif</w:t>
-      </w:r>
-      <w:proofErr w:type="spellEnd"/>
-      <w:proofErr w:type="gramEnd"/>
-      <w:r>
-        <w:rPr>
-          <w:color w:val="auto"/>
-          <w:szCs w:val="22"/>
-        </w:rPr>
-        <w:t xml:space="preserve"> </w:t>
-      </w:r>
-      <w:proofErr w:type="spellStart"/>
-      <w:r>
-        <w:rPr>
-          <w:color w:val="auto"/>
-          <w:szCs w:val="22"/>
-        </w:rPr>
-        <w:t>isinstance</w:t>
-      </w:r>
-      <w:proofErr w:type="spellEnd"/>
-      <w:r>
-        <w:rPr>
-          <w:color w:val="auto"/>
-          <w:szCs w:val="22"/>
-        </w:rPr>
-        <w:t>(d, list):</w:t>
+        <w:t>                                elif isinstance(d, list):</w:t>
       </w:r>
     </w:p>
     <w:p>
@@ -1695,39 +1151,7 @@
           <w:color w:val="auto"/>
           <w:szCs w:val="22"/>
         </w:rPr>
-        <w:t xml:space="preserve">                                                </w:t>
-      </w:r>
-      <w:proofErr w:type="gramStart"/>
-      <w:r>
-        <w:rPr>
-          <w:color w:val="auto"/>
-          <w:szCs w:val="22"/>
-        </w:rPr>
-        <w:t>return</w:t>
-      </w:r>
-      <w:proofErr w:type="gramEnd"/>
-      <w:r>
-        <w:rPr>
-          <w:color w:val="auto"/>
-          <w:szCs w:val="22"/>
-        </w:rPr>
-        <w:t xml:space="preserve"> [</w:t>
-      </w:r>
-      <w:proofErr w:type="spellStart"/>
-      <w:r>
-        <w:rPr>
-          <w:color w:val="auto"/>
-          <w:szCs w:val="22"/>
-        </w:rPr>
-        <w:t>safe_dict</w:t>
-      </w:r>
-      <w:proofErr w:type="spellEnd"/>
-      <w:r>
-        <w:rPr>
-          <w:color w:val="auto"/>
-          <w:szCs w:val="22"/>
-        </w:rPr>
-        <w:t>(x) for x in d]</w:t>
+        <w:t>                                                return [safe_dict(x) for x in d]</w:t>
       </w:r>
     </w:p>
     <w:p>
@@ -1743,23 +1167,7 @@
           <w:color w:val="auto"/>
           <w:szCs w:val="22"/>
         </w:rPr>
-        <w:t xml:space="preserve">                                </w:t>
-      </w:r>
-      <w:proofErr w:type="gramStart"/>
-      <w:r>
-        <w:rPr>
-          <w:color w:val="auto"/>
-          <w:szCs w:val="22"/>
-        </w:rPr>
-        <w:t>else</w:t>
-      </w:r>
-      <w:proofErr w:type="gramEnd"/>
-      <w:r>
-        <w:rPr>
-          <w:color w:val="auto"/>
-          <w:szCs w:val="22"/>
-        </w:rPr>
-        <w:t>:</w:t>
+        <w:t>                                else:</w:t>
       </w:r>
     </w:p>
     <w:p>
@@ -1775,23 +1183,8 @@
           <w:color w:val="auto"/>
           <w:szCs w:val="22"/>
         </w:rPr>
-        <w:t xml:space="preserve">                                                </w:t>
-      </w:r>
-      <w:proofErr w:type="gramStart"/>
-      <w:r>
-        <w:rPr>
-          <w:color w:val="auto"/>
-          <w:szCs w:val="22"/>
-        </w:rPr>
-        <w:t>return</w:t>
-      </w:r>
-      <w:proofErr w:type="gramEnd"/>
-      <w:r>
-        <w:rPr>
-          <w:color w:val="auto"/>
-          <w:szCs w:val="22"/>
-        </w:rPr>
-        <w:t xml:space="preserve"> d</w:t>
+        <w:lastRenderedPageBreak/>
+        <w:t>                                                return d</w:t>
       </w:r>
     </w:p>
     <w:p>
@@ -1824,17 +1217,8 @@
         <w:rPr>
           <w:b/>
         </w:rPr>
-        <w:lastRenderedPageBreak/>
-        <w:t xml:space="preserve">For </w:t>
-      </w:r>
-      <w:proofErr w:type="spellStart"/>
-      <w:r>
-        <w:rPr>
-          <w:b/>
-        </w:rPr>
-        <w:t>ldap</w:t>
-      </w:r>
-      <w:proofErr w:type="spellEnd"/>
+        <w:t>For ldap</w:t>
+      </w:r>
       <w:r>
         <w:rPr>
           <w:b/>
@@ -1860,15 +1244,7 @@
         </w:numPr>
       </w:pPr>
       <w:r>
-        <w:t xml:space="preserve">Install the </w:t>
-      </w:r>
-      <w:proofErr w:type="spellStart"/>
-      <w:r>
-        <w:t>django-auth-ldap</w:t>
-      </w:r>
-      <w:proofErr w:type="spellEnd"/>
-      <w:r>
-        <w:t xml:space="preserve"> package:</w:t>
+        <w:t>Install the django-auth-ldap package:</w:t>
       </w:r>
     </w:p>
     <w:p>
@@ -1881,23 +1257,7 @@
         </w:numPr>
       </w:pPr>
       <w:r>
-        <w:t xml:space="preserve">Download </w:t>
-      </w:r>
-      <w:proofErr w:type="spellStart"/>
-      <w:r>
-        <w:t>django-auth-ldap</w:t>
-      </w:r>
-      <w:proofErr w:type="spellEnd"/>
-      <w:r>
-        <w:t xml:space="preserve"> package from </w:t>
-      </w:r>
-      <w:proofErr w:type="spellStart"/>
-      <w:r>
-        <w:t>pypi</w:t>
-      </w:r>
-      <w:proofErr w:type="spellEnd"/>
-      <w:r>
-        <w:t xml:space="preserve"> (</w:t>
+        <w:t>Download django-auth-ldap package from pypi (</w:t>
       </w:r>
       <w:hyperlink r:id="rId15" w:history="1">
         <w:r>
@@ -1930,96 +1290,68 @@
         <w:widowControl w:val="0"/>
         <w:ind w:left="1440"/>
       </w:pPr>
-      <w:proofErr w:type="gramStart"/>
-      <w:r>
-        <w:t>cd</w:t>
-      </w:r>
-      <w:proofErr w:type="gramEnd"/>
-      <w:r>
-        <w:t xml:space="preserve"> </w:t>
-      </w:r>
-      <w:proofErr w:type="spellStart"/>
-      <w:r>
-        <w:t>PATH_TO_django-auth-ldap_FOLDER</w:t>
-      </w:r>
-      <w:proofErr w:type="spellEnd"/>
+      <w:r>
+        <w:t>cd PATH_TO_django-auth-ldap_FOLDER</w:t>
+      </w:r>
     </w:p>
     <w:p>
       <w:pPr>
         <w:widowControl w:val="0"/>
         <w:ind w:left="720" w:firstLine="720"/>
       </w:pPr>
-      <w:proofErr w:type="gramStart"/>
-      <w:r>
-        <w:t>setup.py</w:t>
-      </w:r>
-      <w:proofErr w:type="gramEnd"/>
-      <w:r>
-        <w:t xml:space="preserve"> install build</w:t>
-      </w:r>
-    </w:p>
-    <w:p>
-      <w:pPr>
-        <w:widowControl w:val="0"/>
-      </w:pPr>
-    </w:p>
-    <w:p>
-      <w:pPr>
-        <w:widowControl w:val="0"/>
-      </w:pPr>
-    </w:p>
-    <w:p>
-      <w:pPr>
-        <w:widowControl w:val="0"/>
-        <w:rPr>
-          <w:b/>
-        </w:rPr>
-      </w:pPr>
-      <w:r>
-        <w:rPr>
-          <w:b/>
-        </w:rPr>
-        <w:t xml:space="preserve">For </w:t>
-      </w:r>
-      <w:proofErr w:type="spellStart"/>
-      <w:r>
-        <w:rPr>
-          <w:b/>
-        </w:rPr>
-        <w:t>Django</w:t>
-      </w:r>
-      <w:proofErr w:type="spellEnd"/>
-      <w:r>
-        <w:rPr>
-          <w:b/>
-        </w:rPr>
-        <w:t xml:space="preserve"> Rest Framework:</w:t>
-      </w:r>
-    </w:p>
-    <w:p>
-      <w:pPr>
-        <w:widowControl w:val="0"/>
-      </w:pPr>
-    </w:p>
-    <w:p>
-      <w:pPr>
-        <w:widowControl w:val="0"/>
-      </w:pPr>
-      <w:proofErr w:type="gramStart"/>
-      <w:r>
-        <w:t>pip</w:t>
-      </w:r>
-      <w:proofErr w:type="gramEnd"/>
-      <w:r>
-        <w:t xml:space="preserve"> install </w:t>
-      </w:r>
-      <w:proofErr w:type="spellStart"/>
-      <w:r>
-        <w:t>djangorestframework</w:t>
-      </w:r>
-      <w:proofErr w:type="spellEnd"/>
-      <w:r>
-        <w:t xml:space="preserve"> (</w:t>
+      <w:r>
+        <w:t>setup.py install build</w:t>
+      </w:r>
+    </w:p>
+    <w:p>
+      <w:pPr>
+        <w:widowControl w:val="0"/>
+      </w:pPr>
+    </w:p>
+    <w:p>
+      <w:pPr>
+        <w:widowControl w:val="0"/>
+      </w:pPr>
+    </w:p>
+    <w:p>
+      <w:pPr>
+        <w:widowControl w:val="0"/>
+        <w:rPr>
+          <w:b/>
+        </w:rPr>
+      </w:pPr>
+      <w:r>
+        <w:rPr>
+          <w:b/>
+        </w:rPr>
+        <w:t>For Django Rest Framework:</w:t>
+      </w:r>
+    </w:p>
+    <w:p>
+      <w:pPr>
+        <w:widowControl w:val="0"/>
+      </w:pPr>
+    </w:p>
+    <w:p>
+      <w:pPr>
+        <w:pStyle w:val="ListParagraph"/>
+        <w:widowControl w:val="0"/>
+        <w:numPr>
+          <w:ilvl w:val="0"/>
+          <w:numId w:val="10"/>
+        </w:numPr>
+      </w:pPr>
+      <w:r>
+        <w:t>In a command prompt :</w:t>
+      </w:r>
+    </w:p>
+    <w:p>
+      <w:pPr>
+        <w:widowControl w:val="0"/>
+        <w:ind w:firstLine="720"/>
+      </w:pPr>
+      <w:r>
+        <w:t>pip install djangorestframework (</w:t>
       </w:r>
       <w:hyperlink r:id="rId16">
         <w:r>
@@ -2069,48 +1401,44 @@
     </w:p>
     <w:p>
       <w:pPr>
-        <w:widowControl w:val="0"/>
-      </w:pPr>
-      <w:proofErr w:type="gramStart"/>
-      <w:r>
-        <w:t>pip</w:t>
-      </w:r>
-      <w:proofErr w:type="gramEnd"/>
-      <w:r>
-        <w:t xml:space="preserve"> install </w:t>
-      </w:r>
-      <w:proofErr w:type="spellStart"/>
-      <w:r>
-        <w:t>xlrd</w:t>
-      </w:r>
-      <w:proofErr w:type="spellEnd"/>
-    </w:p>
-    <w:p>
-      <w:pPr>
-        <w:widowControl w:val="0"/>
-      </w:pPr>
-    </w:p>
-    <w:p>
-      <w:pPr>
-        <w:widowControl w:val="0"/>
-        <w:rPr>
-          <w:b/>
-        </w:rPr>
-      </w:pPr>
-      <w:r>
-        <w:rPr>
-          <w:b/>
-        </w:rPr>
-        <w:t xml:space="preserve">For </w:t>
-      </w:r>
-      <w:proofErr w:type="spellStart"/>
-      <w:r>
-        <w:rPr>
-          <w:b/>
-        </w:rPr>
-        <w:t>lxml</w:t>
-      </w:r>
-      <w:proofErr w:type="spellEnd"/>
+        <w:pStyle w:val="ListParagraph"/>
+        <w:widowControl w:val="0"/>
+        <w:numPr>
+          <w:ilvl w:val="0"/>
+          <w:numId w:val="11"/>
+        </w:numPr>
+      </w:pPr>
+      <w:r>
+        <w:t>In a command prompt :</w:t>
+      </w:r>
+    </w:p>
+    <w:p>
+      <w:pPr>
+        <w:widowControl w:val="0"/>
+        <w:ind w:firstLine="720"/>
+      </w:pPr>
+      <w:r>
+        <w:t>pip install xlrd</w:t>
+      </w:r>
+    </w:p>
+    <w:p>
+      <w:pPr>
+        <w:widowControl w:val="0"/>
+      </w:pPr>
+    </w:p>
+    <w:p>
+      <w:pPr>
+        <w:widowControl w:val="0"/>
+        <w:rPr>
+          <w:b/>
+        </w:rPr>
+      </w:pPr>
+      <w:r>
+        <w:rPr>
+          <w:b/>
+        </w:rPr>
+        <w:t>For lxml</w:t>
+      </w:r>
       <w:r>
         <w:rPr>
           <w:b/>
@@ -2133,23 +1461,7 @@
         </w:numPr>
       </w:pPr>
       <w:r>
-        <w:t xml:space="preserve">Download </w:t>
-      </w:r>
-      <w:proofErr w:type="spellStart"/>
-      <w:r>
-        <w:t>lxml</w:t>
-      </w:r>
-      <w:proofErr w:type="spellEnd"/>
-      <w:r>
-        <w:t xml:space="preserve"> from </w:t>
-      </w:r>
-      <w:proofErr w:type="spellStart"/>
-      <w:r>
-        <w:t>pypi</w:t>
-      </w:r>
-      <w:proofErr w:type="spellEnd"/>
-      <w:r>
-        <w:t xml:space="preserve"> (</w:t>
+        <w:t>Download lxml from pypi (</w:t>
       </w:r>
       <w:hyperlink r:id="rId17" w:history="1">
         <w:r>
@@ -2175,8 +1487,6 @@
       <w:r>
         <w:t>Use the W</w:t>
       </w:r>
-      <w:bookmarkStart w:id="0" w:name="_GoBack"/>
-      <w:bookmarkEnd w:id="0"/>
       <w:r>
         <w:t xml:space="preserve">indows link for Python 2.7 : </w:t>
       </w:r>
@@ -2199,6 +1509,98 @@
     </w:p>
     <w:p>
       <w:pPr>
+        <w:pStyle w:val="ListParagraph"/>
+        <w:widowControl w:val="0"/>
+        <w:numPr>
+          <w:ilvl w:val="1"/>
+          <w:numId w:val="8"/>
+        </w:numPr>
+      </w:pPr>
+      <w:r>
+        <w:t xml:space="preserve">If you use a virtual environment. </w:t>
+      </w:r>
+    </w:p>
+    <w:p>
+      <w:pPr>
+        <w:pStyle w:val="ListParagraph"/>
+        <w:widowControl w:val="0"/>
+        <w:ind w:left="1440"/>
+      </w:pPr>
+      <w:r>
+        <w:t>You can’t change the destination folder set in the installer so you will have to install the package in the specified folder (</w:t>
+      </w:r>
+      <w:r>
+        <w:t>C:\Python27\Lib\site-packages\</w:t>
+      </w:r>
+      <w:r>
+        <w:t xml:space="preserve">) and then copy the lxml directories from </w:t>
+      </w:r>
+      <w:r>
+        <w:t>C:\Python27\Lib\site-packages\</w:t>
+      </w:r>
+      <w:r>
+        <w:t xml:space="preserve"> to </w:t>
+      </w:r>
+      <w:r>
+        <w:t>%USERPROFILE%\Develop\Envs</w:t>
+      </w:r>
+      <w:r>
+        <w:t>\mgi\Lib\site-packages.</w:t>
+      </w:r>
+    </w:p>
+    <w:p>
+      <w:pPr>
+        <w:widowControl w:val="0"/>
+      </w:pPr>
+    </w:p>
+    <w:p>
+      <w:pPr>
+        <w:widowControl w:val="0"/>
+        <w:rPr>
+          <w:b/>
+        </w:rPr>
+      </w:pPr>
+      <w:r>
+        <w:rPr>
+          <w:b/>
+        </w:rPr>
+        <w:t>For xmltodict:</w:t>
+      </w:r>
+    </w:p>
+    <w:p>
+      <w:pPr>
+        <w:widowControl w:val="0"/>
+        <w:rPr>
+          <w:b/>
+        </w:rPr>
+      </w:pPr>
+    </w:p>
+    <w:p>
+      <w:pPr>
+        <w:pStyle w:val="ListParagraph"/>
+        <w:widowControl w:val="0"/>
+        <w:numPr>
+          <w:ilvl w:val="0"/>
+          <w:numId w:val="12"/>
+        </w:numPr>
+      </w:pPr>
+      <w:r>
+        <w:t>In a command prompt :</w:t>
+      </w:r>
+    </w:p>
+    <w:p>
+      <w:pPr>
+        <w:widowControl w:val="0"/>
+        <w:ind w:left="720"/>
+      </w:pPr>
+      <w:r>
+        <w:t>pip install xmltodict</w:t>
+      </w:r>
+      <w:bookmarkStart w:id="0" w:name="_GoBack"/>
+      <w:bookmarkEnd w:id="0"/>
+    </w:p>
+    <w:p>
+      <w:pPr>
         <w:widowControl w:val="0"/>
       </w:pPr>
     </w:p>
@@ -2215,80 +1617,42 @@
         </w:rPr>
         <w:t xml:space="preserve">To </w:t>
       </w:r>
-      <w:proofErr w:type="gramStart"/>
-      <w:r>
-        <w:rPr>
-          <w:b/>
-        </w:rPr>
-        <w:t>Run</w:t>
-      </w:r>
-      <w:proofErr w:type="gramEnd"/>
-      <w:r>
-        <w:rPr>
-          <w:b/>
-        </w:rPr>
-        <w:t xml:space="preserve"> software:</w:t>
-      </w:r>
-    </w:p>
-    <w:p>
-      <w:pPr>
-        <w:widowControl w:val="0"/>
-        <w:rPr>
-          <w:b/>
-        </w:rPr>
-      </w:pPr>
-    </w:p>
-    <w:p>
-      <w:pPr>
-        <w:widowControl w:val="0"/>
-      </w:pPr>
-      <w:proofErr w:type="spellStart"/>
-      <w:proofErr w:type="gramStart"/>
-      <w:r>
-        <w:t>mongod</w:t>
-      </w:r>
-      <w:proofErr w:type="spellEnd"/>
-      <w:proofErr w:type="gramEnd"/>
-      <w:r>
-        <w:t xml:space="preserve"> –</w:t>
-      </w:r>
-      <w:proofErr w:type="spellStart"/>
-      <w:r>
-        <w:t>d</w:t>
+      <w:r>
+        <w:rPr>
+          <w:b/>
+        </w:rPr>
+        <w:t>Run software:</w:t>
+      </w:r>
+    </w:p>
+    <w:p>
+      <w:pPr>
+        <w:widowControl w:val="0"/>
+        <w:rPr>
+          <w:b/>
+        </w:rPr>
+      </w:pPr>
+    </w:p>
+    <w:p>
+      <w:pPr>
+        <w:widowControl w:val="0"/>
+      </w:pPr>
+      <w:r>
+        <w:t>mongod –d</w:t>
       </w:r>
       <w:r>
         <w:t>b</w:t>
       </w:r>
       <w:r>
-        <w:t>path</w:t>
-      </w:r>
-      <w:proofErr w:type="spellEnd"/>
-      <w:r>
-        <w:t xml:space="preserve"> PROJECT_PATH\data\</w:t>
-      </w:r>
-      <w:proofErr w:type="spellStart"/>
-      <w:r>
-        <w:t>db</w:t>
-      </w:r>
-      <w:proofErr w:type="spellEnd"/>
-    </w:p>
-    <w:p>
-      <w:pPr>
-        <w:widowControl w:val="0"/>
-      </w:pPr>
-      <w:proofErr w:type="gramStart"/>
-      <w:r>
-        <w:t>python</w:t>
-      </w:r>
-      <w:proofErr w:type="gramEnd"/>
-      <w:r>
-        <w:t xml:space="preserve"> manage.py </w:t>
-      </w:r>
-      <w:proofErr w:type="spellStart"/>
-      <w:r>
-        <w:t>runserver</w:t>
-      </w:r>
-      <w:proofErr w:type="spellEnd"/>
+        <w:t>path PROJECT_PATH\data\db</w:t>
+      </w:r>
+    </w:p>
+    <w:p>
+      <w:pPr>
+        <w:widowControl w:val="0"/>
+      </w:pPr>
+      <w:r>
+        <w:t>python manage.py runserver</w:t>
+      </w:r>
     </w:p>
     <w:p>
       <w:pPr>
@@ -2571,6 +1935,95 @@
     </w:lvl>
   </w:abstractNum>
   <w:abstractNum w:abstractNumId="2">
+    <w:nsid w:val="34211543"/>
+    <w:multiLevelType w:val="hybridMultilevel"/>
+    <w:tmpl w:val="7966C52A"/>
+    <w:lvl w:ilvl="0" w:tplc="04090011">
+      <w:start w:val="1"/>
+      <w:numFmt w:val="decimal"/>
+      <w:lvlText w:val="%1)"/>
+      <w:lvlJc w:val="left"/>
+      <w:pPr>
+        <w:ind w:left="720" w:hanging="360"/>
+      </w:pPr>
+      <w:rPr>
+        <w:rFonts w:hint="default"/>
+      </w:rPr>
+    </w:lvl>
+    <w:lvl w:ilvl="1" w:tplc="04090019">
+      <w:start w:val="1"/>
+      <w:numFmt w:val="lowerLetter"/>
+      <w:lvlText w:val="%2."/>
+      <w:lvlJc w:val="left"/>
+      <w:pPr>
+        <w:ind w:left="1440" w:hanging="360"/>
+      </w:pPr>
+    </w:lvl>
+    <w:lvl w:ilvl="2" w:tplc="0409001B" w:tentative="1">
+      <w:start w:val="1"/>
+      <w:numFmt w:val="lowerRoman"/>
+      <w:lvlText w:val="%3."/>
+      <w:lvlJc w:val="right"/>
+      <w:pPr>
+        <w:ind w:left="2160" w:hanging="180"/>
+      </w:pPr>
+    </w:lvl>
+    <w:lvl w:ilvl="3" w:tplc="0409000F" w:tentative="1">
+      <w:start w:val="1"/>
+      <w:numFmt w:val="decimal"/>
+      <w:lvlText w:val="%4."/>
+      <w:lvlJc w:val="left"/>
+      <w:pPr>
+        <w:ind w:left="2880" w:hanging="360"/>
+      </w:pPr>
+    </w:lvl>
+    <w:lvl w:ilvl="4" w:tplc="04090019" w:tentative="1">
+      <w:start w:val="1"/>
+      <w:numFmt w:val="lowerLetter"/>
+      <w:lvlText w:val="%5."/>
+      <w:lvlJc w:val="left"/>
+      <w:pPr>
+        <w:ind w:left="3600" w:hanging="360"/>
+      </w:pPr>
+    </w:lvl>
+    <w:lvl w:ilvl="5" w:tplc="0409001B" w:tentative="1">
+      <w:start w:val="1"/>
+      <w:numFmt w:val="lowerRoman"/>
+      <w:lvlText w:val="%6."/>
+      <w:lvlJc w:val="right"/>
+      <w:pPr>
+        <w:ind w:left="4320" w:hanging="180"/>
+      </w:pPr>
+    </w:lvl>
+    <w:lvl w:ilvl="6" w:tplc="0409000F" w:tentative="1">
+      <w:start w:val="1"/>
+      <w:numFmt w:val="decimal"/>
+      <w:lvlText w:val="%7."/>
+      <w:lvlJc w:val="left"/>
+      <w:pPr>
+        <w:ind w:left="5040" w:hanging="360"/>
+      </w:pPr>
+    </w:lvl>
+    <w:lvl w:ilvl="7" w:tplc="04090019" w:tentative="1">
+      <w:start w:val="1"/>
+      <w:numFmt w:val="lowerLetter"/>
+      <w:lvlText w:val="%8."/>
+      <w:lvlJc w:val="left"/>
+      <w:pPr>
+        <w:ind w:left="5760" w:hanging="360"/>
+      </w:pPr>
+    </w:lvl>
+    <w:lvl w:ilvl="8" w:tplc="0409001B" w:tentative="1">
+      <w:start w:val="1"/>
+      <w:numFmt w:val="lowerRoman"/>
+      <w:lvlText w:val="%9."/>
+      <w:lvlJc w:val="right"/>
+      <w:pPr>
+        <w:ind w:left="6480" w:hanging="180"/>
+      </w:pPr>
+    </w:lvl>
+  </w:abstractNum>
+  <w:abstractNum w:abstractNumId="3">
     <w:nsid w:val="34457848"/>
     <w:multiLevelType w:val="hybridMultilevel"/>
     <w:tmpl w:val="05780836"/>
@@ -2659,7 +2112,7 @@
       </w:pPr>
     </w:lvl>
   </w:abstractNum>
-  <w:abstractNum w:abstractNumId="3">
+  <w:abstractNum w:abstractNumId="4">
     <w:nsid w:val="431C4EA1"/>
     <w:multiLevelType w:val="hybridMultilevel"/>
     <w:tmpl w:val="7966C52A"/>
@@ -2748,7 +2201,96 @@
       </w:pPr>
     </w:lvl>
   </w:abstractNum>
-  <w:abstractNum w:abstractNumId="4">
+  <w:abstractNum w:abstractNumId="5">
+    <w:nsid w:val="5F796C44"/>
+    <w:multiLevelType w:val="hybridMultilevel"/>
+    <w:tmpl w:val="7966C52A"/>
+    <w:lvl w:ilvl="0" w:tplc="04090011">
+      <w:start w:val="1"/>
+      <w:numFmt w:val="decimal"/>
+      <w:lvlText w:val="%1)"/>
+      <w:lvlJc w:val="left"/>
+      <w:pPr>
+        <w:ind w:left="720" w:hanging="360"/>
+      </w:pPr>
+      <w:rPr>
+        <w:rFonts w:hint="default"/>
+      </w:rPr>
+    </w:lvl>
+    <w:lvl w:ilvl="1" w:tplc="04090019">
+      <w:start w:val="1"/>
+      <w:numFmt w:val="lowerLetter"/>
+      <w:lvlText w:val="%2."/>
+      <w:lvlJc w:val="left"/>
+      <w:pPr>
+        <w:ind w:left="1440" w:hanging="360"/>
+      </w:pPr>
+    </w:lvl>
+    <w:lvl w:ilvl="2" w:tplc="0409001B" w:tentative="1">
+      <w:start w:val="1"/>
+      <w:numFmt w:val="lowerRoman"/>
+      <w:lvlText w:val="%3."/>
+      <w:lvlJc w:val="right"/>
+      <w:pPr>
+        <w:ind w:left="2160" w:hanging="180"/>
+      </w:pPr>
+    </w:lvl>
+    <w:lvl w:ilvl="3" w:tplc="0409000F" w:tentative="1">
+      <w:start w:val="1"/>
+      <w:numFmt w:val="decimal"/>
+      <w:lvlText w:val="%4."/>
+      <w:lvlJc w:val="left"/>
+      <w:pPr>
+        <w:ind w:left="2880" w:hanging="360"/>
+      </w:pPr>
+    </w:lvl>
+    <w:lvl w:ilvl="4" w:tplc="04090019" w:tentative="1">
+      <w:start w:val="1"/>
+      <w:numFmt w:val="lowerLetter"/>
+      <w:lvlText w:val="%5."/>
+      <w:lvlJc w:val="left"/>
+      <w:pPr>
+        <w:ind w:left="3600" w:hanging="360"/>
+      </w:pPr>
+    </w:lvl>
+    <w:lvl w:ilvl="5" w:tplc="0409001B" w:tentative="1">
+      <w:start w:val="1"/>
+      <w:numFmt w:val="lowerRoman"/>
+      <w:lvlText w:val="%6."/>
+      <w:lvlJc w:val="right"/>
+      <w:pPr>
+        <w:ind w:left="4320" w:hanging="180"/>
+      </w:pPr>
+    </w:lvl>
+    <w:lvl w:ilvl="6" w:tplc="0409000F" w:tentative="1">
+      <w:start w:val="1"/>
+      <w:numFmt w:val="decimal"/>
+      <w:lvlText w:val="%7."/>
+      <w:lvlJc w:val="left"/>
+      <w:pPr>
+        <w:ind w:left="5040" w:hanging="360"/>
+      </w:pPr>
+    </w:lvl>
+    <w:lvl w:ilvl="7" w:tplc="04090019" w:tentative="1">
+      <w:start w:val="1"/>
+      <w:numFmt w:val="lowerLetter"/>
+      <w:lvlText w:val="%8."/>
+      <w:lvlJc w:val="left"/>
+      <w:pPr>
+        <w:ind w:left="5760" w:hanging="360"/>
+      </w:pPr>
+    </w:lvl>
+    <w:lvl w:ilvl="8" w:tplc="0409001B" w:tentative="1">
+      <w:start w:val="1"/>
+      <w:numFmt w:val="lowerRoman"/>
+      <w:lvlText w:val="%9."/>
+      <w:lvlJc w:val="right"/>
+      <w:pPr>
+        <w:ind w:left="6480" w:hanging="180"/>
+      </w:pPr>
+    </w:lvl>
+  </w:abstractNum>
+  <w:abstractNum w:abstractNumId="6">
     <w:nsid w:val="624534BB"/>
     <w:multiLevelType w:val="hybridMultilevel"/>
     <w:tmpl w:val="7966C52A"/>
@@ -2837,7 +2379,7 @@
       </w:pPr>
     </w:lvl>
   </w:abstractNum>
-  <w:abstractNum w:abstractNumId="5">
+  <w:abstractNum w:abstractNumId="7">
     <w:nsid w:val="637B3D50"/>
     <w:multiLevelType w:val="hybridMultilevel"/>
     <w:tmpl w:val="CC9AD9AA"/>
@@ -2926,7 +2468,7 @@
       </w:pPr>
     </w:lvl>
   </w:abstractNum>
-  <w:abstractNum w:abstractNumId="6">
+  <w:abstractNum w:abstractNumId="8">
     <w:nsid w:val="6BC65D05"/>
     <w:multiLevelType w:val="hybridMultilevel"/>
     <w:tmpl w:val="C4B0368C"/>
@@ -3015,7 +2557,7 @@
       </w:pPr>
     </w:lvl>
   </w:abstractNum>
-  <w:abstractNum w:abstractNumId="7">
+  <w:abstractNum w:abstractNumId="9">
     <w:nsid w:val="6F067F8E"/>
     <w:multiLevelType w:val="hybridMultilevel"/>
     <w:tmpl w:val="4964EF62"/>
@@ -3104,10 +2646,99 @@
       </w:pPr>
     </w:lvl>
   </w:abstractNum>
-  <w:abstractNum w:abstractNumId="8">
+  <w:abstractNum w:abstractNumId="10">
     <w:nsid w:val="777A49D8"/>
     <w:multiLevelType w:val="hybridMultilevel"/>
     <w:tmpl w:val="E032707C"/>
+    <w:lvl w:ilvl="0" w:tplc="04090011">
+      <w:start w:val="1"/>
+      <w:numFmt w:val="decimal"/>
+      <w:lvlText w:val="%1)"/>
+      <w:lvlJc w:val="left"/>
+      <w:pPr>
+        <w:ind w:left="720" w:hanging="360"/>
+      </w:pPr>
+      <w:rPr>
+        <w:rFonts w:hint="default"/>
+      </w:rPr>
+    </w:lvl>
+    <w:lvl w:ilvl="1" w:tplc="04090019">
+      <w:start w:val="1"/>
+      <w:numFmt w:val="lowerLetter"/>
+      <w:lvlText w:val="%2."/>
+      <w:lvlJc w:val="left"/>
+      <w:pPr>
+        <w:ind w:left="1440" w:hanging="360"/>
+      </w:pPr>
+    </w:lvl>
+    <w:lvl w:ilvl="2" w:tplc="0409001B" w:tentative="1">
+      <w:start w:val="1"/>
+      <w:numFmt w:val="lowerRoman"/>
+      <w:lvlText w:val="%3."/>
+      <w:lvlJc w:val="right"/>
+      <w:pPr>
+        <w:ind w:left="2160" w:hanging="180"/>
+      </w:pPr>
+    </w:lvl>
+    <w:lvl w:ilvl="3" w:tplc="0409000F" w:tentative="1">
+      <w:start w:val="1"/>
+      <w:numFmt w:val="decimal"/>
+      <w:lvlText w:val="%4."/>
+      <w:lvlJc w:val="left"/>
+      <w:pPr>
+        <w:ind w:left="2880" w:hanging="360"/>
+      </w:pPr>
+    </w:lvl>
+    <w:lvl w:ilvl="4" w:tplc="04090019" w:tentative="1">
+      <w:start w:val="1"/>
+      <w:numFmt w:val="lowerLetter"/>
+      <w:lvlText w:val="%5."/>
+      <w:lvlJc w:val="left"/>
+      <w:pPr>
+        <w:ind w:left="3600" w:hanging="360"/>
+      </w:pPr>
+    </w:lvl>
+    <w:lvl w:ilvl="5" w:tplc="0409001B" w:tentative="1">
+      <w:start w:val="1"/>
+      <w:numFmt w:val="lowerRoman"/>
+      <w:lvlText w:val="%6."/>
+      <w:lvlJc w:val="right"/>
+      <w:pPr>
+        <w:ind w:left="4320" w:hanging="180"/>
+      </w:pPr>
+    </w:lvl>
+    <w:lvl w:ilvl="6" w:tplc="0409000F" w:tentative="1">
+      <w:start w:val="1"/>
+      <w:numFmt w:val="decimal"/>
+      <w:lvlText w:val="%7."/>
+      <w:lvlJc w:val="left"/>
+      <w:pPr>
+        <w:ind w:left="5040" w:hanging="360"/>
+      </w:pPr>
+    </w:lvl>
+    <w:lvl w:ilvl="7" w:tplc="04090019" w:tentative="1">
+      <w:start w:val="1"/>
+      <w:numFmt w:val="lowerLetter"/>
+      <w:lvlText w:val="%8."/>
+      <w:lvlJc w:val="left"/>
+      <w:pPr>
+        <w:ind w:left="5760" w:hanging="360"/>
+      </w:pPr>
+    </w:lvl>
+    <w:lvl w:ilvl="8" w:tplc="0409001B" w:tentative="1">
+      <w:start w:val="1"/>
+      <w:numFmt w:val="lowerRoman"/>
+      <w:lvlText w:val="%9."/>
+      <w:lvlJc w:val="right"/>
+      <w:pPr>
+        <w:ind w:left="6480" w:hanging="180"/>
+      </w:pPr>
+    </w:lvl>
+  </w:abstractNum>
+  <w:abstractNum w:abstractNumId="11">
+    <w:nsid w:val="77E42FE7"/>
+    <w:multiLevelType w:val="hybridMultilevel"/>
+    <w:tmpl w:val="7966C52A"/>
     <w:lvl w:ilvl="0" w:tplc="04090011">
       <w:start w:val="1"/>
       <w:numFmt w:val="decimal"/>
@@ -3197,28 +2828,37 @@
     <w:abstractNumId w:val="1"/>
   </w:num>
   <w:num w:numId="2">
-    <w:abstractNumId w:val="8"/>
+    <w:abstractNumId w:val="10"/>
   </w:num>
   <w:num w:numId="3">
+    <w:abstractNumId w:val="6"/>
+  </w:num>
+  <w:num w:numId="4">
     <w:abstractNumId w:val="4"/>
   </w:num>
-  <w:num w:numId="4">
-    <w:abstractNumId w:val="3"/>
-  </w:num>
   <w:num w:numId="5">
-    <w:abstractNumId w:val="7"/>
+    <w:abstractNumId w:val="9"/>
   </w:num>
   <w:num w:numId="6">
     <w:abstractNumId w:val="0"/>
   </w:num>
   <w:num w:numId="7">
-    <w:abstractNumId w:val="6"/>
+    <w:abstractNumId w:val="8"/>
   </w:num>
   <w:num w:numId="8">
+    <w:abstractNumId w:val="3"/>
+  </w:num>
+  <w:num w:numId="9">
+    <w:abstractNumId w:val="7"/>
+  </w:num>
+  <w:num w:numId="10">
+    <w:abstractNumId w:val="5"/>
+  </w:num>
+  <w:num w:numId="11">
     <w:abstractNumId w:val="2"/>
   </w:num>
-  <w:num w:numId="9">
-    <w:abstractNumId w:val="5"/>
+  <w:num w:numId="12">
+    <w:abstractNumId w:val="11"/>
   </w:num>
 </w:numbering>
 </file>

</xml_diff>

<commit_message>
Update windows doc after install for new user
</commit_message>
<xml_diff>
--- a/mdcs/docs/Zero-ConfigInstallationNotes-Win.docx
+++ b/mdcs/docs/Zero-ConfigInstallationNotes-Win.docx
@@ -1,6 +1,6 @@
 
 <file path=word/document.xml><?xml version="1.0" encoding="utf-8"?>
-<w:document xmlns:wpc="http://schemas.microsoft.com/office/word/2010/wordprocessingCanvas" xmlns:mc="http://schemas.openxmlformats.org/markup-compatibility/2006" xmlns:o="urn:schemas-microsoft-com:office:office" xmlns:r="http://schemas.openxmlformats.org/officeDocument/2006/relationships" xmlns:m="http://schemas.openxmlformats.org/officeDocument/2006/math" xmlns:v="urn:schemas-microsoft-com:vml" xmlns:wp14="http://schemas.microsoft.com/office/word/2010/wordprocessingDrawing" xmlns:wp="http://schemas.openxmlformats.org/drawingml/2006/wordprocessingDrawing" xmlns:w10="urn:schemas-microsoft-com:office:word" xmlns:w="http://schemas.openxmlformats.org/wordprocessingml/2006/main" xmlns:w14="http://schemas.microsoft.com/office/word/2010/wordml" xmlns:wpg="http://schemas.microsoft.com/office/word/2010/wordprocessingGroup" xmlns:wpi="http://schemas.microsoft.com/office/word/2010/wordprocessingInk" xmlns:wne="http://schemas.microsoft.com/office/word/2006/wordml" xmlns:wps="http://schemas.microsoft.com/office/word/2010/wordprocessingShape" mc:Ignorable="w14 wp14">
+<w:document xmlns:wpc="http://schemas.microsoft.com/office/word/2010/wordprocessingCanvas" xmlns:mc="http://schemas.openxmlformats.org/markup-compatibility/2006" xmlns:o="urn:schemas-microsoft-com:office:office" xmlns:r="http://schemas.openxmlformats.org/officeDocument/2006/relationships" xmlns:m="http://schemas.openxmlformats.org/officeDocument/2006/math" xmlns:v="urn:schemas-microsoft-com:vml" xmlns:wp14="http://schemas.microsoft.com/office/word/2010/wordprocessingDrawing" xmlns:wp="http://schemas.openxmlformats.org/drawingml/2006/wordprocessingDrawing" xmlns:w10="urn:schemas-microsoft-com:office:word" xmlns:w="http://schemas.openxmlformats.org/wordprocessingml/2006/main" xmlns:w14="http://schemas.microsoft.com/office/word/2010/wordml" xmlns:w15="http://schemas.microsoft.com/office/word/2012/wordml" xmlns:wpg="http://schemas.microsoft.com/office/word/2010/wordprocessingGroup" xmlns:wpi="http://schemas.microsoft.com/office/word/2010/wordprocessingInk" xmlns:wne="http://schemas.microsoft.com/office/word/2006/wordml" xmlns:wps="http://schemas.microsoft.com/office/word/2010/wordprocessingShape" mc:Ignorable="w14 w15 wp14">
   <w:background w:color="FFFFFF"/>
   <w:body>
     <w:p>
@@ -12,7 +12,21 @@
         <w:rPr>
           <w:sz w:val="36"/>
         </w:rPr>
-        <w:t>Zero-Config Installation Notes</w:t>
+        <w:t>Zero-</w:t>
+      </w:r>
+      <w:proofErr w:type="spellStart"/>
+      <w:r>
+        <w:rPr>
+          <w:sz w:val="36"/>
+        </w:rPr>
+        <w:t>Config</w:t>
+      </w:r>
+      <w:proofErr w:type="spellEnd"/>
+      <w:r>
+        <w:rPr>
+          <w:sz w:val="36"/>
+        </w:rPr>
+        <w:t xml:space="preserve"> Installation Notes</w:t>
       </w:r>
     </w:p>
     <w:p>
@@ -20,11 +34,19 @@
         <w:widowControl w:val="0"/>
         <w:jc w:val="center"/>
       </w:pPr>
+      <w:proofErr w:type="gramStart"/>
       <w:r>
         <w:rPr>
           <w:sz w:val="36"/>
         </w:rPr>
-        <w:t>for Materials Data Curation Project</w:t>
+        <w:t>for</w:t>
+      </w:r>
+      <w:proofErr w:type="gramEnd"/>
+      <w:r>
+        <w:rPr>
+          <w:sz w:val="36"/>
+        </w:rPr>
+        <w:t xml:space="preserve"> Materials Data Curation Project</w:t>
       </w:r>
     </w:p>
     <w:p>
@@ -39,7 +61,7 @@
       <w:r>
         <w:t>These notes are for requirement 1.A7 of the Product Backlog (</w:t>
       </w:r>
-      <w:hyperlink r:id="rId6">
+      <w:hyperlink r:id="rId5">
         <w:r>
           <w:rPr>
             <w:color w:val="1155CC"/>
@@ -108,7 +130,7 @@
       <w:r>
         <w:t>Download python 2.7 (</w:t>
       </w:r>
-      <w:hyperlink r:id="rId7" w:history="1">
+      <w:hyperlink r:id="rId6" w:history="1">
         <w:r>
           <w:rPr>
             <w:rStyle w:val="Hyperlink"/>
@@ -180,9 +202,25 @@
         <w:widowControl w:val="0"/>
       </w:pPr>
       <w:r>
-        <w:t xml:space="preserve">We need pip to do the installation of the required dependencies.  pip requires setuptools and it has to be installed first, before pip can run: </w:t>
-      </w:r>
-      <w:hyperlink r:id="rId8">
+        <w:t xml:space="preserve">We need pip to do the installation of the required dependencies.  </w:t>
+      </w:r>
+      <w:proofErr w:type="gramStart"/>
+      <w:r>
+        <w:t>pip</w:t>
+      </w:r>
+      <w:proofErr w:type="gramEnd"/>
+      <w:r>
+        <w:t xml:space="preserve"> requires </w:t>
+      </w:r>
+      <w:proofErr w:type="spellStart"/>
+      <w:r>
+        <w:t>setuptools</w:t>
+      </w:r>
+      <w:proofErr w:type="spellEnd"/>
+      <w:r>
+        <w:t xml:space="preserve"> and it has to be installed first, before pip can run: </w:t>
+      </w:r>
+      <w:hyperlink r:id="rId7">
         <w:r>
           <w:rPr>
             <w:color w:val="1155CC"/>
@@ -231,8 +269,13 @@
         <w:widowControl w:val="0"/>
         <w:ind w:left="720"/>
       </w:pPr>
-      <w:r>
-        <w:t xml:space="preserve">python </w:t>
+      <w:proofErr w:type="gramStart"/>
+      <w:r>
+        <w:t>python</w:t>
+      </w:r>
+      <w:proofErr w:type="gramEnd"/>
+      <w:r>
+        <w:t xml:space="preserve"> </w:t>
       </w:r>
       <w:r>
         <w:t xml:space="preserve">get-pip.py </w:t>
@@ -295,8 +338,21 @@
         <w:widowControl w:val="0"/>
         <w:ind w:left="720"/>
       </w:pPr>
-      <w:r>
-        <w:t>pip install virtualenvwrapper-win</w:t>
+      <w:proofErr w:type="gramStart"/>
+      <w:r>
+        <w:t>pip</w:t>
+      </w:r>
+      <w:proofErr w:type="gramEnd"/>
+      <w:r>
+        <w:t xml:space="preserve"> install </w:t>
+      </w:r>
+      <w:proofErr w:type="spellStart"/>
+      <w:r>
+        <w:t>virtualenvwrapper</w:t>
+      </w:r>
+      <w:proofErr w:type="spellEnd"/>
+      <w:r>
+        <w:t>-win</w:t>
       </w:r>
     </w:p>
     <w:p>
@@ -329,9 +385,11 @@
       <w:r>
         <w:t>Develop\</w:t>
       </w:r>
+      <w:proofErr w:type="spellStart"/>
       <w:r>
         <w:t>Envs</w:t>
       </w:r>
+      <w:proofErr w:type="spellEnd"/>
     </w:p>
     <w:p>
       <w:pPr>
@@ -354,9 +412,13 @@
         <w:pStyle w:val="ListParagraph"/>
         <w:widowControl w:val="0"/>
       </w:pPr>
+      <w:proofErr w:type="spellStart"/>
+      <w:proofErr w:type="gramStart"/>
       <w:r>
         <w:t>mkdir</w:t>
       </w:r>
+      <w:proofErr w:type="spellEnd"/>
+      <w:proofErr w:type="gramEnd"/>
       <w:r>
         <w:t xml:space="preserve"> %WORKON_HOME%</w:t>
       </w:r>
@@ -366,8 +428,13 @@
         <w:pStyle w:val="ListParagraph"/>
         <w:widowControl w:val="0"/>
       </w:pPr>
-      <w:r>
-        <w:t>cd %WORKON_HOME%</w:t>
+      <w:proofErr w:type="gramStart"/>
+      <w:r>
+        <w:t>cd</w:t>
+      </w:r>
+      <w:proofErr w:type="gramEnd"/>
+      <w:r>
+        <w:t xml:space="preserve"> %WORKON_HOME%</w:t>
       </w:r>
     </w:p>
     <w:p>
@@ -375,9 +442,21 @@
         <w:pStyle w:val="ListParagraph"/>
         <w:widowControl w:val="0"/>
       </w:pPr>
-      <w:r>
-        <w:t>mkvirtualenv mgi</w:t>
-      </w:r>
+      <w:proofErr w:type="spellStart"/>
+      <w:proofErr w:type="gramStart"/>
+      <w:r>
+        <w:t>mkvirtualenv</w:t>
+      </w:r>
+      <w:proofErr w:type="spellEnd"/>
+      <w:proofErr w:type="gramEnd"/>
+      <w:r>
+        <w:t xml:space="preserve"> </w:t>
+      </w:r>
+      <w:proofErr w:type="spellStart"/>
+      <w:r>
+        <w:t>mgi</w:t>
+      </w:r>
+      <w:proofErr w:type="spellEnd"/>
     </w:p>
     <w:p>
       <w:pPr>
@@ -397,32 +476,85 @@
         <w:pStyle w:val="ListParagraph"/>
         <w:widowControl w:val="0"/>
       </w:pPr>
-      <w:r>
-        <w:t>workon mgi (the prompt will change and become mgi. You should always see the mgi prompt when installing new packages)</w:t>
-      </w:r>
-    </w:p>
-    <w:p>
-      <w:pPr>
-        <w:widowControl w:val="0"/>
-      </w:pPr>
-    </w:p>
-    <w:p>
-      <w:pPr>
-        <w:widowControl w:val="0"/>
-      </w:pPr>
-    </w:p>
-    <w:p>
-      <w:pPr>
-        <w:widowControl w:val="0"/>
-        <w:rPr>
-          <w:b/>
-        </w:rPr>
-      </w:pPr>
-      <w:r>
-        <w:rPr>
-          <w:b/>
-        </w:rPr>
-        <w:t>For MongoDB:</w:t>
+      <w:proofErr w:type="spellStart"/>
+      <w:proofErr w:type="gramStart"/>
+      <w:r>
+        <w:t>workon</w:t>
+      </w:r>
+      <w:proofErr w:type="spellEnd"/>
+      <w:proofErr w:type="gramEnd"/>
+      <w:r>
+        <w:t xml:space="preserve"> </w:t>
+      </w:r>
+      <w:proofErr w:type="spellStart"/>
+      <w:r>
+        <w:t>mgi</w:t>
+      </w:r>
+      <w:proofErr w:type="spellEnd"/>
+      <w:r>
+        <w:t xml:space="preserve"> (the prompt will change and become </w:t>
+      </w:r>
+      <w:proofErr w:type="spellStart"/>
+      <w:r>
+        <w:t>mgi</w:t>
+      </w:r>
+      <w:proofErr w:type="spellEnd"/>
+      <w:r>
+        <w:t xml:space="preserve">. You should always see the </w:t>
+      </w:r>
+      <w:proofErr w:type="spellStart"/>
+      <w:r>
+        <w:t>mgi</w:t>
+      </w:r>
+      <w:proofErr w:type="spellEnd"/>
+      <w:r>
+        <w:t xml:space="preserve"> </w:t>
+      </w:r>
+      <w:proofErr w:type="gramStart"/>
+      <w:r>
+        <w:t>prompt</w:t>
+      </w:r>
+      <w:proofErr w:type="gramEnd"/>
+      <w:r>
+        <w:t xml:space="preserve"> when installing new packages)</w:t>
+      </w:r>
+    </w:p>
+    <w:p>
+      <w:pPr>
+        <w:widowControl w:val="0"/>
+      </w:pPr>
+    </w:p>
+    <w:p>
+      <w:pPr>
+        <w:widowControl w:val="0"/>
+      </w:pPr>
+    </w:p>
+    <w:p>
+      <w:pPr>
+        <w:widowControl w:val="0"/>
+        <w:rPr>
+          <w:b/>
+        </w:rPr>
+      </w:pPr>
+      <w:r>
+        <w:rPr>
+          <w:b/>
+        </w:rPr>
+        <w:t xml:space="preserve">For </w:t>
+      </w:r>
+      <w:proofErr w:type="spellStart"/>
+      <w:r>
+        <w:rPr>
+          <w:b/>
+        </w:rPr>
+        <w:t>MongoDB</w:t>
+      </w:r>
+      <w:proofErr w:type="spellEnd"/>
+      <w:r>
+        <w:rPr>
+          <w:b/>
+        </w:rPr>
+        <w:t>:</w:t>
       </w:r>
     </w:p>
     <w:p>
@@ -444,9 +576,17 @@
       </w:pPr>
       <w:r>
         <w:lastRenderedPageBreak/>
-        <w:t>Download Mongo db (</w:t>
-      </w:r>
-      <w:hyperlink r:id="rId9" w:history="1">
+        <w:t xml:space="preserve">Download Mongo </w:t>
+      </w:r>
+      <w:proofErr w:type="spellStart"/>
+      <w:r>
+        <w:t>db</w:t>
+      </w:r>
+      <w:proofErr w:type="spellEnd"/>
+      <w:r>
+        <w:t xml:space="preserve"> (</w:t>
+      </w:r>
+      <w:hyperlink r:id="rId8" w:history="1">
         <w:r>
           <w:rPr>
             <w:rStyle w:val="Hyperlink"/>
@@ -455,8 +595,13 @@
         </w:r>
       </w:hyperlink>
       <w:r>
-        <w:t>) and install it in C:.</w:t>
-      </w:r>
+        <w:t>) and install it in C</w:t>
+      </w:r>
+      <w:proofErr w:type="gramStart"/>
+      <w:r>
+        <w:t>:.</w:t>
+      </w:r>
+      <w:proofErr w:type="gramEnd"/>
     </w:p>
     <w:p>
       <w:pPr>
@@ -476,8 +621,13 @@
         <w:widowControl w:val="0"/>
         <w:ind w:left="720"/>
       </w:pPr>
-      <w:r>
-        <w:t>c:</w:t>
+      <w:proofErr w:type="gramStart"/>
+      <w:r>
+        <w:t>c</w:t>
+      </w:r>
+      <w:proofErr w:type="gramEnd"/>
+      <w:r>
+        <w:t>:</w:t>
       </w:r>
     </w:p>
     <w:p>
@@ -485,33 +635,67 @@
         <w:widowControl w:val="0"/>
         <w:ind w:left="720"/>
       </w:pPr>
-      <w:r>
-        <w:t>mongod –d</w:t>
+      <w:proofErr w:type="spellStart"/>
+      <w:proofErr w:type="gramStart"/>
+      <w:r>
+        <w:t>mongod</w:t>
+      </w:r>
+      <w:proofErr w:type="spellEnd"/>
+      <w:proofErr w:type="gramEnd"/>
+      <w:r>
+        <w:t xml:space="preserve"> –</w:t>
+      </w:r>
+      <w:proofErr w:type="spellStart"/>
+      <w:r>
+        <w:t>d</w:t>
       </w:r>
       <w:r>
         <w:t>b</w:t>
       </w:r>
       <w:r>
-        <w:t>path PROJECT_PATH\data\db</w:t>
-      </w:r>
-    </w:p>
-    <w:p>
-      <w:pPr>
-        <w:widowControl w:val="0"/>
-      </w:pPr>
-    </w:p>
-    <w:p>
-      <w:pPr>
-        <w:widowControl w:val="0"/>
-        <w:rPr>
-          <w:b/>
-        </w:rPr>
-      </w:pPr>
-      <w:r>
-        <w:rPr>
-          <w:b/>
-        </w:rPr>
-        <w:t>For Mongoengine:</w:t>
+        <w:t>path</w:t>
+      </w:r>
+      <w:proofErr w:type="spellEnd"/>
+      <w:r>
+        <w:t xml:space="preserve"> PROJECT_PATH\data\</w:t>
+      </w:r>
+      <w:proofErr w:type="spellStart"/>
+      <w:r>
+        <w:t>db</w:t>
+      </w:r>
+      <w:proofErr w:type="spellEnd"/>
+    </w:p>
+    <w:p>
+      <w:pPr>
+        <w:widowControl w:val="0"/>
+      </w:pPr>
+    </w:p>
+    <w:p>
+      <w:pPr>
+        <w:widowControl w:val="0"/>
+        <w:rPr>
+          <w:b/>
+        </w:rPr>
+      </w:pPr>
+      <w:r>
+        <w:rPr>
+          <w:b/>
+        </w:rPr>
+        <w:t xml:space="preserve">For </w:t>
+      </w:r>
+      <w:proofErr w:type="spellStart"/>
+      <w:r>
+        <w:rPr>
+          <w:b/>
+        </w:rPr>
+        <w:t>Mongoengine</w:t>
+      </w:r>
+      <w:proofErr w:type="spellEnd"/>
+      <w:r>
+        <w:rPr>
+          <w:b/>
+        </w:rPr>
+        <w:t>:</w:t>
       </w:r>
     </w:p>
     <w:p>
@@ -537,10 +721,23 @@
         <w:widowControl w:val="0"/>
         <w:ind w:firstLine="720"/>
       </w:pPr>
-      <w:r>
-        <w:t>pip install mongoengine (</w:t>
-      </w:r>
-      <w:hyperlink r:id="rId10">
+      <w:proofErr w:type="gramStart"/>
+      <w:r>
+        <w:t>pip</w:t>
+      </w:r>
+      <w:proofErr w:type="gramEnd"/>
+      <w:r>
+        <w:t xml:space="preserve"> install </w:t>
+      </w:r>
+      <w:proofErr w:type="spellStart"/>
+      <w:r>
+        <w:t>mongoengine</w:t>
+      </w:r>
+      <w:proofErr w:type="spellEnd"/>
+      <w:r>
+        <w:t xml:space="preserve"> (</w:t>
+      </w:r>
+      <w:hyperlink r:id="rId9">
         <w:r>
           <w:rPr>
             <w:color w:val="1155CC"/>
@@ -574,14 +771,44 @@
         <w:rPr>
           <w:b/>
         </w:rPr>
-        <w:t>For Django</w:t>
-      </w:r>
-      <w:r>
-        <w:rPr>
-          <w:b/>
-        </w:rPr>
-        <w:t>/Dajax/Dajaxice</w:t>
-      </w:r>
+        <w:t xml:space="preserve">For </w:t>
+      </w:r>
+      <w:proofErr w:type="spellStart"/>
+      <w:r>
+        <w:rPr>
+          <w:b/>
+        </w:rPr>
+        <w:t>Django</w:t>
+      </w:r>
+      <w:proofErr w:type="spellEnd"/>
+      <w:r>
+        <w:rPr>
+          <w:b/>
+        </w:rPr>
+        <w:t>/</w:t>
+      </w:r>
+      <w:proofErr w:type="spellStart"/>
+      <w:r>
+        <w:rPr>
+          <w:b/>
+        </w:rPr>
+        <w:t>Dajax</w:t>
+      </w:r>
+      <w:proofErr w:type="spellEnd"/>
+      <w:r>
+        <w:rPr>
+          <w:b/>
+        </w:rPr>
+        <w:t>/</w:t>
+      </w:r>
+      <w:proofErr w:type="spellStart"/>
+      <w:r>
+        <w:rPr>
+          <w:b/>
+        </w:rPr>
+        <w:t>Dajaxice</w:t>
+      </w:r>
+      <w:proofErr w:type="spellEnd"/>
       <w:r>
         <w:rPr>
           <w:b/>
@@ -607,10 +834,23 @@
         <w:widowControl w:val="0"/>
         <w:ind w:firstLine="720"/>
       </w:pPr>
-      <w:r>
-        <w:t>pip install Django (</w:t>
-      </w:r>
-      <w:hyperlink r:id="rId11">
+      <w:proofErr w:type="gramStart"/>
+      <w:r>
+        <w:t>pip</w:t>
+      </w:r>
+      <w:proofErr w:type="gramEnd"/>
+      <w:r>
+        <w:t xml:space="preserve"> install </w:t>
+      </w:r>
+      <w:proofErr w:type="spellStart"/>
+      <w:r>
+        <w:t>Django</w:t>
+      </w:r>
+      <w:proofErr w:type="spellEnd"/>
+      <w:r>
+        <w:t xml:space="preserve"> (</w:t>
+      </w:r>
+      <w:hyperlink r:id="rId10">
         <w:r>
           <w:rPr>
             <w:color w:val="1155CC"/>
@@ -628,10 +868,23 @@
         <w:widowControl w:val="0"/>
         <w:ind w:firstLine="720"/>
       </w:pPr>
-      <w:r>
-        <w:t>pip install django-dajax (</w:t>
-      </w:r>
-      <w:hyperlink r:id="rId12">
+      <w:proofErr w:type="gramStart"/>
+      <w:r>
+        <w:t>pip</w:t>
+      </w:r>
+      <w:proofErr w:type="gramEnd"/>
+      <w:r>
+        <w:t xml:space="preserve"> install </w:t>
+      </w:r>
+      <w:proofErr w:type="spellStart"/>
+      <w:r>
+        <w:t>django-dajax</w:t>
+      </w:r>
+      <w:proofErr w:type="spellEnd"/>
+      <w:r>
+        <w:t xml:space="preserve"> (</w:t>
+      </w:r>
+      <w:hyperlink r:id="rId11">
         <w:r>
           <w:rPr>
             <w:color w:val="1155CC"/>
@@ -649,10 +902,23 @@
         <w:widowControl w:val="0"/>
         <w:ind w:firstLine="720"/>
       </w:pPr>
-      <w:r>
-        <w:t>pip install django-dajaxice (</w:t>
-      </w:r>
-      <w:hyperlink r:id="rId13" w:history="1">
+      <w:proofErr w:type="gramStart"/>
+      <w:r>
+        <w:t>pip</w:t>
+      </w:r>
+      <w:proofErr w:type="gramEnd"/>
+      <w:r>
+        <w:t xml:space="preserve"> install </w:t>
+      </w:r>
+      <w:proofErr w:type="spellStart"/>
+      <w:r>
+        <w:t>django-dajaxice</w:t>
+      </w:r>
+      <w:proofErr w:type="spellEnd"/>
+      <w:r>
+        <w:t xml:space="preserve"> (</w:t>
+      </w:r>
+      <w:hyperlink r:id="rId12" w:history="1">
         <w:r>
           <w:rPr>
             <w:rStyle w:val="Hyperlink"/>
@@ -674,7 +940,23 @@
         <w:widowControl w:val="0"/>
       </w:pPr>
       <w:r>
-        <w:t>Files to modify to make dajaxice work:</w:t>
+        <w:t>Go to C:\Users\&lt;username&gt;\Develop\mgi\Lib\site-packages</w:t>
+      </w:r>
+      <w:bookmarkStart w:id="0" w:name="_GoBack"/>
+      <w:bookmarkEnd w:id="0"/>
+      <w:r>
+        <w:t xml:space="preserve"> and modify the following files </w:t>
+      </w:r>
+      <w:r>
+        <w:t xml:space="preserve">to make </w:t>
+      </w:r>
+      <w:proofErr w:type="spellStart"/>
+      <w:r>
+        <w:t>dajaxice</w:t>
+      </w:r>
+      <w:proofErr w:type="spellEnd"/>
+      <w:r>
+        <w:t xml:space="preserve"> work:</w:t>
       </w:r>
     </w:p>
     <w:p>
@@ -695,7 +977,23 @@
           <w:color w:val="auto"/>
           <w:szCs w:val="22"/>
         </w:rPr>
-        <w:t xml:space="preserve">Any Python version : </w:t>
+        <w:t xml:space="preserve">Any Python </w:t>
+      </w:r>
+      <w:proofErr w:type="gramStart"/>
+      <w:r>
+        <w:rPr>
+          <w:color w:val="auto"/>
+          <w:szCs w:val="22"/>
+        </w:rPr>
+        <w:t>version :</w:t>
+      </w:r>
+      <w:proofErr w:type="gramEnd"/>
+      <w:r>
+        <w:rPr>
+          <w:color w:val="auto"/>
+          <w:szCs w:val="22"/>
+        </w:rPr>
+        <w:t xml:space="preserve"> </w:t>
       </w:r>
     </w:p>
     <w:p>
@@ -760,7 +1058,23 @@
           <w:color w:val="auto"/>
           <w:szCs w:val="22"/>
         </w:rPr>
-        <w:t xml:space="preserve">from Dajaxice </w:t>
+        <w:t xml:space="preserve">from </w:t>
+      </w:r>
+      <w:proofErr w:type="spellStart"/>
+      <w:r>
+        <w:rPr>
+          <w:color w:val="auto"/>
+          <w:szCs w:val="22"/>
+        </w:rPr>
+        <w:t>Dajaxice</w:t>
+      </w:r>
+      <w:proofErr w:type="spellEnd"/>
+      <w:r>
+        <w:rPr>
+          <w:color w:val="auto"/>
+          <w:szCs w:val="22"/>
+        </w:rPr>
+        <w:t xml:space="preserve"> </w:t>
       </w:r>
     </w:p>
     <w:p>
@@ -804,8 +1118,17 @@
           <w:color w:val="auto"/>
           <w:szCs w:val="22"/>
         </w:rPr>
-        <w:t>from .Dajaxice</w:t>
-      </w:r>
+        <w:t>from .</w:t>
+      </w:r>
+      <w:proofErr w:type="spellStart"/>
+      <w:r>
+        <w:rPr>
+          <w:color w:val="auto"/>
+          <w:szCs w:val="22"/>
+        </w:rPr>
+        <w:t>Dajaxice</w:t>
+      </w:r>
+      <w:proofErr w:type="spellEnd"/>
     </w:p>
     <w:p>
       <w:pPr>
@@ -828,13 +1151,47 @@
         </w:rPr>
         <w:t xml:space="preserve">In </w:t>
       </w:r>
-      <w:r>
-        <w:rPr>
-          <w:color w:val="auto"/>
-          <w:szCs w:val="22"/>
-        </w:rPr>
-        <w:t>dajaxice\urls. py</w:t>
-      </w:r>
+      <w:proofErr w:type="spellStart"/>
+      <w:r>
+        <w:rPr>
+          <w:color w:val="auto"/>
+          <w:szCs w:val="22"/>
+        </w:rPr>
+        <w:t>dajaxice</w:t>
+      </w:r>
+      <w:proofErr w:type="spellEnd"/>
+      <w:r>
+        <w:rPr>
+          <w:color w:val="auto"/>
+          <w:szCs w:val="22"/>
+        </w:rPr>
+        <w:t>\</w:t>
+      </w:r>
+      <w:proofErr w:type="spellStart"/>
+      <w:r>
+        <w:rPr>
+          <w:color w:val="auto"/>
+          <w:szCs w:val="22"/>
+        </w:rPr>
+        <w:t>urls</w:t>
+      </w:r>
+      <w:proofErr w:type="spellEnd"/>
+      <w:r>
+        <w:rPr>
+          <w:color w:val="auto"/>
+          <w:szCs w:val="22"/>
+        </w:rPr>
+        <w:t xml:space="preserve">. </w:t>
+      </w:r>
+      <w:proofErr w:type="spellStart"/>
+      <w:r>
+        <w:rPr>
+          <w:color w:val="auto"/>
+          <w:szCs w:val="22"/>
+        </w:rPr>
+        <w:t>py</w:t>
+      </w:r>
+      <w:proofErr w:type="spellEnd"/>
     </w:p>
     <w:p>
       <w:pPr>
@@ -877,7 +1234,23 @@
           <w:color w:val="auto"/>
           <w:szCs w:val="22"/>
         </w:rPr>
-        <w:t>from django.conf.urls.defaults import *</w:t>
+        <w:t xml:space="preserve">from </w:t>
+      </w:r>
+      <w:proofErr w:type="spellStart"/>
+      <w:r>
+        <w:rPr>
+          <w:color w:val="auto"/>
+          <w:szCs w:val="22"/>
+        </w:rPr>
+        <w:t>django.conf.urls.defaults</w:t>
+      </w:r>
+      <w:proofErr w:type="spellEnd"/>
+      <w:r>
+        <w:rPr>
+          <w:color w:val="auto"/>
+          <w:szCs w:val="22"/>
+        </w:rPr>
+        <w:t xml:space="preserve"> import *</w:t>
       </w:r>
     </w:p>
     <w:p>
@@ -921,7 +1294,39 @@
           <w:color w:val="auto"/>
           <w:szCs w:val="22"/>
         </w:rPr>
-        <w:t>from django.conf.urls import patterns, url, include</w:t>
+        <w:t xml:space="preserve">from </w:t>
+      </w:r>
+      <w:proofErr w:type="spellStart"/>
+      <w:r>
+        <w:rPr>
+          <w:color w:val="auto"/>
+          <w:szCs w:val="22"/>
+        </w:rPr>
+        <w:t>django.conf.urls</w:t>
+      </w:r>
+      <w:proofErr w:type="spellEnd"/>
+      <w:r>
+        <w:rPr>
+          <w:color w:val="auto"/>
+          <w:szCs w:val="22"/>
+        </w:rPr>
+        <w:t xml:space="preserve"> import patterns, </w:t>
+      </w:r>
+      <w:proofErr w:type="spellStart"/>
+      <w:r>
+        <w:rPr>
+          <w:color w:val="auto"/>
+          <w:szCs w:val="22"/>
+        </w:rPr>
+        <w:t>url</w:t>
+      </w:r>
+      <w:proofErr w:type="spellEnd"/>
+      <w:r>
+        <w:rPr>
+          <w:color w:val="auto"/>
+          <w:szCs w:val="22"/>
+        </w:rPr>
+        <w:t>, include</w:t>
       </w:r>
     </w:p>
     <w:p>
@@ -946,8 +1351,17 @@
           <w:color w:val="auto"/>
           <w:szCs w:val="22"/>
         </w:rPr>
-        <w:t>Python 3.* :</w:t>
-      </w:r>
+        <w:t>Python 3.</w:t>
+      </w:r>
+      <w:proofErr w:type="gramStart"/>
+      <w:r>
+        <w:rPr>
+          <w:color w:val="auto"/>
+          <w:szCs w:val="22"/>
+        </w:rPr>
+        <w:t>* :</w:t>
+      </w:r>
+      <w:proofErr w:type="gramEnd"/>
     </w:p>
     <w:p>
       <w:pPr>
@@ -988,7 +1402,23 @@
           <w:color w:val="auto"/>
           <w:szCs w:val="22"/>
         </w:rPr>
-        <w:t>Change safe_dict(d) to :</w:t>
+        <w:t xml:space="preserve">Change </w:t>
+      </w:r>
+      <w:proofErr w:type="spellStart"/>
+      <w:r>
+        <w:rPr>
+          <w:color w:val="auto"/>
+          <w:szCs w:val="22"/>
+        </w:rPr>
+        <w:t>safe_dict</w:t>
+      </w:r>
+      <w:proofErr w:type="spellEnd"/>
+      <w:r>
+        <w:rPr>
+          <w:color w:val="auto"/>
+          <w:szCs w:val="22"/>
+        </w:rPr>
+        <w:t>(d) to :</w:t>
       </w:r>
     </w:p>
     <w:p>
@@ -1008,12 +1438,39 @@
           <w:szCs w:val="22"/>
         </w:rPr>
       </w:pPr>
-      <w:r>
-        <w:rPr>
-          <w:color w:val="auto"/>
-          <w:szCs w:val="22"/>
-        </w:rPr>
-        <w:t>def safe_dict(d):</w:t>
+      <w:proofErr w:type="spellStart"/>
+      <w:proofErr w:type="gramStart"/>
+      <w:r>
+        <w:rPr>
+          <w:color w:val="auto"/>
+          <w:szCs w:val="22"/>
+        </w:rPr>
+        <w:t>def</w:t>
+      </w:r>
+      <w:proofErr w:type="spellEnd"/>
+      <w:proofErr w:type="gramEnd"/>
+      <w:r>
+        <w:rPr>
+          <w:color w:val="auto"/>
+          <w:szCs w:val="22"/>
+        </w:rPr>
+        <w:t xml:space="preserve"> </w:t>
+      </w:r>
+      <w:proofErr w:type="spellStart"/>
+      <w:r>
+        <w:rPr>
+          <w:color w:val="auto"/>
+          <w:szCs w:val="22"/>
+        </w:rPr>
+        <w:t>safe_dict</w:t>
+      </w:r>
+      <w:proofErr w:type="spellEnd"/>
+      <w:r>
+        <w:rPr>
+          <w:color w:val="auto"/>
+          <w:szCs w:val="22"/>
+        </w:rPr>
+        <w:t>(d):</w:t>
       </w:r>
     </w:p>
     <w:p>
@@ -1045,7 +1502,23 @@
           <w:color w:val="auto"/>
           <w:szCs w:val="22"/>
         </w:rPr>
-        <w:t>                                Recursively clone json structure with UTF-8 dictionary keys</w:t>
+        <w:t xml:space="preserve">                                Recursively clone </w:t>
+      </w:r>
+      <w:proofErr w:type="spellStart"/>
+      <w:r>
+        <w:rPr>
+          <w:color w:val="auto"/>
+          <w:szCs w:val="22"/>
+        </w:rPr>
+        <w:t>json</w:t>
+      </w:r>
+      <w:proofErr w:type="spellEnd"/>
+      <w:r>
+        <w:rPr>
+          <w:color w:val="auto"/>
+          <w:szCs w:val="22"/>
+        </w:rPr>
+        <w:t xml:space="preserve"> structure with UTF-8 dictionary keys</w:t>
       </w:r>
     </w:p>
     <w:p>
@@ -1063,7 +1536,7 @@
         </w:rPr>
         <w:t xml:space="preserve">                                </w:t>
       </w:r>
-      <w:hyperlink r:id="rId14" w:history="1">
+      <w:hyperlink r:id="rId13" w:history="1">
         <w:r>
           <w:rPr>
             <w:rStyle w:val="Hyperlink"/>
@@ -1103,7 +1576,55 @@
           <w:color w:val="auto"/>
           <w:szCs w:val="22"/>
         </w:rPr>
-        <w:t>                                if isinstance(d, dict):</w:t>
+        <w:t xml:space="preserve">                                </w:t>
+      </w:r>
+      <w:proofErr w:type="gramStart"/>
+      <w:r>
+        <w:rPr>
+          <w:color w:val="auto"/>
+          <w:szCs w:val="22"/>
+        </w:rPr>
+        <w:t>if</w:t>
+      </w:r>
+      <w:proofErr w:type="gramEnd"/>
+      <w:r>
+        <w:rPr>
+          <w:color w:val="auto"/>
+          <w:szCs w:val="22"/>
+        </w:rPr>
+        <w:t xml:space="preserve"> </w:t>
+      </w:r>
+      <w:proofErr w:type="spellStart"/>
+      <w:r>
+        <w:rPr>
+          <w:color w:val="auto"/>
+          <w:szCs w:val="22"/>
+        </w:rPr>
+        <w:t>isinstance</w:t>
+      </w:r>
+      <w:proofErr w:type="spellEnd"/>
+      <w:r>
+        <w:rPr>
+          <w:color w:val="auto"/>
+          <w:szCs w:val="22"/>
+        </w:rPr>
+        <w:t xml:space="preserve">(d, </w:t>
+      </w:r>
+      <w:proofErr w:type="spellStart"/>
+      <w:r>
+        <w:rPr>
+          <w:color w:val="auto"/>
+          <w:szCs w:val="22"/>
+        </w:rPr>
+        <w:t>dict</w:t>
+      </w:r>
+      <w:proofErr w:type="spellEnd"/>
+      <w:r>
+        <w:rPr>
+          <w:color w:val="auto"/>
+          <w:szCs w:val="22"/>
+        </w:rPr>
+        <w:t>):</w:t>
       </w:r>
     </w:p>
     <w:p>
@@ -1119,7 +1640,71 @@
           <w:color w:val="auto"/>
           <w:szCs w:val="22"/>
         </w:rPr>
-        <w:t>                                                return dict([(k, safe_dict(v)) for k, v in d.items()])</w:t>
+        <w:t xml:space="preserve">                                                </w:t>
+      </w:r>
+      <w:proofErr w:type="gramStart"/>
+      <w:r>
+        <w:rPr>
+          <w:color w:val="auto"/>
+          <w:szCs w:val="22"/>
+        </w:rPr>
+        <w:t>return</w:t>
+      </w:r>
+      <w:proofErr w:type="gramEnd"/>
+      <w:r>
+        <w:rPr>
+          <w:color w:val="auto"/>
+          <w:szCs w:val="22"/>
+        </w:rPr>
+        <w:t xml:space="preserve"> </w:t>
+      </w:r>
+      <w:proofErr w:type="spellStart"/>
+      <w:r>
+        <w:rPr>
+          <w:color w:val="auto"/>
+          <w:szCs w:val="22"/>
+        </w:rPr>
+        <w:t>dict</w:t>
+      </w:r>
+      <w:proofErr w:type="spellEnd"/>
+      <w:r>
+        <w:rPr>
+          <w:color w:val="auto"/>
+          <w:szCs w:val="22"/>
+        </w:rPr>
+        <w:t xml:space="preserve">([(k, </w:t>
+      </w:r>
+      <w:proofErr w:type="spellStart"/>
+      <w:r>
+        <w:rPr>
+          <w:color w:val="auto"/>
+          <w:szCs w:val="22"/>
+        </w:rPr>
+        <w:t>safe_dict</w:t>
+      </w:r>
+      <w:proofErr w:type="spellEnd"/>
+      <w:r>
+        <w:rPr>
+          <w:color w:val="auto"/>
+          <w:szCs w:val="22"/>
+        </w:rPr>
+        <w:t xml:space="preserve">(v)) for k, v in </w:t>
+      </w:r>
+      <w:proofErr w:type="spellStart"/>
+      <w:r>
+        <w:rPr>
+          <w:color w:val="auto"/>
+          <w:szCs w:val="22"/>
+        </w:rPr>
+        <w:t>d.items</w:t>
+      </w:r>
+      <w:proofErr w:type="spellEnd"/>
+      <w:r>
+        <w:rPr>
+          <w:color w:val="auto"/>
+          <w:szCs w:val="22"/>
+        </w:rPr>
+        <w:t>()])</w:t>
       </w:r>
     </w:p>
     <w:p>
@@ -1135,7 +1720,41 @@
           <w:color w:val="auto"/>
           <w:szCs w:val="22"/>
         </w:rPr>
-        <w:t>                                elif isinstance(d, list):</w:t>
+        <w:t xml:space="preserve">                                </w:t>
+      </w:r>
+      <w:proofErr w:type="spellStart"/>
+      <w:proofErr w:type="gramStart"/>
+      <w:r>
+        <w:rPr>
+          <w:color w:val="auto"/>
+          <w:szCs w:val="22"/>
+        </w:rPr>
+        <w:t>elif</w:t>
+      </w:r>
+      <w:proofErr w:type="spellEnd"/>
+      <w:proofErr w:type="gramEnd"/>
+      <w:r>
+        <w:rPr>
+          <w:color w:val="auto"/>
+          <w:szCs w:val="22"/>
+        </w:rPr>
+        <w:t xml:space="preserve"> </w:t>
+      </w:r>
+      <w:proofErr w:type="spellStart"/>
+      <w:r>
+        <w:rPr>
+          <w:color w:val="auto"/>
+          <w:szCs w:val="22"/>
+        </w:rPr>
+        <w:t>isinstance</w:t>
+      </w:r>
+      <w:proofErr w:type="spellEnd"/>
+      <w:r>
+        <w:rPr>
+          <w:color w:val="auto"/>
+          <w:szCs w:val="22"/>
+        </w:rPr>
+        <w:t>(d, list):</w:t>
       </w:r>
     </w:p>
     <w:p>
@@ -1151,7 +1770,39 @@
           <w:color w:val="auto"/>
           <w:szCs w:val="22"/>
         </w:rPr>
-        <w:t>                                                return [safe_dict(x) for x in d]</w:t>
+        <w:t xml:space="preserve">                                                </w:t>
+      </w:r>
+      <w:proofErr w:type="gramStart"/>
+      <w:r>
+        <w:rPr>
+          <w:color w:val="auto"/>
+          <w:szCs w:val="22"/>
+        </w:rPr>
+        <w:t>return</w:t>
+      </w:r>
+      <w:proofErr w:type="gramEnd"/>
+      <w:r>
+        <w:rPr>
+          <w:color w:val="auto"/>
+          <w:szCs w:val="22"/>
+        </w:rPr>
+        <w:t xml:space="preserve"> [</w:t>
+      </w:r>
+      <w:proofErr w:type="spellStart"/>
+      <w:r>
+        <w:rPr>
+          <w:color w:val="auto"/>
+          <w:szCs w:val="22"/>
+        </w:rPr>
+        <w:t>safe_dict</w:t>
+      </w:r>
+      <w:proofErr w:type="spellEnd"/>
+      <w:r>
+        <w:rPr>
+          <w:color w:val="auto"/>
+          <w:szCs w:val="22"/>
+        </w:rPr>
+        <w:t>(x) for x in d]</w:t>
       </w:r>
     </w:p>
     <w:p>
@@ -1167,7 +1818,24 @@
           <w:color w:val="auto"/>
           <w:szCs w:val="22"/>
         </w:rPr>
-        <w:t>                                else:</w:t>
+        <w:lastRenderedPageBreak/>
+        <w:t xml:space="preserve">                                </w:t>
+      </w:r>
+      <w:proofErr w:type="gramStart"/>
+      <w:r>
+        <w:rPr>
+          <w:color w:val="auto"/>
+          <w:szCs w:val="22"/>
+        </w:rPr>
+        <w:t>else</w:t>
+      </w:r>
+      <w:proofErr w:type="gramEnd"/>
+      <w:r>
+        <w:rPr>
+          <w:color w:val="auto"/>
+          <w:szCs w:val="22"/>
+        </w:rPr>
+        <w:t>:</w:t>
       </w:r>
     </w:p>
     <w:p>
@@ -1183,8 +1851,23 @@
           <w:color w:val="auto"/>
           <w:szCs w:val="22"/>
         </w:rPr>
-        <w:lastRenderedPageBreak/>
-        <w:t>                                                return d</w:t>
+        <w:t xml:space="preserve">                                                </w:t>
+      </w:r>
+      <w:proofErr w:type="gramStart"/>
+      <w:r>
+        <w:rPr>
+          <w:color w:val="auto"/>
+          <w:szCs w:val="22"/>
+        </w:rPr>
+        <w:t>return</w:t>
+      </w:r>
+      <w:proofErr w:type="gramEnd"/>
+      <w:r>
+        <w:rPr>
+          <w:color w:val="auto"/>
+          <w:szCs w:val="22"/>
+        </w:rPr>
+        <w:t xml:space="preserve"> d</w:t>
       </w:r>
     </w:p>
     <w:p>
@@ -1217,8 +1900,16 @@
         <w:rPr>
           <w:b/>
         </w:rPr>
-        <w:t>For ldap</w:t>
-      </w:r>
+        <w:t xml:space="preserve">For </w:t>
+      </w:r>
+      <w:proofErr w:type="spellStart"/>
+      <w:r>
+        <w:rPr>
+          <w:b/>
+        </w:rPr>
+        <w:t>ldap</w:t>
+      </w:r>
+      <w:proofErr w:type="spellEnd"/>
       <w:r>
         <w:rPr>
           <w:b/>
@@ -1244,7 +1935,15 @@
         </w:numPr>
       </w:pPr>
       <w:r>
-        <w:t>Install the django-auth-ldap package:</w:t>
+        <w:t xml:space="preserve">Install the </w:t>
+      </w:r>
+      <w:proofErr w:type="spellStart"/>
+      <w:r>
+        <w:t>django-auth-ldap</w:t>
+      </w:r>
+      <w:proofErr w:type="spellEnd"/>
+      <w:r>
+        <w:t xml:space="preserve"> package:</w:t>
       </w:r>
     </w:p>
     <w:p>
@@ -1257,9 +1956,25 @@
         </w:numPr>
       </w:pPr>
       <w:r>
-        <w:t>Download django-auth-ldap package from pypi (</w:t>
-      </w:r>
-      <w:hyperlink r:id="rId15" w:history="1">
+        <w:t xml:space="preserve">Download </w:t>
+      </w:r>
+      <w:proofErr w:type="spellStart"/>
+      <w:r>
+        <w:t>django-auth-ldap</w:t>
+      </w:r>
+      <w:proofErr w:type="spellEnd"/>
+      <w:r>
+        <w:t xml:space="preserve"> package from </w:t>
+      </w:r>
+      <w:proofErr w:type="spellStart"/>
+      <w:r>
+        <w:t>pypi</w:t>
+      </w:r>
+      <w:proofErr w:type="spellEnd"/>
+      <w:r>
+        <w:t xml:space="preserve"> (</w:t>
+      </w:r>
+      <w:hyperlink r:id="rId14" w:history="1">
         <w:r>
           <w:rPr>
             <w:rStyle w:val="Hyperlink"/>
@@ -1290,15 +2005,33 @@
         <w:widowControl w:val="0"/>
         <w:ind w:left="1440"/>
       </w:pPr>
-      <w:r>
-        <w:t>cd PATH_TO_django-auth-ldap_FOLDER</w:t>
-      </w:r>
+      <w:proofErr w:type="gramStart"/>
+      <w:r>
+        <w:t>cd</w:t>
+      </w:r>
+      <w:proofErr w:type="gramEnd"/>
+      <w:r>
+        <w:t xml:space="preserve"> </w:t>
+      </w:r>
+      <w:proofErr w:type="spellStart"/>
+      <w:r>
+        <w:t>PATH_TO_django-auth-ldap_FOLDER</w:t>
+      </w:r>
+      <w:proofErr w:type="spellEnd"/>
     </w:p>
     <w:p>
       <w:pPr>
         <w:widowControl w:val="0"/>
         <w:ind w:left="720" w:firstLine="720"/>
       </w:pPr>
+      <w:proofErr w:type="gramStart"/>
+      <w:r>
+        <w:t>python</w:t>
+      </w:r>
+      <w:proofErr w:type="gramEnd"/>
+      <w:r>
+        <w:t xml:space="preserve"> </w:t>
+      </w:r>
       <w:r>
         <w:t>setup.py install build</w:t>
       </w:r>
@@ -1324,7 +2057,21 @@
         <w:rPr>
           <w:b/>
         </w:rPr>
-        <w:t>For Django Rest Framework:</w:t>
+        <w:t xml:space="preserve">For </w:t>
+      </w:r>
+      <w:proofErr w:type="spellStart"/>
+      <w:r>
+        <w:rPr>
+          <w:b/>
+        </w:rPr>
+        <w:t>Django</w:t>
+      </w:r>
+      <w:proofErr w:type="spellEnd"/>
+      <w:r>
+        <w:rPr>
+          <w:b/>
+        </w:rPr>
+        <w:t xml:space="preserve"> Rest Framework:</w:t>
       </w:r>
     </w:p>
     <w:p>
@@ -1350,10 +2097,23 @@
         <w:widowControl w:val="0"/>
         <w:ind w:firstLine="720"/>
       </w:pPr>
-      <w:r>
-        <w:t>pip install djangorestframework (</w:t>
-      </w:r>
-      <w:hyperlink r:id="rId16">
+      <w:proofErr w:type="gramStart"/>
+      <w:r>
+        <w:t>pip</w:t>
+      </w:r>
+      <w:proofErr w:type="gramEnd"/>
+      <w:r>
+        <w:t xml:space="preserve"> install </w:t>
+      </w:r>
+      <w:proofErr w:type="spellStart"/>
+      <w:r>
+        <w:t>djangorestframework</w:t>
+      </w:r>
+      <w:proofErr w:type="spellEnd"/>
+      <w:r>
+        <w:t xml:space="preserve"> (</w:t>
+      </w:r>
+      <w:hyperlink r:id="rId15">
         <w:r>
           <w:rPr>
             <w:color w:val="1155CC"/>
@@ -1417,28 +2177,46 @@
         <w:widowControl w:val="0"/>
         <w:ind w:firstLine="720"/>
       </w:pPr>
-      <w:r>
-        <w:t>pip install xlrd</w:t>
-      </w:r>
-    </w:p>
-    <w:p>
-      <w:pPr>
-        <w:widowControl w:val="0"/>
-      </w:pPr>
-    </w:p>
-    <w:p>
-      <w:pPr>
-        <w:widowControl w:val="0"/>
-        <w:rPr>
-          <w:b/>
-        </w:rPr>
-      </w:pPr>
-      <w:r>
-        <w:rPr>
-          <w:b/>
-        </w:rPr>
-        <w:t>For lxml</w:t>
-      </w:r>
+      <w:proofErr w:type="gramStart"/>
+      <w:r>
+        <w:t>pip</w:t>
+      </w:r>
+      <w:proofErr w:type="gramEnd"/>
+      <w:r>
+        <w:t xml:space="preserve"> install </w:t>
+      </w:r>
+      <w:proofErr w:type="spellStart"/>
+      <w:r>
+        <w:t>xlrd</w:t>
+      </w:r>
+      <w:proofErr w:type="spellEnd"/>
+    </w:p>
+    <w:p>
+      <w:pPr>
+        <w:widowControl w:val="0"/>
+      </w:pPr>
+    </w:p>
+    <w:p>
+      <w:pPr>
+        <w:widowControl w:val="0"/>
+        <w:rPr>
+          <w:b/>
+        </w:rPr>
+      </w:pPr>
+      <w:r>
+        <w:rPr>
+          <w:b/>
+        </w:rPr>
+        <w:t xml:space="preserve">For </w:t>
+      </w:r>
+      <w:proofErr w:type="spellStart"/>
+      <w:r>
+        <w:rPr>
+          <w:b/>
+        </w:rPr>
+        <w:t>lxml</w:t>
+      </w:r>
+      <w:proofErr w:type="spellEnd"/>
       <w:r>
         <w:rPr>
           <w:b/>
@@ -1461,9 +2239,25 @@
         </w:numPr>
       </w:pPr>
       <w:r>
-        <w:t>Download lxml from pypi (</w:t>
-      </w:r>
-      <w:hyperlink r:id="rId17" w:history="1">
+        <w:t xml:space="preserve">Download </w:t>
+      </w:r>
+      <w:proofErr w:type="spellStart"/>
+      <w:r>
+        <w:t>lxml</w:t>
+      </w:r>
+      <w:proofErr w:type="spellEnd"/>
+      <w:r>
+        <w:t xml:space="preserve"> from </w:t>
+      </w:r>
+      <w:proofErr w:type="spellStart"/>
+      <w:r>
+        <w:t>pypi</w:t>
+      </w:r>
+      <w:proofErr w:type="spellEnd"/>
+      <w:r>
+        <w:t xml:space="preserve"> (</w:t>
+      </w:r>
+      <w:hyperlink r:id="rId16" w:history="1">
         <w:r>
           <w:rPr>
             <w:rStyle w:val="Hyperlink"/>
@@ -1493,6 +2287,15 @@
       <w:r>
         <w:t>lxml-2.3.win32-py2.7.exe</w:t>
       </w:r>
+      <w:r>
+        <w:t xml:space="preserve"> (win32) or </w:t>
+      </w:r>
+      <w:r>
+        <w:t>lxml-2.3.win-amd64-py2.7.exe</w:t>
+      </w:r>
+      <w:r>
+        <w:t xml:space="preserve"> (win64)</w:t>
+      </w:r>
     </w:p>
     <w:p>
       <w:pPr>
@@ -1533,38 +2336,70 @@
         <w:t>C:\Python27\Lib\site-packages\</w:t>
       </w:r>
       <w:r>
-        <w:t xml:space="preserve">) and then copy the lxml directories from </w:t>
+        <w:t xml:space="preserve">) and then copy the </w:t>
+      </w:r>
+      <w:proofErr w:type="spellStart"/>
+      <w:r>
+        <w:t>lxml</w:t>
+      </w:r>
+      <w:proofErr w:type="spellEnd"/>
+      <w:r>
+        <w:t xml:space="preserve"> directories from </w:t>
       </w:r>
       <w:r>
         <w:t>C:\Python27\Lib\site-packages\</w:t>
       </w:r>
       <w:r>
-        <w:t xml:space="preserve"> to </w:t>
-      </w:r>
-      <w:r>
-        <w:t>%USERPROFILE%\Develop\Envs</w:t>
-      </w:r>
-      <w:r>
-        <w:t>\mgi\Lib\site-packages.</w:t>
-      </w:r>
-    </w:p>
-    <w:p>
-      <w:pPr>
-        <w:widowControl w:val="0"/>
-      </w:pPr>
-    </w:p>
-    <w:p>
-      <w:pPr>
-        <w:widowControl w:val="0"/>
-        <w:rPr>
-          <w:b/>
-        </w:rPr>
-      </w:pPr>
-      <w:r>
-        <w:rPr>
-          <w:b/>
-        </w:rPr>
-        <w:t>For xmltodict:</w:t>
+        <w:t xml:space="preserve"> to %USERPROFILE%\Develop\</w:t>
+      </w:r>
+      <w:proofErr w:type="spellStart"/>
+      <w:r>
+        <w:t>Envs</w:t>
+      </w:r>
+      <w:proofErr w:type="spellEnd"/>
+      <w:r>
+        <w:t>\</w:t>
+      </w:r>
+      <w:proofErr w:type="spellStart"/>
+      <w:r>
+        <w:t>mgi</w:t>
+      </w:r>
+      <w:proofErr w:type="spellEnd"/>
+      <w:r>
+        <w:t>\Lib\site-packages.</w:t>
+      </w:r>
+    </w:p>
+    <w:p>
+      <w:pPr>
+        <w:widowControl w:val="0"/>
+      </w:pPr>
+    </w:p>
+    <w:p>
+      <w:pPr>
+        <w:widowControl w:val="0"/>
+        <w:rPr>
+          <w:b/>
+        </w:rPr>
+      </w:pPr>
+      <w:r>
+        <w:rPr>
+          <w:b/>
+        </w:rPr>
+        <w:t xml:space="preserve">For </w:t>
+      </w:r>
+      <w:proofErr w:type="spellStart"/>
+      <w:r>
+        <w:rPr>
+          <w:b/>
+        </w:rPr>
+        <w:t>xmltodict</w:t>
+      </w:r>
+      <w:proofErr w:type="spellEnd"/>
+      <w:r>
+        <w:rPr>
+          <w:b/>
+        </w:rPr>
+        <w:t>:</w:t>
       </w:r>
     </w:p>
     <w:p>
@@ -1593,11 +2428,19 @@
         <w:widowControl w:val="0"/>
         <w:ind w:left="720"/>
       </w:pPr>
-      <w:r>
-        <w:t>pip install xmltodict</w:t>
-      </w:r>
-      <w:bookmarkStart w:id="0" w:name="_GoBack"/>
-      <w:bookmarkEnd w:id="0"/>
+      <w:proofErr w:type="gramStart"/>
+      <w:r>
+        <w:t>pip</w:t>
+      </w:r>
+      <w:proofErr w:type="gramEnd"/>
+      <w:r>
+        <w:t xml:space="preserve"> install </w:t>
+      </w:r>
+      <w:proofErr w:type="spellStart"/>
+      <w:r>
+        <w:t>xmltodict</w:t>
+      </w:r>
+      <w:proofErr w:type="spellEnd"/>
     </w:p>
     <w:p>
       <w:pPr>
@@ -1617,42 +2460,119 @@
         </w:rPr>
         <w:t xml:space="preserve">To </w:t>
       </w:r>
-      <w:r>
-        <w:rPr>
-          <w:b/>
-        </w:rPr>
-        <w:t>Run software:</w:t>
-      </w:r>
-    </w:p>
-    <w:p>
-      <w:pPr>
-        <w:widowControl w:val="0"/>
-        <w:rPr>
-          <w:b/>
-        </w:rPr>
-      </w:pPr>
-    </w:p>
-    <w:p>
-      <w:pPr>
-        <w:widowControl w:val="0"/>
-      </w:pPr>
-      <w:r>
-        <w:t>mongod –d</w:t>
+      <w:proofErr w:type="gramStart"/>
+      <w:r>
+        <w:rPr>
+          <w:b/>
+        </w:rPr>
+        <w:t>Run</w:t>
+      </w:r>
+      <w:proofErr w:type="gramEnd"/>
+      <w:r>
+        <w:rPr>
+          <w:b/>
+        </w:rPr>
+        <w:t xml:space="preserve"> software:</w:t>
+      </w:r>
+    </w:p>
+    <w:p>
+      <w:pPr>
+        <w:widowControl w:val="0"/>
+        <w:rPr>
+          <w:b/>
+        </w:rPr>
+      </w:pPr>
+    </w:p>
+    <w:p>
+      <w:pPr>
+        <w:widowControl w:val="0"/>
+      </w:pPr>
+      <w:proofErr w:type="spellStart"/>
+      <w:proofErr w:type="gramStart"/>
+      <w:r>
+        <w:lastRenderedPageBreak/>
+        <w:t>mongod</w:t>
+      </w:r>
+      <w:proofErr w:type="spellEnd"/>
+      <w:proofErr w:type="gramEnd"/>
+      <w:r>
+        <w:t xml:space="preserve"> –</w:t>
+      </w:r>
+      <w:proofErr w:type="spellStart"/>
+      <w:r>
+        <w:t>d</w:t>
       </w:r>
       <w:r>
         <w:t>b</w:t>
       </w:r>
       <w:r>
-        <w:t>path PROJECT_PATH\data\db</w:t>
-      </w:r>
-    </w:p>
-    <w:p>
-      <w:pPr>
-        <w:widowControl w:val="0"/>
-      </w:pPr>
-      <w:r>
-        <w:t>python manage.py runserver</w:t>
-      </w:r>
+        <w:t>path</w:t>
+      </w:r>
+      <w:proofErr w:type="spellEnd"/>
+      <w:r>
+        <w:t xml:space="preserve"> PROJECT_PATH\data\</w:t>
+      </w:r>
+      <w:proofErr w:type="spellStart"/>
+      <w:r>
+        <w:t>db</w:t>
+      </w:r>
+      <w:proofErr w:type="spellEnd"/>
+    </w:p>
+    <w:p>
+      <w:pPr>
+        <w:widowControl w:val="0"/>
+      </w:pPr>
+      <w:proofErr w:type="spellStart"/>
+      <w:proofErr w:type="gramStart"/>
+      <w:r>
+        <w:t>workon</w:t>
+      </w:r>
+      <w:proofErr w:type="spellEnd"/>
+      <w:proofErr w:type="gramEnd"/>
+      <w:r>
+        <w:t xml:space="preserve"> </w:t>
+      </w:r>
+      <w:proofErr w:type="spellStart"/>
+      <w:r>
+        <w:t>mgi</w:t>
+      </w:r>
+      <w:proofErr w:type="spellEnd"/>
+    </w:p>
+    <w:p>
+      <w:pPr>
+        <w:widowControl w:val="0"/>
+      </w:pPr>
+      <w:proofErr w:type="gramStart"/>
+      <w:r>
+        <w:t>cd</w:t>
+      </w:r>
+      <w:proofErr w:type="gramEnd"/>
+      <w:r>
+        <w:t xml:space="preserve"> </w:t>
+      </w:r>
+      <w:proofErr w:type="spellStart"/>
+      <w:r>
+        <w:t>path_to_mdcs_folder</w:t>
+      </w:r>
+      <w:proofErr w:type="spellEnd"/>
+    </w:p>
+    <w:p>
+      <w:pPr>
+        <w:widowControl w:val="0"/>
+      </w:pPr>
+      <w:proofErr w:type="gramStart"/>
+      <w:r>
+        <w:t>python</w:t>
+      </w:r>
+      <w:proofErr w:type="gramEnd"/>
+      <w:r>
+        <w:t xml:space="preserve"> manage.py </w:t>
+      </w:r>
+      <w:proofErr w:type="spellStart"/>
+      <w:r>
+        <w:t>runserver</w:t>
+      </w:r>
+      <w:proofErr w:type="spellEnd"/>
     </w:p>
     <w:p>
       <w:pPr>
@@ -1683,7 +2603,7 @@
       <w:r>
         <w:t xml:space="preserve">For Materials Data Curation System, Go to:  </w:t>
       </w:r>
-      <w:hyperlink r:id="rId18">
+      <w:hyperlink r:id="rId17">
         <w:r>
           <w:rPr>
             <w:color w:val="1155CC"/>
@@ -1708,7 +2628,7 @@
       <w:r>
         <w:t xml:space="preserve">For Materials Data Curation Administration, Go to:  </w:t>
       </w:r>
-      <w:hyperlink r:id="rId19">
+      <w:hyperlink r:id="rId18">
         <w:r>
           <w:rPr>
             <w:color w:val="1155CC"/>
@@ -1731,7 +2651,7 @@
 </file>
 
 <file path=word/numbering.xml><?xml version="1.0" encoding="utf-8"?>
-<w:numbering xmlns:wpc="http://schemas.microsoft.com/office/word/2010/wordprocessingCanvas" xmlns:mc="http://schemas.openxmlformats.org/markup-compatibility/2006" xmlns:o="urn:schemas-microsoft-com:office:office" xmlns:r="http://schemas.openxmlformats.org/officeDocument/2006/relationships" xmlns:m="http://schemas.openxmlformats.org/officeDocument/2006/math" xmlns:v="urn:schemas-microsoft-com:vml" xmlns:wp14="http://schemas.microsoft.com/office/word/2010/wordprocessingDrawing" xmlns:wp="http://schemas.openxmlformats.org/drawingml/2006/wordprocessingDrawing" xmlns:w10="urn:schemas-microsoft-com:office:word" xmlns:w="http://schemas.openxmlformats.org/wordprocessingml/2006/main" xmlns:w14="http://schemas.microsoft.com/office/word/2010/wordml" xmlns:wpg="http://schemas.microsoft.com/office/word/2010/wordprocessingGroup" xmlns:wpi="http://schemas.microsoft.com/office/word/2010/wordprocessingInk" xmlns:wne="http://schemas.microsoft.com/office/word/2006/wordml" xmlns:wps="http://schemas.microsoft.com/office/word/2010/wordprocessingShape" mc:Ignorable="w14 wp14">
+<w:numbering xmlns:wpc="http://schemas.microsoft.com/office/word/2010/wordprocessingCanvas" xmlns:mc="http://schemas.openxmlformats.org/markup-compatibility/2006" xmlns:o="urn:schemas-microsoft-com:office:office" xmlns:r="http://schemas.openxmlformats.org/officeDocument/2006/relationships" xmlns:m="http://schemas.openxmlformats.org/officeDocument/2006/math" xmlns:v="urn:schemas-microsoft-com:vml" xmlns:wp14="http://schemas.microsoft.com/office/word/2010/wordprocessingDrawing" xmlns:wp="http://schemas.openxmlformats.org/drawingml/2006/wordprocessingDrawing" xmlns:w10="urn:schemas-microsoft-com:office:word" xmlns:w="http://schemas.openxmlformats.org/wordprocessingml/2006/main" xmlns:w14="http://schemas.microsoft.com/office/word/2010/wordml" xmlns:w15="http://schemas.microsoft.com/office/word/2012/wordml" xmlns:wpg="http://schemas.microsoft.com/office/word/2010/wordprocessingGroup" xmlns:wpi="http://schemas.microsoft.com/office/word/2010/wordprocessingInk" xmlns:wne="http://schemas.microsoft.com/office/word/2006/wordml" xmlns:wps="http://schemas.microsoft.com/office/word/2010/wordprocessingShape" mc:Ignorable="w14 w15 wp14">
   <w:abstractNum w:abstractNumId="0">
     <w:nsid w:val="214923CA"/>
     <w:multiLevelType w:val="hybridMultilevel"/>
@@ -2864,7 +3784,7 @@
 </file>
 
 <file path=word/styles.xml><?xml version="1.0" encoding="utf-8"?>
-<w:styles xmlns:mc="http://schemas.openxmlformats.org/markup-compatibility/2006" xmlns:r="http://schemas.openxmlformats.org/officeDocument/2006/relationships" xmlns:w="http://schemas.openxmlformats.org/wordprocessingml/2006/main" xmlns:w14="http://schemas.microsoft.com/office/word/2010/wordml" mc:Ignorable="w14">
+<w:styles xmlns:mc="http://schemas.openxmlformats.org/markup-compatibility/2006" xmlns:r="http://schemas.openxmlformats.org/officeDocument/2006/relationships" xmlns:w="http://schemas.openxmlformats.org/wordprocessingml/2006/main" xmlns:w14="http://schemas.microsoft.com/office/word/2010/wordml" xmlns:w15="http://schemas.microsoft.com/office/word/2012/wordml" mc:Ignorable="w14 w15">
   <w:docDefaults>
     <w:rPrDefault>
       <w:rPr>
@@ -2880,499 +3800,378 @@
       </w:pPr>
     </w:pPrDefault>
   </w:docDefaults>
-  <w:latentStyles w:defLockedState="0" w:defUIPriority="99" w:defSemiHidden="1" w:defUnhideWhenUsed="1" w:defQFormat="0" w:count="267">
-    <w:lsdException w:name="Normal" w:semiHidden="0" w:uiPriority="0" w:unhideWhenUsed="0" w:qFormat="1"/>
-    <w:lsdException w:name="heading 1" w:semiHidden="0" w:uiPriority="9" w:unhideWhenUsed="0" w:qFormat="1"/>
-    <w:lsdException w:name="heading 2" w:uiPriority="9" w:qFormat="1"/>
-    <w:lsdException w:name="heading 3" w:uiPriority="9" w:qFormat="1"/>
-    <w:lsdException w:name="heading 4" w:uiPriority="9" w:qFormat="1"/>
-    <w:lsdException w:name="heading 5" w:uiPriority="9" w:qFormat="1"/>
-    <w:lsdException w:name="heading 6" w:uiPriority="9" w:qFormat="1"/>
-    <w:lsdException w:name="heading 7" w:uiPriority="9" w:qFormat="1"/>
-    <w:lsdException w:name="heading 8" w:uiPriority="9" w:qFormat="1"/>
-    <w:lsdException w:name="heading 9" w:uiPriority="9" w:qFormat="1"/>
-    <w:lsdException w:name="toc 1" w:uiPriority="39"/>
-    <w:lsdException w:name="toc 2" w:uiPriority="39"/>
-    <w:lsdException w:name="toc 3" w:uiPriority="39"/>
-    <w:lsdException w:name="toc 4" w:uiPriority="39"/>
-    <w:lsdException w:name="toc 5" w:uiPriority="39"/>
-    <w:lsdException w:name="toc 6" w:uiPriority="39"/>
-    <w:lsdException w:name="toc 7" w:uiPriority="39"/>
-    <w:lsdException w:name="toc 8" w:uiPriority="39"/>
-    <w:lsdException w:name="toc 9" w:uiPriority="39"/>
-    <w:lsdException w:name="caption" w:uiPriority="35" w:qFormat="1"/>
-    <w:lsdException w:name="Title" w:semiHidden="0" w:uiPriority="10" w:unhideWhenUsed="0" w:qFormat="1"/>
-    <w:lsdException w:name="Default Paragraph Font" w:uiPriority="1"/>
-    <w:lsdException w:name="Subtitle" w:semiHidden="0" w:uiPriority="11" w:unhideWhenUsed="0" w:qFormat="1"/>
-    <w:lsdException w:name="Strong" w:semiHidden="0" w:uiPriority="22" w:unhideWhenUsed="0" w:qFormat="1"/>
-    <w:lsdException w:name="Emphasis" w:semiHidden="0" w:uiPriority="20" w:unhideWhenUsed="0" w:qFormat="1"/>
-    <w:lsdException w:name="Table Grid" w:semiHidden="0" w:uiPriority="59" w:unhideWhenUsed="0"/>
-    <w:lsdException w:name="Placeholder Text" w:unhideWhenUsed="0"/>
-    <w:lsdException w:name="No Spacing" w:semiHidden="0" w:uiPriority="1" w:unhideWhenUsed="0" w:qFormat="1"/>
-    <w:lsdException w:name="Light Shading" w:semiHidden="0" w:uiPriority="60" w:unhideWhenUsed="0"/>
-    <w:lsdException w:name="Light List" w:semiHidden="0" w:uiPriority="61" w:unhideWhenUsed="0"/>
-    <w:lsdException w:name="Light Grid" w:semiHidden="0" w:uiPriority="62" w:unhideWhenUsed="0"/>
-    <w:lsdException w:name="Medium Shading 1" w:semiHidden="0" w:uiPriority="63" w:unhideWhenUsed="0"/>
-    <w:lsdException w:name="Medium Shading 2" w:semiHidden="0" w:uiPriority="64" w:unhideWhenUsed="0"/>
-    <w:lsdException w:name="Medium List 1" w:semiHidden="0" w:uiPriority="65" w:unhideWhenUsed="0"/>
-    <w:lsdException w:name="Medium List 2" w:semiHidden="0" w:uiPriority="66" w:unhideWhenUsed="0"/>
-    <w:lsdException w:name="Medium Grid 1" w:semiHidden="0" w:uiPriority="67" w:unhideWhenUsed="0"/>
-    <w:lsdException w:name="Medium Grid 2" w:semiHidden="0" w:uiPriority="68" w:unhideWhenUsed="0"/>
-    <w:lsdException w:name="Medium Grid 3" w:semiHidden="0" w:uiPriority="69" w:unhideWhenUsed="0"/>
-    <w:lsdException w:name="Dark List" w:semiHidden="0" w:uiPriority="70" w:unhideWhenUsed="0"/>
-    <w:lsdException w:name="Colorful Shading" w:semiHidden="0" w:uiPriority="71" w:unhideWhenUsed="0"/>
-    <w:lsdException w:name="Colorful List" w:semiHidden="0" w:uiPriority="72" w:unhideWhenUsed="0"/>
-    <w:lsdException w:name="Colorful Grid" w:semiHidden="0" w:uiPriority="73" w:unhideWhenUsed="0"/>
-    <w:lsdException w:name="Light Shading Accent 1" w:semiHidden="0" w:uiPriority="60" w:unhideWhenUsed="0"/>
-    <w:lsdException w:name="Light List Accent 1" w:semiHidden="0" w:uiPriority="61" w:unhideWhenUsed="0"/>
-    <w:lsdException w:name="Light Grid Accent 1" w:semiHidden="0" w:uiPriority="62" w:unhideWhenUsed="0"/>
-    <w:lsdException w:name="Medium Shading 1 Accent 1" w:semiHidden="0" w:uiPriority="63" w:unhideWhenUsed="0"/>
-    <w:lsdException w:name="Medium Shading 2 Accent 1" w:semiHidden="0" w:uiPriority="64" w:unhideWhenUsed="0"/>
-    <w:lsdException w:name="Medium List 1 Accent 1" w:semiHidden="0" w:uiPriority="65" w:unhideWhenUsed="0"/>
-    <w:lsdException w:name="Revision" w:unhideWhenUsed="0"/>
-    <w:lsdException w:name="List Paragraph" w:semiHidden="0" w:uiPriority="34" w:unhideWhenUsed="0" w:qFormat="1"/>
-    <w:lsdException w:name="Quote" w:semiHidden="0" w:uiPriority="29" w:unhideWhenUsed="0" w:qFormat="1"/>
-    <w:lsdException w:name="Intense Quote" w:semiHidden="0" w:uiPriority="30" w:unhideWhenUsed="0" w:qFormat="1"/>
-    <w:lsdException w:name="Medium List 2 Accent 1" w:semiHidden="0" w:uiPriority="66" w:unhideWhenUsed="0"/>
-    <w:lsdException w:name="Medium Grid 1 Accent 1" w:semiHidden="0" w:uiPriority="67" w:unhideWhenUsed="0"/>
-    <w:lsdException w:name="Medium Grid 2 Accent 1" w:semiHidden="0" w:uiPriority="68" w:unhideWhenUsed="0"/>
-    <w:lsdException w:name="Medium Grid 3 Accent 1" w:semiHidden="0" w:uiPriority="69" w:unhideWhenUsed="0"/>
-    <w:lsdException w:name="Dark List Accent 1" w:semiHidden="0" w:uiPriority="70" w:unhideWhenUsed="0"/>
-    <w:lsdException w:name="Colorful Shading Accent 1" w:semiHidden="0" w:uiPriority="71" w:unhideWhenUsed="0"/>
-    <w:lsdException w:name="Colorful List Accent 1" w:semiHidden="0" w:uiPriority="72" w:unhideWhenUsed="0"/>
-    <w:lsdException w:name="Colorful Grid Accent 1" w:semiHidden="0" w:uiPriority="73" w:unhideWhenUsed="0"/>
-    <w:lsdException w:name="Light Shading Accent 2" w:semiHidden="0" w:uiPriority="60" w:unhideWhenUsed="0"/>
-    <w:lsdException w:name="Light List Accent 2" w:semiHidden="0" w:uiPriority="61" w:unhideWhenUsed="0"/>
-    <w:lsdException w:name="Light Grid Accent 2" w:semiHidden="0" w:uiPriority="62" w:unhideWhenUsed="0"/>
-    <w:lsdException w:name="Medium Shading 1 Accent 2" w:semiHidden="0" w:uiPriority="63" w:unhideWhenUsed="0"/>
-    <w:lsdException w:name="Medium Shading 2 Accent 2" w:semiHidden="0" w:uiPriority="64" w:unhideWhenUsed="0"/>
-    <w:lsdException w:name="Medium List 1 Accent 2" w:semiHidden="0" w:uiPriority="65" w:unhideWhenUsed="0"/>
-    <w:lsdException w:name="Medium List 2 Accent 2" w:semiHidden="0" w:uiPriority="66" w:unhideWhenUsed="0"/>
-    <w:lsdException w:name="Medium Grid 1 Accent 2" w:semiHidden="0" w:uiPriority="67" w:unhideWhenUsed="0"/>
-    <w:lsdException w:name="Medium Grid 2 Accent 2" w:semiHidden="0" w:uiPriority="68" w:unhideWhenUsed="0"/>
-    <w:lsdException w:name="Medium Grid 3 Accent 2" w:semiHidden="0" w:uiPriority="69" w:unhideWhenUsed="0"/>
-    <w:lsdException w:name="Dark List Accent 2" w:semiHidden="0" w:uiPriority="70" w:unhideWhenUsed="0"/>
-    <w:lsdException w:name="Colorful Shading Accent 2" w:semiHidden="0" w:uiPriority="71" w:unhideWhenUsed="0"/>
-    <w:lsdException w:name="Colorful List Accent 2" w:semiHidden="0" w:uiPriority="72" w:unhideWhenUsed="0"/>
-    <w:lsdException w:name="Colorful Grid Accent 2" w:semiHidden="0" w:uiPriority="73" w:unhideWhenUsed="0"/>
-    <w:lsdException w:name="Light Shading Accent 3" w:semiHidden="0" w:uiPriority="60" w:unhideWhenUsed="0"/>
-    <w:lsdException w:name="Light List Accent 3" w:semiHidden="0" w:uiPriority="61" w:unhideWhenUsed="0"/>
-    <w:lsdException w:name="Light Grid Accent 3" w:semiHidden="0" w:uiPriority="62" w:unhideWhenUsed="0"/>
-    <w:lsdException w:name="Medium Shading 1 Accent 3" w:semiHidden="0" w:uiPriority="63" w:unhideWhenUsed="0"/>
-    <w:lsdException w:name="Medium Shading 2 Accent 3" w:semiHidden="0" w:uiPriority="64" w:unhideWhenUsed="0"/>
-    <w:lsdException w:name="Medium List 1 Accent 3" w:semiHidden="0" w:uiPriority="65" w:unhideWhenUsed="0"/>
-    <w:lsdException w:name="Medium List 2 Accent 3" w:semiHidden="0" w:uiPriority="66" w:unhideWhenUsed="0"/>
-    <w:lsdException w:name="Medium Grid 1 Accent 3" w:semiHidden="0" w:uiPriority="67" w:unhideWhenUsed="0"/>
-    <w:lsdException w:name="Medium Grid 2 Accent 3" w:semiHidden="0" w:uiPriority="68" w:unhideWhenUsed="0"/>
-    <w:lsdException w:name="Medium Grid 3 Accent 3" w:semiHidden="0" w:uiPriority="69" w:unhideWhenUsed="0"/>
-    <w:lsdException w:name="Dark List Accent 3" w:semiHidden="0" w:uiPriority="70" w:unhideWhenUsed="0"/>
-    <w:lsdException w:name="Colorful Shading Accent 3" w:semiHidden="0" w:uiPriority="71" w:unhideWhenUsed="0"/>
-    <w:lsdException w:name="Colorful List Accent 3" w:semiHidden="0" w:uiPriority="72" w:unhideWhenUsed="0"/>
-    <w:lsdException w:name="Colorful Grid Accent 3" w:semiHidden="0" w:uiPriority="73" w:unhideWhenUsed="0"/>
-    <w:lsdException w:name="Light Shading Accent 4" w:semiHidden="0" w:uiPriority="60" w:unhideWhenUsed="0"/>
-    <w:lsdException w:name="Light List Accent 4" w:semiHidden="0" w:uiPriority="61" w:unhideWhenUsed="0"/>
-    <w:lsdException w:name="Light Grid Accent 4" w:semiHidden="0" w:uiPriority="62" w:unhideWhenUsed="0"/>
-    <w:lsdException w:name="Medium Shading 1 Accent 4" w:semiHidden="0" w:uiPriority="63" w:unhideWhenUsed="0"/>
-    <w:lsdException w:name="Medium Shading 2 Accent 4" w:semiHidden="0" w:uiPriority="64" w:unhideWhenUsed="0"/>
-    <w:lsdException w:name="Medium List 1 Accent 4" w:semiHidden="0" w:uiPriority="65" w:unhideWhenUsed="0"/>
-    <w:lsdException w:name="Medium List 2 Accent 4" w:semiHidden="0" w:uiPriority="66" w:unhideWhenUsed="0"/>
-    <w:lsdException w:name="Medium Grid 1 Accent 4" w:semiHidden="0" w:uiPriority="67" w:unhideWhenUsed="0"/>
-    <w:lsdException w:name="Medium Grid 2 Accent 4" w:semiHidden="0" w:uiPriority="68" w:unhideWhenUsed="0"/>
-    <w:lsdException w:name="Medium Grid 3 Accent 4" w:semiHidden="0" w:uiPriority="69" w:unhideWhenUsed="0"/>
-    <w:lsdException w:name="Dark List Accent 4" w:semiHidden="0" w:uiPriority="70" w:unhideWhenUsed="0"/>
-    <w:lsdException w:name="Colorful Shading Accent 4" w:semiHidden="0" w:uiPriority="71" w:unhideWhenUsed="0"/>
-    <w:lsdException w:name="Colorful List Accent 4" w:semiHidden="0" w:uiPriority="72" w:unhideWhenUsed="0"/>
-    <w:lsdException w:name="Colorful Grid Accent 4" w:semiHidden="0" w:uiPriority="73" w:unhideWhenUsed="0"/>
-    <w:lsdException w:name="Light Shading Accent 5" w:semiHidden="0" w:uiPriority="60" w:unhideWhenUsed="0"/>
-    <w:lsdException w:name="Light List Accent 5" w:semiHidden="0" w:uiPriority="61" w:unhideWhenUsed="0"/>
-    <w:lsdException w:name="Light Grid Accent 5" w:semiHidden="0" w:uiPriority="62" w:unhideWhenUsed="0"/>
-    <w:lsdException w:name="Medium Shading 1 Accent 5" w:semiHidden="0" w:uiPriority="63" w:unhideWhenUsed="0"/>
-    <w:lsdException w:name="Medium Shading 2 Accent 5" w:semiHidden="0" w:uiPriority="64" w:unhideWhenUsed="0"/>
-    <w:lsdException w:name="Medium List 1 Accent 5" w:semiHidden="0" w:uiPriority="65" w:unhideWhenUsed="0"/>
-    <w:lsdException w:name="Medium List 2 Accent 5" w:semiHidden="0" w:uiPriority="66" w:unhideWhenUsed="0"/>
-    <w:lsdException w:name="Medium Grid 1 Accent 5" w:semiHidden="0" w:uiPriority="67" w:unhideWhenUsed="0"/>
-    <w:lsdException w:name="Medium Grid 2 Accent 5" w:semiHidden="0" w:uiPriority="68" w:unhideWhenUsed="0"/>
-    <w:lsdException w:name="Medium Grid 3 Accent 5" w:semiHidden="0" w:uiPriority="69" w:unhideWhenUsed="0"/>
-    <w:lsdException w:name="Dark List Accent 5" w:semiHidden="0" w:uiPriority="70" w:unhideWhenUsed="0"/>
-    <w:lsdException w:name="Colorful Shading Accent 5" w:semiHidden="0" w:uiPriority="71" w:unhideWhenUsed="0"/>
-    <w:lsdException w:name="Colorful List Accent 5" w:semiHidden="0" w:uiPriority="72" w:unhideWhenUsed="0"/>
-    <w:lsdException w:name="Colorful Grid Accent 5" w:semiHidden="0" w:uiPriority="73" w:unhideWhenUsed="0"/>
-    <w:lsdException w:name="Light Shading Accent 6" w:semiHidden="0" w:uiPriority="60" w:unhideWhenUsed="0"/>
-    <w:lsdException w:name="Light List Accent 6" w:semiHidden="0" w:uiPriority="61" w:unhideWhenUsed="0"/>
-    <w:lsdException w:name="Light Grid Accent 6" w:semiHidden="0" w:uiPriority="62" w:unhideWhenUsed="0"/>
-    <w:lsdException w:name="Medium Shading 1 Accent 6" w:semiHidden="0" w:uiPriority="63" w:unhideWhenUsed="0"/>
-    <w:lsdException w:name="Medium Shading 2 Accent 6" w:semiHidden="0" w:uiPriority="64" w:unhideWhenUsed="0"/>
-    <w:lsdException w:name="Medium List 1 Accent 6" w:semiHidden="0" w:uiPriority="65" w:unhideWhenUsed="0"/>
-    <w:lsdException w:name="Medium List 2 Accent 6" w:semiHidden="0" w:uiPriority="66" w:unhideWhenUsed="0"/>
-    <w:lsdException w:name="Medium Grid 1 Accent 6" w:semiHidden="0" w:uiPriority="67" w:unhideWhenUsed="0"/>
-    <w:lsdException w:name="Medium Grid 2 Accent 6" w:semiHidden="0" w:uiPriority="68" w:unhideWhenUsed="0"/>
-    <w:lsdException w:name="Medium Grid 3 Accent 6" w:semiHidden="0" w:uiPriority="69" w:unhideWhenUsed="0"/>
-    <w:lsdException w:name="Dark List Accent 6" w:semiHidden="0" w:uiPriority="70" w:unhideWhenUsed="0"/>
-    <w:lsdException w:name="Colorful Shading Accent 6" w:semiHidden="0" w:uiPriority="71" w:unhideWhenUsed="0"/>
-    <w:lsdException w:name="Colorful List Accent 6" w:semiHidden="0" w:uiPriority="72" w:unhideWhenUsed="0"/>
-    <w:lsdException w:name="Colorful Grid Accent 6" w:semiHidden="0" w:uiPriority="73" w:unhideWhenUsed="0"/>
-    <w:lsdException w:name="Subtle Emphasis" w:semiHidden="0" w:uiPriority="19" w:unhideWhenUsed="0" w:qFormat="1"/>
-    <w:lsdException w:name="Intense Emphasis" w:semiHidden="0" w:uiPriority="21" w:unhideWhenUsed="0" w:qFormat="1"/>
-    <w:lsdException w:name="Subtle Reference" w:semiHidden="0" w:uiPriority="31" w:unhideWhenUsed="0" w:qFormat="1"/>
-    <w:lsdException w:name="Intense Reference" w:semiHidden="0" w:uiPriority="32" w:unhideWhenUsed="0" w:qFormat="1"/>
-    <w:lsdException w:name="Book Title" w:semiHidden="0" w:uiPriority="33" w:unhideWhenUsed="0" w:qFormat="1"/>
-    <w:lsdException w:name="Bibliography" w:uiPriority="37"/>
-    <w:lsdException w:name="TOC Heading" w:uiPriority="39" w:qFormat="1"/>
-  </w:latentStyles>
-  <w:style w:type="paragraph" w:default="1" w:styleId="Normal">
-    <w:name w:val="Normal"/>
-  </w:style>
-  <w:style w:type="paragraph" w:styleId="Heading1">
-    <w:name w:val="heading 1"/>
-    <w:basedOn w:val="Normal"/>
-    <w:next w:val="Normal"/>
-    <w:pPr>
-      <w:keepNext/>
-      <w:keepLines/>
-      <w:spacing w:before="200"/>
-      <w:contextualSpacing/>
-      <w:outlineLvl w:val="0"/>
-    </w:pPr>
-    <w:rPr>
-      <w:rFonts w:ascii="Trebuchet MS" w:eastAsia="Trebuchet MS" w:hAnsi="Trebuchet MS" w:cs="Trebuchet MS"/>
-      <w:sz w:val="32"/>
-    </w:rPr>
-  </w:style>
-  <w:style w:type="paragraph" w:styleId="Heading2">
-    <w:name w:val="heading 2"/>
-    <w:basedOn w:val="Normal"/>
-    <w:next w:val="Normal"/>
-    <w:pPr>
-      <w:keepNext/>
-      <w:keepLines/>
-      <w:spacing w:before="200"/>
-      <w:contextualSpacing/>
-      <w:outlineLvl w:val="1"/>
-    </w:pPr>
-    <w:rPr>
-      <w:rFonts w:ascii="Trebuchet MS" w:eastAsia="Trebuchet MS" w:hAnsi="Trebuchet MS" w:cs="Trebuchet MS"/>
-      <w:b/>
-      <w:sz w:val="26"/>
-    </w:rPr>
-  </w:style>
-  <w:style w:type="paragraph" w:styleId="Heading3">
-    <w:name w:val="heading 3"/>
-    <w:basedOn w:val="Normal"/>
-    <w:next w:val="Normal"/>
-    <w:pPr>
-      <w:keepNext/>
-      <w:keepLines/>
-      <w:spacing w:before="160"/>
-      <w:contextualSpacing/>
-      <w:outlineLvl w:val="2"/>
-    </w:pPr>
-    <w:rPr>
-      <w:rFonts w:ascii="Trebuchet MS" w:eastAsia="Trebuchet MS" w:hAnsi="Trebuchet MS" w:cs="Trebuchet MS"/>
-      <w:b/>
-      <w:color w:val="666666"/>
-      <w:sz w:val="24"/>
-    </w:rPr>
-  </w:style>
-  <w:style w:type="paragraph" w:styleId="Heading4">
-    <w:name w:val="heading 4"/>
-    <w:basedOn w:val="Normal"/>
-    <w:next w:val="Normal"/>
-    <w:pPr>
-      <w:keepNext/>
-      <w:keepLines/>
-      <w:spacing w:before="160"/>
-      <w:contextualSpacing/>
-      <w:outlineLvl w:val="3"/>
-    </w:pPr>
-    <w:rPr>
-      <w:rFonts w:ascii="Trebuchet MS" w:eastAsia="Trebuchet MS" w:hAnsi="Trebuchet MS" w:cs="Trebuchet MS"/>
-      <w:color w:val="666666"/>
-      <w:u w:val="single"/>
-    </w:rPr>
-  </w:style>
-  <w:style w:type="paragraph" w:styleId="Heading5">
-    <w:name w:val="heading 5"/>
-    <w:basedOn w:val="Normal"/>
-    <w:next w:val="Normal"/>
-    <w:pPr>
-      <w:keepNext/>
-      <w:keepLines/>
-      <w:spacing w:before="160"/>
-      <w:contextualSpacing/>
-      <w:outlineLvl w:val="4"/>
-    </w:pPr>
-    <w:rPr>
-      <w:rFonts w:ascii="Trebuchet MS" w:eastAsia="Trebuchet MS" w:hAnsi="Trebuchet MS" w:cs="Trebuchet MS"/>
-      <w:color w:val="666666"/>
-    </w:rPr>
-  </w:style>
-  <w:style w:type="paragraph" w:styleId="Heading6">
-    <w:name w:val="heading 6"/>
-    <w:basedOn w:val="Normal"/>
-    <w:next w:val="Normal"/>
-    <w:pPr>
-      <w:keepNext/>
-      <w:keepLines/>
-      <w:spacing w:before="160"/>
-      <w:contextualSpacing/>
-      <w:outlineLvl w:val="5"/>
-    </w:pPr>
-    <w:rPr>
-      <w:rFonts w:ascii="Trebuchet MS" w:eastAsia="Trebuchet MS" w:hAnsi="Trebuchet MS" w:cs="Trebuchet MS"/>
-      <w:i/>
-      <w:color w:val="666666"/>
-    </w:rPr>
-  </w:style>
-  <w:style w:type="character" w:default="1" w:styleId="DefaultParagraphFont">
-    <w:name w:val="Default Paragraph Font"/>
-    <w:uiPriority w:val="1"/>
-    <w:semiHidden/>
-    <w:unhideWhenUsed/>
-  </w:style>
-  <w:style w:type="table" w:default="1" w:styleId="TableNormal">
-    <w:name w:val="Normal Table"/>
-    <w:uiPriority w:val="99"/>
-    <w:semiHidden/>
-    <w:unhideWhenUsed/>
-    <w:tblPr>
-      <w:tblInd w:w="0" w:type="dxa"/>
-      <w:tblCellMar>
-        <w:top w:w="0" w:type="dxa"/>
-        <w:left w:w="108" w:type="dxa"/>
-        <w:bottom w:w="0" w:type="dxa"/>
-        <w:right w:w="108" w:type="dxa"/>
-      </w:tblCellMar>
-    </w:tblPr>
-  </w:style>
-  <w:style w:type="numbering" w:default="1" w:styleId="NoList">
-    <w:name w:val="No List"/>
-    <w:uiPriority w:val="99"/>
-    <w:semiHidden/>
-    <w:unhideWhenUsed/>
-  </w:style>
-  <w:style w:type="paragraph" w:styleId="Title">
-    <w:name w:val="Title"/>
-    <w:basedOn w:val="Normal"/>
-    <w:next w:val="Normal"/>
-    <w:pPr>
-      <w:keepNext/>
-      <w:keepLines/>
-      <w:contextualSpacing/>
-    </w:pPr>
-    <w:rPr>
-      <w:rFonts w:ascii="Trebuchet MS" w:eastAsia="Trebuchet MS" w:hAnsi="Trebuchet MS" w:cs="Trebuchet MS"/>
-      <w:sz w:val="42"/>
-    </w:rPr>
-  </w:style>
-  <w:style w:type="paragraph" w:styleId="Subtitle">
-    <w:name w:val="Subtitle"/>
-    <w:basedOn w:val="Normal"/>
-    <w:next w:val="Normal"/>
-    <w:pPr>
-      <w:keepNext/>
-      <w:keepLines/>
-      <w:spacing w:after="200"/>
-      <w:contextualSpacing/>
-    </w:pPr>
-    <w:rPr>
-      <w:rFonts w:ascii="Trebuchet MS" w:eastAsia="Trebuchet MS" w:hAnsi="Trebuchet MS" w:cs="Trebuchet MS"/>
-      <w:i/>
-      <w:color w:val="666666"/>
-      <w:sz w:val="26"/>
-    </w:rPr>
-  </w:style>
-  <w:style w:type="paragraph" w:styleId="ListParagraph">
-    <w:name w:val="List Paragraph"/>
-    <w:basedOn w:val="Normal"/>
-    <w:uiPriority w:val="34"/>
-    <w:qFormat/>
-    <w:rsid w:val="008A7A1E"/>
-    <w:pPr>
-      <w:ind w:left="720"/>
-      <w:contextualSpacing/>
-    </w:pPr>
-  </w:style>
-  <w:style w:type="character" w:styleId="Hyperlink">
-    <w:name w:val="Hyperlink"/>
-    <w:basedOn w:val="DefaultParagraphFont"/>
-    <w:uiPriority w:val="99"/>
-    <w:unhideWhenUsed/>
-    <w:rsid w:val="000772BE"/>
-    <w:rPr>
-      <w:color w:val="0000FF" w:themeColor="hyperlink"/>
-      <w:u w:val="single"/>
-    </w:rPr>
-  </w:style>
-  <w:style w:type="character" w:styleId="FollowedHyperlink">
-    <w:name w:val="FollowedHyperlink"/>
-    <w:basedOn w:val="DefaultParagraphFont"/>
-    <w:uiPriority w:val="99"/>
-    <w:semiHidden/>
-    <w:unhideWhenUsed/>
-    <w:rsid w:val="00942777"/>
-    <w:rPr>
-      <w:color w:val="800080" w:themeColor="followedHyperlink"/>
-      <w:u w:val="single"/>
-    </w:rPr>
-  </w:style>
-</w:styles>
-</file>
-
-<file path=word/stylesWithEffects.xml><?xml version="1.0" encoding="utf-8"?>
-<w:styles xmlns:wpc="http://schemas.microsoft.com/office/word/2010/wordprocessingCanvas" xmlns:mc="http://schemas.openxmlformats.org/markup-compatibility/2006" xmlns:o="urn:schemas-microsoft-com:office:office" xmlns:r="http://schemas.openxmlformats.org/officeDocument/2006/relationships" xmlns:m="http://schemas.openxmlformats.org/officeDocument/2006/math" xmlns:v="urn:schemas-microsoft-com:vml" xmlns:wp14="http://schemas.microsoft.com/office/word/2010/wordprocessingDrawing" xmlns:wp="http://schemas.openxmlformats.org/drawingml/2006/wordprocessingDrawing" xmlns:w10="urn:schemas-microsoft-com:office:word" xmlns:w="http://schemas.openxmlformats.org/wordprocessingml/2006/main" xmlns:w14="http://schemas.microsoft.com/office/word/2010/wordml" xmlns:wpg="http://schemas.microsoft.com/office/word/2010/wordprocessingGroup" xmlns:wpi="http://schemas.microsoft.com/office/word/2010/wordprocessingInk" xmlns:wne="http://schemas.microsoft.com/office/word/2006/wordml" xmlns:wps="http://schemas.microsoft.com/office/word/2010/wordprocessingShape" mc:Ignorable="w14 wp14">
-  <w:docDefaults>
-    <w:rPrDefault>
-      <w:rPr>
-        <w:rFonts w:ascii="Arial" w:eastAsia="Arial" w:hAnsi="Arial" w:cs="Arial"/>
-        <w:color w:val="000000"/>
-        <w:sz w:val="22"/>
-        <w:lang w:val="en-US" w:eastAsia="en-US" w:bidi="ar-SA"/>
-      </w:rPr>
-    </w:rPrDefault>
-    <w:pPrDefault>
-      <w:pPr>
-        <w:spacing w:line="276" w:lineRule="auto"/>
-      </w:pPr>
-    </w:pPrDefault>
-  </w:docDefaults>
-  <w:latentStyles w:defLockedState="0" w:defUIPriority="99" w:defSemiHidden="1" w:defUnhideWhenUsed="1" w:defQFormat="0" w:count="267">
-    <w:lsdException w:name="Normal" w:semiHidden="0" w:uiPriority="0" w:unhideWhenUsed="0" w:qFormat="1"/>
-    <w:lsdException w:name="heading 1" w:semiHidden="0" w:uiPriority="9" w:unhideWhenUsed="0" w:qFormat="1"/>
-    <w:lsdException w:name="heading 2" w:uiPriority="9" w:qFormat="1"/>
-    <w:lsdException w:name="heading 3" w:uiPriority="9" w:qFormat="1"/>
-    <w:lsdException w:name="heading 4" w:uiPriority="9" w:qFormat="1"/>
-    <w:lsdException w:name="heading 5" w:uiPriority="9" w:qFormat="1"/>
-    <w:lsdException w:name="heading 6" w:uiPriority="9" w:qFormat="1"/>
-    <w:lsdException w:name="heading 7" w:uiPriority="9" w:qFormat="1"/>
-    <w:lsdException w:name="heading 8" w:uiPriority="9" w:qFormat="1"/>
-    <w:lsdException w:name="heading 9" w:uiPriority="9" w:qFormat="1"/>
-    <w:lsdException w:name="toc 1" w:uiPriority="39"/>
-    <w:lsdException w:name="toc 2" w:uiPriority="39"/>
-    <w:lsdException w:name="toc 3" w:uiPriority="39"/>
-    <w:lsdException w:name="toc 4" w:uiPriority="39"/>
-    <w:lsdException w:name="toc 5" w:uiPriority="39"/>
-    <w:lsdException w:name="toc 6" w:uiPriority="39"/>
-    <w:lsdException w:name="toc 7" w:uiPriority="39"/>
-    <w:lsdException w:name="toc 8" w:uiPriority="39"/>
-    <w:lsdException w:name="toc 9" w:uiPriority="39"/>
-    <w:lsdException w:name="caption" w:uiPriority="35" w:qFormat="1"/>
-    <w:lsdException w:name="Title" w:semiHidden="0" w:uiPriority="10" w:unhideWhenUsed="0" w:qFormat="1"/>
-    <w:lsdException w:name="Default Paragraph Font" w:uiPriority="1"/>
-    <w:lsdException w:name="Subtitle" w:semiHidden="0" w:uiPriority="11" w:unhideWhenUsed="0" w:qFormat="1"/>
-    <w:lsdException w:name="Strong" w:semiHidden="0" w:uiPriority="22" w:unhideWhenUsed="0" w:qFormat="1"/>
-    <w:lsdException w:name="Emphasis" w:semiHidden="0" w:uiPriority="20" w:unhideWhenUsed="0" w:qFormat="1"/>
-    <w:lsdException w:name="Table Grid" w:semiHidden="0" w:uiPriority="59" w:unhideWhenUsed="0"/>
-    <w:lsdException w:name="Placeholder Text" w:unhideWhenUsed="0"/>
-    <w:lsdException w:name="No Spacing" w:semiHidden="0" w:uiPriority="1" w:unhideWhenUsed="0" w:qFormat="1"/>
-    <w:lsdException w:name="Light Shading" w:semiHidden="0" w:uiPriority="60" w:unhideWhenUsed="0"/>
-    <w:lsdException w:name="Light List" w:semiHidden="0" w:uiPriority="61" w:unhideWhenUsed="0"/>
-    <w:lsdException w:name="Light Grid" w:semiHidden="0" w:uiPriority="62" w:unhideWhenUsed="0"/>
-    <w:lsdException w:name="Medium Shading 1" w:semiHidden="0" w:uiPriority="63" w:unhideWhenUsed="0"/>
-    <w:lsdException w:name="Medium Shading 2" w:semiHidden="0" w:uiPriority="64" w:unhideWhenUsed="0"/>
-    <w:lsdException w:name="Medium List 1" w:semiHidden="0" w:uiPriority="65" w:unhideWhenUsed="0"/>
-    <w:lsdException w:name="Medium List 2" w:semiHidden="0" w:uiPriority="66" w:unhideWhenUsed="0"/>
-    <w:lsdException w:name="Medium Grid 1" w:semiHidden="0" w:uiPriority="67" w:unhideWhenUsed="0"/>
-    <w:lsdException w:name="Medium Grid 2" w:semiHidden="0" w:uiPriority="68" w:unhideWhenUsed="0"/>
-    <w:lsdException w:name="Medium Grid 3" w:semiHidden="0" w:uiPriority="69" w:unhideWhenUsed="0"/>
-    <w:lsdException w:name="Dark List" w:semiHidden="0" w:uiPriority="70" w:unhideWhenUsed="0"/>
-    <w:lsdException w:name="Colorful Shading" w:semiHidden="0" w:uiPriority="71" w:unhideWhenUsed="0"/>
-    <w:lsdException w:name="Colorful List" w:semiHidden="0" w:uiPriority="72" w:unhideWhenUsed="0"/>
-    <w:lsdException w:name="Colorful Grid" w:semiHidden="0" w:uiPriority="73" w:unhideWhenUsed="0"/>
-    <w:lsdException w:name="Light Shading Accent 1" w:semiHidden="0" w:uiPriority="60" w:unhideWhenUsed="0"/>
-    <w:lsdException w:name="Light List Accent 1" w:semiHidden="0" w:uiPriority="61" w:unhideWhenUsed="0"/>
-    <w:lsdException w:name="Light Grid Accent 1" w:semiHidden="0" w:uiPriority="62" w:unhideWhenUsed="0"/>
-    <w:lsdException w:name="Medium Shading 1 Accent 1" w:semiHidden="0" w:uiPriority="63" w:unhideWhenUsed="0"/>
-    <w:lsdException w:name="Medium Shading 2 Accent 1" w:semiHidden="0" w:uiPriority="64" w:unhideWhenUsed="0"/>
-    <w:lsdException w:name="Medium List 1 Accent 1" w:semiHidden="0" w:uiPriority="65" w:unhideWhenUsed="0"/>
-    <w:lsdException w:name="Revision" w:unhideWhenUsed="0"/>
-    <w:lsdException w:name="List Paragraph" w:semiHidden="0" w:uiPriority="34" w:unhideWhenUsed="0" w:qFormat="1"/>
-    <w:lsdException w:name="Quote" w:semiHidden="0" w:uiPriority="29" w:unhideWhenUsed="0" w:qFormat="1"/>
-    <w:lsdException w:name="Intense Quote" w:semiHidden="0" w:uiPriority="30" w:unhideWhenUsed="0" w:qFormat="1"/>
-    <w:lsdException w:name="Medium List 2 Accent 1" w:semiHidden="0" w:uiPriority="66" w:unhideWhenUsed="0"/>
-    <w:lsdException w:name="Medium Grid 1 Accent 1" w:semiHidden="0" w:uiPriority="67" w:unhideWhenUsed="0"/>
-    <w:lsdException w:name="Medium Grid 2 Accent 1" w:semiHidden="0" w:uiPriority="68" w:unhideWhenUsed="0"/>
-    <w:lsdException w:name="Medium Grid 3 Accent 1" w:semiHidden="0" w:uiPriority="69" w:unhideWhenUsed="0"/>
-    <w:lsdException w:name="Dark List Accent 1" w:semiHidden="0" w:uiPriority="70" w:unhideWhenUsed="0"/>
-    <w:lsdException w:name="Colorful Shading Accent 1" w:semiHidden="0" w:uiPriority="71" w:unhideWhenUsed="0"/>
-    <w:lsdException w:name="Colorful List Accent 1" w:semiHidden="0" w:uiPriority="72" w:unhideWhenUsed="0"/>
-    <w:lsdException w:name="Colorful Grid Accent 1" w:semiHidden="0" w:uiPriority="73" w:unhideWhenUsed="0"/>
-    <w:lsdException w:name="Light Shading Accent 2" w:semiHidden="0" w:uiPriority="60" w:unhideWhenUsed="0"/>
-    <w:lsdException w:name="Light List Accent 2" w:semiHidden="0" w:uiPriority="61" w:unhideWhenUsed="0"/>
-    <w:lsdException w:name="Light Grid Accent 2" w:semiHidden="0" w:uiPriority="62" w:unhideWhenUsed="0"/>
-    <w:lsdException w:name="Medium Shading 1 Accent 2" w:semiHidden="0" w:uiPriority="63" w:unhideWhenUsed="0"/>
-    <w:lsdException w:name="Medium Shading 2 Accent 2" w:semiHidden="0" w:uiPriority="64" w:unhideWhenUsed="0"/>
-    <w:lsdException w:name="Medium List 1 Accent 2" w:semiHidden="0" w:uiPriority="65" w:unhideWhenUsed="0"/>
-    <w:lsdException w:name="Medium List 2 Accent 2" w:semiHidden="0" w:uiPriority="66" w:unhideWhenUsed="0"/>
-    <w:lsdException w:name="Medium Grid 1 Accent 2" w:semiHidden="0" w:uiPriority="67" w:unhideWhenUsed="0"/>
-    <w:lsdException w:name="Medium Grid 2 Accent 2" w:semiHidden="0" w:uiPriority="68" w:unhideWhenUsed="0"/>
-    <w:lsdException w:name="Medium Grid 3 Accent 2" w:semiHidden="0" w:uiPriority="69" w:unhideWhenUsed="0"/>
-    <w:lsdException w:name="Dark List Accent 2" w:semiHidden="0" w:uiPriority="70" w:unhideWhenUsed="0"/>
-    <w:lsdException w:name="Colorful Shading Accent 2" w:semiHidden="0" w:uiPriority="71" w:unhideWhenUsed="0"/>
-    <w:lsdException w:name="Colorful List Accent 2" w:semiHidden="0" w:uiPriority="72" w:unhideWhenUsed="0"/>
-    <w:lsdException w:name="Colorful Grid Accent 2" w:semiHidden="0" w:uiPriority="73" w:unhideWhenUsed="0"/>
-    <w:lsdException w:name="Light Shading Accent 3" w:semiHidden="0" w:uiPriority="60" w:unhideWhenUsed="0"/>
-    <w:lsdException w:name="Light List Accent 3" w:semiHidden="0" w:uiPriority="61" w:unhideWhenUsed="0"/>
-    <w:lsdException w:name="Light Grid Accent 3" w:semiHidden="0" w:uiPriority="62" w:unhideWhenUsed="0"/>
-    <w:lsdException w:name="Medium Shading 1 Accent 3" w:semiHidden="0" w:uiPriority="63" w:unhideWhenUsed="0"/>
-    <w:lsdException w:name="Medium Shading 2 Accent 3" w:semiHidden="0" w:uiPriority="64" w:unhideWhenUsed="0"/>
-    <w:lsdException w:name="Medium List 1 Accent 3" w:semiHidden="0" w:uiPriority="65" w:unhideWhenUsed="0"/>
-    <w:lsdException w:name="Medium List 2 Accent 3" w:semiHidden="0" w:uiPriority="66" w:unhideWhenUsed="0"/>
-    <w:lsdException w:name="Medium Grid 1 Accent 3" w:semiHidden="0" w:uiPriority="67" w:unhideWhenUsed="0"/>
-    <w:lsdException w:name="Medium Grid 2 Accent 3" w:semiHidden="0" w:uiPriority="68" w:unhideWhenUsed="0"/>
-    <w:lsdException w:name="Medium Grid 3 Accent 3" w:semiHidden="0" w:uiPriority="69" w:unhideWhenUsed="0"/>
-    <w:lsdException w:name="Dark List Accent 3" w:semiHidden="0" w:uiPriority="70" w:unhideWhenUsed="0"/>
-    <w:lsdException w:name="Colorful Shading Accent 3" w:semiHidden="0" w:uiPriority="71" w:unhideWhenUsed="0"/>
-    <w:lsdException w:name="Colorful List Accent 3" w:semiHidden="0" w:uiPriority="72" w:unhideWhenUsed="0"/>
-    <w:lsdException w:name="Colorful Grid Accent 3" w:semiHidden="0" w:uiPriority="73" w:unhideWhenUsed="0"/>
-    <w:lsdException w:name="Light Shading Accent 4" w:semiHidden="0" w:uiPriority="60" w:unhideWhenUsed="0"/>
-    <w:lsdException w:name="Light List Accent 4" w:semiHidden="0" w:uiPriority="61" w:unhideWhenUsed="0"/>
-    <w:lsdException w:name="Light Grid Accent 4" w:semiHidden="0" w:uiPriority="62" w:unhideWhenUsed="0"/>
-    <w:lsdException w:name="Medium Shading 1 Accent 4" w:semiHidden="0" w:uiPriority="63" w:unhideWhenUsed="0"/>
-    <w:lsdException w:name="Medium Shading 2 Accent 4" w:semiHidden="0" w:uiPriority="64" w:unhideWhenUsed="0"/>
-    <w:lsdException w:name="Medium List 1 Accent 4" w:semiHidden="0" w:uiPriority="65" w:unhideWhenUsed="0"/>
-    <w:lsdException w:name="Medium List 2 Accent 4" w:semiHidden="0" w:uiPriority="66" w:unhideWhenUsed="0"/>
-    <w:lsdException w:name="Medium Grid 1 Accent 4" w:semiHidden="0" w:uiPriority="67" w:unhideWhenUsed="0"/>
-    <w:lsdException w:name="Medium Grid 2 Accent 4" w:semiHidden="0" w:uiPriority="68" w:unhideWhenUsed="0"/>
-    <w:lsdException w:name="Medium Grid 3 Accent 4" w:semiHidden="0" w:uiPriority="69" w:unhideWhenUsed="0"/>
-    <w:lsdException w:name="Dark List Accent 4" w:semiHidden="0" w:uiPriority="70" w:unhideWhenUsed="0"/>
-    <w:lsdException w:name="Colorful Shading Accent 4" w:semiHidden="0" w:uiPriority="71" w:unhideWhenUsed="0"/>
-    <w:lsdException w:name="Colorful List Accent 4" w:semiHidden="0" w:uiPriority="72" w:unhideWhenUsed="0"/>
-    <w:lsdException w:name="Colorful Grid Accent 4" w:semiHidden="0" w:uiPriority="73" w:unhideWhenUsed="0"/>
-    <w:lsdException w:name="Light Shading Accent 5" w:semiHidden="0" w:uiPriority="60" w:unhideWhenUsed="0"/>
-    <w:lsdException w:name="Light List Accent 5" w:semiHidden="0" w:uiPriority="61" w:unhideWhenUsed="0"/>
-    <w:lsdException w:name="Light Grid Accent 5" w:semiHidden="0" w:uiPriority="62" w:unhideWhenUsed="0"/>
-    <w:lsdException w:name="Medium Shading 1 Accent 5" w:semiHidden="0" w:uiPriority="63" w:unhideWhenUsed="0"/>
-    <w:lsdException w:name="Medium Shading 2 Accent 5" w:semiHidden="0" w:uiPriority="64" w:unhideWhenUsed="0"/>
-    <w:lsdException w:name="Medium List 1 Accent 5" w:semiHidden="0" w:uiPriority="65" w:unhideWhenUsed="0"/>
-    <w:lsdException w:name="Medium List 2 Accent 5" w:semiHidden="0" w:uiPriority="66" w:unhideWhenUsed="0"/>
-    <w:lsdException w:name="Medium Grid 1 Accent 5" w:semiHidden="0" w:uiPriority="67" w:unhideWhenUsed="0"/>
-    <w:lsdException w:name="Medium Grid 2 Accent 5" w:semiHidden="0" w:uiPriority="68" w:unhideWhenUsed="0"/>
-    <w:lsdException w:name="Medium Grid 3 Accent 5" w:semiHidden="0" w:uiPriority="69" w:unhideWhenUsed="0"/>
-    <w:lsdException w:name="Dark List Accent 5" w:semiHidden="0" w:uiPriority="70" w:unhideWhenUsed="0"/>
-    <w:lsdException w:name="Colorful Shading Accent 5" w:semiHidden="0" w:uiPriority="71" w:unhideWhenUsed="0"/>
-    <w:lsdException w:name="Colorful List Accent 5" w:semiHidden="0" w:uiPriority="72" w:unhideWhenUsed="0"/>
-    <w:lsdException w:name="Colorful Grid Accent 5" w:semiHidden="0" w:uiPriority="73" w:unhideWhenUsed="0"/>
-    <w:lsdException w:name="Light Shading Accent 6" w:semiHidden="0" w:uiPriority="60" w:unhideWhenUsed="0"/>
-    <w:lsdException w:name="Light List Accent 6" w:semiHidden="0" w:uiPriority="61" w:unhideWhenUsed="0"/>
-    <w:lsdException w:name="Light Grid Accent 6" w:semiHidden="0" w:uiPriority="62" w:unhideWhenUsed="0"/>
-    <w:lsdException w:name="Medium Shading 1 Accent 6" w:semiHidden="0" w:uiPriority="63" w:unhideWhenUsed="0"/>
-    <w:lsdException w:name="Medium Shading 2 Accent 6" w:semiHidden="0" w:uiPriority="64" w:unhideWhenUsed="0"/>
-    <w:lsdException w:name="Medium List 1 Accent 6" w:semiHidden="0" w:uiPriority="65" w:unhideWhenUsed="0"/>
-    <w:lsdException w:name="Medium List 2 Accent 6" w:semiHidden="0" w:uiPriority="66" w:unhideWhenUsed="0"/>
-    <w:lsdException w:name="Medium Grid 1 Accent 6" w:semiHidden="0" w:uiPriority="67" w:unhideWhenUsed="0"/>
-    <w:lsdException w:name="Medium Grid 2 Accent 6" w:semiHidden="0" w:uiPriority="68" w:unhideWhenUsed="0"/>
-    <w:lsdException w:name="Medium Grid 3 Accent 6" w:semiHidden="0" w:uiPriority="69" w:unhideWhenUsed="0"/>
-    <w:lsdException w:name="Dark List Accent 6" w:semiHidden="0" w:uiPriority="70" w:unhideWhenUsed="0"/>
-    <w:lsdException w:name="Colorful Shading Accent 6" w:semiHidden="0" w:uiPriority="71" w:unhideWhenUsed="0"/>
-    <w:lsdException w:name="Colorful List Accent 6" w:semiHidden="0" w:uiPriority="72" w:unhideWhenUsed="0"/>
-    <w:lsdException w:name="Colorful Grid Accent 6" w:semiHidden="0" w:uiPriority="73" w:unhideWhenUsed="0"/>
-    <w:lsdException w:name="Subtle Emphasis" w:semiHidden="0" w:uiPriority="19" w:unhideWhenUsed="0" w:qFormat="1"/>
-    <w:lsdException w:name="Intense Emphasis" w:semiHidden="0" w:uiPriority="21" w:unhideWhenUsed="0" w:qFormat="1"/>
-    <w:lsdException w:name="Subtle Reference" w:semiHidden="0" w:uiPriority="31" w:unhideWhenUsed="0" w:qFormat="1"/>
-    <w:lsdException w:name="Intense Reference" w:semiHidden="0" w:uiPriority="32" w:unhideWhenUsed="0" w:qFormat="1"/>
-    <w:lsdException w:name="Book Title" w:semiHidden="0" w:uiPriority="33" w:unhideWhenUsed="0" w:qFormat="1"/>
-    <w:lsdException w:name="Bibliography" w:uiPriority="37"/>
-    <w:lsdException w:name="TOC Heading" w:uiPriority="39" w:qFormat="1"/>
+  <w:latentStyles w:defLockedState="0" w:defUIPriority="99" w:defSemiHidden="0" w:defUnhideWhenUsed="0" w:defQFormat="0" w:count="371">
+    <w:lsdException w:name="Normal" w:uiPriority="0" w:qFormat="1"/>
+    <w:lsdException w:name="heading 1" w:uiPriority="9" w:qFormat="1"/>
+    <w:lsdException w:name="heading 2" w:semiHidden="1" w:uiPriority="9" w:unhideWhenUsed="1" w:qFormat="1"/>
+    <w:lsdException w:name="heading 3" w:semiHidden="1" w:uiPriority="9" w:unhideWhenUsed="1" w:qFormat="1"/>
+    <w:lsdException w:name="heading 4" w:semiHidden="1" w:uiPriority="9" w:unhideWhenUsed="1" w:qFormat="1"/>
+    <w:lsdException w:name="heading 5" w:semiHidden="1" w:uiPriority="9" w:unhideWhenUsed="1" w:qFormat="1"/>
+    <w:lsdException w:name="heading 6" w:semiHidden="1" w:uiPriority="9" w:unhideWhenUsed="1" w:qFormat="1"/>
+    <w:lsdException w:name="heading 7" w:semiHidden="1" w:uiPriority="9" w:unhideWhenUsed="1" w:qFormat="1"/>
+    <w:lsdException w:name="heading 8" w:semiHidden="1" w:uiPriority="9" w:unhideWhenUsed="1" w:qFormat="1"/>
+    <w:lsdException w:name="heading 9" w:semiHidden="1" w:uiPriority="9" w:unhideWhenUsed="1" w:qFormat="1"/>
+    <w:lsdException w:name="index 1" w:semiHidden="1" w:unhideWhenUsed="1"/>
+    <w:lsdException w:name="index 2" w:semiHidden="1" w:unhideWhenUsed="1"/>
+    <w:lsdException w:name="index 3" w:semiHidden="1" w:unhideWhenUsed="1"/>
+    <w:lsdException w:name="index 4" w:semiHidden="1" w:unhideWhenUsed="1"/>
+    <w:lsdException w:name="index 5" w:semiHidden="1" w:unhideWhenUsed="1"/>
+    <w:lsdException w:name="index 6" w:semiHidden="1" w:unhideWhenUsed="1"/>
+    <w:lsdException w:name="index 7" w:semiHidden="1" w:unhideWhenUsed="1"/>
+    <w:lsdException w:name="index 8" w:semiHidden="1" w:unhideWhenUsed="1"/>
+    <w:lsdException w:name="index 9" w:semiHidden="1" w:unhideWhenUsed="1"/>
+    <w:lsdException w:name="toc 1" w:semiHidden="1" w:uiPriority="39" w:unhideWhenUsed="1"/>
+    <w:lsdException w:name="toc 2" w:semiHidden="1" w:uiPriority="39" w:unhideWhenUsed="1"/>
+    <w:lsdException w:name="toc 3" w:semiHidden="1" w:uiPriority="39" w:unhideWhenUsed="1"/>
+    <w:lsdException w:name="toc 4" w:semiHidden="1" w:uiPriority="39" w:unhideWhenUsed="1"/>
+    <w:lsdException w:name="toc 5" w:semiHidden="1" w:uiPriority="39" w:unhideWhenUsed="1"/>
+    <w:lsdException w:name="toc 6" w:semiHidden="1" w:uiPriority="39" w:unhideWhenUsed="1"/>
+    <w:lsdException w:name="toc 7" w:semiHidden="1" w:uiPriority="39" w:unhideWhenUsed="1"/>
+    <w:lsdException w:name="toc 8" w:semiHidden="1" w:uiPriority="39" w:unhideWhenUsed="1"/>
+    <w:lsdException w:name="toc 9" w:semiHidden="1" w:uiPriority="39" w:unhideWhenUsed="1"/>
+    <w:lsdException w:name="Normal Indent" w:semiHidden="1" w:unhideWhenUsed="1"/>
+    <w:lsdException w:name="footnote text" w:semiHidden="1" w:unhideWhenUsed="1"/>
+    <w:lsdException w:name="annotation text" w:semiHidden="1" w:unhideWhenUsed="1"/>
+    <w:lsdException w:name="header" w:semiHidden="1" w:unhideWhenUsed="1"/>
+    <w:lsdException w:name="footer" w:semiHidden="1" w:unhideWhenUsed="1"/>
+    <w:lsdException w:name="index heading" w:semiHidden="1" w:unhideWhenUsed="1"/>
+    <w:lsdException w:name="caption" w:semiHidden="1" w:uiPriority="35" w:unhideWhenUsed="1" w:qFormat="1"/>
+    <w:lsdException w:name="table of figures" w:semiHidden="1" w:unhideWhenUsed="1"/>
+    <w:lsdException w:name="envelope address" w:semiHidden="1" w:unhideWhenUsed="1"/>
+    <w:lsdException w:name="envelope return" w:semiHidden="1" w:unhideWhenUsed="1"/>
+    <w:lsdException w:name="footnote reference" w:semiHidden="1" w:unhideWhenUsed="1"/>
+    <w:lsdException w:name="annotation reference" w:semiHidden="1" w:unhideWhenUsed="1"/>
+    <w:lsdException w:name="line number" w:semiHidden="1" w:unhideWhenUsed="1"/>
+    <w:lsdException w:name="page number" w:semiHidden="1" w:unhideWhenUsed="1"/>
+    <w:lsdException w:name="endnote reference" w:semiHidden="1" w:unhideWhenUsed="1"/>
+    <w:lsdException w:name="endnote text" w:semiHidden="1" w:unhideWhenUsed="1"/>
+    <w:lsdException w:name="table of authorities" w:semiHidden="1" w:unhideWhenUsed="1"/>
+    <w:lsdException w:name="macro" w:semiHidden="1" w:unhideWhenUsed="1"/>
+    <w:lsdException w:name="toa heading" w:semiHidden="1" w:unhideWhenUsed="1"/>
+    <w:lsdException w:name="List" w:semiHidden="1" w:unhideWhenUsed="1"/>
+    <w:lsdException w:name="List Bullet" w:semiHidden="1" w:unhideWhenUsed="1"/>
+    <w:lsdException w:name="List Number" w:semiHidden="1" w:unhideWhenUsed="1"/>
+    <w:lsdException w:name="List 2" w:semiHidden="1" w:unhideWhenUsed="1"/>
+    <w:lsdException w:name="List 3" w:semiHidden="1" w:unhideWhenUsed="1"/>
+    <w:lsdException w:name="List 4" w:semiHidden="1" w:unhideWhenUsed="1"/>
+    <w:lsdException w:name="List 5" w:semiHidden="1" w:unhideWhenUsed="1"/>
+    <w:lsdException w:name="List Bullet 2" w:semiHidden="1" w:unhideWhenUsed="1"/>
+    <w:lsdException w:name="List Bullet 3" w:semiHidden="1" w:unhideWhenUsed="1"/>
+    <w:lsdException w:name="List Bullet 4" w:semiHidden="1" w:unhideWhenUsed="1"/>
+    <w:lsdException w:name="List Bullet 5" w:semiHidden="1" w:unhideWhenUsed="1"/>
+    <w:lsdException w:name="List Number 2" w:semiHidden="1" w:unhideWhenUsed="1"/>
+    <w:lsdException w:name="List Number 3" w:semiHidden="1" w:unhideWhenUsed="1"/>
+    <w:lsdException w:name="List Number 4" w:semiHidden="1" w:unhideWhenUsed="1"/>
+    <w:lsdException w:name="List Number 5" w:semiHidden="1" w:unhideWhenUsed="1"/>
+    <w:lsdException w:name="Title" w:uiPriority="10" w:qFormat="1"/>
+    <w:lsdException w:name="Closing" w:semiHidden="1" w:unhideWhenUsed="1"/>
+    <w:lsdException w:name="Signature" w:semiHidden="1" w:unhideWhenUsed="1"/>
+    <w:lsdException w:name="Default Paragraph Font" w:semiHidden="1" w:uiPriority="1" w:unhideWhenUsed="1"/>
+    <w:lsdException w:name="Body Text" w:semiHidden="1" w:unhideWhenUsed="1"/>
+    <w:lsdException w:name="Body Text Indent" w:semiHidden="1" w:unhideWhenUsed="1"/>
+    <w:lsdException w:name="List Continue" w:semiHidden="1" w:unhideWhenUsed="1"/>
+    <w:lsdException w:name="List Continue 2" w:semiHidden="1" w:unhideWhenUsed="1"/>
+    <w:lsdException w:name="List Continue 3" w:semiHidden="1" w:unhideWhenUsed="1"/>
+    <w:lsdException w:name="List Continue 4" w:semiHidden="1" w:unhideWhenUsed="1"/>
+    <w:lsdException w:name="List Continue 5" w:semiHidden="1" w:unhideWhenUsed="1"/>
+    <w:lsdException w:name="Message Header" w:semiHidden="1" w:unhideWhenUsed="1"/>
+    <w:lsdException w:name="Subtitle" w:uiPriority="11" w:qFormat="1"/>
+    <w:lsdException w:name="Salutation" w:semiHidden="1" w:unhideWhenUsed="1"/>
+    <w:lsdException w:name="Date" w:semiHidden="1" w:unhideWhenUsed="1"/>
+    <w:lsdException w:name="Body Text First Indent" w:semiHidden="1" w:unhideWhenUsed="1"/>
+    <w:lsdException w:name="Body Text First Indent 2" w:semiHidden="1" w:unhideWhenUsed="1"/>
+    <w:lsdException w:name="Note Heading" w:semiHidden="1" w:unhideWhenUsed="1"/>
+    <w:lsdException w:name="Body Text 2" w:semiHidden="1" w:unhideWhenUsed="1"/>
+    <w:lsdException w:name="Body Text 3" w:semiHidden="1" w:unhideWhenUsed="1"/>
+    <w:lsdException w:name="Body Text Indent 2" w:semiHidden="1" w:unhideWhenUsed="1"/>
+    <w:lsdException w:name="Body Text Indent 3" w:semiHidden="1" w:unhideWhenUsed="1"/>
+    <w:lsdException w:name="Block Text" w:semiHidden="1" w:unhideWhenUsed="1"/>
+    <w:lsdException w:name="Hyperlink" w:semiHidden="1" w:unhideWhenUsed="1"/>
+    <w:lsdException w:name="FollowedHyperlink" w:semiHidden="1" w:unhideWhenUsed="1"/>
+    <w:lsdException w:name="Strong" w:uiPriority="22" w:qFormat="1"/>
+    <w:lsdException w:name="Emphasis" w:uiPriority="20" w:qFormat="1"/>
+    <w:lsdException w:name="Document Map" w:semiHidden="1" w:unhideWhenUsed="1"/>
+    <w:lsdException w:name="Plain Text" w:semiHidden="1" w:unhideWhenUsed="1"/>
+    <w:lsdException w:name="E-mail Signature" w:semiHidden="1" w:unhideWhenUsed="1"/>
+    <w:lsdException w:name="HTML Top of Form" w:semiHidden="1" w:unhideWhenUsed="1"/>
+    <w:lsdException w:name="HTML Bottom of Form" w:semiHidden="1" w:unhideWhenUsed="1"/>
+    <w:lsdException w:name="Normal (Web)" w:semiHidden="1" w:unhideWhenUsed="1"/>
+    <w:lsdException w:name="HTML Acronym" w:semiHidden="1" w:unhideWhenUsed="1"/>
+    <w:lsdException w:name="HTML Address" w:semiHidden="1" w:unhideWhenUsed="1"/>
+    <w:lsdException w:name="HTML Cite" w:semiHidden="1" w:unhideWhenUsed="1"/>
+    <w:lsdException w:name="HTML Code" w:semiHidden="1" w:unhideWhenUsed="1"/>
+    <w:lsdException w:name="HTML Definition" w:semiHidden="1" w:unhideWhenUsed="1"/>
+    <w:lsdException w:name="HTML Keyboard" w:semiHidden="1" w:unhideWhenUsed="1"/>
+    <w:lsdException w:name="HTML Preformatted" w:semiHidden="1" w:unhideWhenUsed="1"/>
+    <w:lsdException w:name="HTML Sample" w:semiHidden="1" w:unhideWhenUsed="1"/>
+    <w:lsdException w:name="HTML Typewriter" w:semiHidden="1" w:unhideWhenUsed="1"/>
+    <w:lsdException w:name="HTML Variable" w:semiHidden="1" w:unhideWhenUsed="1"/>
+    <w:lsdException w:name="Normal Table" w:semiHidden="1" w:unhideWhenUsed="1"/>
+    <w:lsdException w:name="annotation subject" w:semiHidden="1" w:unhideWhenUsed="1"/>
+    <w:lsdException w:name="No List" w:semiHidden="1" w:unhideWhenUsed="1"/>
+    <w:lsdException w:name="Outline List 1" w:semiHidden="1" w:unhideWhenUsed="1"/>
+    <w:lsdException w:name="Outline List 2" w:semiHidden="1" w:unhideWhenUsed="1"/>
+    <w:lsdException w:name="Outline List 3" w:semiHidden="1" w:unhideWhenUsed="1"/>
+    <w:lsdException w:name="Table Simple 1" w:semiHidden="1" w:unhideWhenUsed="1"/>
+    <w:lsdException w:name="Table Simple 2" w:semiHidden="1" w:unhideWhenUsed="1"/>
+    <w:lsdException w:name="Table Simple 3" w:semiHidden="1" w:unhideWhenUsed="1"/>
+    <w:lsdException w:name="Table Classic 1" w:semiHidden="1" w:unhideWhenUsed="1"/>
+    <w:lsdException w:name="Table Classic 2" w:semiHidden="1" w:unhideWhenUsed="1"/>
+    <w:lsdException w:name="Table Classic 3" w:semiHidden="1" w:unhideWhenUsed="1"/>
+    <w:lsdException w:name="Table Classic 4" w:semiHidden="1" w:unhideWhenUsed="1"/>
+    <w:lsdException w:name="Table Colorful 1" w:semiHidden="1" w:unhideWhenUsed="1"/>
+    <w:lsdException w:name="Table Colorful 2" w:semiHidden="1" w:unhideWhenUsed="1"/>
+    <w:lsdException w:name="Table Colorful 3" w:semiHidden="1" w:unhideWhenUsed="1"/>
+    <w:lsdException w:name="Table Columns 1" w:semiHidden="1" w:unhideWhenUsed="1"/>
+    <w:lsdException w:name="Table Columns 2" w:semiHidden="1" w:unhideWhenUsed="1"/>
+    <w:lsdException w:name="Table Columns 3" w:semiHidden="1" w:unhideWhenUsed="1"/>
+    <w:lsdException w:name="Table Columns 4" w:semiHidden="1" w:unhideWhenUsed="1"/>
+    <w:lsdException w:name="Table Columns 5" w:semiHidden="1" w:unhideWhenUsed="1"/>
+    <w:lsdException w:name="Table Grid 1" w:semiHidden="1" w:unhideWhenUsed="1"/>
+    <w:lsdException w:name="Table Grid 2" w:semiHidden="1" w:unhideWhenUsed="1"/>
+    <w:lsdException w:name="Table Grid 3" w:semiHidden="1" w:unhideWhenUsed="1"/>
+    <w:lsdException w:name="Table Grid 4" w:semiHidden="1" w:unhideWhenUsed="1"/>
+    <w:lsdException w:name="Table Grid 5" w:semiHidden="1" w:unhideWhenUsed="1"/>
+    <w:lsdException w:name="Table Grid 6" w:semiHidden="1" w:unhideWhenUsed="1"/>
+    <w:lsdException w:name="Table Grid 7" w:semiHidden="1" w:unhideWhenUsed="1"/>
+    <w:lsdException w:name="Table Grid 8" w:semiHidden="1" w:unhideWhenUsed="1"/>
+    <w:lsdException w:name="Table List 1" w:semiHidden="1" w:unhideWhenUsed="1"/>
+    <w:lsdException w:name="Table List 2" w:semiHidden="1" w:unhideWhenUsed="1"/>
+    <w:lsdException w:name="Table List 3" w:semiHidden="1" w:unhideWhenUsed="1"/>
+    <w:lsdException w:name="Table List 4" w:semiHidden="1" w:unhideWhenUsed="1"/>
+    <w:lsdException w:name="Table List 5" w:semiHidden="1" w:unhideWhenUsed="1"/>
+    <w:lsdException w:name="Table List 6" w:semiHidden="1" w:unhideWhenUsed="1"/>
+    <w:lsdException w:name="Table List 7" w:semiHidden="1" w:unhideWhenUsed="1"/>
+    <w:lsdException w:name="Table List 8" w:semiHidden="1" w:unhideWhenUsed="1"/>
+    <w:lsdException w:name="Table 3D effects 1" w:semiHidden="1" w:unhideWhenUsed="1"/>
+    <w:lsdException w:name="Table 3D effects 2" w:semiHidden="1" w:unhideWhenUsed="1"/>
+    <w:lsdException w:name="Table 3D effects 3" w:semiHidden="1" w:unhideWhenUsed="1"/>
+    <w:lsdException w:name="Table Contemporary" w:semiHidden="1" w:unhideWhenUsed="1"/>
+    <w:lsdException w:name="Table Elegant" w:semiHidden="1" w:unhideWhenUsed="1"/>
+    <w:lsdException w:name="Table Professional" w:semiHidden="1" w:unhideWhenUsed="1"/>
+    <w:lsdException w:name="Table Subtle 1" w:semiHidden="1" w:unhideWhenUsed="1"/>
+    <w:lsdException w:name="Table Subtle 2" w:semiHidden="1" w:unhideWhenUsed="1"/>
+    <w:lsdException w:name="Table Web 1" w:semiHidden="1" w:unhideWhenUsed="1"/>
+    <w:lsdException w:name="Table Web 2" w:semiHidden="1" w:unhideWhenUsed="1"/>
+    <w:lsdException w:name="Table Web 3" w:semiHidden="1" w:unhideWhenUsed="1"/>
+    <w:lsdException w:name="Balloon Text" w:semiHidden="1" w:unhideWhenUsed="1"/>
+    <w:lsdException w:name="Table Grid" w:uiPriority="59"/>
+    <w:lsdException w:name="Table Theme" w:semiHidden="1" w:unhideWhenUsed="1"/>
+    <w:lsdException w:name="Placeholder Text" w:semiHidden="1"/>
+    <w:lsdException w:name="No Spacing" w:uiPriority="1" w:qFormat="1"/>
+    <w:lsdException w:name="Light Shading" w:uiPriority="60"/>
+    <w:lsdException w:name="Light List" w:uiPriority="61"/>
+    <w:lsdException w:name="Light Grid" w:uiPriority="62"/>
+    <w:lsdException w:name="Medium Shading 1" w:uiPriority="63"/>
+    <w:lsdException w:name="Medium Shading 2" w:uiPriority="64"/>
+    <w:lsdException w:name="Medium List 1" w:uiPriority="65"/>
+    <w:lsdException w:name="Medium List 2" w:uiPriority="66"/>
+    <w:lsdException w:name="Medium Grid 1" w:uiPriority="67"/>
+    <w:lsdException w:name="Medium Grid 2" w:uiPriority="68"/>
+    <w:lsdException w:name="Medium Grid 3" w:uiPriority="69"/>
+    <w:lsdException w:name="Dark List" w:uiPriority="70"/>
+    <w:lsdException w:name="Colorful Shading" w:uiPriority="71"/>
+    <w:lsdException w:name="Colorful List" w:uiPriority="72"/>
+    <w:lsdException w:name="Colorful Grid" w:uiPriority="73"/>
+    <w:lsdException w:name="Light Shading Accent 1" w:uiPriority="60"/>
+    <w:lsdException w:name="Light List Accent 1" w:uiPriority="61"/>
+    <w:lsdException w:name="Light Grid Accent 1" w:uiPriority="62"/>
+    <w:lsdException w:name="Medium Shading 1 Accent 1" w:uiPriority="63"/>
+    <w:lsdException w:name="Medium Shading 2 Accent 1" w:uiPriority="64"/>
+    <w:lsdException w:name="Medium List 1 Accent 1" w:uiPriority="65"/>
+    <w:lsdException w:name="Revision" w:semiHidden="1"/>
+    <w:lsdException w:name="List Paragraph" w:uiPriority="34" w:qFormat="1"/>
+    <w:lsdException w:name="Quote" w:uiPriority="29" w:qFormat="1"/>
+    <w:lsdException w:name="Intense Quote" w:uiPriority="30" w:qFormat="1"/>
+    <w:lsdException w:name="Medium List 2 Accent 1" w:uiPriority="66"/>
+    <w:lsdException w:name="Medium Grid 1 Accent 1" w:uiPriority="67"/>
+    <w:lsdException w:name="Medium Grid 2 Accent 1" w:uiPriority="68"/>
+    <w:lsdException w:name="Medium Grid 3 Accent 1" w:uiPriority="69"/>
+    <w:lsdException w:name="Dark List Accent 1" w:uiPriority="70"/>
+    <w:lsdException w:name="Colorful Shading Accent 1" w:uiPriority="71"/>
+    <w:lsdException w:name="Colorful List Accent 1" w:uiPriority="72"/>
+    <w:lsdException w:name="Colorful Grid Accent 1" w:uiPriority="73"/>
+    <w:lsdException w:name="Light Shading Accent 2" w:uiPriority="60"/>
+    <w:lsdException w:name="Light List Accent 2" w:uiPriority="61"/>
+    <w:lsdException w:name="Light Grid Accent 2" w:uiPriority="62"/>
+    <w:lsdException w:name="Medium Shading 1 Accent 2" w:uiPriority="63"/>
+    <w:lsdException w:name="Medium Shading 2 Accent 2" w:uiPriority="64"/>
+    <w:lsdException w:name="Medium List 1 Accent 2" w:uiPriority="65"/>
+    <w:lsdException w:name="Medium List 2 Accent 2" w:uiPriority="66"/>
+    <w:lsdException w:name="Medium Grid 1 Accent 2" w:uiPriority="67"/>
+    <w:lsdException w:name="Medium Grid 2 Accent 2" w:uiPriority="68"/>
+    <w:lsdException w:name="Medium Grid 3 Accent 2" w:uiPriority="69"/>
+    <w:lsdException w:name="Dark List Accent 2" w:uiPriority="70"/>
+    <w:lsdException w:name="Colorful Shading Accent 2" w:uiPriority="71"/>
+    <w:lsdException w:name="Colorful List Accent 2" w:uiPriority="72"/>
+    <w:lsdException w:name="Colorful Grid Accent 2" w:uiPriority="73"/>
+    <w:lsdException w:name="Light Shading Accent 3" w:uiPriority="60"/>
+    <w:lsdException w:name="Light List Accent 3" w:uiPriority="61"/>
+    <w:lsdException w:name="Light Grid Accent 3" w:uiPriority="62"/>
+    <w:lsdException w:name="Medium Shading 1 Accent 3" w:uiPriority="63"/>
+    <w:lsdException w:name="Medium Shading 2 Accent 3" w:uiPriority="64"/>
+    <w:lsdException w:name="Medium List 1 Accent 3" w:uiPriority="65"/>
+    <w:lsdException w:name="Medium List 2 Accent 3" w:uiPriority="66"/>
+    <w:lsdException w:name="Medium Grid 1 Accent 3" w:uiPriority="67"/>
+    <w:lsdException w:name="Medium Grid 2 Accent 3" w:uiPriority="68"/>
+    <w:lsdException w:name="Medium Grid 3 Accent 3" w:uiPriority="69"/>
+    <w:lsdException w:name="Dark List Accent 3" w:uiPriority="70"/>
+    <w:lsdException w:name="Colorful Shading Accent 3" w:uiPriority="71"/>
+    <w:lsdException w:name="Colorful List Accent 3" w:uiPriority="72"/>
+    <w:lsdException w:name="Colorful Grid Accent 3" w:uiPriority="73"/>
+    <w:lsdException w:name="Light Shading Accent 4" w:uiPriority="60"/>
+    <w:lsdException w:name="Light List Accent 4" w:uiPriority="61"/>
+    <w:lsdException w:name="Light Grid Accent 4" w:uiPriority="62"/>
+    <w:lsdException w:name="Medium Shading 1 Accent 4" w:uiPriority="63"/>
+    <w:lsdException w:name="Medium Shading 2 Accent 4" w:uiPriority="64"/>
+    <w:lsdException w:name="Medium List 1 Accent 4" w:uiPriority="65"/>
+    <w:lsdException w:name="Medium List 2 Accent 4" w:uiPriority="66"/>
+    <w:lsdException w:name="Medium Grid 1 Accent 4" w:uiPriority="67"/>
+    <w:lsdException w:name="Medium Grid 2 Accent 4" w:uiPriority="68"/>
+    <w:lsdException w:name="Medium Grid 3 Accent 4" w:uiPriority="69"/>
+    <w:lsdException w:name="Dark List Accent 4" w:uiPriority="70"/>
+    <w:lsdException w:name="Colorful Shading Accent 4" w:uiPriority="71"/>
+    <w:lsdException w:name="Colorful List Accent 4" w:uiPriority="72"/>
+    <w:lsdException w:name="Colorful Grid Accent 4" w:uiPriority="73"/>
+    <w:lsdException w:name="Light Shading Accent 5" w:uiPriority="60"/>
+    <w:lsdException w:name="Light List Accent 5" w:uiPriority="61"/>
+    <w:lsdException w:name="Light Grid Accent 5" w:uiPriority="62"/>
+    <w:lsdException w:name="Medium Shading 1 Accent 5" w:uiPriority="63"/>
+    <w:lsdException w:name="Medium Shading 2 Accent 5" w:uiPriority="64"/>
+    <w:lsdException w:name="Medium List 1 Accent 5" w:uiPriority="65"/>
+    <w:lsdException w:name="Medium List 2 Accent 5" w:uiPriority="66"/>
+    <w:lsdException w:name="Medium Grid 1 Accent 5" w:uiPriority="67"/>
+    <w:lsdException w:name="Medium Grid 2 Accent 5" w:uiPriority="68"/>
+    <w:lsdException w:name="Medium Grid 3 Accent 5" w:uiPriority="69"/>
+    <w:lsdException w:name="Dark List Accent 5" w:uiPriority="70"/>
+    <w:lsdException w:name="Colorful Shading Accent 5" w:uiPriority="71"/>
+    <w:lsdException w:name="Colorful List Accent 5" w:uiPriority="72"/>
+    <w:lsdException w:name="Colorful Grid Accent 5" w:uiPriority="73"/>
+    <w:lsdException w:name="Light Shading Accent 6" w:uiPriority="60"/>
+    <w:lsdException w:name="Light List Accent 6" w:uiPriority="61"/>
+    <w:lsdException w:name="Light Grid Accent 6" w:uiPriority="62"/>
+    <w:lsdException w:name="Medium Shading 1 Accent 6" w:uiPriority="63"/>
+    <w:lsdException w:name="Medium Shading 2 Accent 6" w:uiPriority="64"/>
+    <w:lsdException w:name="Medium List 1 Accent 6" w:uiPriority="65"/>
+    <w:lsdException w:name="Medium List 2 Accent 6" w:uiPriority="66"/>
+    <w:lsdException w:name="Medium Grid 1 Accent 6" w:uiPriority="67"/>
+    <w:lsdException w:name="Medium Grid 2 Accent 6" w:uiPriority="68"/>
+    <w:lsdException w:name="Medium Grid 3 Accent 6" w:uiPriority="69"/>
+    <w:lsdException w:name="Dark List Accent 6" w:uiPriority="70"/>
+    <w:lsdException w:name="Colorful Shading Accent 6" w:uiPriority="71"/>
+    <w:lsdException w:name="Colorful List Accent 6" w:uiPriority="72"/>
+    <w:lsdException w:name="Colorful Grid Accent 6" w:uiPriority="73"/>
+    <w:lsdException w:name="Subtle Emphasis" w:uiPriority="19" w:qFormat="1"/>
+    <w:lsdException w:name="Intense Emphasis" w:uiPriority="21" w:qFormat="1"/>
+    <w:lsdException w:name="Subtle Reference" w:uiPriority="31" w:qFormat="1"/>
+    <w:lsdException w:name="Intense Reference" w:uiPriority="32" w:qFormat="1"/>
+    <w:lsdException w:name="Book Title" w:uiPriority="33" w:qFormat="1"/>
+    <w:lsdException w:name="Bibliography" w:semiHidden="1" w:uiPriority="37" w:unhideWhenUsed="1"/>
+    <w:lsdException w:name="TOC Heading" w:semiHidden="1" w:uiPriority="39" w:unhideWhenUsed="1" w:qFormat="1"/>
+    <w:lsdException w:name="Plain Table 1" w:uiPriority="41"/>
+    <w:lsdException w:name="Plain Table 2" w:uiPriority="42"/>
+    <w:lsdException w:name="Plain Table 3" w:uiPriority="43"/>
+    <w:lsdException w:name="Plain Table 4" w:uiPriority="44"/>
+    <w:lsdException w:name="Plain Table 5" w:uiPriority="45"/>
+    <w:lsdException w:name="Grid Table Light" w:uiPriority="40"/>
+    <w:lsdException w:name="Grid Table 1 Light" w:uiPriority="46"/>
+    <w:lsdException w:name="Grid Table 2" w:uiPriority="47"/>
+    <w:lsdException w:name="Grid Table 3" w:uiPriority="48"/>
+    <w:lsdException w:name="Grid Table 4" w:uiPriority="49"/>
+    <w:lsdException w:name="Grid Table 5 Dark" w:uiPriority="50"/>
+    <w:lsdException w:name="Grid Table 6 Colorful" w:uiPriority="51"/>
+    <w:lsdException w:name="Grid Table 7 Colorful" w:uiPriority="52"/>
+    <w:lsdException w:name="Grid Table 1 Light Accent 1" w:uiPriority="46"/>
+    <w:lsdException w:name="Grid Table 2 Accent 1" w:uiPriority="47"/>
+    <w:lsdException w:name="Grid Table 3 Accent 1" w:uiPriority="48"/>
+    <w:lsdException w:name="Grid Table 4 Accent 1" w:uiPriority="49"/>
+    <w:lsdException w:name="Grid Table 5 Dark Accent 1" w:uiPriority="50"/>
+    <w:lsdException w:name="Grid Table 6 Colorful Accent 1" w:uiPriority="51"/>
+    <w:lsdException w:name="Grid Table 7 Colorful Accent 1" w:uiPriority="52"/>
+    <w:lsdException w:name="Grid Table 1 Light Accent 2" w:uiPriority="46"/>
+    <w:lsdException w:name="Grid Table 2 Accent 2" w:uiPriority="47"/>
+    <w:lsdException w:name="Grid Table 3 Accent 2" w:uiPriority="48"/>
+    <w:lsdException w:name="Grid Table 4 Accent 2" w:uiPriority="49"/>
+    <w:lsdException w:name="Grid Table 5 Dark Accent 2" w:uiPriority="50"/>
+    <w:lsdException w:name="Grid Table 6 Colorful Accent 2" w:uiPriority="51"/>
+    <w:lsdException w:name="Grid Table 7 Colorful Accent 2" w:uiPriority="52"/>
+    <w:lsdException w:name="Grid Table 1 Light Accent 3" w:uiPriority="46"/>
+    <w:lsdException w:name="Grid Table 2 Accent 3" w:uiPriority="47"/>
+    <w:lsdException w:name="Grid Table 3 Accent 3" w:uiPriority="48"/>
+    <w:lsdException w:name="Grid Table 4 Accent 3" w:uiPriority="49"/>
+    <w:lsdException w:name="Grid Table 5 Dark Accent 3" w:uiPriority="50"/>
+    <w:lsdException w:name="Grid Table 6 Colorful Accent 3" w:uiPriority="51"/>
+    <w:lsdException w:name="Grid Table 7 Colorful Accent 3" w:uiPriority="52"/>
+    <w:lsdException w:name="Grid Table 1 Light Accent 4" w:uiPriority="46"/>
+    <w:lsdException w:name="Grid Table 2 Accent 4" w:uiPriority="47"/>
+    <w:lsdException w:name="Grid Table 3 Accent 4" w:uiPriority="48"/>
+    <w:lsdException w:name="Grid Table 4 Accent 4" w:uiPriority="49"/>
+    <w:lsdException w:name="Grid Table 5 Dark Accent 4" w:uiPriority="50"/>
+    <w:lsdException w:name="Grid Table 6 Colorful Accent 4" w:uiPriority="51"/>
+    <w:lsdException w:name="Grid Table 7 Colorful Accent 4" w:uiPriority="52"/>
+    <w:lsdException w:name="Grid Table 1 Light Accent 5" w:uiPriority="46"/>
+    <w:lsdException w:name="Grid Table 2 Accent 5" w:uiPriority="47"/>
+    <w:lsdException w:name="Grid Table 3 Accent 5" w:uiPriority="48"/>
+    <w:lsdException w:name="Grid Table 4 Accent 5" w:uiPriority="49"/>
+    <w:lsdException w:name="Grid Table 5 Dark Accent 5" w:uiPriority="50"/>
+    <w:lsdException w:name="Grid Table 6 Colorful Accent 5" w:uiPriority="51"/>
+    <w:lsdException w:name="Grid Table 7 Colorful Accent 5" w:uiPriority="52"/>
+    <w:lsdException w:name="Grid Table 1 Light Accent 6" w:uiPriority="46"/>
+    <w:lsdException w:name="Grid Table 2 Accent 6" w:uiPriority="47"/>
+    <w:lsdException w:name="Grid Table 3 Accent 6" w:uiPriority="48"/>
+    <w:lsdException w:name="Grid Table 4 Accent 6" w:uiPriority="49"/>
+    <w:lsdException w:name="Grid Table 5 Dark Accent 6" w:uiPriority="50"/>
+    <w:lsdException w:name="Grid Table 6 Colorful Accent 6" w:uiPriority="51"/>
+    <w:lsdException w:name="Grid Table 7 Colorful Accent 6" w:uiPriority="52"/>
+    <w:lsdException w:name="List Table 1 Light" w:uiPriority="46"/>
+    <w:lsdException w:name="List Table 2" w:uiPriority="47"/>
+    <w:lsdException w:name="List Table 3" w:uiPriority="48"/>
+    <w:lsdException w:name="List Table 4" w:uiPriority="49"/>
+    <w:lsdException w:name="List Table 5 Dark" w:uiPriority="50"/>
+    <w:lsdException w:name="List Table 6 Colorful" w:uiPriority="51"/>
+    <w:lsdException w:name="List Table 7 Colorful" w:uiPriority="52"/>
+    <w:lsdException w:name="List Table 1 Light Accent 1" w:uiPriority="46"/>
+    <w:lsdException w:name="List Table 2 Accent 1" w:uiPriority="47"/>
+    <w:lsdException w:name="List Table 3 Accent 1" w:uiPriority="48"/>
+    <w:lsdException w:name="List Table 4 Accent 1" w:uiPriority="49"/>
+    <w:lsdException w:name="List Table 5 Dark Accent 1" w:uiPriority="50"/>
+    <w:lsdException w:name="List Table 6 Colorful Accent 1" w:uiPriority="51"/>
+    <w:lsdException w:name="List Table 7 Colorful Accent 1" w:uiPriority="52"/>
+    <w:lsdException w:name="List Table 1 Light Accent 2" w:uiPriority="46"/>
+    <w:lsdException w:name="List Table 2 Accent 2" w:uiPriority="47"/>
+    <w:lsdException w:name="List Table 3 Accent 2" w:uiPriority="48"/>
+    <w:lsdException w:name="List Table 4 Accent 2" w:uiPriority="49"/>
+    <w:lsdException w:name="List Table 5 Dark Accent 2" w:uiPriority="50"/>
+    <w:lsdException w:name="List Table 6 Colorful Accent 2" w:uiPriority="51"/>
+    <w:lsdException w:name="List Table 7 Colorful Accent 2" w:uiPriority="52"/>
+    <w:lsdException w:name="List Table 1 Light Accent 3" w:uiPriority="46"/>
+    <w:lsdException w:name="List Table 2 Accent 3" w:uiPriority="47"/>
+    <w:lsdException w:name="List Table 3 Accent 3" w:uiPriority="48"/>
+    <w:lsdException w:name="List Table 4 Accent 3" w:uiPriority="49"/>
+    <w:lsdException w:name="List Table 5 Dark Accent 3" w:uiPriority="50"/>
+    <w:lsdException w:name="List Table 6 Colorful Accent 3" w:uiPriority="51"/>
+    <w:lsdException w:name="List Table 7 Colorful Accent 3" w:uiPriority="52"/>
+    <w:lsdException w:name="List Table 1 Light Accent 4" w:uiPriority="46"/>
+    <w:lsdException w:name="List Table 2 Accent 4" w:uiPriority="47"/>
+    <w:lsdException w:name="List Table 3 Accent 4" w:uiPriority="48"/>
+    <w:lsdException w:name="List Table 4 Accent 4" w:uiPriority="49"/>
+    <w:lsdException w:name="List Table 5 Dark Accent 4" w:uiPriority="50"/>
+    <w:lsdException w:name="List Table 6 Colorful Accent 4" w:uiPriority="51"/>
+    <w:lsdException w:name="List Table 7 Colorful Accent 4" w:uiPriority="52"/>
+    <w:lsdException w:name="List Table 1 Light Accent 5" w:uiPriority="46"/>
+    <w:lsdException w:name="List Table 2 Accent 5" w:uiPriority="47"/>
+    <w:lsdException w:name="List Table 3 Accent 5" w:uiPriority="48"/>
+    <w:lsdException w:name="List Table 4 Accent 5" w:uiPriority="49"/>
+    <w:lsdException w:name="List Table 5 Dark Accent 5" w:uiPriority="50"/>
+    <w:lsdException w:name="List Table 6 Colorful Accent 5" w:uiPriority="51"/>
+    <w:lsdException w:name="List Table 7 Colorful Accent 5" w:uiPriority="52"/>
+    <w:lsdException w:name="List Table 1 Light Accent 6" w:uiPriority="46"/>
+    <w:lsdException w:name="List Table 2 Accent 6" w:uiPriority="47"/>
+    <w:lsdException w:name="List Table 3 Accent 6" w:uiPriority="48"/>
+    <w:lsdException w:name="List Table 4 Accent 6" w:uiPriority="49"/>
+    <w:lsdException w:name="List Table 5 Dark Accent 6" w:uiPriority="50"/>
+    <w:lsdException w:name="List Table 6 Colorful Accent 6" w:uiPriority="51"/>
+    <w:lsdException w:name="List Table 7 Colorful Accent 6" w:uiPriority="52"/>
   </w:latentStyles>
   <w:style w:type="paragraph" w:default="1" w:styleId="Normal">
     <w:name w:val="Normal"/>

</xml_diff>

<commit_message>
update the windows doc with procedure about Jena Servers
</commit_message>
<xml_diff>
--- a/mdcs/docs/Zero-ConfigInstallationNotes-Win.docx
+++ b/mdcs/docs/Zero-ConfigInstallationNotes-Win.docx
@@ -128,7 +128,13 @@
         </w:numPr>
       </w:pPr>
       <w:r>
-        <w:t>Download python 2.7 (</w:t>
+        <w:t>Download python 2.7</w:t>
+      </w:r>
+      <w:r>
+        <w:t xml:space="preserve"> for windows 32bits</w:t>
+      </w:r>
+      <w:r>
+        <w:t xml:space="preserve"> (</w:t>
       </w:r>
       <w:hyperlink r:id="rId6" w:history="1">
         <w:r>
@@ -508,21 +514,513 @@
       </w:r>
       <w:proofErr w:type="spellEnd"/>
       <w:r>
+        <w:t xml:space="preserve"> prompt when installing new packages)</w:t>
+      </w:r>
+    </w:p>
+    <w:p>
+      <w:pPr>
+        <w:widowControl w:val="0"/>
+      </w:pPr>
+    </w:p>
+    <w:p>
+      <w:pPr>
+        <w:widowControl w:val="0"/>
+        <w:rPr>
+          <w:b/>
+        </w:rPr>
+      </w:pPr>
+      <w:r>
+        <w:rPr>
+          <w:b/>
+        </w:rPr>
+        <w:t>For Jena:</w:t>
+      </w:r>
+    </w:p>
+    <w:p>
+      <w:pPr>
+        <w:widowControl w:val="0"/>
+        <w:ind w:left="360"/>
+      </w:pPr>
+    </w:p>
+    <w:p>
+      <w:pPr>
+        <w:pStyle w:val="ListParagraph"/>
+        <w:widowControl w:val="0"/>
+        <w:numPr>
+          <w:ilvl w:val="0"/>
+          <w:numId w:val="14"/>
+        </w:numPr>
+      </w:pPr>
+      <w:r>
+        <w:t>Be sure that the folder &lt;PROJECT PATH&gt;\</w:t>
+      </w:r>
+      <w:proofErr w:type="spellStart"/>
+      <w:r>
+        <w:t>mdcs</w:t>
+      </w:r>
+      <w:proofErr w:type="spellEnd"/>
+      <w:r>
+        <w:t xml:space="preserve">\data exists and contains a folder </w:t>
+      </w:r>
+      <w:r>
+        <w:lastRenderedPageBreak/>
+        <w:t xml:space="preserve">named </w:t>
+      </w:r>
+      <w:proofErr w:type="spellStart"/>
+      <w:r>
+        <w:t>ts</w:t>
+      </w:r>
+      <w:proofErr w:type="spellEnd"/>
+      <w:r>
+        <w:t>. Otherwise, in a command prompt:</w:t>
+      </w:r>
+    </w:p>
+    <w:p>
+      <w:pPr>
+        <w:pStyle w:val="ListParagraph"/>
+        <w:widowControl w:val="0"/>
+      </w:pPr>
+      <w:proofErr w:type="gramStart"/>
+      <w:r>
+        <w:t>cd</w:t>
+      </w:r>
+      <w:proofErr w:type="gramEnd"/>
+      <w:r>
+        <w:t xml:space="preserve"> &lt;PROJECT PATH&gt;\</w:t>
+      </w:r>
+      <w:proofErr w:type="spellStart"/>
+      <w:r>
+        <w:t>mdcs</w:t>
+      </w:r>
+      <w:proofErr w:type="spellEnd"/>
+    </w:p>
+    <w:p>
+      <w:pPr>
+        <w:pStyle w:val="ListParagraph"/>
+        <w:widowControl w:val="0"/>
+      </w:pPr>
+      <w:proofErr w:type="spellStart"/>
+      <w:r>
+        <w:t>mkdir</w:t>
+      </w:r>
+      <w:proofErr w:type="spellEnd"/>
+      <w:r>
+        <w:t xml:space="preserve"> data</w:t>
+      </w:r>
+    </w:p>
+    <w:p>
+      <w:pPr>
+        <w:pStyle w:val="ListParagraph"/>
+        <w:widowControl w:val="0"/>
+      </w:pPr>
+      <w:proofErr w:type="gramStart"/>
+      <w:r>
+        <w:t>cd</w:t>
+      </w:r>
+      <w:proofErr w:type="gramEnd"/>
+      <w:r>
+        <w:t xml:space="preserve"> data </w:t>
+      </w:r>
+    </w:p>
+    <w:p>
+      <w:pPr>
+        <w:pStyle w:val="ListParagraph"/>
+        <w:widowControl w:val="0"/>
+      </w:pPr>
+      <w:proofErr w:type="spellStart"/>
+      <w:proofErr w:type="gramStart"/>
+      <w:r>
+        <w:t>mkdir</w:t>
+      </w:r>
+      <w:proofErr w:type="spellEnd"/>
+      <w:proofErr w:type="gramEnd"/>
+      <w:r>
         <w:t xml:space="preserve"> </w:t>
       </w:r>
+      <w:proofErr w:type="spellStart"/>
+      <w:r>
+        <w:t>ts</w:t>
+      </w:r>
+      <w:proofErr w:type="spellEnd"/>
+    </w:p>
+    <w:p>
+      <w:pPr>
+        <w:pStyle w:val="ListParagraph"/>
+        <w:widowControl w:val="0"/>
+        <w:numPr>
+          <w:ilvl w:val="0"/>
+          <w:numId w:val="14"/>
+        </w:numPr>
+      </w:pPr>
+      <w:r>
+        <w:t xml:space="preserve">Be sure that a jdk7 is installed on your computer and that it is in your path. In a command prompt, the following command should display the version of </w:t>
+      </w:r>
+      <w:proofErr w:type="spellStart"/>
+      <w:r>
+        <w:t>javac</w:t>
+      </w:r>
+      <w:proofErr w:type="spellEnd"/>
+      <w:r>
+        <w:t xml:space="preserve"> (1.7.*):</w:t>
+      </w:r>
+    </w:p>
+    <w:p>
+      <w:pPr>
+        <w:pStyle w:val="ListParagraph"/>
+        <w:widowControl w:val="0"/>
+      </w:pPr>
+      <w:proofErr w:type="spellStart"/>
       <w:proofErr w:type="gramStart"/>
       <w:r>
-        <w:t>prompt</w:t>
-      </w:r>
+        <w:t>javac</w:t>
+      </w:r>
+      <w:proofErr w:type="spellEnd"/>
       <w:proofErr w:type="gramEnd"/>
       <w:r>
-        <w:t xml:space="preserve"> when installing new packages)</w:t>
-      </w:r>
-    </w:p>
-    <w:p>
-      <w:pPr>
-        <w:widowControl w:val="0"/>
-      </w:pPr>
+        <w:t xml:space="preserve"> –version</w:t>
+      </w:r>
+    </w:p>
+    <w:p>
+      <w:pPr>
+        <w:pStyle w:val="ListParagraph"/>
+        <w:widowControl w:val="0"/>
+      </w:pPr>
+    </w:p>
+    <w:p>
+      <w:pPr>
+        <w:pStyle w:val="ListParagraph"/>
+        <w:widowControl w:val="0"/>
+      </w:pPr>
+      <w:r>
+        <w:t>Otherwise:</w:t>
+      </w:r>
+    </w:p>
+    <w:p>
+      <w:pPr>
+        <w:pStyle w:val="ListParagraph"/>
+        <w:widowControl w:val="0"/>
+        <w:numPr>
+          <w:ilvl w:val="0"/>
+          <w:numId w:val="15"/>
+        </w:numPr>
+      </w:pPr>
+      <w:r>
+        <w:t xml:space="preserve">Download a jdk7 from </w:t>
+      </w:r>
+      <w:hyperlink r:id="rId8" w:history="1">
+        <w:r>
+          <w:rPr>
+            <w:rStyle w:val="Hyperlink"/>
+          </w:rPr>
+          <w:t>http://www.oracle.com/technetwork/java/javase/downloads/jdk7-downloads-1880260.html</w:t>
+        </w:r>
+      </w:hyperlink>
+      <w:r>
+        <w:t xml:space="preserve"> </w:t>
+      </w:r>
+    </w:p>
+    <w:p>
+      <w:pPr>
+        <w:pStyle w:val="ListParagraph"/>
+        <w:widowControl w:val="0"/>
+        <w:numPr>
+          <w:ilvl w:val="0"/>
+          <w:numId w:val="15"/>
+        </w:numPr>
+      </w:pPr>
+      <w:r>
+        <w:t xml:space="preserve">Install the </w:t>
+      </w:r>
+      <w:proofErr w:type="spellStart"/>
+      <w:r>
+        <w:t>jdk</w:t>
+      </w:r>
+      <w:proofErr w:type="spellEnd"/>
+    </w:p>
+    <w:p>
+      <w:pPr>
+        <w:pStyle w:val="ListParagraph"/>
+        <w:widowControl w:val="0"/>
+        <w:numPr>
+          <w:ilvl w:val="0"/>
+          <w:numId w:val="15"/>
+        </w:numPr>
+      </w:pPr>
+      <w:r>
+        <w:t>Add C:\Program Files\Java\jdk1.7.0_60\bin to your path.</w:t>
+      </w:r>
+    </w:p>
+    <w:p>
+      <w:pPr>
+        <w:pStyle w:val="ListParagraph"/>
+        <w:widowControl w:val="0"/>
+      </w:pPr>
+    </w:p>
+    <w:p>
+      <w:pPr>
+        <w:pStyle w:val="ListParagraph"/>
+        <w:widowControl w:val="0"/>
+        <w:numPr>
+          <w:ilvl w:val="0"/>
+          <w:numId w:val="14"/>
+        </w:numPr>
+      </w:pPr>
+      <w:r>
+        <w:t>In a command prompt:</w:t>
+      </w:r>
+    </w:p>
+    <w:p>
+      <w:pPr>
+        <w:pStyle w:val="ListParagraph"/>
+        <w:widowControl w:val="0"/>
+      </w:pPr>
+      <w:proofErr w:type="gramStart"/>
+      <w:r>
+        <w:t>cd</w:t>
+      </w:r>
+      <w:proofErr w:type="gramEnd"/>
+      <w:r>
+        <w:t xml:space="preserve"> &lt;PROJECT PATH&gt;\</w:t>
+      </w:r>
+      <w:proofErr w:type="spellStart"/>
+      <w:r>
+        <w:t>mdcs</w:t>
+      </w:r>
+      <w:proofErr w:type="spellEnd"/>
+      <w:r>
+        <w:t>\</w:t>
+      </w:r>
+      <w:proofErr w:type="spellStart"/>
+      <w:r>
+        <w:t>rdf</w:t>
+      </w:r>
+      <w:proofErr w:type="spellEnd"/>
+    </w:p>
+    <w:p>
+      <w:pPr>
+        <w:pStyle w:val="ListParagraph"/>
+        <w:widowControl w:val="0"/>
+      </w:pPr>
+      <w:proofErr w:type="spellStart"/>
+      <w:proofErr w:type="gramStart"/>
+      <w:r>
+        <w:t>javac</w:t>
+      </w:r>
+      <w:proofErr w:type="spellEnd"/>
+      <w:proofErr w:type="gramEnd"/>
+      <w:r>
+        <w:t xml:space="preserve"> -</w:t>
+      </w:r>
+      <w:proofErr w:type="spellStart"/>
+      <w:r>
+        <w:t>cp</w:t>
+      </w:r>
+      <w:proofErr w:type="spellEnd"/>
+      <w:r>
+        <w:t xml:space="preserve"> “lib/*” *.java</w:t>
+      </w:r>
+      <w:r>
+        <w:t xml:space="preserve"> </w:t>
+      </w:r>
+    </w:p>
+    <w:p>
+      <w:pPr>
+        <w:pStyle w:val="ListParagraph"/>
+        <w:widowControl w:val="0"/>
+      </w:pPr>
+      <w:proofErr w:type="gramStart"/>
+      <w:r>
+        <w:t>java</w:t>
+      </w:r>
+      <w:proofErr w:type="gramEnd"/>
+      <w:r>
+        <w:t xml:space="preserve"> -</w:t>
+      </w:r>
+      <w:proofErr w:type="spellStart"/>
+      <w:r>
+        <w:t>cp</w:t>
+      </w:r>
+      <w:proofErr w:type="spellEnd"/>
+      <w:r>
+        <w:t xml:space="preserve"> “lib/*;.” </w:t>
+      </w:r>
+      <w:proofErr w:type="spellStart"/>
+      <w:r>
+        <w:t>JenaServers</w:t>
+      </w:r>
+      <w:proofErr w:type="spellEnd"/>
+      <w:r>
+        <w:t xml:space="preserve"> -</w:t>
+      </w:r>
+      <w:proofErr w:type="spellStart"/>
+      <w:r>
+        <w:t>rdfserver_endpoint</w:t>
+      </w:r>
+      <w:proofErr w:type="spellEnd"/>
+      <w:r>
+        <w:t xml:space="preserve"> “</w:t>
+      </w:r>
+      <w:proofErr w:type="spellStart"/>
+      <w:r>
+        <w:t>tcp</w:t>
+      </w:r>
+      <w:proofErr w:type="spellEnd"/>
+      <w:r>
+        <w:t>://127.0.0.1:5555”</w:t>
+      </w:r>
+      <w:r>
+        <w:t xml:space="preserve"> -</w:t>
+      </w:r>
+      <w:proofErr w:type="spellStart"/>
+      <w:r>
+        <w:t>s</w:t>
+      </w:r>
+      <w:r>
+        <w:t>parqlserver_endpoint</w:t>
+      </w:r>
+      <w:proofErr w:type="spellEnd"/>
+      <w:r>
+        <w:t xml:space="preserve"> “</w:t>
+      </w:r>
+      <w:proofErr w:type="spellStart"/>
+      <w:r>
+        <w:t>tcp</w:t>
+      </w:r>
+      <w:proofErr w:type="spellEnd"/>
+      <w:r>
+        <w:t>://127.0.0.1:5556” -</w:t>
+      </w:r>
+      <w:proofErr w:type="spellStart"/>
+      <w:r>
+        <w:t>tdb_directory</w:t>
+      </w:r>
+      <w:proofErr w:type="spellEnd"/>
+      <w:r>
+        <w:t xml:space="preserve"> &lt;TS PATH&gt; -</w:t>
+      </w:r>
+      <w:proofErr w:type="spellStart"/>
+      <w:r>
+        <w:t>project_uri</w:t>
+      </w:r>
+      <w:proofErr w:type="spellEnd"/>
+      <w:r>
+        <w:t xml:space="preserve"> &lt;PROJECT URI&gt;</w:t>
+      </w:r>
+    </w:p>
+    <w:p>
+      <w:pPr>
+        <w:pStyle w:val="ListParagraph"/>
+        <w:widowControl w:val="0"/>
+      </w:pPr>
+    </w:p>
+    <w:p>
+      <w:pPr>
+        <w:widowControl w:val="0"/>
+      </w:pPr>
+      <w:r>
+        <w:rPr>
+          <w:u w:val="single"/>
+        </w:rPr>
+        <w:t>Command Example:</w:t>
+      </w:r>
+      <w:r>
+        <w:t xml:space="preserve"> C:\Users\&lt;username&gt;\workspace\MDCS_PROJECT\mdcs\rdf&gt;java -</w:t>
+      </w:r>
+      <w:proofErr w:type="spellStart"/>
+      <w:r>
+        <w:t>cp</w:t>
+      </w:r>
+      <w:proofErr w:type="spellEnd"/>
+      <w:r>
+        <w:t xml:space="preserve"> "lib/*</w:t>
+      </w:r>
+      <w:proofErr w:type="gramStart"/>
+      <w:r>
+        <w:t>;.</w:t>
+      </w:r>
+      <w:proofErr w:type="gramEnd"/>
+      <w:r>
+        <w:t xml:space="preserve">" </w:t>
+      </w:r>
+      <w:proofErr w:type="spellStart"/>
+      <w:r>
+        <w:t>JenaServers</w:t>
+      </w:r>
+      <w:proofErr w:type="spellEnd"/>
+      <w:r>
+        <w:t xml:space="preserve"> -</w:t>
+      </w:r>
+      <w:proofErr w:type="spellStart"/>
+      <w:r>
+        <w:t>rdfserver_endpoint</w:t>
+      </w:r>
+      <w:proofErr w:type="spellEnd"/>
+      <w:r>
+        <w:t xml:space="preserve"> "</w:t>
+      </w:r>
+      <w:proofErr w:type="spellStart"/>
+      <w:r>
+        <w:t>tcp</w:t>
+      </w:r>
+      <w:proofErr w:type="spellEnd"/>
+      <w:r>
+        <w:t>://127.0.0.1:5555" -</w:t>
+      </w:r>
+      <w:proofErr w:type="spellStart"/>
+      <w:r>
+        <w:t>sparqlserver_endpoint</w:t>
+      </w:r>
+      <w:proofErr w:type="spellEnd"/>
+      <w:r>
+        <w:t xml:space="preserve"> </w:t>
+      </w:r>
+      <w:r>
+        <w:t>"</w:t>
+      </w:r>
+      <w:proofErr w:type="spellStart"/>
+      <w:r>
+        <w:t>tcp</w:t>
+      </w:r>
+      <w:proofErr w:type="spellEnd"/>
+      <w:r>
+        <w:t>://127.0.0.1:5556</w:t>
+      </w:r>
+      <w:proofErr w:type="gramStart"/>
+      <w:r>
+        <w:t>"</w:t>
+      </w:r>
+      <w:r>
+        <w:t xml:space="preserve">  -</w:t>
+      </w:r>
+      <w:proofErr w:type="spellStart"/>
+      <w:proofErr w:type="gramEnd"/>
+      <w:r>
+        <w:t>tdb_directory</w:t>
+      </w:r>
+      <w:proofErr w:type="spellEnd"/>
+      <w:r>
+        <w:t xml:space="preserve"> </w:t>
+      </w:r>
+      <w:r>
+        <w:t>"C:\Users\&lt;username&gt;\workspace\MDCS_Project\mdcs\data\ts" -</w:t>
+      </w:r>
+      <w:proofErr w:type="spellStart"/>
+      <w:r>
+        <w:t>project_uri</w:t>
+      </w:r>
+      <w:proofErr w:type="spellEnd"/>
+      <w:r>
+        <w:t xml:space="preserve"> </w:t>
+      </w:r>
+      <w:r>
+        <w:t>“</w:t>
+      </w:r>
+      <w:r>
+        <w:t>http://www.example.com/</w:t>
+      </w:r>
+      <w:r>
+        <w:t>”</w:t>
+      </w:r>
     </w:p>
     <w:p>
       <w:pPr>
@@ -575,7 +1073,6 @@
         </w:numPr>
       </w:pPr>
       <w:r>
-        <w:lastRenderedPageBreak/>
         <w:t xml:space="preserve">Download Mongo </w:t>
       </w:r>
       <w:proofErr w:type="spellStart"/>
@@ -586,7 +1083,7 @@
       <w:r>
         <w:t xml:space="preserve"> (</w:t>
       </w:r>
-      <w:hyperlink r:id="rId8" w:history="1">
+      <w:hyperlink r:id="rId9" w:history="1">
         <w:r>
           <w:rPr>
             <w:rStyle w:val="Hyperlink"/>
@@ -737,7 +1234,7 @@
       <w:r>
         <w:t xml:space="preserve"> (</w:t>
       </w:r>
-      <w:hyperlink r:id="rId9">
+      <w:hyperlink r:id="rId10">
         <w:r>
           <w:rPr>
             <w:color w:val="1155CC"/>
@@ -836,6 +1333,7 @@
       </w:pPr>
       <w:proofErr w:type="gramStart"/>
       <w:r>
+        <w:lastRenderedPageBreak/>
         <w:t>pip</w:t>
       </w:r>
       <w:proofErr w:type="gramEnd"/>
@@ -850,7 +1348,7 @@
       <w:r>
         <w:t xml:space="preserve"> (</w:t>
       </w:r>
-      <w:hyperlink r:id="rId10">
+      <w:hyperlink r:id="rId11">
         <w:r>
           <w:rPr>
             <w:color w:val="1155CC"/>
@@ -884,7 +1382,7 @@
       <w:r>
         <w:t xml:space="preserve"> (</w:t>
       </w:r>
-      <w:hyperlink r:id="rId11">
+      <w:hyperlink r:id="rId12">
         <w:r>
           <w:rPr>
             <w:color w:val="1155CC"/>
@@ -918,7 +1416,7 @@
       <w:r>
         <w:t xml:space="preserve"> (</w:t>
       </w:r>
-      <w:hyperlink r:id="rId12" w:history="1">
+      <w:hyperlink r:id="rId13" w:history="1">
         <w:r>
           <w:rPr>
             <w:rStyle w:val="Hyperlink"/>
@@ -940,12 +1438,7 @@
         <w:widowControl w:val="0"/>
       </w:pPr>
       <w:r>
-        <w:t>Go to C:\Users\&lt;username&gt;\Develop\mgi\Lib\site-packages</w:t>
-      </w:r>
-      <w:bookmarkStart w:id="0" w:name="_GoBack"/>
-      <w:bookmarkEnd w:id="0"/>
-      <w:r>
-        <w:t xml:space="preserve"> and modify the following files </w:t>
+        <w:t xml:space="preserve">Go to C:\Users\&lt;username&gt;\Develop\mgi\Lib\site-packages and modify the following files </w:t>
       </w:r>
       <w:r>
         <w:t xml:space="preserve">to make </w:t>
@@ -1536,7 +2029,7 @@
         </w:rPr>
         <w:t xml:space="preserve">                                </w:t>
       </w:r>
-      <w:hyperlink r:id="rId13" w:history="1">
+      <w:hyperlink r:id="rId14" w:history="1">
         <w:r>
           <w:rPr>
             <w:rStyle w:val="Hyperlink"/>
@@ -1818,7 +2311,6 @@
           <w:color w:val="auto"/>
           <w:szCs w:val="22"/>
         </w:rPr>
-        <w:lastRenderedPageBreak/>
         <w:t xml:space="preserve">                                </w:t>
       </w:r>
       <w:proofErr w:type="gramStart"/>
@@ -1974,7 +2466,7 @@
       <w:r>
         <w:t xml:space="preserve"> (</w:t>
       </w:r>
-      <w:hyperlink r:id="rId14" w:history="1">
+      <w:hyperlink r:id="rId15" w:history="1">
         <w:r>
           <w:rPr>
             <w:rStyle w:val="Hyperlink"/>
@@ -2113,7 +2605,7 @@
       <w:r>
         <w:t xml:space="preserve"> (</w:t>
       </w:r>
-      <w:hyperlink r:id="rId15">
+      <w:hyperlink r:id="rId16">
         <w:r>
           <w:rPr>
             <w:color w:val="1155CC"/>
@@ -2129,6 +2621,33 @@
     <w:p>
       <w:pPr>
         <w:widowControl w:val="0"/>
+        <w:ind w:firstLine="720"/>
+      </w:pPr>
+      <w:proofErr w:type="gramStart"/>
+      <w:r>
+        <w:t>pip</w:t>
+      </w:r>
+      <w:proofErr w:type="gramEnd"/>
+      <w:r>
+        <w:t xml:space="preserve"> install </w:t>
+      </w:r>
+      <w:proofErr w:type="spellStart"/>
+      <w:r>
+        <w:t>django</w:t>
+      </w:r>
+      <w:proofErr w:type="spellEnd"/>
+      <w:r>
+        <w:t>-rest-framework-</w:t>
+      </w:r>
+      <w:proofErr w:type="spellStart"/>
+      <w:r>
+        <w:t>mongoengine</w:t>
+      </w:r>
+      <w:proofErr w:type="spellEnd"/>
+    </w:p>
+    <w:p>
+      <w:pPr>
+        <w:widowControl w:val="0"/>
       </w:pPr>
     </w:p>
     <w:p>
@@ -2257,7 +2776,7 @@
       <w:r>
         <w:t xml:space="preserve"> (</w:t>
       </w:r>
-      <w:hyperlink r:id="rId16" w:history="1">
+      <w:hyperlink r:id="rId17" w:history="1">
         <w:r>
           <w:rPr>
             <w:rStyle w:val="Hyperlink"/>
@@ -2288,14 +2807,10 @@
         <w:t>lxml-2.3.win32-py2.7.exe</w:t>
       </w:r>
       <w:r>
-        <w:t xml:space="preserve"> (win32) or </w:t>
-      </w:r>
-      <w:r>
-        <w:t>lxml-2.3.win-amd64-py2.7.exe</w:t>
-      </w:r>
-      <w:r>
-        <w:t xml:space="preserve"> (win64)</w:t>
-      </w:r>
+        <w:t xml:space="preserve"> (win32)</w:t>
+      </w:r>
+      <w:bookmarkStart w:id="0" w:name="_GoBack"/>
+      <w:bookmarkEnd w:id="0"/>
     </w:p>
     <w:p>
       <w:pPr>
@@ -2490,7 +3005,6 @@
       <w:proofErr w:type="spellStart"/>
       <w:proofErr w:type="gramStart"/>
       <w:r>
-        <w:lastRenderedPageBreak/>
         <w:t>mongod</w:t>
       </w:r>
       <w:proofErr w:type="spellEnd"/>
@@ -2603,7 +3117,7 @@
       <w:r>
         <w:t xml:space="preserve">For Materials Data Curation System, Go to:  </w:t>
       </w:r>
-      <w:hyperlink r:id="rId17">
+      <w:hyperlink r:id="rId18">
         <w:r>
           <w:rPr>
             <w:color w:val="1155CC"/>
@@ -2628,7 +3142,7 @@
       <w:r>
         <w:t xml:space="preserve">For Materials Data Curation Administration, Go to:  </w:t>
       </w:r>
-      <w:hyperlink r:id="rId18">
+      <w:hyperlink r:id="rId19">
         <w:r>
           <w:rPr>
             <w:color w:val="1155CC"/>
@@ -2653,6 +3167,207 @@
 <file path=word/numbering.xml><?xml version="1.0" encoding="utf-8"?>
 <w:numbering xmlns:wpc="http://schemas.microsoft.com/office/word/2010/wordprocessingCanvas" xmlns:mc="http://schemas.openxmlformats.org/markup-compatibility/2006" xmlns:o="urn:schemas-microsoft-com:office:office" xmlns:r="http://schemas.openxmlformats.org/officeDocument/2006/relationships" xmlns:m="http://schemas.openxmlformats.org/officeDocument/2006/math" xmlns:v="urn:schemas-microsoft-com:vml" xmlns:wp14="http://schemas.microsoft.com/office/word/2010/wordprocessingDrawing" xmlns:wp="http://schemas.openxmlformats.org/drawingml/2006/wordprocessingDrawing" xmlns:w10="urn:schemas-microsoft-com:office:word" xmlns:w="http://schemas.openxmlformats.org/wordprocessingml/2006/main" xmlns:w14="http://schemas.microsoft.com/office/word/2010/wordml" xmlns:w15="http://schemas.microsoft.com/office/word/2012/wordml" xmlns:wpg="http://schemas.microsoft.com/office/word/2010/wordprocessingGroup" xmlns:wpi="http://schemas.microsoft.com/office/word/2010/wordprocessingInk" xmlns:wne="http://schemas.microsoft.com/office/word/2006/wordml" xmlns:wps="http://schemas.microsoft.com/office/word/2010/wordprocessingShape" mc:Ignorable="w14 w15 wp14">
   <w:abstractNum w:abstractNumId="0">
+    <w:nsid w:val="0A644BED"/>
+    <w:multiLevelType w:val="hybridMultilevel"/>
+    <w:tmpl w:val="96723426"/>
+    <w:lvl w:ilvl="0" w:tplc="04090011">
+      <w:start w:val="1"/>
+      <w:numFmt w:val="decimal"/>
+      <w:lvlText w:val="%1)"/>
+      <w:lvlJc w:val="left"/>
+      <w:pPr>
+        <w:ind w:left="720" w:hanging="360"/>
+      </w:pPr>
+      <w:rPr>
+        <w:rFonts w:hint="default"/>
+      </w:rPr>
+    </w:lvl>
+    <w:lvl w:ilvl="1" w:tplc="04090019" w:tentative="1">
+      <w:start w:val="1"/>
+      <w:numFmt w:val="lowerLetter"/>
+      <w:lvlText w:val="%2."/>
+      <w:lvlJc w:val="left"/>
+      <w:pPr>
+        <w:ind w:left="1440" w:hanging="360"/>
+      </w:pPr>
+    </w:lvl>
+    <w:lvl w:ilvl="2" w:tplc="0409001B" w:tentative="1">
+      <w:start w:val="1"/>
+      <w:numFmt w:val="lowerRoman"/>
+      <w:lvlText w:val="%3."/>
+      <w:lvlJc w:val="right"/>
+      <w:pPr>
+        <w:ind w:left="2160" w:hanging="180"/>
+      </w:pPr>
+    </w:lvl>
+    <w:lvl w:ilvl="3" w:tplc="0409000F" w:tentative="1">
+      <w:start w:val="1"/>
+      <w:numFmt w:val="decimal"/>
+      <w:lvlText w:val="%4."/>
+      <w:lvlJc w:val="left"/>
+      <w:pPr>
+        <w:ind w:left="2880" w:hanging="360"/>
+      </w:pPr>
+    </w:lvl>
+    <w:lvl w:ilvl="4" w:tplc="04090019" w:tentative="1">
+      <w:start w:val="1"/>
+      <w:numFmt w:val="lowerLetter"/>
+      <w:lvlText w:val="%5."/>
+      <w:lvlJc w:val="left"/>
+      <w:pPr>
+        <w:ind w:left="3600" w:hanging="360"/>
+      </w:pPr>
+    </w:lvl>
+    <w:lvl w:ilvl="5" w:tplc="0409001B" w:tentative="1">
+      <w:start w:val="1"/>
+      <w:numFmt w:val="lowerRoman"/>
+      <w:lvlText w:val="%6."/>
+      <w:lvlJc w:val="right"/>
+      <w:pPr>
+        <w:ind w:left="4320" w:hanging="180"/>
+      </w:pPr>
+    </w:lvl>
+    <w:lvl w:ilvl="6" w:tplc="0409000F" w:tentative="1">
+      <w:start w:val="1"/>
+      <w:numFmt w:val="decimal"/>
+      <w:lvlText w:val="%7."/>
+      <w:lvlJc w:val="left"/>
+      <w:pPr>
+        <w:ind w:left="5040" w:hanging="360"/>
+      </w:pPr>
+    </w:lvl>
+    <w:lvl w:ilvl="7" w:tplc="04090019" w:tentative="1">
+      <w:start w:val="1"/>
+      <w:numFmt w:val="lowerLetter"/>
+      <w:lvlText w:val="%8."/>
+      <w:lvlJc w:val="left"/>
+      <w:pPr>
+        <w:ind w:left="5760" w:hanging="360"/>
+      </w:pPr>
+    </w:lvl>
+    <w:lvl w:ilvl="8" w:tplc="0409001B" w:tentative="1">
+      <w:start w:val="1"/>
+      <w:numFmt w:val="lowerRoman"/>
+      <w:lvlText w:val="%9."/>
+      <w:lvlJc w:val="right"/>
+      <w:pPr>
+        <w:ind w:left="6480" w:hanging="180"/>
+      </w:pPr>
+    </w:lvl>
+  </w:abstractNum>
+  <w:abstractNum w:abstractNumId="1">
+    <w:nsid w:val="0E201C2D"/>
+    <w:multiLevelType w:val="hybridMultilevel"/>
+    <w:tmpl w:val="BE708A12"/>
+    <w:lvl w:ilvl="0" w:tplc="DAE06A0C">
+      <w:numFmt w:val="bullet"/>
+      <w:lvlText w:val="-"/>
+      <w:lvlJc w:val="left"/>
+      <w:pPr>
+        <w:ind w:left="1800" w:hanging="360"/>
+      </w:pPr>
+      <w:rPr>
+        <w:rFonts w:ascii="Arial" w:eastAsia="Arial" w:hAnsi="Arial" w:cs="Arial" w:hint="default"/>
+      </w:rPr>
+    </w:lvl>
+    <w:lvl w:ilvl="1" w:tplc="04090003" w:tentative="1">
+      <w:start w:val="1"/>
+      <w:numFmt w:val="bullet"/>
+      <w:lvlText w:val="o"/>
+      <w:lvlJc w:val="left"/>
+      <w:pPr>
+        <w:ind w:left="2520" w:hanging="360"/>
+      </w:pPr>
+      <w:rPr>
+        <w:rFonts w:ascii="Courier New" w:hAnsi="Courier New" w:cs="Courier New" w:hint="default"/>
+      </w:rPr>
+    </w:lvl>
+    <w:lvl w:ilvl="2" w:tplc="04090005" w:tentative="1">
+      <w:start w:val="1"/>
+      <w:numFmt w:val="bullet"/>
+      <w:lvlText w:val=""/>
+      <w:lvlJc w:val="left"/>
+      <w:pPr>
+        <w:ind w:left="3240" w:hanging="360"/>
+      </w:pPr>
+      <w:rPr>
+        <w:rFonts w:ascii="Wingdings" w:hAnsi="Wingdings" w:hint="default"/>
+      </w:rPr>
+    </w:lvl>
+    <w:lvl w:ilvl="3" w:tplc="04090001" w:tentative="1">
+      <w:start w:val="1"/>
+      <w:numFmt w:val="bullet"/>
+      <w:lvlText w:val=""/>
+      <w:lvlJc w:val="left"/>
+      <w:pPr>
+        <w:ind w:left="3960" w:hanging="360"/>
+      </w:pPr>
+      <w:rPr>
+        <w:rFonts w:ascii="Symbol" w:hAnsi="Symbol" w:hint="default"/>
+      </w:rPr>
+    </w:lvl>
+    <w:lvl w:ilvl="4" w:tplc="04090003" w:tentative="1">
+      <w:start w:val="1"/>
+      <w:numFmt w:val="bullet"/>
+      <w:lvlText w:val="o"/>
+      <w:lvlJc w:val="left"/>
+      <w:pPr>
+        <w:ind w:left="4680" w:hanging="360"/>
+      </w:pPr>
+      <w:rPr>
+        <w:rFonts w:ascii="Courier New" w:hAnsi="Courier New" w:cs="Courier New" w:hint="default"/>
+      </w:rPr>
+    </w:lvl>
+    <w:lvl w:ilvl="5" w:tplc="04090005" w:tentative="1">
+      <w:start w:val="1"/>
+      <w:numFmt w:val="bullet"/>
+      <w:lvlText w:val=""/>
+      <w:lvlJc w:val="left"/>
+      <w:pPr>
+        <w:ind w:left="5400" w:hanging="360"/>
+      </w:pPr>
+      <w:rPr>
+        <w:rFonts w:ascii="Wingdings" w:hAnsi="Wingdings" w:hint="default"/>
+      </w:rPr>
+    </w:lvl>
+    <w:lvl w:ilvl="6" w:tplc="04090001" w:tentative="1">
+      <w:start w:val="1"/>
+      <w:numFmt w:val="bullet"/>
+      <w:lvlText w:val=""/>
+      <w:lvlJc w:val="left"/>
+      <w:pPr>
+        <w:ind w:left="6120" w:hanging="360"/>
+      </w:pPr>
+      <w:rPr>
+        <w:rFonts w:ascii="Symbol" w:hAnsi="Symbol" w:hint="default"/>
+      </w:rPr>
+    </w:lvl>
+    <w:lvl w:ilvl="7" w:tplc="04090003" w:tentative="1">
+      <w:start w:val="1"/>
+      <w:numFmt w:val="bullet"/>
+      <w:lvlText w:val="o"/>
+      <w:lvlJc w:val="left"/>
+      <w:pPr>
+        <w:ind w:left="6840" w:hanging="360"/>
+      </w:pPr>
+      <w:rPr>
+        <w:rFonts w:ascii="Courier New" w:hAnsi="Courier New" w:cs="Courier New" w:hint="default"/>
+      </w:rPr>
+    </w:lvl>
+    <w:lvl w:ilvl="8" w:tplc="04090005" w:tentative="1">
+      <w:start w:val="1"/>
+      <w:numFmt w:val="bullet"/>
+      <w:lvlText w:val=""/>
+      <w:lvlJc w:val="left"/>
+      <w:pPr>
+        <w:ind w:left="7560" w:hanging="360"/>
+      </w:pPr>
+      <w:rPr>
+        <w:rFonts w:ascii="Wingdings" w:hAnsi="Wingdings" w:hint="default"/>
+      </w:rPr>
+    </w:lvl>
+  </w:abstractNum>
+  <w:abstractNum w:abstractNumId="2">
     <w:nsid w:val="214923CA"/>
     <w:multiLevelType w:val="hybridMultilevel"/>
     <w:tmpl w:val="0DEA35E8"/>
@@ -2765,7 +3480,7 @@
       </w:rPr>
     </w:lvl>
   </w:abstractNum>
-  <w:abstractNum w:abstractNumId="1">
+  <w:abstractNum w:abstractNumId="3">
     <w:nsid w:val="2399565D"/>
     <w:multiLevelType w:val="hybridMultilevel"/>
     <w:tmpl w:val="5150F96E"/>
@@ -2854,7 +3569,7 @@
       </w:pPr>
     </w:lvl>
   </w:abstractNum>
-  <w:abstractNum w:abstractNumId="2">
+  <w:abstractNum w:abstractNumId="4">
     <w:nsid w:val="34211543"/>
     <w:multiLevelType w:val="hybridMultilevel"/>
     <w:tmpl w:val="7966C52A"/>
@@ -2943,7 +3658,7 @@
       </w:pPr>
     </w:lvl>
   </w:abstractNum>
-  <w:abstractNum w:abstractNumId="3">
+  <w:abstractNum w:abstractNumId="5">
     <w:nsid w:val="34457848"/>
     <w:multiLevelType w:val="hybridMultilevel"/>
     <w:tmpl w:val="05780836"/>
@@ -3032,7 +3747,7 @@
       </w:pPr>
     </w:lvl>
   </w:abstractNum>
-  <w:abstractNum w:abstractNumId="4">
+  <w:abstractNum w:abstractNumId="6">
     <w:nsid w:val="431C4EA1"/>
     <w:multiLevelType w:val="hybridMultilevel"/>
     <w:tmpl w:val="7966C52A"/>
@@ -3121,7 +3836,7 @@
       </w:pPr>
     </w:lvl>
   </w:abstractNum>
-  <w:abstractNum w:abstractNumId="5">
+  <w:abstractNum w:abstractNumId="7">
     <w:nsid w:val="5F796C44"/>
     <w:multiLevelType w:val="hybridMultilevel"/>
     <w:tmpl w:val="7966C52A"/>
@@ -3210,7 +3925,7 @@
       </w:pPr>
     </w:lvl>
   </w:abstractNum>
-  <w:abstractNum w:abstractNumId="6">
+  <w:abstractNum w:abstractNumId="8">
     <w:nsid w:val="624534BB"/>
     <w:multiLevelType w:val="hybridMultilevel"/>
     <w:tmpl w:val="7966C52A"/>
@@ -3299,7 +4014,7 @@
       </w:pPr>
     </w:lvl>
   </w:abstractNum>
-  <w:abstractNum w:abstractNumId="7">
+  <w:abstractNum w:abstractNumId="9">
     <w:nsid w:val="637B3D50"/>
     <w:multiLevelType w:val="hybridMultilevel"/>
     <w:tmpl w:val="CC9AD9AA"/>
@@ -3388,7 +4103,7 @@
       </w:pPr>
     </w:lvl>
   </w:abstractNum>
-  <w:abstractNum w:abstractNumId="8">
+  <w:abstractNum w:abstractNumId="10">
     <w:nsid w:val="6BC65D05"/>
     <w:multiLevelType w:val="hybridMultilevel"/>
     <w:tmpl w:val="C4B0368C"/>
@@ -3477,7 +4192,7 @@
       </w:pPr>
     </w:lvl>
   </w:abstractNum>
-  <w:abstractNum w:abstractNumId="9">
+  <w:abstractNum w:abstractNumId="11">
     <w:nsid w:val="6F067F8E"/>
     <w:multiLevelType w:val="hybridMultilevel"/>
     <w:tmpl w:val="4964EF62"/>
@@ -3566,7 +4281,96 @@
       </w:pPr>
     </w:lvl>
   </w:abstractNum>
-  <w:abstractNum w:abstractNumId="10">
+  <w:abstractNum w:abstractNumId="12">
+    <w:nsid w:val="6F21125E"/>
+    <w:multiLevelType w:val="hybridMultilevel"/>
+    <w:tmpl w:val="DE3AEE56"/>
+    <w:lvl w:ilvl="0" w:tplc="04090011">
+      <w:start w:val="1"/>
+      <w:numFmt w:val="decimal"/>
+      <w:lvlText w:val="%1)"/>
+      <w:lvlJc w:val="left"/>
+      <w:pPr>
+        <w:ind w:left="720" w:hanging="360"/>
+      </w:pPr>
+      <w:rPr>
+        <w:rFonts w:hint="default"/>
+      </w:rPr>
+    </w:lvl>
+    <w:lvl w:ilvl="1" w:tplc="04090019">
+      <w:start w:val="1"/>
+      <w:numFmt w:val="lowerLetter"/>
+      <w:lvlText w:val="%2."/>
+      <w:lvlJc w:val="left"/>
+      <w:pPr>
+        <w:ind w:left="1440" w:hanging="360"/>
+      </w:pPr>
+    </w:lvl>
+    <w:lvl w:ilvl="2" w:tplc="0409001B" w:tentative="1">
+      <w:start w:val="1"/>
+      <w:numFmt w:val="lowerRoman"/>
+      <w:lvlText w:val="%3."/>
+      <w:lvlJc w:val="right"/>
+      <w:pPr>
+        <w:ind w:left="2160" w:hanging="180"/>
+      </w:pPr>
+    </w:lvl>
+    <w:lvl w:ilvl="3" w:tplc="0409000F" w:tentative="1">
+      <w:start w:val="1"/>
+      <w:numFmt w:val="decimal"/>
+      <w:lvlText w:val="%4."/>
+      <w:lvlJc w:val="left"/>
+      <w:pPr>
+        <w:ind w:left="2880" w:hanging="360"/>
+      </w:pPr>
+    </w:lvl>
+    <w:lvl w:ilvl="4" w:tplc="04090019" w:tentative="1">
+      <w:start w:val="1"/>
+      <w:numFmt w:val="lowerLetter"/>
+      <w:lvlText w:val="%5."/>
+      <w:lvlJc w:val="left"/>
+      <w:pPr>
+        <w:ind w:left="3600" w:hanging="360"/>
+      </w:pPr>
+    </w:lvl>
+    <w:lvl w:ilvl="5" w:tplc="0409001B" w:tentative="1">
+      <w:start w:val="1"/>
+      <w:numFmt w:val="lowerRoman"/>
+      <w:lvlText w:val="%6."/>
+      <w:lvlJc w:val="right"/>
+      <w:pPr>
+        <w:ind w:left="4320" w:hanging="180"/>
+      </w:pPr>
+    </w:lvl>
+    <w:lvl w:ilvl="6" w:tplc="0409000F" w:tentative="1">
+      <w:start w:val="1"/>
+      <w:numFmt w:val="decimal"/>
+      <w:lvlText w:val="%7."/>
+      <w:lvlJc w:val="left"/>
+      <w:pPr>
+        <w:ind w:left="5040" w:hanging="360"/>
+      </w:pPr>
+    </w:lvl>
+    <w:lvl w:ilvl="7" w:tplc="04090019" w:tentative="1">
+      <w:start w:val="1"/>
+      <w:numFmt w:val="lowerLetter"/>
+      <w:lvlText w:val="%8."/>
+      <w:lvlJc w:val="left"/>
+      <w:pPr>
+        <w:ind w:left="5760" w:hanging="360"/>
+      </w:pPr>
+    </w:lvl>
+    <w:lvl w:ilvl="8" w:tplc="0409001B" w:tentative="1">
+      <w:start w:val="1"/>
+      <w:numFmt w:val="lowerRoman"/>
+      <w:lvlText w:val="%9."/>
+      <w:lvlJc w:val="right"/>
+      <w:pPr>
+        <w:ind w:left="6480" w:hanging="180"/>
+      </w:pPr>
+    </w:lvl>
+  </w:abstractNum>
+  <w:abstractNum w:abstractNumId="13">
     <w:nsid w:val="777A49D8"/>
     <w:multiLevelType w:val="hybridMultilevel"/>
     <w:tmpl w:val="E032707C"/>
@@ -3655,7 +4459,7 @@
       </w:pPr>
     </w:lvl>
   </w:abstractNum>
-  <w:abstractNum w:abstractNumId="11">
+  <w:abstractNum w:abstractNumId="14">
     <w:nsid w:val="77E42FE7"/>
     <w:multiLevelType w:val="hybridMultilevel"/>
     <w:tmpl w:val="7966C52A"/>
@@ -3745,40 +4549,49 @@
     </w:lvl>
   </w:abstractNum>
   <w:num w:numId="1">
-    <w:abstractNumId w:val="1"/>
+    <w:abstractNumId w:val="3"/>
   </w:num>
   <w:num w:numId="2">
+    <w:abstractNumId w:val="13"/>
+  </w:num>
+  <w:num w:numId="3">
+    <w:abstractNumId w:val="8"/>
+  </w:num>
+  <w:num w:numId="4">
+    <w:abstractNumId w:val="6"/>
+  </w:num>
+  <w:num w:numId="5">
+    <w:abstractNumId w:val="11"/>
+  </w:num>
+  <w:num w:numId="6">
+    <w:abstractNumId w:val="2"/>
+  </w:num>
+  <w:num w:numId="7">
     <w:abstractNumId w:val="10"/>
   </w:num>
-  <w:num w:numId="3">
-    <w:abstractNumId w:val="6"/>
+  <w:num w:numId="8">
+    <w:abstractNumId w:val="5"/>
   </w:num>
-  <w:num w:numId="4">
+  <w:num w:numId="9">
+    <w:abstractNumId w:val="9"/>
+  </w:num>
+  <w:num w:numId="10">
+    <w:abstractNumId w:val="7"/>
+  </w:num>
+  <w:num w:numId="11">
     <w:abstractNumId w:val="4"/>
   </w:num>
-  <w:num w:numId="5">
-    <w:abstractNumId w:val="9"/>
+  <w:num w:numId="12">
+    <w:abstractNumId w:val="14"/>
   </w:num>
-  <w:num w:numId="6">
+  <w:num w:numId="13">
     <w:abstractNumId w:val="0"/>
   </w:num>
-  <w:num w:numId="7">
-    <w:abstractNumId w:val="8"/>
+  <w:num w:numId="14">
+    <w:abstractNumId w:val="12"/>
   </w:num>
-  <w:num w:numId="8">
-    <w:abstractNumId w:val="3"/>
-  </w:num>
-  <w:num w:numId="9">
-    <w:abstractNumId w:val="7"/>
-  </w:num>
-  <w:num w:numId="10">
-    <w:abstractNumId w:val="5"/>
-  </w:num>
-  <w:num w:numId="11">
-    <w:abstractNumId w:val="2"/>
-  </w:num>
-  <w:num w:numId="12">
-    <w:abstractNumId w:val="11"/>
+  <w:num w:numId="15">
+    <w:abstractNumId w:val="1"/>
   </w:num>
 </w:numbering>
 </file>

</xml_diff>

<commit_message>
Add pyzmq install to the doc
</commit_message>
<xml_diff>
--- a/mdcs/docs/Zero-ConfigInstallationNotes-Win.docx
+++ b/mdcs/docs/Zero-ConfigInstallationNotes-Win.docx
@@ -12,41 +12,19 @@
         <w:rPr>
           <w:sz w:val="36"/>
         </w:rPr>
-        <w:t>Zero-</w:t>
-      </w:r>
-      <w:proofErr w:type="spellStart"/>
+        <w:t>Zero-Config Installation Notes</w:t>
+      </w:r>
+    </w:p>
+    <w:p>
+      <w:pPr>
+        <w:widowControl w:val="0"/>
+        <w:jc w:val="center"/>
+      </w:pPr>
       <w:r>
         <w:rPr>
           <w:sz w:val="36"/>
         </w:rPr>
-        <w:t>Config</w:t>
-      </w:r>
-      <w:proofErr w:type="spellEnd"/>
-      <w:r>
-        <w:rPr>
-          <w:sz w:val="36"/>
-        </w:rPr>
-        <w:t xml:space="preserve"> Installation Notes</w:t>
-      </w:r>
-    </w:p>
-    <w:p>
-      <w:pPr>
-        <w:widowControl w:val="0"/>
-        <w:jc w:val="center"/>
-      </w:pPr>
-      <w:proofErr w:type="gramStart"/>
-      <w:r>
-        <w:rPr>
-          <w:sz w:val="36"/>
-        </w:rPr>
-        <w:t>for</w:t>
-      </w:r>
-      <w:proofErr w:type="gramEnd"/>
-      <w:r>
-        <w:rPr>
-          <w:sz w:val="36"/>
-        </w:rPr>
-        <w:t xml:space="preserve"> Materials Data Curation Project</w:t>
+        <w:t>for Materials Data Curation Project</w:t>
       </w:r>
     </w:p>
     <w:p>
@@ -208,23 +186,7 @@
         <w:widowControl w:val="0"/>
       </w:pPr>
       <w:r>
-        <w:t xml:space="preserve">We need pip to do the installation of the required dependencies.  </w:t>
-      </w:r>
-      <w:proofErr w:type="gramStart"/>
-      <w:r>
-        <w:t>pip</w:t>
-      </w:r>
-      <w:proofErr w:type="gramEnd"/>
-      <w:r>
-        <w:t xml:space="preserve"> requires </w:t>
-      </w:r>
-      <w:proofErr w:type="spellStart"/>
-      <w:r>
-        <w:t>setuptools</w:t>
-      </w:r>
-      <w:proofErr w:type="spellEnd"/>
-      <w:r>
-        <w:t xml:space="preserve"> and it has to be installed first, before pip can run: </w:t>
+        <w:t xml:space="preserve">We need pip to do the installation of the required dependencies.  pip requires setuptools and it has to be installed first, before pip can run: </w:t>
       </w:r>
       <w:hyperlink r:id="rId7">
         <w:r>
@@ -275,13 +237,8 @@
         <w:widowControl w:val="0"/>
         <w:ind w:left="720"/>
       </w:pPr>
-      <w:proofErr w:type="gramStart"/>
-      <w:r>
-        <w:t>python</w:t>
-      </w:r>
-      <w:proofErr w:type="gramEnd"/>
-      <w:r>
-        <w:t xml:space="preserve"> </w:t>
+      <w:r>
+        <w:t xml:space="preserve">python </w:t>
       </w:r>
       <w:r>
         <w:t xml:space="preserve">get-pip.py </w:t>
@@ -344,21 +301,8 @@
         <w:widowControl w:val="0"/>
         <w:ind w:left="720"/>
       </w:pPr>
-      <w:proofErr w:type="gramStart"/>
-      <w:r>
-        <w:t>pip</w:t>
-      </w:r>
-      <w:proofErr w:type="gramEnd"/>
-      <w:r>
-        <w:t xml:space="preserve"> install </w:t>
-      </w:r>
-      <w:proofErr w:type="spellStart"/>
-      <w:r>
-        <w:t>virtualenvwrapper</w:t>
-      </w:r>
-      <w:proofErr w:type="spellEnd"/>
-      <w:r>
-        <w:t>-win</w:t>
+      <w:r>
+        <w:t>pip install virtualenvwrapper-win</w:t>
       </w:r>
     </w:p>
     <w:p>
@@ -391,11 +335,9 @@
       <w:r>
         <w:t>Develop\</w:t>
       </w:r>
-      <w:proofErr w:type="spellStart"/>
       <w:r>
         <w:t>Envs</w:t>
       </w:r>
-      <w:proofErr w:type="spellEnd"/>
     </w:p>
     <w:p>
       <w:pPr>
@@ -418,13 +360,9 @@
         <w:pStyle w:val="ListParagraph"/>
         <w:widowControl w:val="0"/>
       </w:pPr>
-      <w:proofErr w:type="spellStart"/>
-      <w:proofErr w:type="gramStart"/>
       <w:r>
         <w:t>mkdir</w:t>
       </w:r>
-      <w:proofErr w:type="spellEnd"/>
-      <w:proofErr w:type="gramEnd"/>
       <w:r>
         <w:t xml:space="preserve"> %WORKON_HOME%</w:t>
       </w:r>
@@ -434,35 +372,18 @@
         <w:pStyle w:val="ListParagraph"/>
         <w:widowControl w:val="0"/>
       </w:pPr>
-      <w:proofErr w:type="gramStart"/>
-      <w:r>
-        <w:t>cd</w:t>
-      </w:r>
-      <w:proofErr w:type="gramEnd"/>
-      <w:r>
-        <w:t xml:space="preserve"> %WORKON_HOME%</w:t>
-      </w:r>
-    </w:p>
-    <w:p>
-      <w:pPr>
-        <w:pStyle w:val="ListParagraph"/>
-        <w:widowControl w:val="0"/>
-      </w:pPr>
-      <w:proofErr w:type="spellStart"/>
-      <w:proofErr w:type="gramStart"/>
-      <w:r>
-        <w:t>mkvirtualenv</w:t>
-      </w:r>
-      <w:proofErr w:type="spellEnd"/>
-      <w:proofErr w:type="gramEnd"/>
-      <w:r>
-        <w:t xml:space="preserve"> </w:t>
-      </w:r>
-      <w:proofErr w:type="spellStart"/>
-      <w:r>
-        <w:t>mgi</w:t>
-      </w:r>
-      <w:proofErr w:type="spellEnd"/>
+      <w:r>
+        <w:t>cd %WORKON_HOME%</w:t>
+      </w:r>
+    </w:p>
+    <w:p>
+      <w:pPr>
+        <w:pStyle w:val="ListParagraph"/>
+        <w:widowControl w:val="0"/>
+      </w:pPr>
+      <w:r>
+        <w:t>mkvirtualenv mgi</w:t>
+      </w:r>
     </w:p>
     <w:p>
       <w:pPr>
@@ -482,45 +403,64 @@
         <w:pStyle w:val="ListParagraph"/>
         <w:widowControl w:val="0"/>
       </w:pPr>
-      <w:proofErr w:type="spellStart"/>
-      <w:proofErr w:type="gramStart"/>
-      <w:r>
-        <w:t>workon</w:t>
-      </w:r>
-      <w:proofErr w:type="spellEnd"/>
-      <w:proofErr w:type="gramEnd"/>
-      <w:r>
-        <w:t xml:space="preserve"> </w:t>
-      </w:r>
-      <w:proofErr w:type="spellStart"/>
-      <w:r>
-        <w:t>mgi</w:t>
-      </w:r>
-      <w:proofErr w:type="spellEnd"/>
-      <w:r>
-        <w:t xml:space="preserve"> (the prompt will change and become </w:t>
-      </w:r>
-      <w:proofErr w:type="spellStart"/>
-      <w:r>
-        <w:t>mgi</w:t>
-      </w:r>
-      <w:proofErr w:type="spellEnd"/>
-      <w:r>
-        <w:t xml:space="preserve">. You should always see the </w:t>
-      </w:r>
-      <w:proofErr w:type="spellStart"/>
-      <w:r>
-        <w:t>mgi</w:t>
-      </w:r>
-      <w:proofErr w:type="spellEnd"/>
-      <w:r>
-        <w:t xml:space="preserve"> prompt when installing new packages)</w:t>
-      </w:r>
-    </w:p>
-    <w:p>
-      <w:pPr>
-        <w:widowControl w:val="0"/>
-      </w:pPr>
+      <w:r>
+        <w:t>workon mgi (the prompt will change and become mgi. You should always see the mgi prompt when installing new packages)</w:t>
+      </w:r>
+    </w:p>
+    <w:p>
+      <w:pPr>
+        <w:widowControl w:val="0"/>
+      </w:pPr>
+    </w:p>
+    <w:p>
+      <w:pPr>
+        <w:widowControl w:val="0"/>
+        <w:rPr>
+          <w:b/>
+        </w:rPr>
+      </w:pPr>
+      <w:r>
+        <w:rPr>
+          <w:b/>
+        </w:rPr>
+        <w:t>For ZeroMQ:</w:t>
+      </w:r>
+    </w:p>
+    <w:p>
+      <w:pPr>
+        <w:widowControl w:val="0"/>
+      </w:pPr>
+    </w:p>
+    <w:p>
+      <w:pPr>
+        <w:pStyle w:val="ListParagraph"/>
+        <w:widowControl w:val="0"/>
+        <w:numPr>
+          <w:ilvl w:val="0"/>
+          <w:numId w:val="18"/>
+        </w:numPr>
+      </w:pPr>
+      <w:r>
+        <w:t>In a command prompt:</w:t>
+      </w:r>
+    </w:p>
+    <w:p>
+      <w:pPr>
+        <w:pStyle w:val="ListParagraph"/>
+        <w:widowControl w:val="0"/>
+      </w:pPr>
+      <w:r>
+        <w:lastRenderedPageBreak/>
+        <w:t>pip install pyzmq</w:t>
+      </w:r>
+    </w:p>
+    <w:p>
+      <w:pPr>
+        <w:pStyle w:val="ListParagraph"/>
+        <w:widowControl w:val="0"/>
+      </w:pPr>
+      <w:bookmarkStart w:id="0" w:name="_GoBack"/>
+      <w:bookmarkEnd w:id="0"/>
     </w:p>
     <w:p>
       <w:pPr>
@@ -552,96 +492,44 @@
         </w:numPr>
       </w:pPr>
       <w:r>
-        <w:t>Be sure that the folder &lt;PROJECT PATH&gt;\</w:t>
-      </w:r>
-      <w:proofErr w:type="spellStart"/>
-      <w:r>
-        <w:t>mdcs</w:t>
-      </w:r>
-      <w:proofErr w:type="spellEnd"/>
-      <w:r>
-        <w:t xml:space="preserve">\data exists and contains a folder </w:t>
-      </w:r>
-      <w:r>
-        <w:lastRenderedPageBreak/>
-        <w:t xml:space="preserve">named </w:t>
-      </w:r>
-      <w:proofErr w:type="spellStart"/>
-      <w:r>
-        <w:t>ts</w:t>
-      </w:r>
-      <w:proofErr w:type="spellEnd"/>
-      <w:r>
-        <w:t>. Otherwise, in a command prompt:</w:t>
-      </w:r>
-    </w:p>
-    <w:p>
-      <w:pPr>
-        <w:pStyle w:val="ListParagraph"/>
-        <w:widowControl w:val="0"/>
-      </w:pPr>
-      <w:proofErr w:type="gramStart"/>
-      <w:r>
-        <w:t>cd</w:t>
-      </w:r>
-      <w:proofErr w:type="gramEnd"/>
-      <w:r>
-        <w:t xml:space="preserve"> &lt;PROJECT PATH&gt;\</w:t>
-      </w:r>
-      <w:proofErr w:type="spellStart"/>
-      <w:r>
-        <w:t>mdcs</w:t>
-      </w:r>
-      <w:proofErr w:type="spellEnd"/>
-    </w:p>
-    <w:p>
-      <w:pPr>
-        <w:pStyle w:val="ListParagraph"/>
-        <w:widowControl w:val="0"/>
-      </w:pPr>
-      <w:proofErr w:type="spellStart"/>
-      <w:r>
-        <w:t>mkdir</w:t>
-      </w:r>
-      <w:proofErr w:type="spellEnd"/>
-      <w:r>
-        <w:t xml:space="preserve"> data</w:t>
-      </w:r>
-    </w:p>
-    <w:p>
-      <w:pPr>
-        <w:pStyle w:val="ListParagraph"/>
-        <w:widowControl w:val="0"/>
-      </w:pPr>
-      <w:proofErr w:type="gramStart"/>
-      <w:r>
-        <w:t>cd</w:t>
-      </w:r>
-      <w:proofErr w:type="gramEnd"/>
-      <w:r>
-        <w:t xml:space="preserve"> data </w:t>
-      </w:r>
-    </w:p>
-    <w:p>
-      <w:pPr>
-        <w:pStyle w:val="ListParagraph"/>
-        <w:widowControl w:val="0"/>
-      </w:pPr>
-      <w:proofErr w:type="spellStart"/>
-      <w:proofErr w:type="gramStart"/>
-      <w:r>
-        <w:t>mkdir</w:t>
-      </w:r>
-      <w:proofErr w:type="spellEnd"/>
-      <w:proofErr w:type="gramEnd"/>
-      <w:r>
-        <w:t xml:space="preserve"> </w:t>
-      </w:r>
-      <w:proofErr w:type="spellStart"/>
-      <w:r>
-        <w:t>ts</w:t>
-      </w:r>
-      <w:proofErr w:type="spellEnd"/>
+        <w:t>Be sure that the folder &lt;PROJECT PATH&gt;\mdcs\data exists and contains a folder named ts. Otherwise, in a command prompt:</w:t>
+      </w:r>
+    </w:p>
+    <w:p>
+      <w:pPr>
+        <w:pStyle w:val="ListParagraph"/>
+        <w:widowControl w:val="0"/>
+      </w:pPr>
+      <w:r>
+        <w:t>cd &lt;PROJECT PATH&gt;\mdcs</w:t>
+      </w:r>
+    </w:p>
+    <w:p>
+      <w:pPr>
+        <w:pStyle w:val="ListParagraph"/>
+        <w:widowControl w:val="0"/>
+      </w:pPr>
+      <w:r>
+        <w:t>mkdir data</w:t>
+      </w:r>
+    </w:p>
+    <w:p>
+      <w:pPr>
+        <w:pStyle w:val="ListParagraph"/>
+        <w:widowControl w:val="0"/>
+      </w:pPr>
+      <w:r>
+        <w:t xml:space="preserve">cd data </w:t>
+      </w:r>
+    </w:p>
+    <w:p>
+      <w:pPr>
+        <w:pStyle w:val="ListParagraph"/>
+        <w:widowControl w:val="0"/>
+      </w:pPr>
+      <w:r>
+        <w:t>mkdir ts</w:t>
+      </w:r>
     </w:p>
     <w:p>
       <w:pPr>
@@ -653,31 +541,16 @@
         </w:numPr>
       </w:pPr>
       <w:r>
-        <w:t xml:space="preserve">Be sure that a jdk7 is installed on your computer and that it is in your path. In a command prompt, the following command should display the version of </w:t>
-      </w:r>
-      <w:proofErr w:type="spellStart"/>
-      <w:r>
-        <w:t>javac</w:t>
-      </w:r>
-      <w:proofErr w:type="spellEnd"/>
-      <w:r>
-        <w:t xml:space="preserve"> (1.7.*):</w:t>
-      </w:r>
-    </w:p>
-    <w:p>
-      <w:pPr>
-        <w:pStyle w:val="ListParagraph"/>
-        <w:widowControl w:val="0"/>
-      </w:pPr>
-      <w:proofErr w:type="spellStart"/>
-      <w:proofErr w:type="gramStart"/>
-      <w:r>
-        <w:t>javac</w:t>
-      </w:r>
-      <w:proofErr w:type="spellEnd"/>
-      <w:proofErr w:type="gramEnd"/>
-      <w:r>
-        <w:t xml:space="preserve"> –version</w:t>
+        <w:t>Be sure that a jdk7 is installed on your computer and that it is in your path. In a command prompt, the following command should display the version of javac (1.7.*):</w:t>
+      </w:r>
+    </w:p>
+    <w:p>
+      <w:pPr>
+        <w:pStyle w:val="ListParagraph"/>
+        <w:widowControl w:val="0"/>
+      </w:pPr>
+      <w:r>
+        <w:t>javac –version</w:t>
       </w:r>
     </w:p>
     <w:p>
@@ -729,13 +602,8 @@
         </w:numPr>
       </w:pPr>
       <w:r>
-        <w:t xml:space="preserve">Install the </w:t>
-      </w:r>
-      <w:proofErr w:type="spellStart"/>
-      <w:r>
-        <w:t>jdk</w:t>
-      </w:r>
-      <w:proofErr w:type="spellEnd"/>
+        <w:t>Install the jdk</w:t>
+      </w:r>
     </w:p>
     <w:p>
       <w:pPr>
@@ -774,245 +642,75 @@
         <w:pStyle w:val="ListParagraph"/>
         <w:widowControl w:val="0"/>
       </w:pPr>
-      <w:proofErr w:type="gramStart"/>
-      <w:r>
-        <w:t>cd</w:t>
-      </w:r>
-      <w:proofErr w:type="gramEnd"/>
-      <w:r>
-        <w:t xml:space="preserve"> &lt;PROJECT PATH&gt;\</w:t>
-      </w:r>
-      <w:proofErr w:type="spellStart"/>
-      <w:r>
-        <w:t>mdcs</w:t>
-      </w:r>
-      <w:proofErr w:type="spellEnd"/>
-      <w:r>
-        <w:t>\</w:t>
-      </w:r>
-      <w:proofErr w:type="spellStart"/>
-      <w:r>
-        <w:t>rdf</w:t>
-      </w:r>
-      <w:proofErr w:type="spellEnd"/>
-    </w:p>
-    <w:p>
-      <w:pPr>
-        <w:pStyle w:val="ListParagraph"/>
-        <w:widowControl w:val="0"/>
-      </w:pPr>
-      <w:proofErr w:type="spellStart"/>
-      <w:proofErr w:type="gramStart"/>
-      <w:r>
-        <w:t>javac</w:t>
-      </w:r>
-      <w:proofErr w:type="spellEnd"/>
-      <w:proofErr w:type="gramEnd"/>
-      <w:r>
-        <w:t xml:space="preserve"> -</w:t>
-      </w:r>
-      <w:proofErr w:type="spellStart"/>
-      <w:r>
-        <w:t>cp</w:t>
-      </w:r>
-      <w:proofErr w:type="spellEnd"/>
-      <w:r>
-        <w:t xml:space="preserve"> “lib/*” *.java</w:t>
+      <w:r>
+        <w:t>cd &lt;PROJECT PATH&gt;\mdcs\rdf</w:t>
+      </w:r>
+    </w:p>
+    <w:p>
+      <w:pPr>
+        <w:pStyle w:val="ListParagraph"/>
+        <w:widowControl w:val="0"/>
+      </w:pPr>
+      <w:r>
+        <w:t>javac -cp “lib/*” RdfServer</w:t>
+      </w:r>
+      <w:r>
+        <w:t>.java</w:t>
+      </w:r>
+      <w:r>
+        <w:t xml:space="preserve"> SparqlServer.java JenaServers.java</w:t>
+      </w:r>
+    </w:p>
+    <w:p>
+      <w:pPr>
+        <w:pStyle w:val="ListParagraph"/>
+        <w:widowControl w:val="0"/>
+      </w:pPr>
+      <w:r>
+        <w:t>java -cp “lib/*;.” JenaServers -rdfserver_endpoint “tcp://127.0.0.1:5555”</w:t>
+      </w:r>
+      <w:r>
+        <w:t xml:space="preserve"> -s</w:t>
+      </w:r>
+      <w:r>
+        <w:t>parqlserver_endpoint “tcp://127.0.0.1:5556” -tdb_directory &lt;TS PATH&gt; -project_uri &lt;PROJECT URI&gt;</w:t>
+      </w:r>
+    </w:p>
+    <w:p>
+      <w:pPr>
+        <w:pStyle w:val="ListParagraph"/>
+        <w:widowControl w:val="0"/>
+      </w:pPr>
+    </w:p>
+    <w:p>
+      <w:pPr>
+        <w:widowControl w:val="0"/>
+      </w:pPr>
+      <w:r>
+        <w:rPr>
+          <w:u w:val="single"/>
+        </w:rPr>
+        <w:t>Command Example:</w:t>
+      </w:r>
+      <w:r>
+        <w:t xml:space="preserve"> C:\Users\&lt;username&gt;\workspace\MDCS_PROJECT\mdcs\rdf&gt;java -cp "lib/*;." JenaServers -rdfserver_endpoint "tcp://127.0.0.1:5555" -sparqlserver_endpoint</w:t>
       </w:r>
       <w:r>
         <w:t xml:space="preserve"> </w:t>
       </w:r>
-    </w:p>
-    <w:p>
-      <w:pPr>
-        <w:pStyle w:val="ListParagraph"/>
-        <w:widowControl w:val="0"/>
-      </w:pPr>
-      <w:proofErr w:type="gramStart"/>
-      <w:r>
-        <w:t>java</w:t>
-      </w:r>
-      <w:proofErr w:type="gramEnd"/>
-      <w:r>
-        <w:t xml:space="preserve"> -</w:t>
-      </w:r>
-      <w:proofErr w:type="spellStart"/>
-      <w:r>
-        <w:t>cp</w:t>
-      </w:r>
-      <w:proofErr w:type="spellEnd"/>
-      <w:r>
-        <w:t xml:space="preserve"> “lib/*;.” </w:t>
-      </w:r>
-      <w:proofErr w:type="spellStart"/>
-      <w:r>
-        <w:t>JenaServers</w:t>
-      </w:r>
-      <w:proofErr w:type="spellEnd"/>
-      <w:r>
-        <w:t xml:space="preserve"> -</w:t>
-      </w:r>
-      <w:proofErr w:type="spellStart"/>
-      <w:r>
-        <w:t>rdfserver_endpoint</w:t>
-      </w:r>
-      <w:proofErr w:type="spellEnd"/>
-      <w:r>
-        <w:t xml:space="preserve"> “</w:t>
-      </w:r>
-      <w:proofErr w:type="spellStart"/>
-      <w:r>
-        <w:t>tcp</w:t>
-      </w:r>
-      <w:proofErr w:type="spellEnd"/>
-      <w:r>
-        <w:t>://127.0.0.1:5555”</w:t>
-      </w:r>
-      <w:r>
-        <w:t xml:space="preserve"> -</w:t>
-      </w:r>
-      <w:proofErr w:type="spellStart"/>
-      <w:r>
-        <w:t>s</w:t>
-      </w:r>
-      <w:r>
-        <w:t>parqlserver_endpoint</w:t>
-      </w:r>
-      <w:proofErr w:type="spellEnd"/>
-      <w:r>
-        <w:t xml:space="preserve"> “</w:t>
-      </w:r>
-      <w:proofErr w:type="spellStart"/>
-      <w:r>
-        <w:t>tcp</w:t>
-      </w:r>
-      <w:proofErr w:type="spellEnd"/>
-      <w:r>
-        <w:t>://127.0.0.1:5556” -</w:t>
-      </w:r>
-      <w:proofErr w:type="spellStart"/>
-      <w:r>
-        <w:t>tdb_directory</w:t>
-      </w:r>
-      <w:proofErr w:type="spellEnd"/>
-      <w:r>
-        <w:t xml:space="preserve"> &lt;TS PATH&gt; -</w:t>
-      </w:r>
-      <w:proofErr w:type="spellStart"/>
-      <w:r>
-        <w:t>project_uri</w:t>
-      </w:r>
-      <w:proofErr w:type="spellEnd"/>
-      <w:r>
-        <w:t xml:space="preserve"> &lt;PROJECT URI&gt;</w:t>
-      </w:r>
-    </w:p>
-    <w:p>
-      <w:pPr>
-        <w:pStyle w:val="ListParagraph"/>
-        <w:widowControl w:val="0"/>
-      </w:pPr>
-    </w:p>
-    <w:p>
-      <w:pPr>
-        <w:widowControl w:val="0"/>
-      </w:pPr>
-      <w:r>
-        <w:rPr>
-          <w:u w:val="single"/>
-        </w:rPr>
-        <w:t>Command Example:</w:t>
-      </w:r>
-      <w:r>
-        <w:t xml:space="preserve"> C:\Users\&lt;username&gt;\workspace\MDCS_PROJECT\mdcs\rdf&gt;java -</w:t>
-      </w:r>
-      <w:proofErr w:type="spellStart"/>
-      <w:r>
-        <w:t>cp</w:t>
-      </w:r>
-      <w:proofErr w:type="spellEnd"/>
-      <w:r>
-        <w:t xml:space="preserve"> "lib/*</w:t>
-      </w:r>
-      <w:proofErr w:type="gramStart"/>
-      <w:r>
-        <w:t>;.</w:t>
-      </w:r>
-      <w:proofErr w:type="gramEnd"/>
-      <w:r>
-        <w:t xml:space="preserve">" </w:t>
-      </w:r>
-      <w:proofErr w:type="spellStart"/>
-      <w:r>
-        <w:t>JenaServers</w:t>
-      </w:r>
-      <w:proofErr w:type="spellEnd"/>
-      <w:r>
-        <w:t xml:space="preserve"> -</w:t>
-      </w:r>
-      <w:proofErr w:type="spellStart"/>
-      <w:r>
-        <w:t>rdfserver_endpoint</w:t>
-      </w:r>
-      <w:proofErr w:type="spellEnd"/>
-      <w:r>
-        <w:t xml:space="preserve"> "</w:t>
-      </w:r>
-      <w:proofErr w:type="spellStart"/>
-      <w:r>
-        <w:t>tcp</w:t>
-      </w:r>
-      <w:proofErr w:type="spellEnd"/>
-      <w:r>
-        <w:t>://127.0.0.1:5555" -</w:t>
-      </w:r>
-      <w:proofErr w:type="spellStart"/>
-      <w:r>
-        <w:t>sparqlserver_endpoint</w:t>
-      </w:r>
-      <w:proofErr w:type="spellEnd"/>
+      <w:r>
+        <w:t>"tcp://127.0.0.1:5556"</w:t>
+      </w:r>
+      <w:r>
+        <w:t xml:space="preserve">  -tdb_directory </w:t>
+      </w:r>
+      <w:r>
+        <w:t>"C:\Users\&lt;username&gt;\workspace\MDCS_Project\mdcs\data\ts" -project_uri</w:t>
+      </w:r>
       <w:r>
         <w:t xml:space="preserve"> </w:t>
       </w:r>
       <w:r>
-        <w:t>"</w:t>
-      </w:r>
-      <w:proofErr w:type="spellStart"/>
-      <w:r>
-        <w:t>tcp</w:t>
-      </w:r>
-      <w:proofErr w:type="spellEnd"/>
-      <w:r>
-        <w:t>://127.0.0.1:5556</w:t>
-      </w:r>
-      <w:proofErr w:type="gramStart"/>
-      <w:r>
-        <w:t>"</w:t>
-      </w:r>
-      <w:r>
-        <w:t xml:space="preserve">  -</w:t>
-      </w:r>
-      <w:proofErr w:type="spellStart"/>
-      <w:proofErr w:type="gramEnd"/>
-      <w:r>
-        <w:t>tdb_directory</w:t>
-      </w:r>
-      <w:proofErr w:type="spellEnd"/>
-      <w:r>
-        <w:t xml:space="preserve"> </w:t>
-      </w:r>
-      <w:r>
-        <w:t>"C:\Users\&lt;username&gt;\workspace\MDCS_Project\mdcs\data\ts" -</w:t>
-      </w:r>
-      <w:proofErr w:type="spellStart"/>
-      <w:r>
-        <w:t>project_uri</w:t>
-      </w:r>
-      <w:proofErr w:type="spellEnd"/>
-      <w:r>
-        <w:t xml:space="preserve"> </w:t>
-      </w:r>
-      <w:r>
         <w:t>“</w:t>
       </w:r>
       <w:r>
@@ -1038,21 +736,7 @@
         <w:rPr>
           <w:b/>
         </w:rPr>
-        <w:t xml:space="preserve">For </w:t>
-      </w:r>
-      <w:proofErr w:type="spellStart"/>
-      <w:r>
-        <w:rPr>
-          <w:b/>
-        </w:rPr>
-        <w:t>MongoDB</w:t>
-      </w:r>
-      <w:proofErr w:type="spellEnd"/>
-      <w:r>
-        <w:rPr>
-          <w:b/>
-        </w:rPr>
-        <w:t>:</w:t>
+        <w:t>For MongoDB:</w:t>
       </w:r>
     </w:p>
     <w:p>
@@ -1073,15 +757,7 @@
         </w:numPr>
       </w:pPr>
       <w:r>
-        <w:t xml:space="preserve">Download Mongo </w:t>
-      </w:r>
-      <w:proofErr w:type="spellStart"/>
-      <w:r>
-        <w:t>db</w:t>
-      </w:r>
-      <w:proofErr w:type="spellEnd"/>
-      <w:r>
-        <w:t xml:space="preserve"> (</w:t>
+        <w:t>Download Mongo db (</w:t>
       </w:r>
       <w:hyperlink r:id="rId9" w:history="1">
         <w:r>
@@ -1092,13 +768,8 @@
         </w:r>
       </w:hyperlink>
       <w:r>
-        <w:t>) and install it in C</w:t>
-      </w:r>
-      <w:proofErr w:type="gramStart"/>
-      <w:r>
-        <w:t>:.</w:t>
-      </w:r>
-      <w:proofErr w:type="gramEnd"/>
+        <w:t>) and install it in C:.</w:t>
+      </w:r>
     </w:p>
     <w:p>
       <w:pPr>
@@ -1118,13 +789,8 @@
         <w:widowControl w:val="0"/>
         <w:ind w:left="720"/>
       </w:pPr>
-      <w:proofErr w:type="gramStart"/>
-      <w:r>
-        <w:t>c</w:t>
-      </w:r>
-      <w:proofErr w:type="gramEnd"/>
-      <w:r>
-        <w:t>:</w:t>
+      <w:r>
+        <w:t>c:</w:t>
       </w:r>
     </w:p>
     <w:p>
@@ -1132,35 +798,15 @@
         <w:widowControl w:val="0"/>
         <w:ind w:left="720"/>
       </w:pPr>
-      <w:proofErr w:type="spellStart"/>
-      <w:proofErr w:type="gramStart"/>
-      <w:r>
-        <w:t>mongod</w:t>
-      </w:r>
-      <w:proofErr w:type="spellEnd"/>
-      <w:proofErr w:type="gramEnd"/>
-      <w:r>
-        <w:t xml:space="preserve"> –</w:t>
-      </w:r>
-      <w:proofErr w:type="spellStart"/>
-      <w:r>
-        <w:t>d</w:t>
+      <w:r>
+        <w:t>mongod –d</w:t>
       </w:r>
       <w:r>
         <w:t>b</w:t>
       </w:r>
       <w:r>
-        <w:t>path</w:t>
-      </w:r>
-      <w:proofErr w:type="spellEnd"/>
-      <w:r>
-        <w:t xml:space="preserve"> PROJECT_PATH\data\</w:t>
-      </w:r>
-      <w:proofErr w:type="spellStart"/>
-      <w:r>
-        <w:t>db</w:t>
-      </w:r>
-      <w:proofErr w:type="spellEnd"/>
+        <w:t>path PROJECT_PATH\data\db</w:t>
+      </w:r>
     </w:p>
     <w:p>
       <w:pPr>
@@ -1178,21 +824,7 @@
         <w:rPr>
           <w:b/>
         </w:rPr>
-        <w:t xml:space="preserve">For </w:t>
-      </w:r>
-      <w:proofErr w:type="spellStart"/>
-      <w:r>
-        <w:rPr>
-          <w:b/>
-        </w:rPr>
-        <w:t>Mongoengine</w:t>
-      </w:r>
-      <w:proofErr w:type="spellEnd"/>
-      <w:r>
-        <w:rPr>
-          <w:b/>
-        </w:rPr>
-        <w:t>:</w:t>
+        <w:t>For Mongoengine:</w:t>
       </w:r>
     </w:p>
     <w:p>
@@ -1218,21 +850,9 @@
         <w:widowControl w:val="0"/>
         <w:ind w:firstLine="720"/>
       </w:pPr>
-      <w:proofErr w:type="gramStart"/>
-      <w:r>
-        <w:t>pip</w:t>
-      </w:r>
-      <w:proofErr w:type="gramEnd"/>
-      <w:r>
-        <w:t xml:space="preserve"> install </w:t>
-      </w:r>
-      <w:proofErr w:type="spellStart"/>
-      <w:r>
-        <w:t>mongoengine</w:t>
-      </w:r>
-      <w:proofErr w:type="spellEnd"/>
-      <w:r>
-        <w:t xml:space="preserve"> (</w:t>
+      <w:r>
+        <w:lastRenderedPageBreak/>
+        <w:t>pip install mongoengine (</w:t>
       </w:r>
       <w:hyperlink r:id="rId10">
         <w:r>
@@ -1268,44 +888,14 @@
         <w:rPr>
           <w:b/>
         </w:rPr>
-        <w:t xml:space="preserve">For </w:t>
-      </w:r>
-      <w:proofErr w:type="spellStart"/>
+        <w:t>For Django</w:t>
+      </w:r>
       <w:r>
         <w:rPr>
           <w:b/>
         </w:rPr>
-        <w:t>Django</w:t>
-      </w:r>
-      <w:proofErr w:type="spellEnd"/>
-      <w:r>
-        <w:rPr>
-          <w:b/>
-        </w:rPr>
-        <w:t>/</w:t>
-      </w:r>
-      <w:proofErr w:type="spellStart"/>
-      <w:r>
-        <w:rPr>
-          <w:b/>
-        </w:rPr>
-        <w:t>Dajax</w:t>
-      </w:r>
-      <w:proofErr w:type="spellEnd"/>
-      <w:r>
-        <w:rPr>
-          <w:b/>
-        </w:rPr>
-        <w:t>/</w:t>
-      </w:r>
-      <w:proofErr w:type="spellStart"/>
-      <w:r>
-        <w:rPr>
-          <w:b/>
-        </w:rPr>
-        <w:t>Dajaxice</w:t>
-      </w:r>
-      <w:proofErr w:type="spellEnd"/>
+        <w:t>/Dajax/Dajaxice</w:t>
+      </w:r>
       <w:r>
         <w:rPr>
           <w:b/>
@@ -1331,22 +921,8 @@
         <w:widowControl w:val="0"/>
         <w:ind w:firstLine="720"/>
       </w:pPr>
-      <w:proofErr w:type="gramStart"/>
-      <w:r>
-        <w:lastRenderedPageBreak/>
-        <w:t>pip</w:t>
-      </w:r>
-      <w:proofErr w:type="gramEnd"/>
-      <w:r>
-        <w:t xml:space="preserve"> install </w:t>
-      </w:r>
-      <w:proofErr w:type="spellStart"/>
-      <w:r>
-        <w:t>Django</w:t>
-      </w:r>
-      <w:proofErr w:type="spellEnd"/>
-      <w:r>
-        <w:t xml:space="preserve"> (</w:t>
+      <w:r>
+        <w:t>pip install Django (</w:t>
       </w:r>
       <w:hyperlink r:id="rId11">
         <w:r>
@@ -1366,21 +942,8 @@
         <w:widowControl w:val="0"/>
         <w:ind w:firstLine="720"/>
       </w:pPr>
-      <w:proofErr w:type="gramStart"/>
-      <w:r>
-        <w:t>pip</w:t>
-      </w:r>
-      <w:proofErr w:type="gramEnd"/>
-      <w:r>
-        <w:t xml:space="preserve"> install </w:t>
-      </w:r>
-      <w:proofErr w:type="spellStart"/>
-      <w:r>
-        <w:t>django-dajax</w:t>
-      </w:r>
-      <w:proofErr w:type="spellEnd"/>
-      <w:r>
-        <w:t xml:space="preserve"> (</w:t>
+      <w:r>
+        <w:t>pip install django-dajax (</w:t>
       </w:r>
       <w:hyperlink r:id="rId12">
         <w:r>
@@ -1400,21 +963,8 @@
         <w:widowControl w:val="0"/>
         <w:ind w:firstLine="720"/>
       </w:pPr>
-      <w:proofErr w:type="gramStart"/>
-      <w:r>
-        <w:t>pip</w:t>
-      </w:r>
-      <w:proofErr w:type="gramEnd"/>
-      <w:r>
-        <w:t xml:space="preserve"> install </w:t>
-      </w:r>
-      <w:proofErr w:type="spellStart"/>
-      <w:r>
-        <w:t>django-dajaxice</w:t>
-      </w:r>
-      <w:proofErr w:type="spellEnd"/>
-      <w:r>
-        <w:t xml:space="preserve"> (</w:t>
+      <w:r>
+        <w:t>pip install django-dajaxice (</w:t>
       </w:r>
       <w:hyperlink r:id="rId13" w:history="1">
         <w:r>
@@ -1441,15 +991,7 @@
         <w:t xml:space="preserve">Go to C:\Users\&lt;username&gt;\Develop\mgi\Lib\site-packages and modify the following files </w:t>
       </w:r>
       <w:r>
-        <w:t xml:space="preserve">to make </w:t>
-      </w:r>
-      <w:proofErr w:type="spellStart"/>
-      <w:r>
-        <w:t>dajaxice</w:t>
-      </w:r>
-      <w:proofErr w:type="spellEnd"/>
-      <w:r>
-        <w:t xml:space="preserve"> work:</w:t>
+        <w:t>to make dajaxice work:</w:t>
       </w:r>
     </w:p>
     <w:p>
@@ -1470,23 +1012,7 @@
           <w:color w:val="auto"/>
           <w:szCs w:val="22"/>
         </w:rPr>
-        <w:t xml:space="preserve">Any Python </w:t>
-      </w:r>
-      <w:proofErr w:type="gramStart"/>
-      <w:r>
-        <w:rPr>
-          <w:color w:val="auto"/>
-          <w:szCs w:val="22"/>
-        </w:rPr>
-        <w:t>version :</w:t>
-      </w:r>
-      <w:proofErr w:type="gramEnd"/>
-      <w:r>
-        <w:rPr>
-          <w:color w:val="auto"/>
-          <w:szCs w:val="22"/>
-        </w:rPr>
-        <w:t xml:space="preserve"> </w:t>
+        <w:t xml:space="preserve">Any Python version : </w:t>
       </w:r>
     </w:p>
     <w:p>
@@ -1551,23 +1077,7 @@
           <w:color w:val="auto"/>
           <w:szCs w:val="22"/>
         </w:rPr>
-        <w:t xml:space="preserve">from </w:t>
-      </w:r>
-      <w:proofErr w:type="spellStart"/>
-      <w:r>
-        <w:rPr>
-          <w:color w:val="auto"/>
-          <w:szCs w:val="22"/>
-        </w:rPr>
-        <w:t>Dajaxice</w:t>
-      </w:r>
-      <w:proofErr w:type="spellEnd"/>
-      <w:r>
-        <w:rPr>
-          <w:color w:val="auto"/>
-          <w:szCs w:val="22"/>
-        </w:rPr>
-        <w:t xml:space="preserve"> </w:t>
+        <w:t xml:space="preserve">from Dajaxice </w:t>
       </w:r>
     </w:p>
     <w:p>
@@ -1611,17 +1121,8 @@
           <w:color w:val="auto"/>
           <w:szCs w:val="22"/>
         </w:rPr>
-        <w:t>from .</w:t>
-      </w:r>
-      <w:proofErr w:type="spellStart"/>
-      <w:r>
-        <w:rPr>
-          <w:color w:val="auto"/>
-          <w:szCs w:val="22"/>
-        </w:rPr>
-        <w:t>Dajaxice</w:t>
-      </w:r>
-      <w:proofErr w:type="spellEnd"/>
+        <w:t>from .Dajaxice</w:t>
+      </w:r>
     </w:p>
     <w:p>
       <w:pPr>
@@ -1644,47 +1145,13 @@
         </w:rPr>
         <w:t xml:space="preserve">In </w:t>
       </w:r>
-      <w:proofErr w:type="spellStart"/>
-      <w:r>
-        <w:rPr>
-          <w:color w:val="auto"/>
-          <w:szCs w:val="22"/>
-        </w:rPr>
-        <w:t>dajaxice</w:t>
-      </w:r>
-      <w:proofErr w:type="spellEnd"/>
-      <w:r>
-        <w:rPr>
-          <w:color w:val="auto"/>
-          <w:szCs w:val="22"/>
-        </w:rPr>
-        <w:t>\</w:t>
-      </w:r>
-      <w:proofErr w:type="spellStart"/>
-      <w:r>
-        <w:rPr>
-          <w:color w:val="auto"/>
-          <w:szCs w:val="22"/>
-        </w:rPr>
-        <w:t>urls</w:t>
-      </w:r>
-      <w:proofErr w:type="spellEnd"/>
-      <w:r>
-        <w:rPr>
-          <w:color w:val="auto"/>
-          <w:szCs w:val="22"/>
-        </w:rPr>
-        <w:t xml:space="preserve">. </w:t>
-      </w:r>
-      <w:proofErr w:type="spellStart"/>
-      <w:r>
-        <w:rPr>
-          <w:color w:val="auto"/>
-          <w:szCs w:val="22"/>
-        </w:rPr>
-        <w:t>py</w:t>
-      </w:r>
-      <w:proofErr w:type="spellEnd"/>
+      <w:r>
+        <w:rPr>
+          <w:color w:val="auto"/>
+          <w:szCs w:val="22"/>
+        </w:rPr>
+        <w:t>dajaxice\urls. py</w:t>
+      </w:r>
     </w:p>
     <w:p>
       <w:pPr>
@@ -1727,23 +1194,7 @@
           <w:color w:val="auto"/>
           <w:szCs w:val="22"/>
         </w:rPr>
-        <w:t xml:space="preserve">from </w:t>
-      </w:r>
-      <w:proofErr w:type="spellStart"/>
-      <w:r>
-        <w:rPr>
-          <w:color w:val="auto"/>
-          <w:szCs w:val="22"/>
-        </w:rPr>
-        <w:t>django.conf.urls.defaults</w:t>
-      </w:r>
-      <w:proofErr w:type="spellEnd"/>
-      <w:r>
-        <w:rPr>
-          <w:color w:val="auto"/>
-          <w:szCs w:val="22"/>
-        </w:rPr>
-        <w:t xml:space="preserve"> import *</w:t>
+        <w:t>from django.conf.urls.defaults import *</w:t>
       </w:r>
     </w:p>
     <w:p>
@@ -1787,39 +1238,7 @@
           <w:color w:val="auto"/>
           <w:szCs w:val="22"/>
         </w:rPr>
-        <w:t xml:space="preserve">from </w:t>
-      </w:r>
-      <w:proofErr w:type="spellStart"/>
-      <w:r>
-        <w:rPr>
-          <w:color w:val="auto"/>
-          <w:szCs w:val="22"/>
-        </w:rPr>
-        <w:t>django.conf.urls</w:t>
-      </w:r>
-      <w:proofErr w:type="spellEnd"/>
-      <w:r>
-        <w:rPr>
-          <w:color w:val="auto"/>
-          <w:szCs w:val="22"/>
-        </w:rPr>
-        <w:t xml:space="preserve"> import patterns, </w:t>
-      </w:r>
-      <w:proofErr w:type="spellStart"/>
-      <w:r>
-        <w:rPr>
-          <w:color w:val="auto"/>
-          <w:szCs w:val="22"/>
-        </w:rPr>
-        <w:t>url</w:t>
-      </w:r>
-      <w:proofErr w:type="spellEnd"/>
-      <w:r>
-        <w:rPr>
-          <w:color w:val="auto"/>
-          <w:szCs w:val="22"/>
-        </w:rPr>
-        <w:t>, include</w:t>
+        <w:t>from django.conf.urls import patterns, url, include</w:t>
       </w:r>
     </w:p>
     <w:p>
@@ -1844,17 +1263,8 @@
           <w:color w:val="auto"/>
           <w:szCs w:val="22"/>
         </w:rPr>
-        <w:t>Python 3.</w:t>
-      </w:r>
-      <w:proofErr w:type="gramStart"/>
-      <w:r>
-        <w:rPr>
-          <w:color w:val="auto"/>
-          <w:szCs w:val="22"/>
-        </w:rPr>
-        <w:t>* :</w:t>
-      </w:r>
-      <w:proofErr w:type="gramEnd"/>
+        <w:t>Python 3.* :</w:t>
+      </w:r>
     </w:p>
     <w:p>
       <w:pPr>
@@ -1895,23 +1305,7 @@
           <w:color w:val="auto"/>
           <w:szCs w:val="22"/>
         </w:rPr>
-        <w:t xml:space="preserve">Change </w:t>
-      </w:r>
-      <w:proofErr w:type="spellStart"/>
-      <w:r>
-        <w:rPr>
-          <w:color w:val="auto"/>
-          <w:szCs w:val="22"/>
-        </w:rPr>
-        <w:t>safe_dict</w:t>
-      </w:r>
-      <w:proofErr w:type="spellEnd"/>
-      <w:r>
-        <w:rPr>
-          <w:color w:val="auto"/>
-          <w:szCs w:val="22"/>
-        </w:rPr>
-        <w:t>(d) to :</w:t>
+        <w:t>Change safe_dict(d) to :</w:t>
       </w:r>
     </w:p>
     <w:p>
@@ -1931,39 +1325,12 @@
           <w:szCs w:val="22"/>
         </w:rPr>
       </w:pPr>
-      <w:proofErr w:type="spellStart"/>
-      <w:proofErr w:type="gramStart"/>
-      <w:r>
-        <w:rPr>
-          <w:color w:val="auto"/>
-          <w:szCs w:val="22"/>
-        </w:rPr>
-        <w:t>def</w:t>
-      </w:r>
-      <w:proofErr w:type="spellEnd"/>
-      <w:proofErr w:type="gramEnd"/>
-      <w:r>
-        <w:rPr>
-          <w:color w:val="auto"/>
-          <w:szCs w:val="22"/>
-        </w:rPr>
-        <w:t xml:space="preserve"> </w:t>
-      </w:r>
-      <w:proofErr w:type="spellStart"/>
-      <w:r>
-        <w:rPr>
-          <w:color w:val="auto"/>
-          <w:szCs w:val="22"/>
-        </w:rPr>
-        <w:t>safe_dict</w:t>
-      </w:r>
-      <w:proofErr w:type="spellEnd"/>
-      <w:r>
-        <w:rPr>
-          <w:color w:val="auto"/>
-          <w:szCs w:val="22"/>
-        </w:rPr>
-        <w:t>(d):</w:t>
+      <w:r>
+        <w:rPr>
+          <w:color w:val="auto"/>
+          <w:szCs w:val="22"/>
+        </w:rPr>
+        <w:t>def safe_dict(d):</w:t>
       </w:r>
     </w:p>
     <w:p>
@@ -1995,23 +1362,7 @@
           <w:color w:val="auto"/>
           <w:szCs w:val="22"/>
         </w:rPr>
-        <w:t xml:space="preserve">                                Recursively clone </w:t>
-      </w:r>
-      <w:proofErr w:type="spellStart"/>
-      <w:r>
-        <w:rPr>
-          <w:color w:val="auto"/>
-          <w:szCs w:val="22"/>
-        </w:rPr>
-        <w:t>json</w:t>
-      </w:r>
-      <w:proofErr w:type="spellEnd"/>
-      <w:r>
-        <w:rPr>
-          <w:color w:val="auto"/>
-          <w:szCs w:val="22"/>
-        </w:rPr>
-        <w:t xml:space="preserve"> structure with UTF-8 dictionary keys</w:t>
+        <w:t>                                Recursively clone json structure with UTF-8 dictionary keys</w:t>
       </w:r>
     </w:p>
     <w:p>
@@ -2069,55 +1420,7 @@
           <w:color w:val="auto"/>
           <w:szCs w:val="22"/>
         </w:rPr>
-        <w:t xml:space="preserve">                                </w:t>
-      </w:r>
-      <w:proofErr w:type="gramStart"/>
-      <w:r>
-        <w:rPr>
-          <w:color w:val="auto"/>
-          <w:szCs w:val="22"/>
-        </w:rPr>
-        <w:t>if</w:t>
-      </w:r>
-      <w:proofErr w:type="gramEnd"/>
-      <w:r>
-        <w:rPr>
-          <w:color w:val="auto"/>
-          <w:szCs w:val="22"/>
-        </w:rPr>
-        <w:t xml:space="preserve"> </w:t>
-      </w:r>
-      <w:proofErr w:type="spellStart"/>
-      <w:r>
-        <w:rPr>
-          <w:color w:val="auto"/>
-          <w:szCs w:val="22"/>
-        </w:rPr>
-        <w:t>isinstance</w:t>
-      </w:r>
-      <w:proofErr w:type="spellEnd"/>
-      <w:r>
-        <w:rPr>
-          <w:color w:val="auto"/>
-          <w:szCs w:val="22"/>
-        </w:rPr>
-        <w:t xml:space="preserve">(d, </w:t>
-      </w:r>
-      <w:proofErr w:type="spellStart"/>
-      <w:r>
-        <w:rPr>
-          <w:color w:val="auto"/>
-          <w:szCs w:val="22"/>
-        </w:rPr>
-        <w:t>dict</w:t>
-      </w:r>
-      <w:proofErr w:type="spellEnd"/>
-      <w:r>
-        <w:rPr>
-          <w:color w:val="auto"/>
-          <w:szCs w:val="22"/>
-        </w:rPr>
-        <w:t>):</w:t>
+        <w:t>                                if isinstance(d, dict):</w:t>
       </w:r>
     </w:p>
     <w:p>
@@ -2133,71 +1436,7 @@
           <w:color w:val="auto"/>
           <w:szCs w:val="22"/>
         </w:rPr>
-        <w:t xml:space="preserve">                                                </w:t>
-      </w:r>
-      <w:proofErr w:type="gramStart"/>
-      <w:r>
-        <w:rPr>
-          <w:color w:val="auto"/>
-          <w:szCs w:val="22"/>
-        </w:rPr>
-        <w:t>return</w:t>
-      </w:r>
-      <w:proofErr w:type="gramEnd"/>
-      <w:r>
-        <w:rPr>
-          <w:color w:val="auto"/>
-          <w:szCs w:val="22"/>
-        </w:rPr>
-        <w:t xml:space="preserve"> </w:t>
-      </w:r>
-      <w:proofErr w:type="spellStart"/>
-      <w:r>
-        <w:rPr>
-          <w:color w:val="auto"/>
-          <w:szCs w:val="22"/>
-        </w:rPr>
-        <w:t>dict</w:t>
-      </w:r>
-      <w:proofErr w:type="spellEnd"/>
-      <w:r>
-        <w:rPr>
-          <w:color w:val="auto"/>
-          <w:szCs w:val="22"/>
-        </w:rPr>
-        <w:t xml:space="preserve">([(k, </w:t>
-      </w:r>
-      <w:proofErr w:type="spellStart"/>
-      <w:r>
-        <w:rPr>
-          <w:color w:val="auto"/>
-          <w:szCs w:val="22"/>
-        </w:rPr>
-        <w:t>safe_dict</w:t>
-      </w:r>
-      <w:proofErr w:type="spellEnd"/>
-      <w:r>
-        <w:rPr>
-          <w:color w:val="auto"/>
-          <w:szCs w:val="22"/>
-        </w:rPr>
-        <w:t xml:space="preserve">(v)) for k, v in </w:t>
-      </w:r>
-      <w:proofErr w:type="spellStart"/>
-      <w:r>
-        <w:rPr>
-          <w:color w:val="auto"/>
-          <w:szCs w:val="22"/>
-        </w:rPr>
-        <w:t>d.items</w:t>
-      </w:r>
-      <w:proofErr w:type="spellEnd"/>
-      <w:r>
-        <w:rPr>
-          <w:color w:val="auto"/>
-          <w:szCs w:val="22"/>
-        </w:rPr>
-        <w:t>()])</w:t>
+        <w:t>                                                return dict([(k, safe_dict(v)) for k, v in d.items()])</w:t>
       </w:r>
     </w:p>
     <w:p>
@@ -2213,41 +1452,7 @@
           <w:color w:val="auto"/>
           <w:szCs w:val="22"/>
         </w:rPr>
-        <w:t xml:space="preserve">                                </w:t>
-      </w:r>
-      <w:proofErr w:type="spellStart"/>
-      <w:proofErr w:type="gramStart"/>
-      <w:r>
-        <w:rPr>
-          <w:color w:val="auto"/>
-          <w:szCs w:val="22"/>
-        </w:rPr>
-        <w:t>elif</w:t>
-      </w:r>
-      <w:proofErr w:type="spellEnd"/>
-      <w:proofErr w:type="gramEnd"/>
-      <w:r>
-        <w:rPr>
-          <w:color w:val="auto"/>
-          <w:szCs w:val="22"/>
-        </w:rPr>
-        <w:t xml:space="preserve"> </w:t>
-      </w:r>
-      <w:proofErr w:type="spellStart"/>
-      <w:r>
-        <w:rPr>
-          <w:color w:val="auto"/>
-          <w:szCs w:val="22"/>
-        </w:rPr>
-        <w:t>isinstance</w:t>
-      </w:r>
-      <w:proofErr w:type="spellEnd"/>
-      <w:r>
-        <w:rPr>
-          <w:color w:val="auto"/>
-          <w:szCs w:val="22"/>
-        </w:rPr>
-        <w:t>(d, list):</w:t>
+        <w:t>                                elif isinstance(d, list):</w:t>
       </w:r>
     </w:p>
     <w:p>
@@ -2263,39 +1468,7 @@
           <w:color w:val="auto"/>
           <w:szCs w:val="22"/>
         </w:rPr>
-        <w:t xml:space="preserve">                                                </w:t>
-      </w:r>
-      <w:proofErr w:type="gramStart"/>
-      <w:r>
-        <w:rPr>
-          <w:color w:val="auto"/>
-          <w:szCs w:val="22"/>
-        </w:rPr>
-        <w:t>return</w:t>
-      </w:r>
-      <w:proofErr w:type="gramEnd"/>
-      <w:r>
-        <w:rPr>
-          <w:color w:val="auto"/>
-          <w:szCs w:val="22"/>
-        </w:rPr>
-        <w:t xml:space="preserve"> [</w:t>
-      </w:r>
-      <w:proofErr w:type="spellStart"/>
-      <w:r>
-        <w:rPr>
-          <w:color w:val="auto"/>
-          <w:szCs w:val="22"/>
-        </w:rPr>
-        <w:t>safe_dict</w:t>
-      </w:r>
-      <w:proofErr w:type="spellEnd"/>
-      <w:r>
-        <w:rPr>
-          <w:color w:val="auto"/>
-          <w:szCs w:val="22"/>
-        </w:rPr>
-        <w:t>(x) for x in d]</w:t>
+        <w:t>                                                return [safe_dict(x) for x in d]</w:t>
       </w:r>
     </w:p>
     <w:p>
@@ -2311,23 +1484,7 @@
           <w:color w:val="auto"/>
           <w:szCs w:val="22"/>
         </w:rPr>
-        <w:t xml:space="preserve">                                </w:t>
-      </w:r>
-      <w:proofErr w:type="gramStart"/>
-      <w:r>
-        <w:rPr>
-          <w:color w:val="auto"/>
-          <w:szCs w:val="22"/>
-        </w:rPr>
-        <w:t>else</w:t>
-      </w:r>
-      <w:proofErr w:type="gramEnd"/>
-      <w:r>
-        <w:rPr>
-          <w:color w:val="auto"/>
-          <w:szCs w:val="22"/>
-        </w:rPr>
-        <w:t>:</w:t>
+        <w:t>                                else:</w:t>
       </w:r>
     </w:p>
     <w:p>
@@ -2343,23 +1500,7 @@
           <w:color w:val="auto"/>
           <w:szCs w:val="22"/>
         </w:rPr>
-        <w:t xml:space="preserve">                                                </w:t>
-      </w:r>
-      <w:proofErr w:type="gramStart"/>
-      <w:r>
-        <w:rPr>
-          <w:color w:val="auto"/>
-          <w:szCs w:val="22"/>
-        </w:rPr>
-        <w:t>return</w:t>
-      </w:r>
-      <w:proofErr w:type="gramEnd"/>
-      <w:r>
-        <w:rPr>
-          <w:color w:val="auto"/>
-          <w:szCs w:val="22"/>
-        </w:rPr>
-        <w:t xml:space="preserve"> d</w:t>
+        <w:t>                                                return d</w:t>
       </w:r>
     </w:p>
     <w:p>
@@ -2392,16 +1533,8 @@
         <w:rPr>
           <w:b/>
         </w:rPr>
-        <w:t xml:space="preserve">For </w:t>
-      </w:r>
-      <w:proofErr w:type="spellStart"/>
-      <w:r>
-        <w:rPr>
-          <w:b/>
-        </w:rPr>
-        <w:t>ldap</w:t>
-      </w:r>
-      <w:proofErr w:type="spellEnd"/>
+        <w:t>For ldap</w:t>
+      </w:r>
       <w:r>
         <w:rPr>
           <w:b/>
@@ -2427,15 +1560,7 @@
         </w:numPr>
       </w:pPr>
       <w:r>
-        <w:t xml:space="preserve">Install the </w:t>
-      </w:r>
-      <w:proofErr w:type="spellStart"/>
-      <w:r>
-        <w:t>django-auth-ldap</w:t>
-      </w:r>
-      <w:proofErr w:type="spellEnd"/>
-      <w:r>
-        <w:t xml:space="preserve"> package:</w:t>
+        <w:t>Install the django-auth-ldap package:</w:t>
       </w:r>
     </w:p>
     <w:p>
@@ -2448,23 +1573,8 @@
         </w:numPr>
       </w:pPr>
       <w:r>
-        <w:t xml:space="preserve">Download </w:t>
-      </w:r>
-      <w:proofErr w:type="spellStart"/>
-      <w:r>
-        <w:t>django-auth-ldap</w:t>
-      </w:r>
-      <w:proofErr w:type="spellEnd"/>
-      <w:r>
-        <w:t xml:space="preserve"> package from </w:t>
-      </w:r>
-      <w:proofErr w:type="spellStart"/>
-      <w:r>
-        <w:t>pypi</w:t>
-      </w:r>
-      <w:proofErr w:type="spellEnd"/>
-      <w:r>
-        <w:t xml:space="preserve"> (</w:t>
+        <w:lastRenderedPageBreak/>
+        <w:t>Download django-auth-ldap package from pypi (</w:t>
       </w:r>
       <w:hyperlink r:id="rId15" w:history="1">
         <w:r>
@@ -2497,32 +1607,17 @@
         <w:widowControl w:val="0"/>
         <w:ind w:left="1440"/>
       </w:pPr>
-      <w:proofErr w:type="gramStart"/>
-      <w:r>
-        <w:t>cd</w:t>
-      </w:r>
-      <w:proofErr w:type="gramEnd"/>
-      <w:r>
-        <w:t xml:space="preserve"> </w:t>
-      </w:r>
-      <w:proofErr w:type="spellStart"/>
-      <w:r>
-        <w:t>PATH_TO_django-auth-ldap_FOLDER</w:t>
-      </w:r>
-      <w:proofErr w:type="spellEnd"/>
+      <w:r>
+        <w:t>cd PATH_TO_django-auth-ldap_FOLDER</w:t>
+      </w:r>
     </w:p>
     <w:p>
       <w:pPr>
         <w:widowControl w:val="0"/>
         <w:ind w:left="720" w:firstLine="720"/>
       </w:pPr>
-      <w:proofErr w:type="gramStart"/>
-      <w:r>
-        <w:t>python</w:t>
-      </w:r>
-      <w:proofErr w:type="gramEnd"/>
-      <w:r>
-        <w:t xml:space="preserve"> </w:t>
+      <w:r>
+        <w:t xml:space="preserve">python </w:t>
       </w:r>
       <w:r>
         <w:t>setup.py install build</w:t>
@@ -2549,21 +1644,7 @@
         <w:rPr>
           <w:b/>
         </w:rPr>
-        <w:t xml:space="preserve">For </w:t>
-      </w:r>
-      <w:proofErr w:type="spellStart"/>
-      <w:r>
-        <w:rPr>
-          <w:b/>
-        </w:rPr>
-        <w:t>Django</w:t>
-      </w:r>
-      <w:proofErr w:type="spellEnd"/>
-      <w:r>
-        <w:rPr>
-          <w:b/>
-        </w:rPr>
-        <w:t xml:space="preserve"> Rest Framework:</w:t>
+        <w:t>For Django Rest Framework:</w:t>
       </w:r>
     </w:p>
     <w:p>
@@ -2589,21 +1670,8 @@
         <w:widowControl w:val="0"/>
         <w:ind w:firstLine="720"/>
       </w:pPr>
-      <w:proofErr w:type="gramStart"/>
-      <w:r>
-        <w:t>pip</w:t>
-      </w:r>
-      <w:proofErr w:type="gramEnd"/>
-      <w:r>
-        <w:t xml:space="preserve"> install </w:t>
-      </w:r>
-      <w:proofErr w:type="spellStart"/>
-      <w:r>
-        <w:t>djangorestframework</w:t>
-      </w:r>
-      <w:proofErr w:type="spellEnd"/>
-      <w:r>
-        <w:t xml:space="preserve"> (</w:t>
+      <w:r>
+        <w:t>pip install djangorestframework (</w:t>
       </w:r>
       <w:hyperlink r:id="rId16">
         <w:r>
@@ -2623,27 +1691,9 @@
         <w:widowControl w:val="0"/>
         <w:ind w:firstLine="720"/>
       </w:pPr>
-      <w:proofErr w:type="gramStart"/>
-      <w:r>
-        <w:t>pip</w:t>
-      </w:r>
-      <w:proofErr w:type="gramEnd"/>
-      <w:r>
-        <w:t xml:space="preserve"> install </w:t>
-      </w:r>
-      <w:proofErr w:type="spellStart"/>
-      <w:r>
-        <w:t>django</w:t>
-      </w:r>
-      <w:proofErr w:type="spellEnd"/>
-      <w:r>
-        <w:t>-rest-framework-</w:t>
-      </w:r>
-      <w:proofErr w:type="spellStart"/>
-      <w:r>
-        <w:t>mongoengine</w:t>
-      </w:r>
-      <w:proofErr w:type="spellEnd"/>
+      <w:r>
+        <w:t>pip install django-rest-framework-mongoengine</w:t>
+      </w:r>
     </w:p>
     <w:p>
       <w:pPr>
@@ -2696,19 +1746,9 @@
         <w:widowControl w:val="0"/>
         <w:ind w:firstLine="720"/>
       </w:pPr>
-      <w:proofErr w:type="gramStart"/>
-      <w:r>
-        <w:t>pip</w:t>
-      </w:r>
-      <w:proofErr w:type="gramEnd"/>
-      <w:r>
-        <w:t xml:space="preserve"> install </w:t>
-      </w:r>
-      <w:proofErr w:type="spellStart"/>
-      <w:r>
-        <w:t>xlrd</w:t>
-      </w:r>
-      <w:proofErr w:type="spellEnd"/>
+      <w:r>
+        <w:t>pip install xlrd</w:t>
+      </w:r>
     </w:p>
     <w:p>
       <w:pPr>
@@ -2726,16 +1766,8 @@
         <w:rPr>
           <w:b/>
         </w:rPr>
-        <w:t xml:space="preserve">For </w:t>
-      </w:r>
-      <w:proofErr w:type="spellStart"/>
-      <w:r>
-        <w:rPr>
-          <w:b/>
-        </w:rPr>
-        <w:t>lxml</w:t>
-      </w:r>
-      <w:proofErr w:type="spellEnd"/>
+        <w:t>For lxml</w:t>
+      </w:r>
       <w:r>
         <w:rPr>
           <w:b/>
@@ -2758,23 +1790,7 @@
         </w:numPr>
       </w:pPr>
       <w:r>
-        <w:t xml:space="preserve">Download </w:t>
-      </w:r>
-      <w:proofErr w:type="spellStart"/>
-      <w:r>
-        <w:t>lxml</w:t>
-      </w:r>
-      <w:proofErr w:type="spellEnd"/>
-      <w:r>
-        <w:t xml:space="preserve"> from </w:t>
-      </w:r>
-      <w:proofErr w:type="spellStart"/>
-      <w:r>
-        <w:t>pypi</w:t>
-      </w:r>
-      <w:proofErr w:type="spellEnd"/>
-      <w:r>
-        <w:t xml:space="preserve"> (</w:t>
+        <w:t>Download lxml from pypi (</w:t>
       </w:r>
       <w:hyperlink r:id="rId17" w:history="1">
         <w:r>
@@ -2809,8 +1825,6 @@
       <w:r>
         <w:t xml:space="preserve"> (win32)</w:t>
       </w:r>
-      <w:bookmarkStart w:id="0" w:name="_GoBack"/>
-      <w:bookmarkEnd w:id="0"/>
     </w:p>
     <w:p>
       <w:pPr>
@@ -2851,37 +1865,13 @@
         <w:t>C:\Python27\Lib\site-packages\</w:t>
       </w:r>
       <w:r>
-        <w:t xml:space="preserve">) and then copy the </w:t>
-      </w:r>
-      <w:proofErr w:type="spellStart"/>
-      <w:r>
-        <w:t>lxml</w:t>
-      </w:r>
-      <w:proofErr w:type="spellEnd"/>
-      <w:r>
-        <w:t xml:space="preserve"> directories from </w:t>
+        <w:t xml:space="preserve">) and then copy the lxml directories from </w:t>
       </w:r>
       <w:r>
         <w:t>C:\Python27\Lib\site-packages\</w:t>
       </w:r>
       <w:r>
-        <w:t xml:space="preserve"> to %USERPROFILE%\Develop\</w:t>
-      </w:r>
-      <w:proofErr w:type="spellStart"/>
-      <w:r>
-        <w:t>Envs</w:t>
-      </w:r>
-      <w:proofErr w:type="spellEnd"/>
-      <w:r>
-        <w:t>\</w:t>
-      </w:r>
-      <w:proofErr w:type="spellStart"/>
-      <w:r>
-        <w:t>mgi</w:t>
-      </w:r>
-      <w:proofErr w:type="spellEnd"/>
-      <w:r>
-        <w:t>\Lib\site-packages.</w:t>
+        <w:t xml:space="preserve"> to %USERPROFILE%\Develop\Envs\mgi\Lib\site-packages.</w:t>
       </w:r>
     </w:p>
     <w:p>
@@ -2900,21 +1890,7 @@
         <w:rPr>
           <w:b/>
         </w:rPr>
-        <w:t xml:space="preserve">For </w:t>
-      </w:r>
-      <w:proofErr w:type="spellStart"/>
-      <w:r>
-        <w:rPr>
-          <w:b/>
-        </w:rPr>
-        <w:t>xmltodict</w:t>
-      </w:r>
-      <w:proofErr w:type="spellEnd"/>
-      <w:r>
-        <w:rPr>
-          <w:b/>
-        </w:rPr>
-        <w:t>:</w:t>
+        <w:t>For xmltodict:</w:t>
       </w:r>
     </w:p>
     <w:p>
@@ -2943,19 +1919,9 @@
         <w:widowControl w:val="0"/>
         <w:ind w:left="720"/>
       </w:pPr>
-      <w:proofErr w:type="gramStart"/>
-      <w:r>
-        <w:t>pip</w:t>
-      </w:r>
-      <w:proofErr w:type="gramEnd"/>
-      <w:r>
-        <w:t xml:space="preserve"> install </w:t>
-      </w:r>
-      <w:proofErr w:type="spellStart"/>
-      <w:r>
-        <w:t>xmltodict</w:t>
-      </w:r>
-      <w:proofErr w:type="spellEnd"/>
+      <w:r>
+        <w:t>pip install xmltodict</w:t>
+      </w:r>
     </w:p>
     <w:p>
       <w:pPr>
@@ -2975,118 +1941,58 @@
         </w:rPr>
         <w:t xml:space="preserve">To </w:t>
       </w:r>
-      <w:proofErr w:type="gramStart"/>
       <w:r>
         <w:rPr>
           <w:b/>
         </w:rPr>
-        <w:t>Run</w:t>
-      </w:r>
-      <w:proofErr w:type="gramEnd"/>
-      <w:r>
+        <w:t>Run software:</w:t>
+      </w:r>
+    </w:p>
+    <w:p>
+      <w:pPr>
+        <w:widowControl w:val="0"/>
         <w:rPr>
           <w:b/>
         </w:rPr>
-        <w:t xml:space="preserve"> software:</w:t>
-      </w:r>
-    </w:p>
-    <w:p>
-      <w:pPr>
-        <w:widowControl w:val="0"/>
-        <w:rPr>
-          <w:b/>
-        </w:rPr>
-      </w:pPr>
-    </w:p>
-    <w:p>
-      <w:pPr>
-        <w:widowControl w:val="0"/>
-      </w:pPr>
-      <w:proofErr w:type="spellStart"/>
-      <w:proofErr w:type="gramStart"/>
-      <w:r>
-        <w:t>mongod</w:t>
-      </w:r>
-      <w:proofErr w:type="spellEnd"/>
-      <w:proofErr w:type="gramEnd"/>
-      <w:r>
-        <w:t xml:space="preserve"> –</w:t>
-      </w:r>
-      <w:proofErr w:type="spellStart"/>
-      <w:r>
-        <w:t>d</w:t>
+      </w:pPr>
+    </w:p>
+    <w:p>
+      <w:pPr>
+        <w:widowControl w:val="0"/>
+      </w:pPr>
+      <w:r>
+        <w:t>mongod –d</w:t>
       </w:r>
       <w:r>
         <w:t>b</w:t>
       </w:r>
       <w:r>
-        <w:t>path</w:t>
-      </w:r>
-      <w:proofErr w:type="spellEnd"/>
-      <w:r>
-        <w:t xml:space="preserve"> PROJECT_PATH\data\</w:t>
-      </w:r>
-      <w:proofErr w:type="spellStart"/>
-      <w:r>
-        <w:t>db</w:t>
-      </w:r>
-      <w:proofErr w:type="spellEnd"/>
-    </w:p>
-    <w:p>
-      <w:pPr>
-        <w:widowControl w:val="0"/>
-      </w:pPr>
-      <w:proofErr w:type="spellStart"/>
-      <w:proofErr w:type="gramStart"/>
-      <w:r>
-        <w:t>workon</w:t>
-      </w:r>
-      <w:proofErr w:type="spellEnd"/>
-      <w:proofErr w:type="gramEnd"/>
-      <w:r>
-        <w:t xml:space="preserve"> </w:t>
-      </w:r>
-      <w:proofErr w:type="spellStart"/>
-      <w:r>
-        <w:t>mgi</w:t>
-      </w:r>
-      <w:proofErr w:type="spellEnd"/>
-    </w:p>
-    <w:p>
-      <w:pPr>
-        <w:widowControl w:val="0"/>
-      </w:pPr>
-      <w:proofErr w:type="gramStart"/>
-      <w:r>
-        <w:t>cd</w:t>
-      </w:r>
-      <w:proofErr w:type="gramEnd"/>
-      <w:r>
-        <w:t xml:space="preserve"> </w:t>
-      </w:r>
-      <w:proofErr w:type="spellStart"/>
-      <w:r>
-        <w:t>path_to_mdcs_folder</w:t>
-      </w:r>
-      <w:proofErr w:type="spellEnd"/>
-    </w:p>
-    <w:p>
-      <w:pPr>
-        <w:widowControl w:val="0"/>
-      </w:pPr>
-      <w:proofErr w:type="gramStart"/>
-      <w:r>
-        <w:t>python</w:t>
-      </w:r>
-      <w:proofErr w:type="gramEnd"/>
-      <w:r>
-        <w:t xml:space="preserve"> manage.py </w:t>
-      </w:r>
-      <w:proofErr w:type="spellStart"/>
-      <w:r>
-        <w:t>runserver</w:t>
-      </w:r>
-      <w:proofErr w:type="spellEnd"/>
+        <w:t>path PROJECT_PATH\data\db</w:t>
+      </w:r>
+    </w:p>
+    <w:p>
+      <w:pPr>
+        <w:widowControl w:val="0"/>
+      </w:pPr>
+      <w:r>
+        <w:t>workon mgi</w:t>
+      </w:r>
+    </w:p>
+    <w:p>
+      <w:pPr>
+        <w:widowControl w:val="0"/>
+      </w:pPr>
+      <w:r>
+        <w:t>cd path_to_mdcs_folder</w:t>
+      </w:r>
+    </w:p>
+    <w:p>
+      <w:pPr>
+        <w:widowControl w:val="0"/>
+      </w:pPr>
+      <w:r>
+        <w:t>python manage.py runserver</w:t>
+      </w:r>
     </w:p>
     <w:p>
       <w:pPr>
@@ -3748,6 +2654,95 @@
     </w:lvl>
   </w:abstractNum>
   <w:abstractNum w:abstractNumId="6">
+    <w:nsid w:val="413542CE"/>
+    <w:multiLevelType w:val="hybridMultilevel"/>
+    <w:tmpl w:val="1AF2153C"/>
+    <w:lvl w:ilvl="0" w:tplc="04090011">
+      <w:start w:val="1"/>
+      <w:numFmt w:val="decimal"/>
+      <w:lvlText w:val="%1)"/>
+      <w:lvlJc w:val="left"/>
+      <w:pPr>
+        <w:ind w:left="720" w:hanging="360"/>
+      </w:pPr>
+      <w:rPr>
+        <w:rFonts w:hint="default"/>
+      </w:rPr>
+    </w:lvl>
+    <w:lvl w:ilvl="1" w:tplc="04090019" w:tentative="1">
+      <w:start w:val="1"/>
+      <w:numFmt w:val="lowerLetter"/>
+      <w:lvlText w:val="%2."/>
+      <w:lvlJc w:val="left"/>
+      <w:pPr>
+        <w:ind w:left="1440" w:hanging="360"/>
+      </w:pPr>
+    </w:lvl>
+    <w:lvl w:ilvl="2" w:tplc="0409001B" w:tentative="1">
+      <w:start w:val="1"/>
+      <w:numFmt w:val="lowerRoman"/>
+      <w:lvlText w:val="%3."/>
+      <w:lvlJc w:val="right"/>
+      <w:pPr>
+        <w:ind w:left="2160" w:hanging="180"/>
+      </w:pPr>
+    </w:lvl>
+    <w:lvl w:ilvl="3" w:tplc="0409000F" w:tentative="1">
+      <w:start w:val="1"/>
+      <w:numFmt w:val="decimal"/>
+      <w:lvlText w:val="%4."/>
+      <w:lvlJc w:val="left"/>
+      <w:pPr>
+        <w:ind w:left="2880" w:hanging="360"/>
+      </w:pPr>
+    </w:lvl>
+    <w:lvl w:ilvl="4" w:tplc="04090019" w:tentative="1">
+      <w:start w:val="1"/>
+      <w:numFmt w:val="lowerLetter"/>
+      <w:lvlText w:val="%5."/>
+      <w:lvlJc w:val="left"/>
+      <w:pPr>
+        <w:ind w:left="3600" w:hanging="360"/>
+      </w:pPr>
+    </w:lvl>
+    <w:lvl w:ilvl="5" w:tplc="0409001B" w:tentative="1">
+      <w:start w:val="1"/>
+      <w:numFmt w:val="lowerRoman"/>
+      <w:lvlText w:val="%6."/>
+      <w:lvlJc w:val="right"/>
+      <w:pPr>
+        <w:ind w:left="4320" w:hanging="180"/>
+      </w:pPr>
+    </w:lvl>
+    <w:lvl w:ilvl="6" w:tplc="0409000F" w:tentative="1">
+      <w:start w:val="1"/>
+      <w:numFmt w:val="decimal"/>
+      <w:lvlText w:val="%7."/>
+      <w:lvlJc w:val="left"/>
+      <w:pPr>
+        <w:ind w:left="5040" w:hanging="360"/>
+      </w:pPr>
+    </w:lvl>
+    <w:lvl w:ilvl="7" w:tplc="04090019" w:tentative="1">
+      <w:start w:val="1"/>
+      <w:numFmt w:val="lowerLetter"/>
+      <w:lvlText w:val="%8."/>
+      <w:lvlJc w:val="left"/>
+      <w:pPr>
+        <w:ind w:left="5760" w:hanging="360"/>
+      </w:pPr>
+    </w:lvl>
+    <w:lvl w:ilvl="8" w:tplc="0409001B" w:tentative="1">
+      <w:start w:val="1"/>
+      <w:numFmt w:val="lowerRoman"/>
+      <w:lvlText w:val="%9."/>
+      <w:lvlJc w:val="right"/>
+      <w:pPr>
+        <w:ind w:left="6480" w:hanging="180"/>
+      </w:pPr>
+    </w:lvl>
+  </w:abstractNum>
+  <w:abstractNum w:abstractNumId="7">
     <w:nsid w:val="431C4EA1"/>
     <w:multiLevelType w:val="hybridMultilevel"/>
     <w:tmpl w:val="7966C52A"/>
@@ -3836,7 +2831,7 @@
       </w:pPr>
     </w:lvl>
   </w:abstractNum>
-  <w:abstractNum w:abstractNumId="7">
+  <w:abstractNum w:abstractNumId="8">
     <w:nsid w:val="5F796C44"/>
     <w:multiLevelType w:val="hybridMultilevel"/>
     <w:tmpl w:val="7966C52A"/>
@@ -3925,7 +2920,7 @@
       </w:pPr>
     </w:lvl>
   </w:abstractNum>
-  <w:abstractNum w:abstractNumId="8">
+  <w:abstractNum w:abstractNumId="9">
     <w:nsid w:val="624534BB"/>
     <w:multiLevelType w:val="hybridMultilevel"/>
     <w:tmpl w:val="7966C52A"/>
@@ -4014,7 +3009,7 @@
       </w:pPr>
     </w:lvl>
   </w:abstractNum>
-  <w:abstractNum w:abstractNumId="9">
+  <w:abstractNum w:abstractNumId="10">
     <w:nsid w:val="637B3D50"/>
     <w:multiLevelType w:val="hybridMultilevel"/>
     <w:tmpl w:val="CC9AD9AA"/>
@@ -4103,7 +3098,7 @@
       </w:pPr>
     </w:lvl>
   </w:abstractNum>
-  <w:abstractNum w:abstractNumId="10">
+  <w:abstractNum w:abstractNumId="11">
     <w:nsid w:val="6BC65D05"/>
     <w:multiLevelType w:val="hybridMultilevel"/>
     <w:tmpl w:val="C4B0368C"/>
@@ -4192,7 +3187,7 @@
       </w:pPr>
     </w:lvl>
   </w:abstractNum>
-  <w:abstractNum w:abstractNumId="11">
+  <w:abstractNum w:abstractNumId="12">
     <w:nsid w:val="6F067F8E"/>
     <w:multiLevelType w:val="hybridMultilevel"/>
     <w:tmpl w:val="4964EF62"/>
@@ -4281,7 +3276,7 @@
       </w:pPr>
     </w:lvl>
   </w:abstractNum>
-  <w:abstractNum w:abstractNumId="12">
+  <w:abstractNum w:abstractNumId="13">
     <w:nsid w:val="6F21125E"/>
     <w:multiLevelType w:val="hybridMultilevel"/>
     <w:tmpl w:val="DE3AEE56"/>
@@ -4370,7 +3365,185 @@
       </w:pPr>
     </w:lvl>
   </w:abstractNum>
-  <w:abstractNum w:abstractNumId="13">
+  <w:abstractNum w:abstractNumId="14">
+    <w:nsid w:val="75A640E4"/>
+    <w:multiLevelType w:val="hybridMultilevel"/>
+    <w:tmpl w:val="B6AA1E7A"/>
+    <w:lvl w:ilvl="0" w:tplc="04090011">
+      <w:start w:val="1"/>
+      <w:numFmt w:val="decimal"/>
+      <w:lvlText w:val="%1)"/>
+      <w:lvlJc w:val="left"/>
+      <w:pPr>
+        <w:ind w:left="720" w:hanging="360"/>
+      </w:pPr>
+      <w:rPr>
+        <w:rFonts w:hint="default"/>
+      </w:rPr>
+    </w:lvl>
+    <w:lvl w:ilvl="1" w:tplc="04090019" w:tentative="1">
+      <w:start w:val="1"/>
+      <w:numFmt w:val="lowerLetter"/>
+      <w:lvlText w:val="%2."/>
+      <w:lvlJc w:val="left"/>
+      <w:pPr>
+        <w:ind w:left="1440" w:hanging="360"/>
+      </w:pPr>
+    </w:lvl>
+    <w:lvl w:ilvl="2" w:tplc="0409001B" w:tentative="1">
+      <w:start w:val="1"/>
+      <w:numFmt w:val="lowerRoman"/>
+      <w:lvlText w:val="%3."/>
+      <w:lvlJc w:val="right"/>
+      <w:pPr>
+        <w:ind w:left="2160" w:hanging="180"/>
+      </w:pPr>
+    </w:lvl>
+    <w:lvl w:ilvl="3" w:tplc="0409000F" w:tentative="1">
+      <w:start w:val="1"/>
+      <w:numFmt w:val="decimal"/>
+      <w:lvlText w:val="%4."/>
+      <w:lvlJc w:val="left"/>
+      <w:pPr>
+        <w:ind w:left="2880" w:hanging="360"/>
+      </w:pPr>
+    </w:lvl>
+    <w:lvl w:ilvl="4" w:tplc="04090019" w:tentative="1">
+      <w:start w:val="1"/>
+      <w:numFmt w:val="lowerLetter"/>
+      <w:lvlText w:val="%5."/>
+      <w:lvlJc w:val="left"/>
+      <w:pPr>
+        <w:ind w:left="3600" w:hanging="360"/>
+      </w:pPr>
+    </w:lvl>
+    <w:lvl w:ilvl="5" w:tplc="0409001B" w:tentative="1">
+      <w:start w:val="1"/>
+      <w:numFmt w:val="lowerRoman"/>
+      <w:lvlText w:val="%6."/>
+      <w:lvlJc w:val="right"/>
+      <w:pPr>
+        <w:ind w:left="4320" w:hanging="180"/>
+      </w:pPr>
+    </w:lvl>
+    <w:lvl w:ilvl="6" w:tplc="0409000F" w:tentative="1">
+      <w:start w:val="1"/>
+      <w:numFmt w:val="decimal"/>
+      <w:lvlText w:val="%7."/>
+      <w:lvlJc w:val="left"/>
+      <w:pPr>
+        <w:ind w:left="5040" w:hanging="360"/>
+      </w:pPr>
+    </w:lvl>
+    <w:lvl w:ilvl="7" w:tplc="04090019" w:tentative="1">
+      <w:start w:val="1"/>
+      <w:numFmt w:val="lowerLetter"/>
+      <w:lvlText w:val="%8."/>
+      <w:lvlJc w:val="left"/>
+      <w:pPr>
+        <w:ind w:left="5760" w:hanging="360"/>
+      </w:pPr>
+    </w:lvl>
+    <w:lvl w:ilvl="8" w:tplc="0409001B" w:tentative="1">
+      <w:start w:val="1"/>
+      <w:numFmt w:val="lowerRoman"/>
+      <w:lvlText w:val="%9."/>
+      <w:lvlJc w:val="right"/>
+      <w:pPr>
+        <w:ind w:left="6480" w:hanging="180"/>
+      </w:pPr>
+    </w:lvl>
+  </w:abstractNum>
+  <w:abstractNum w:abstractNumId="15">
+    <w:nsid w:val="75EC3028"/>
+    <w:multiLevelType w:val="hybridMultilevel"/>
+    <w:tmpl w:val="930A706C"/>
+    <w:lvl w:ilvl="0" w:tplc="04090011">
+      <w:start w:val="1"/>
+      <w:numFmt w:val="decimal"/>
+      <w:lvlText w:val="%1)"/>
+      <w:lvlJc w:val="left"/>
+      <w:pPr>
+        <w:ind w:left="720" w:hanging="360"/>
+      </w:pPr>
+      <w:rPr>
+        <w:rFonts w:hint="default"/>
+      </w:rPr>
+    </w:lvl>
+    <w:lvl w:ilvl="1" w:tplc="04090019" w:tentative="1">
+      <w:start w:val="1"/>
+      <w:numFmt w:val="lowerLetter"/>
+      <w:lvlText w:val="%2."/>
+      <w:lvlJc w:val="left"/>
+      <w:pPr>
+        <w:ind w:left="1440" w:hanging="360"/>
+      </w:pPr>
+    </w:lvl>
+    <w:lvl w:ilvl="2" w:tplc="0409001B" w:tentative="1">
+      <w:start w:val="1"/>
+      <w:numFmt w:val="lowerRoman"/>
+      <w:lvlText w:val="%3."/>
+      <w:lvlJc w:val="right"/>
+      <w:pPr>
+        <w:ind w:left="2160" w:hanging="180"/>
+      </w:pPr>
+    </w:lvl>
+    <w:lvl w:ilvl="3" w:tplc="0409000F" w:tentative="1">
+      <w:start w:val="1"/>
+      <w:numFmt w:val="decimal"/>
+      <w:lvlText w:val="%4."/>
+      <w:lvlJc w:val="left"/>
+      <w:pPr>
+        <w:ind w:left="2880" w:hanging="360"/>
+      </w:pPr>
+    </w:lvl>
+    <w:lvl w:ilvl="4" w:tplc="04090019" w:tentative="1">
+      <w:start w:val="1"/>
+      <w:numFmt w:val="lowerLetter"/>
+      <w:lvlText w:val="%5."/>
+      <w:lvlJc w:val="left"/>
+      <w:pPr>
+        <w:ind w:left="3600" w:hanging="360"/>
+      </w:pPr>
+    </w:lvl>
+    <w:lvl w:ilvl="5" w:tplc="0409001B" w:tentative="1">
+      <w:start w:val="1"/>
+      <w:numFmt w:val="lowerRoman"/>
+      <w:lvlText w:val="%6."/>
+      <w:lvlJc w:val="right"/>
+      <w:pPr>
+        <w:ind w:left="4320" w:hanging="180"/>
+      </w:pPr>
+    </w:lvl>
+    <w:lvl w:ilvl="6" w:tplc="0409000F" w:tentative="1">
+      <w:start w:val="1"/>
+      <w:numFmt w:val="decimal"/>
+      <w:lvlText w:val="%7."/>
+      <w:lvlJc w:val="left"/>
+      <w:pPr>
+        <w:ind w:left="5040" w:hanging="360"/>
+      </w:pPr>
+    </w:lvl>
+    <w:lvl w:ilvl="7" w:tplc="04090019" w:tentative="1">
+      <w:start w:val="1"/>
+      <w:numFmt w:val="lowerLetter"/>
+      <w:lvlText w:val="%8."/>
+      <w:lvlJc w:val="left"/>
+      <w:pPr>
+        <w:ind w:left="5760" w:hanging="360"/>
+      </w:pPr>
+    </w:lvl>
+    <w:lvl w:ilvl="8" w:tplc="0409001B" w:tentative="1">
+      <w:start w:val="1"/>
+      <w:numFmt w:val="lowerRoman"/>
+      <w:lvlText w:val="%9."/>
+      <w:lvlJc w:val="right"/>
+      <w:pPr>
+        <w:ind w:left="6480" w:hanging="180"/>
+      </w:pPr>
+    </w:lvl>
+  </w:abstractNum>
+  <w:abstractNum w:abstractNumId="16">
     <w:nsid w:val="777A49D8"/>
     <w:multiLevelType w:val="hybridMultilevel"/>
     <w:tmpl w:val="E032707C"/>
@@ -4459,7 +3632,7 @@
       </w:pPr>
     </w:lvl>
   </w:abstractNum>
-  <w:abstractNum w:abstractNumId="14">
+  <w:abstractNum w:abstractNumId="17">
     <w:nsid w:val="77E42FE7"/>
     <w:multiLevelType w:val="hybridMultilevel"/>
     <w:tmpl w:val="7966C52A"/>
@@ -4552,46 +3725,55 @@
     <w:abstractNumId w:val="3"/>
   </w:num>
   <w:num w:numId="2">
-    <w:abstractNumId w:val="13"/>
+    <w:abstractNumId w:val="16"/>
   </w:num>
   <w:num w:numId="3">
-    <w:abstractNumId w:val="8"/>
+    <w:abstractNumId w:val="9"/>
   </w:num>
   <w:num w:numId="4">
-    <w:abstractNumId w:val="6"/>
+    <w:abstractNumId w:val="7"/>
   </w:num>
   <w:num w:numId="5">
-    <w:abstractNumId w:val="11"/>
+    <w:abstractNumId w:val="12"/>
   </w:num>
   <w:num w:numId="6">
     <w:abstractNumId w:val="2"/>
   </w:num>
   <w:num w:numId="7">
-    <w:abstractNumId w:val="10"/>
+    <w:abstractNumId w:val="11"/>
   </w:num>
   <w:num w:numId="8">
     <w:abstractNumId w:val="5"/>
   </w:num>
   <w:num w:numId="9">
-    <w:abstractNumId w:val="9"/>
+    <w:abstractNumId w:val="10"/>
   </w:num>
   <w:num w:numId="10">
-    <w:abstractNumId w:val="7"/>
+    <w:abstractNumId w:val="8"/>
   </w:num>
   <w:num w:numId="11">
     <w:abstractNumId w:val="4"/>
   </w:num>
   <w:num w:numId="12">
-    <w:abstractNumId w:val="14"/>
+    <w:abstractNumId w:val="17"/>
   </w:num>
   <w:num w:numId="13">
     <w:abstractNumId w:val="0"/>
   </w:num>
   <w:num w:numId="14">
-    <w:abstractNumId w:val="12"/>
+    <w:abstractNumId w:val="13"/>
   </w:num>
   <w:num w:numId="15">
     <w:abstractNumId w:val="1"/>
+  </w:num>
+  <w:num w:numId="16">
+    <w:abstractNumId w:val="6"/>
+  </w:num>
+  <w:num w:numId="17">
+    <w:abstractNumId w:val="15"/>
+  </w:num>
+  <w:num w:numId="18">
+    <w:abstractNumId w:val="14"/>
   </w:num>
 </w:numbering>
 </file>

</xml_diff>

<commit_message>
Add rest swagger install instruction to the windows doc
</commit_message>
<xml_diff>
--- a/mdcs/docs/Zero-ConfigInstallationNotes-Win.docx
+++ b/mdcs/docs/Zero-ConfigInstallationNotes-Win.docx
@@ -459,8 +459,6 @@
         <w:pStyle w:val="ListParagraph"/>
         <w:widowControl w:val="0"/>
       </w:pPr>
-      <w:bookmarkStart w:id="0" w:name="_GoBack"/>
-      <w:bookmarkEnd w:id="0"/>
     </w:p>
     <w:p>
       <w:pPr>
@@ -1698,6 +1696,17 @@
     <w:p>
       <w:pPr>
         <w:widowControl w:val="0"/>
+        <w:ind w:firstLine="720"/>
+      </w:pPr>
+      <w:r>
+        <w:t>pip install django-rest-swagger</w:t>
+      </w:r>
+      <w:bookmarkStart w:id="0" w:name="_GoBack"/>
+      <w:bookmarkEnd w:id="0"/>
+    </w:p>
+    <w:p>
+      <w:pPr>
+        <w:widowControl w:val="0"/>
       </w:pPr>
     </w:p>
     <w:p>
@@ -2021,6 +2030,7 @@
         <w:widowControl w:val="0"/>
       </w:pPr>
       <w:r>
+        <w:lastRenderedPageBreak/>
         <w:t xml:space="preserve">For Materials Data Curation System, Go to:  </w:t>
       </w:r>
       <w:hyperlink r:id="rId18">

</xml_diff>

<commit_message>
Windows doc updated: better instructions to run the software
</commit_message>
<xml_diff>
--- a/mdcs/docs/Zero-ConfigInstallationNotes-Win.docx
+++ b/mdcs/docs/Zero-ConfigInstallationNotes-Win.docx
@@ -1701,8 +1701,6 @@
       <w:r>
         <w:t>pip install django-rest-swagger</w:t>
       </w:r>
-      <w:bookmarkStart w:id="0" w:name="_GoBack"/>
-      <w:bookmarkEnd w:id="0"/>
     </w:p>
     <w:p>
       <w:pPr>
@@ -1959,7 +1957,8 @@
     </w:p>
     <w:p>
       <w:pPr>
-        <w:widowControl w:val="0"/>
+        <w:spacing w:line="240" w:lineRule="auto"/>
+        <w:textAlignment w:val="baseline"/>
         <w:rPr>
           <w:b/>
         </w:rPr>
@@ -1967,46 +1966,205 @@
     </w:p>
     <w:p>
       <w:pPr>
-        <w:widowControl w:val="0"/>
-      </w:pPr>
-      <w:r>
-        <w:t>mongod –d</w:t>
-      </w:r>
-      <w:r>
-        <w:t>b</w:t>
-      </w:r>
-      <w:r>
-        <w:t>path PROJECT_PATH\data\db</w:t>
-      </w:r>
-    </w:p>
-    <w:p>
-      <w:pPr>
-        <w:widowControl w:val="0"/>
-      </w:pPr>
-      <w:r>
+        <w:pStyle w:val="ListParagraph"/>
+        <w:numPr>
+          <w:ilvl w:val="0"/>
+          <w:numId w:val="22"/>
+        </w:numPr>
+        <w:spacing w:line="240" w:lineRule="auto"/>
+        <w:textAlignment w:val="baseline"/>
+        <w:rPr>
+          <w:rFonts w:eastAsia="Times New Roman"/>
+          <w:sz w:val="23"/>
+          <w:szCs w:val="23"/>
+        </w:rPr>
+      </w:pPr>
+      <w:r>
+        <w:rPr>
+          <w:rFonts w:eastAsia="Times New Roman"/>
+          <w:sz w:val="23"/>
+          <w:szCs w:val="23"/>
+        </w:rPr>
+        <w:t>In a command prompt :</w:t>
+      </w:r>
+    </w:p>
+    <w:p>
+      <w:pPr>
+        <w:spacing w:line="240" w:lineRule="auto"/>
+        <w:ind w:left="720"/>
+        <w:rPr>
+          <w:rFonts w:ascii="Times New Roman" w:eastAsia="Times New Roman" w:hAnsi="Times New Roman" w:cs="Times New Roman"/>
+          <w:color w:val="auto"/>
+          <w:sz w:val="24"/>
+          <w:szCs w:val="24"/>
+        </w:rPr>
+      </w:pPr>
+      <w:r>
+        <w:rPr>
+          <w:rFonts w:eastAsia="Times New Roman"/>
+          <w:sz w:val="23"/>
+          <w:szCs w:val="23"/>
+        </w:rPr>
+        <w:t>mongod –dbpath PROJECT_PATH\data\db</w:t>
+      </w:r>
+    </w:p>
+    <w:p>
+      <w:pPr>
+        <w:spacing w:line="240" w:lineRule="auto"/>
+        <w:rPr>
+          <w:rFonts w:ascii="Times New Roman" w:eastAsia="Times New Roman" w:hAnsi="Times New Roman" w:cs="Times New Roman"/>
+          <w:color w:val="auto"/>
+          <w:sz w:val="24"/>
+          <w:szCs w:val="24"/>
+        </w:rPr>
+      </w:pPr>
+    </w:p>
+    <w:p>
+      <w:pPr>
+        <w:pStyle w:val="ListParagraph"/>
+        <w:numPr>
+          <w:ilvl w:val="0"/>
+          <w:numId w:val="22"/>
+        </w:numPr>
+        <w:spacing w:line="240" w:lineRule="auto"/>
+        <w:textAlignment w:val="baseline"/>
+        <w:rPr>
+          <w:rFonts w:eastAsia="Times New Roman"/>
+          <w:sz w:val="23"/>
+          <w:szCs w:val="23"/>
+        </w:rPr>
+      </w:pPr>
+      <w:r>
+        <w:rPr>
+          <w:rFonts w:eastAsia="Times New Roman"/>
+          <w:sz w:val="23"/>
+          <w:szCs w:val="23"/>
+        </w:rPr>
+        <w:t>In a command prompt :</w:t>
+      </w:r>
+    </w:p>
+    <w:p>
+      <w:pPr>
+        <w:spacing w:line="240" w:lineRule="auto"/>
+        <w:ind w:left="720"/>
+        <w:rPr>
+          <w:rFonts w:ascii="Times New Roman" w:eastAsia="Times New Roman" w:hAnsi="Times New Roman" w:cs="Times New Roman"/>
+          <w:color w:val="auto"/>
+          <w:sz w:val="24"/>
+          <w:szCs w:val="24"/>
+        </w:rPr>
+      </w:pPr>
+      <w:r>
+        <w:rPr>
+          <w:rFonts w:eastAsia="Times New Roman"/>
+          <w:sz w:val="23"/>
+          <w:szCs w:val="23"/>
+        </w:rPr>
+        <w:t>java -cp “lib/*;.” JenaServers -rdfserver_endpoint “tcp://127.0.0.1:5555” -sparqlserver_endpoint “tcp://127.0.0.1:5556” -tdb_directory &lt;TS PATH&gt; -project_uri &lt;PROJECT URI&gt;</w:t>
+      </w:r>
+    </w:p>
+    <w:p>
+      <w:pPr>
+        <w:spacing w:line="240" w:lineRule="auto"/>
+        <w:rPr>
+          <w:rFonts w:ascii="Times New Roman" w:eastAsia="Times New Roman" w:hAnsi="Times New Roman" w:cs="Times New Roman"/>
+          <w:color w:val="auto"/>
+          <w:sz w:val="24"/>
+          <w:szCs w:val="24"/>
+        </w:rPr>
+      </w:pPr>
+    </w:p>
+    <w:p>
+      <w:pPr>
+        <w:pStyle w:val="ListParagraph"/>
+        <w:numPr>
+          <w:ilvl w:val="0"/>
+          <w:numId w:val="22"/>
+        </w:numPr>
+        <w:spacing w:line="240" w:lineRule="auto"/>
+        <w:textAlignment w:val="baseline"/>
+        <w:rPr>
+          <w:rFonts w:eastAsia="Times New Roman"/>
+          <w:sz w:val="23"/>
+          <w:szCs w:val="23"/>
+        </w:rPr>
+      </w:pPr>
+      <w:r>
+        <w:rPr>
+          <w:rFonts w:eastAsia="Times New Roman"/>
+          <w:sz w:val="23"/>
+          <w:szCs w:val="23"/>
+        </w:rPr>
+        <w:lastRenderedPageBreak/>
+        <w:t>In a command prompt :</w:t>
+      </w:r>
+    </w:p>
+    <w:p>
+      <w:pPr>
+        <w:spacing w:line="240" w:lineRule="auto"/>
+        <w:ind w:left="720"/>
+        <w:rPr>
+          <w:rFonts w:ascii="Times New Roman" w:eastAsia="Times New Roman" w:hAnsi="Times New Roman" w:cs="Times New Roman"/>
+          <w:color w:val="auto"/>
+          <w:sz w:val="24"/>
+          <w:szCs w:val="24"/>
+        </w:rPr>
+      </w:pPr>
+      <w:r>
+        <w:rPr>
+          <w:rFonts w:eastAsia="Times New Roman"/>
+          <w:sz w:val="23"/>
+          <w:szCs w:val="23"/>
+        </w:rPr>
         <w:t>workon mgi</w:t>
       </w:r>
     </w:p>
     <w:p>
       <w:pPr>
-        <w:widowControl w:val="0"/>
-      </w:pPr>
-      <w:r>
+        <w:spacing w:line="240" w:lineRule="auto"/>
+        <w:ind w:left="720"/>
+        <w:rPr>
+          <w:rFonts w:ascii="Times New Roman" w:eastAsia="Times New Roman" w:hAnsi="Times New Roman" w:cs="Times New Roman"/>
+          <w:color w:val="auto"/>
+          <w:sz w:val="24"/>
+          <w:szCs w:val="24"/>
+        </w:rPr>
+      </w:pPr>
+      <w:r>
+        <w:rPr>
+          <w:rFonts w:eastAsia="Times New Roman"/>
+          <w:sz w:val="23"/>
+          <w:szCs w:val="23"/>
+        </w:rPr>
         <w:t>cd path_to_mdcs_folder</w:t>
       </w:r>
     </w:p>
     <w:p>
       <w:pPr>
         <w:widowControl w:val="0"/>
-      </w:pPr>
-      <w:r>
+        <w:ind w:firstLine="720"/>
+        <w:rPr>
+          <w:rFonts w:eastAsia="Times New Roman"/>
+          <w:sz w:val="23"/>
+          <w:szCs w:val="23"/>
+        </w:rPr>
+      </w:pPr>
+      <w:r>
+        <w:rPr>
+          <w:rFonts w:eastAsia="Times New Roman"/>
+          <w:sz w:val="23"/>
+          <w:szCs w:val="23"/>
+        </w:rPr>
         <w:t>python manage.py runserver</w:t>
       </w:r>
     </w:p>
     <w:p>
       <w:pPr>
         <w:widowControl w:val="0"/>
-      </w:pPr>
+        <w:ind w:firstLine="720"/>
+      </w:pPr>
+      <w:bookmarkStart w:id="0" w:name="_GoBack"/>
+      <w:bookmarkEnd w:id="0"/>
     </w:p>
     <w:p>
       <w:pPr>
@@ -2030,7 +2188,6 @@
         <w:widowControl w:val="0"/>
       </w:pPr>
       <w:r>
-        <w:lastRenderedPageBreak/>
         <w:t xml:space="preserve">For Materials Data Curation System, Go to:  </w:t>
       </w:r>
       <w:hyperlink r:id="rId18">
@@ -2083,6 +2240,119 @@
 <file path=word/numbering.xml><?xml version="1.0" encoding="utf-8"?>
 <w:numbering xmlns:wpc="http://schemas.microsoft.com/office/word/2010/wordprocessingCanvas" xmlns:mc="http://schemas.openxmlformats.org/markup-compatibility/2006" xmlns:o="urn:schemas-microsoft-com:office:office" xmlns:r="http://schemas.openxmlformats.org/officeDocument/2006/relationships" xmlns:m="http://schemas.openxmlformats.org/officeDocument/2006/math" xmlns:v="urn:schemas-microsoft-com:vml" xmlns:wp14="http://schemas.microsoft.com/office/word/2010/wordprocessingDrawing" xmlns:wp="http://schemas.openxmlformats.org/drawingml/2006/wordprocessingDrawing" xmlns:w10="urn:schemas-microsoft-com:office:word" xmlns:w="http://schemas.openxmlformats.org/wordprocessingml/2006/main" xmlns:w14="http://schemas.microsoft.com/office/word/2010/wordml" xmlns:w15="http://schemas.microsoft.com/office/word/2012/wordml" xmlns:wpg="http://schemas.microsoft.com/office/word/2010/wordprocessingGroup" xmlns:wpi="http://schemas.microsoft.com/office/word/2010/wordprocessingInk" xmlns:wne="http://schemas.microsoft.com/office/word/2006/wordml" xmlns:wps="http://schemas.microsoft.com/office/word/2010/wordprocessingShape" mc:Ignorable="w14 w15 wp14">
   <w:abstractNum w:abstractNumId="0">
+    <w:nsid w:val="03272869"/>
+    <w:multiLevelType w:val="multilevel"/>
+    <w:tmpl w:val="E3C24A00"/>
+    <w:lvl w:ilvl="0">
+      <w:start w:val="2"/>
+      <w:numFmt w:val="decimal"/>
+      <w:lvlText w:val="%1."/>
+      <w:lvlJc w:val="left"/>
+      <w:pPr>
+        <w:tabs>
+          <w:tab w:val="num" w:pos="720"/>
+        </w:tabs>
+        <w:ind w:left="720" w:hanging="360"/>
+      </w:pPr>
+    </w:lvl>
+    <w:lvl w:ilvl="1" w:tentative="1">
+      <w:start w:val="1"/>
+      <w:numFmt w:val="decimal"/>
+      <w:lvlText w:val="%2."/>
+      <w:lvlJc w:val="left"/>
+      <w:pPr>
+        <w:tabs>
+          <w:tab w:val="num" w:pos="1440"/>
+        </w:tabs>
+        <w:ind w:left="1440" w:hanging="360"/>
+      </w:pPr>
+    </w:lvl>
+    <w:lvl w:ilvl="2" w:tentative="1">
+      <w:start w:val="1"/>
+      <w:numFmt w:val="decimal"/>
+      <w:lvlText w:val="%3."/>
+      <w:lvlJc w:val="left"/>
+      <w:pPr>
+        <w:tabs>
+          <w:tab w:val="num" w:pos="2160"/>
+        </w:tabs>
+        <w:ind w:left="2160" w:hanging="360"/>
+      </w:pPr>
+    </w:lvl>
+    <w:lvl w:ilvl="3" w:tentative="1">
+      <w:start w:val="1"/>
+      <w:numFmt w:val="decimal"/>
+      <w:lvlText w:val="%4."/>
+      <w:lvlJc w:val="left"/>
+      <w:pPr>
+        <w:tabs>
+          <w:tab w:val="num" w:pos="2880"/>
+        </w:tabs>
+        <w:ind w:left="2880" w:hanging="360"/>
+      </w:pPr>
+    </w:lvl>
+    <w:lvl w:ilvl="4" w:tentative="1">
+      <w:start w:val="1"/>
+      <w:numFmt w:val="decimal"/>
+      <w:lvlText w:val="%5."/>
+      <w:lvlJc w:val="left"/>
+      <w:pPr>
+        <w:tabs>
+          <w:tab w:val="num" w:pos="3600"/>
+        </w:tabs>
+        <w:ind w:left="3600" w:hanging="360"/>
+      </w:pPr>
+    </w:lvl>
+    <w:lvl w:ilvl="5" w:tentative="1">
+      <w:start w:val="1"/>
+      <w:numFmt w:val="decimal"/>
+      <w:lvlText w:val="%6."/>
+      <w:lvlJc w:val="left"/>
+      <w:pPr>
+        <w:tabs>
+          <w:tab w:val="num" w:pos="4320"/>
+        </w:tabs>
+        <w:ind w:left="4320" w:hanging="360"/>
+      </w:pPr>
+    </w:lvl>
+    <w:lvl w:ilvl="6" w:tentative="1">
+      <w:start w:val="1"/>
+      <w:numFmt w:val="decimal"/>
+      <w:lvlText w:val="%7."/>
+      <w:lvlJc w:val="left"/>
+      <w:pPr>
+        <w:tabs>
+          <w:tab w:val="num" w:pos="5040"/>
+        </w:tabs>
+        <w:ind w:left="5040" w:hanging="360"/>
+      </w:pPr>
+    </w:lvl>
+    <w:lvl w:ilvl="7" w:tentative="1">
+      <w:start w:val="1"/>
+      <w:numFmt w:val="decimal"/>
+      <w:lvlText w:val="%8."/>
+      <w:lvlJc w:val="left"/>
+      <w:pPr>
+        <w:tabs>
+          <w:tab w:val="num" w:pos="5760"/>
+        </w:tabs>
+        <w:ind w:left="5760" w:hanging="360"/>
+      </w:pPr>
+    </w:lvl>
+    <w:lvl w:ilvl="8" w:tentative="1">
+      <w:start w:val="1"/>
+      <w:numFmt w:val="decimal"/>
+      <w:lvlText w:val="%9."/>
+      <w:lvlJc w:val="left"/>
+      <w:pPr>
+        <w:tabs>
+          <w:tab w:val="num" w:pos="6480"/>
+        </w:tabs>
+        <w:ind w:left="6480" w:hanging="360"/>
+      </w:pPr>
+    </w:lvl>
+  </w:abstractNum>
+  <w:abstractNum w:abstractNumId="1">
     <w:nsid w:val="0A644BED"/>
     <w:multiLevelType w:val="hybridMultilevel"/>
     <w:tmpl w:val="96723426"/>
@@ -2171,7 +2441,7 @@
       </w:pPr>
     </w:lvl>
   </w:abstractNum>
-  <w:abstractNum w:abstractNumId="1">
+  <w:abstractNum w:abstractNumId="2">
     <w:nsid w:val="0E201C2D"/>
     <w:multiLevelType w:val="hybridMultilevel"/>
     <w:tmpl w:val="BE708A12"/>
@@ -2283,7 +2553,98 @@
       </w:rPr>
     </w:lvl>
   </w:abstractNum>
-  <w:abstractNum w:abstractNumId="2">
+  <w:abstractNum w:abstractNumId="3">
+    <w:nsid w:val="13320C2B"/>
+    <w:multiLevelType w:val="hybridMultilevel"/>
+    <w:tmpl w:val="E41C979C"/>
+    <w:lvl w:ilvl="0" w:tplc="C4126B4A">
+      <w:start w:val="1"/>
+      <w:numFmt w:val="decimal"/>
+      <w:lvlText w:val="%1)"/>
+      <w:lvlJc w:val="left"/>
+      <w:pPr>
+        <w:ind w:left="720" w:hanging="360"/>
+      </w:pPr>
+      <w:rPr>
+        <w:rFonts w:eastAsia="Arial" w:hint="default"/>
+        <w:b w:val="0"/>
+        <w:sz w:val="22"/>
+      </w:rPr>
+    </w:lvl>
+    <w:lvl w:ilvl="1" w:tplc="04090019" w:tentative="1">
+      <w:start w:val="1"/>
+      <w:numFmt w:val="lowerLetter"/>
+      <w:lvlText w:val="%2."/>
+      <w:lvlJc w:val="left"/>
+      <w:pPr>
+        <w:ind w:left="1440" w:hanging="360"/>
+      </w:pPr>
+    </w:lvl>
+    <w:lvl w:ilvl="2" w:tplc="0409001B" w:tentative="1">
+      <w:start w:val="1"/>
+      <w:numFmt w:val="lowerRoman"/>
+      <w:lvlText w:val="%3."/>
+      <w:lvlJc w:val="right"/>
+      <w:pPr>
+        <w:ind w:left="2160" w:hanging="180"/>
+      </w:pPr>
+    </w:lvl>
+    <w:lvl w:ilvl="3" w:tplc="0409000F" w:tentative="1">
+      <w:start w:val="1"/>
+      <w:numFmt w:val="decimal"/>
+      <w:lvlText w:val="%4."/>
+      <w:lvlJc w:val="left"/>
+      <w:pPr>
+        <w:ind w:left="2880" w:hanging="360"/>
+      </w:pPr>
+    </w:lvl>
+    <w:lvl w:ilvl="4" w:tplc="04090019" w:tentative="1">
+      <w:start w:val="1"/>
+      <w:numFmt w:val="lowerLetter"/>
+      <w:lvlText w:val="%5."/>
+      <w:lvlJc w:val="left"/>
+      <w:pPr>
+        <w:ind w:left="3600" w:hanging="360"/>
+      </w:pPr>
+    </w:lvl>
+    <w:lvl w:ilvl="5" w:tplc="0409001B" w:tentative="1">
+      <w:start w:val="1"/>
+      <w:numFmt w:val="lowerRoman"/>
+      <w:lvlText w:val="%6."/>
+      <w:lvlJc w:val="right"/>
+      <w:pPr>
+        <w:ind w:left="4320" w:hanging="180"/>
+      </w:pPr>
+    </w:lvl>
+    <w:lvl w:ilvl="6" w:tplc="0409000F" w:tentative="1">
+      <w:start w:val="1"/>
+      <w:numFmt w:val="decimal"/>
+      <w:lvlText w:val="%7."/>
+      <w:lvlJc w:val="left"/>
+      <w:pPr>
+        <w:ind w:left="5040" w:hanging="360"/>
+      </w:pPr>
+    </w:lvl>
+    <w:lvl w:ilvl="7" w:tplc="04090019" w:tentative="1">
+      <w:start w:val="1"/>
+      <w:numFmt w:val="lowerLetter"/>
+      <w:lvlText w:val="%8."/>
+      <w:lvlJc w:val="left"/>
+      <w:pPr>
+        <w:ind w:left="5760" w:hanging="360"/>
+      </w:pPr>
+    </w:lvl>
+    <w:lvl w:ilvl="8" w:tplc="0409001B" w:tentative="1">
+      <w:start w:val="1"/>
+      <w:numFmt w:val="lowerRoman"/>
+      <w:lvlText w:val="%9."/>
+      <w:lvlJc w:val="right"/>
+      <w:pPr>
+        <w:ind w:left="6480" w:hanging="180"/>
+      </w:pPr>
+    </w:lvl>
+  </w:abstractNum>
+  <w:abstractNum w:abstractNumId="4">
     <w:nsid w:val="214923CA"/>
     <w:multiLevelType w:val="hybridMultilevel"/>
     <w:tmpl w:val="0DEA35E8"/>
@@ -2396,7 +2757,7 @@
       </w:rPr>
     </w:lvl>
   </w:abstractNum>
-  <w:abstractNum w:abstractNumId="3">
+  <w:abstractNum w:abstractNumId="5">
     <w:nsid w:val="2399565D"/>
     <w:multiLevelType w:val="hybridMultilevel"/>
     <w:tmpl w:val="5150F96E"/>
@@ -2485,7 +2846,120 @@
       </w:pPr>
     </w:lvl>
   </w:abstractNum>
-  <w:abstractNum w:abstractNumId="4">
+  <w:abstractNum w:abstractNumId="6">
+    <w:nsid w:val="337D0E86"/>
+    <w:multiLevelType w:val="multilevel"/>
+    <w:tmpl w:val="9F283484"/>
+    <w:lvl w:ilvl="0">
+      <w:start w:val="3"/>
+      <w:numFmt w:val="decimal"/>
+      <w:lvlText w:val="%1."/>
+      <w:lvlJc w:val="left"/>
+      <w:pPr>
+        <w:tabs>
+          <w:tab w:val="num" w:pos="720"/>
+        </w:tabs>
+        <w:ind w:left="720" w:hanging="360"/>
+      </w:pPr>
+    </w:lvl>
+    <w:lvl w:ilvl="1" w:tentative="1">
+      <w:start w:val="1"/>
+      <w:numFmt w:val="decimal"/>
+      <w:lvlText w:val="%2."/>
+      <w:lvlJc w:val="left"/>
+      <w:pPr>
+        <w:tabs>
+          <w:tab w:val="num" w:pos="1440"/>
+        </w:tabs>
+        <w:ind w:left="1440" w:hanging="360"/>
+      </w:pPr>
+    </w:lvl>
+    <w:lvl w:ilvl="2" w:tentative="1">
+      <w:start w:val="1"/>
+      <w:numFmt w:val="decimal"/>
+      <w:lvlText w:val="%3."/>
+      <w:lvlJc w:val="left"/>
+      <w:pPr>
+        <w:tabs>
+          <w:tab w:val="num" w:pos="2160"/>
+        </w:tabs>
+        <w:ind w:left="2160" w:hanging="360"/>
+      </w:pPr>
+    </w:lvl>
+    <w:lvl w:ilvl="3" w:tentative="1">
+      <w:start w:val="1"/>
+      <w:numFmt w:val="decimal"/>
+      <w:lvlText w:val="%4."/>
+      <w:lvlJc w:val="left"/>
+      <w:pPr>
+        <w:tabs>
+          <w:tab w:val="num" w:pos="2880"/>
+        </w:tabs>
+        <w:ind w:left="2880" w:hanging="360"/>
+      </w:pPr>
+    </w:lvl>
+    <w:lvl w:ilvl="4" w:tentative="1">
+      <w:start w:val="1"/>
+      <w:numFmt w:val="decimal"/>
+      <w:lvlText w:val="%5."/>
+      <w:lvlJc w:val="left"/>
+      <w:pPr>
+        <w:tabs>
+          <w:tab w:val="num" w:pos="3600"/>
+        </w:tabs>
+        <w:ind w:left="3600" w:hanging="360"/>
+      </w:pPr>
+    </w:lvl>
+    <w:lvl w:ilvl="5" w:tentative="1">
+      <w:start w:val="1"/>
+      <w:numFmt w:val="decimal"/>
+      <w:lvlText w:val="%6."/>
+      <w:lvlJc w:val="left"/>
+      <w:pPr>
+        <w:tabs>
+          <w:tab w:val="num" w:pos="4320"/>
+        </w:tabs>
+        <w:ind w:left="4320" w:hanging="360"/>
+      </w:pPr>
+    </w:lvl>
+    <w:lvl w:ilvl="6" w:tentative="1">
+      <w:start w:val="1"/>
+      <w:numFmt w:val="decimal"/>
+      <w:lvlText w:val="%7."/>
+      <w:lvlJc w:val="left"/>
+      <w:pPr>
+        <w:tabs>
+          <w:tab w:val="num" w:pos="5040"/>
+        </w:tabs>
+        <w:ind w:left="5040" w:hanging="360"/>
+      </w:pPr>
+    </w:lvl>
+    <w:lvl w:ilvl="7" w:tentative="1">
+      <w:start w:val="1"/>
+      <w:numFmt w:val="decimal"/>
+      <w:lvlText w:val="%8."/>
+      <w:lvlJc w:val="left"/>
+      <w:pPr>
+        <w:tabs>
+          <w:tab w:val="num" w:pos="5760"/>
+        </w:tabs>
+        <w:ind w:left="5760" w:hanging="360"/>
+      </w:pPr>
+    </w:lvl>
+    <w:lvl w:ilvl="8" w:tentative="1">
+      <w:start w:val="1"/>
+      <w:numFmt w:val="decimal"/>
+      <w:lvlText w:val="%9."/>
+      <w:lvlJc w:val="left"/>
+      <w:pPr>
+        <w:tabs>
+          <w:tab w:val="num" w:pos="6480"/>
+        </w:tabs>
+        <w:ind w:left="6480" w:hanging="360"/>
+      </w:pPr>
+    </w:lvl>
+  </w:abstractNum>
+  <w:abstractNum w:abstractNumId="7">
     <w:nsid w:val="34211543"/>
     <w:multiLevelType w:val="hybridMultilevel"/>
     <w:tmpl w:val="7966C52A"/>
@@ -2574,7 +3048,7 @@
       </w:pPr>
     </w:lvl>
   </w:abstractNum>
-  <w:abstractNum w:abstractNumId="5">
+  <w:abstractNum w:abstractNumId="8">
     <w:nsid w:val="34457848"/>
     <w:multiLevelType w:val="hybridMultilevel"/>
     <w:tmpl w:val="05780836"/>
@@ -2663,7 +3137,7 @@
       </w:pPr>
     </w:lvl>
   </w:abstractNum>
-  <w:abstractNum w:abstractNumId="6">
+  <w:abstractNum w:abstractNumId="9">
     <w:nsid w:val="413542CE"/>
     <w:multiLevelType w:val="hybridMultilevel"/>
     <w:tmpl w:val="1AF2153C"/>
@@ -2752,7 +3226,7 @@
       </w:pPr>
     </w:lvl>
   </w:abstractNum>
-  <w:abstractNum w:abstractNumId="7">
+  <w:abstractNum w:abstractNumId="10">
     <w:nsid w:val="431C4EA1"/>
     <w:multiLevelType w:val="hybridMultilevel"/>
     <w:tmpl w:val="7966C52A"/>
@@ -2841,7 +3315,7 @@
       </w:pPr>
     </w:lvl>
   </w:abstractNum>
-  <w:abstractNum w:abstractNumId="8">
+  <w:abstractNum w:abstractNumId="11">
     <w:nsid w:val="5F796C44"/>
     <w:multiLevelType w:val="hybridMultilevel"/>
     <w:tmpl w:val="7966C52A"/>
@@ -2930,7 +3404,120 @@
       </w:pPr>
     </w:lvl>
   </w:abstractNum>
-  <w:abstractNum w:abstractNumId="9">
+  <w:abstractNum w:abstractNumId="12">
+    <w:nsid w:val="61647B1F"/>
+    <w:multiLevelType w:val="multilevel"/>
+    <w:tmpl w:val="2C725FBC"/>
+    <w:lvl w:ilvl="0">
+      <w:start w:val="1"/>
+      <w:numFmt w:val="decimal"/>
+      <w:lvlText w:val="%1."/>
+      <w:lvlJc w:val="left"/>
+      <w:pPr>
+        <w:tabs>
+          <w:tab w:val="num" w:pos="720"/>
+        </w:tabs>
+        <w:ind w:left="720" w:hanging="360"/>
+      </w:pPr>
+    </w:lvl>
+    <w:lvl w:ilvl="1" w:tentative="1">
+      <w:start w:val="1"/>
+      <w:numFmt w:val="decimal"/>
+      <w:lvlText w:val="%2."/>
+      <w:lvlJc w:val="left"/>
+      <w:pPr>
+        <w:tabs>
+          <w:tab w:val="num" w:pos="1440"/>
+        </w:tabs>
+        <w:ind w:left="1440" w:hanging="360"/>
+      </w:pPr>
+    </w:lvl>
+    <w:lvl w:ilvl="2" w:tentative="1">
+      <w:start w:val="1"/>
+      <w:numFmt w:val="decimal"/>
+      <w:lvlText w:val="%3."/>
+      <w:lvlJc w:val="left"/>
+      <w:pPr>
+        <w:tabs>
+          <w:tab w:val="num" w:pos="2160"/>
+        </w:tabs>
+        <w:ind w:left="2160" w:hanging="360"/>
+      </w:pPr>
+    </w:lvl>
+    <w:lvl w:ilvl="3" w:tentative="1">
+      <w:start w:val="1"/>
+      <w:numFmt w:val="decimal"/>
+      <w:lvlText w:val="%4."/>
+      <w:lvlJc w:val="left"/>
+      <w:pPr>
+        <w:tabs>
+          <w:tab w:val="num" w:pos="2880"/>
+        </w:tabs>
+        <w:ind w:left="2880" w:hanging="360"/>
+      </w:pPr>
+    </w:lvl>
+    <w:lvl w:ilvl="4" w:tentative="1">
+      <w:start w:val="1"/>
+      <w:numFmt w:val="decimal"/>
+      <w:lvlText w:val="%5."/>
+      <w:lvlJc w:val="left"/>
+      <w:pPr>
+        <w:tabs>
+          <w:tab w:val="num" w:pos="3600"/>
+        </w:tabs>
+        <w:ind w:left="3600" w:hanging="360"/>
+      </w:pPr>
+    </w:lvl>
+    <w:lvl w:ilvl="5" w:tentative="1">
+      <w:start w:val="1"/>
+      <w:numFmt w:val="decimal"/>
+      <w:lvlText w:val="%6."/>
+      <w:lvlJc w:val="left"/>
+      <w:pPr>
+        <w:tabs>
+          <w:tab w:val="num" w:pos="4320"/>
+        </w:tabs>
+        <w:ind w:left="4320" w:hanging="360"/>
+      </w:pPr>
+    </w:lvl>
+    <w:lvl w:ilvl="6" w:tentative="1">
+      <w:start w:val="1"/>
+      <w:numFmt w:val="decimal"/>
+      <w:lvlText w:val="%7."/>
+      <w:lvlJc w:val="left"/>
+      <w:pPr>
+        <w:tabs>
+          <w:tab w:val="num" w:pos="5040"/>
+        </w:tabs>
+        <w:ind w:left="5040" w:hanging="360"/>
+      </w:pPr>
+    </w:lvl>
+    <w:lvl w:ilvl="7" w:tentative="1">
+      <w:start w:val="1"/>
+      <w:numFmt w:val="decimal"/>
+      <w:lvlText w:val="%8."/>
+      <w:lvlJc w:val="left"/>
+      <w:pPr>
+        <w:tabs>
+          <w:tab w:val="num" w:pos="5760"/>
+        </w:tabs>
+        <w:ind w:left="5760" w:hanging="360"/>
+      </w:pPr>
+    </w:lvl>
+    <w:lvl w:ilvl="8" w:tentative="1">
+      <w:start w:val="1"/>
+      <w:numFmt w:val="decimal"/>
+      <w:lvlText w:val="%9."/>
+      <w:lvlJc w:val="left"/>
+      <w:pPr>
+        <w:tabs>
+          <w:tab w:val="num" w:pos="6480"/>
+        </w:tabs>
+        <w:ind w:left="6480" w:hanging="360"/>
+      </w:pPr>
+    </w:lvl>
+  </w:abstractNum>
+  <w:abstractNum w:abstractNumId="13">
     <w:nsid w:val="624534BB"/>
     <w:multiLevelType w:val="hybridMultilevel"/>
     <w:tmpl w:val="7966C52A"/>
@@ -3019,7 +3606,7 @@
       </w:pPr>
     </w:lvl>
   </w:abstractNum>
-  <w:abstractNum w:abstractNumId="10">
+  <w:abstractNum w:abstractNumId="14">
     <w:nsid w:val="637B3D50"/>
     <w:multiLevelType w:val="hybridMultilevel"/>
     <w:tmpl w:val="CC9AD9AA"/>
@@ -3108,7 +3695,7 @@
       </w:pPr>
     </w:lvl>
   </w:abstractNum>
-  <w:abstractNum w:abstractNumId="11">
+  <w:abstractNum w:abstractNumId="15">
     <w:nsid w:val="6BC65D05"/>
     <w:multiLevelType w:val="hybridMultilevel"/>
     <w:tmpl w:val="C4B0368C"/>
@@ -3197,7 +3784,7 @@
       </w:pPr>
     </w:lvl>
   </w:abstractNum>
-  <w:abstractNum w:abstractNumId="12">
+  <w:abstractNum w:abstractNumId="16">
     <w:nsid w:val="6F067F8E"/>
     <w:multiLevelType w:val="hybridMultilevel"/>
     <w:tmpl w:val="4964EF62"/>
@@ -3286,7 +3873,7 @@
       </w:pPr>
     </w:lvl>
   </w:abstractNum>
-  <w:abstractNum w:abstractNumId="13">
+  <w:abstractNum w:abstractNumId="17">
     <w:nsid w:val="6F21125E"/>
     <w:multiLevelType w:val="hybridMultilevel"/>
     <w:tmpl w:val="DE3AEE56"/>
@@ -3375,7 +3962,7 @@
       </w:pPr>
     </w:lvl>
   </w:abstractNum>
-  <w:abstractNum w:abstractNumId="14">
+  <w:abstractNum w:abstractNumId="18">
     <w:nsid w:val="75A640E4"/>
     <w:multiLevelType w:val="hybridMultilevel"/>
     <w:tmpl w:val="B6AA1E7A"/>
@@ -3464,7 +4051,7 @@
       </w:pPr>
     </w:lvl>
   </w:abstractNum>
-  <w:abstractNum w:abstractNumId="15">
+  <w:abstractNum w:abstractNumId="19">
     <w:nsid w:val="75EC3028"/>
     <w:multiLevelType w:val="hybridMultilevel"/>
     <w:tmpl w:val="930A706C"/>
@@ -3553,7 +4140,7 @@
       </w:pPr>
     </w:lvl>
   </w:abstractNum>
-  <w:abstractNum w:abstractNumId="16">
+  <w:abstractNum w:abstractNumId="20">
     <w:nsid w:val="777A49D8"/>
     <w:multiLevelType w:val="hybridMultilevel"/>
     <w:tmpl w:val="E032707C"/>
@@ -3642,7 +4229,7 @@
       </w:pPr>
     </w:lvl>
   </w:abstractNum>
-  <w:abstractNum w:abstractNumId="17">
+  <w:abstractNum w:abstractNumId="21">
     <w:nsid w:val="77E42FE7"/>
     <w:multiLevelType w:val="hybridMultilevel"/>
     <w:tmpl w:val="7966C52A"/>
@@ -3732,58 +4319,84 @@
     </w:lvl>
   </w:abstractNum>
   <w:num w:numId="1">
-    <w:abstractNumId w:val="3"/>
+    <w:abstractNumId w:val="5"/>
   </w:num>
   <w:num w:numId="2">
+    <w:abstractNumId w:val="20"/>
+  </w:num>
+  <w:num w:numId="3">
+    <w:abstractNumId w:val="13"/>
+  </w:num>
+  <w:num w:numId="4">
+    <w:abstractNumId w:val="10"/>
+  </w:num>
+  <w:num w:numId="5">
     <w:abstractNumId w:val="16"/>
   </w:num>
-  <w:num w:numId="3">
+  <w:num w:numId="6">
+    <w:abstractNumId w:val="4"/>
+  </w:num>
+  <w:num w:numId="7">
+    <w:abstractNumId w:val="15"/>
+  </w:num>
+  <w:num w:numId="8">
+    <w:abstractNumId w:val="8"/>
+  </w:num>
+  <w:num w:numId="9">
+    <w:abstractNumId w:val="14"/>
+  </w:num>
+  <w:num w:numId="10">
+    <w:abstractNumId w:val="11"/>
+  </w:num>
+  <w:num w:numId="11">
+    <w:abstractNumId w:val="7"/>
+  </w:num>
+  <w:num w:numId="12">
+    <w:abstractNumId w:val="21"/>
+  </w:num>
+  <w:num w:numId="13">
+    <w:abstractNumId w:val="1"/>
+  </w:num>
+  <w:num w:numId="14">
+    <w:abstractNumId w:val="17"/>
+  </w:num>
+  <w:num w:numId="15">
+    <w:abstractNumId w:val="2"/>
+  </w:num>
+  <w:num w:numId="16">
     <w:abstractNumId w:val="9"/>
   </w:num>
-  <w:num w:numId="4">
-    <w:abstractNumId w:val="7"/>
+  <w:num w:numId="17">
+    <w:abstractNumId w:val="19"/>
   </w:num>
-  <w:num w:numId="5">
+  <w:num w:numId="18">
+    <w:abstractNumId w:val="18"/>
+  </w:num>
+  <w:num w:numId="19">
     <w:abstractNumId w:val="12"/>
   </w:num>
-  <w:num w:numId="6">
-    <w:abstractNumId w:val="2"/>
+  <w:num w:numId="20">
+    <w:abstractNumId w:val="0"/>
+    <w:lvlOverride w:ilvl="0">
+      <w:lvl w:ilvl="0">
+        <w:numFmt w:val="decimal"/>
+        <w:lvlText w:val="%1."/>
+        <w:lvlJc w:val="left"/>
+      </w:lvl>
+    </w:lvlOverride>
   </w:num>
-  <w:num w:numId="7">
-    <w:abstractNumId w:val="11"/>
+  <w:num w:numId="21">
+    <w:abstractNumId w:val="6"/>
+    <w:lvlOverride w:ilvl="0">
+      <w:lvl w:ilvl="0">
+        <w:numFmt w:val="decimal"/>
+        <w:lvlText w:val="%1."/>
+        <w:lvlJc w:val="left"/>
+      </w:lvl>
+    </w:lvlOverride>
   </w:num>
-  <w:num w:numId="8">
-    <w:abstractNumId w:val="5"/>
-  </w:num>
-  <w:num w:numId="9">
-    <w:abstractNumId w:val="10"/>
-  </w:num>
-  <w:num w:numId="10">
-    <w:abstractNumId w:val="8"/>
-  </w:num>
-  <w:num w:numId="11">
-    <w:abstractNumId w:val="4"/>
-  </w:num>
-  <w:num w:numId="12">
-    <w:abstractNumId w:val="17"/>
-  </w:num>
-  <w:num w:numId="13">
-    <w:abstractNumId w:val="0"/>
-  </w:num>
-  <w:num w:numId="14">
-    <w:abstractNumId w:val="13"/>
-  </w:num>
-  <w:num w:numId="15">
-    <w:abstractNumId w:val="1"/>
-  </w:num>
-  <w:num w:numId="16">
-    <w:abstractNumId w:val="6"/>
-  </w:num>
-  <w:num w:numId="17">
-    <w:abstractNumId w:val="15"/>
-  </w:num>
-  <w:num w:numId="18">
-    <w:abstractNumId w:val="14"/>
+  <w:num w:numId="22">
+    <w:abstractNumId w:val="3"/>
   </w:num>
 </w:numbering>
 </file>
@@ -4374,6 +4987,23 @@
       <w:u w:val="single"/>
     </w:rPr>
   </w:style>
+  <w:style w:type="paragraph" w:styleId="NormalWeb">
+    <w:name w:val="Normal (Web)"/>
+    <w:basedOn w:val="Normal"/>
+    <w:uiPriority w:val="99"/>
+    <w:semiHidden/>
+    <w:unhideWhenUsed/>
+    <w:rsid w:val="004E1F8B"/>
+    <w:pPr>
+      <w:spacing w:before="100" w:beforeAutospacing="1" w:after="100" w:afterAutospacing="1" w:line="240" w:lineRule="auto"/>
+    </w:pPr>
+    <w:rPr>
+      <w:rFonts w:ascii="Times New Roman" w:eastAsia="Times New Roman" w:hAnsi="Times New Roman" w:cs="Times New Roman"/>
+      <w:color w:val="auto"/>
+      <w:sz w:val="24"/>
+      <w:szCs w:val="24"/>
+    </w:rPr>
+  </w:style>
 </w:styles>
 </file>
 

</xml_diff>